<commit_message>
Updated Header Boxes Layout
</commit_message>
<xml_diff>
--- a/Templates/Word.docx
+++ b/Templates/Word.docx
@@ -2,8 +2,6 @@
 <file path=word/document.xml><?xml version="1.0" encoding="utf-8"?>
 <w:document xmlns:wpc="http://schemas.microsoft.com/office/word/2010/wordprocessingCanvas" xmlns:cx="http://schemas.microsoft.com/office/drawing/2014/chartex" xmlns:cx1="http://schemas.microsoft.com/office/drawing/2015/9/8/chartex" xmlns:cx2="http://schemas.microsoft.com/office/drawing/2015/10/21/chartex" xmlns:cx3="http://schemas.microsoft.com/office/drawing/2016/5/9/chartex" xmlns:cx4="http://schemas.microsoft.com/office/drawing/2016/5/10/chartex" xmlns:cx5="http://schemas.microsoft.com/office/drawing/2016/5/11/chartex" xmlns:cx6="http://schemas.microsoft.com/office/drawing/2016/5/12/chartex" xmlns:cx7="http://schemas.microsoft.com/office/drawing/2016/5/13/chartex" xmlns:cx8="http://schemas.microsoft.com/office/drawing/2016/5/14/chartex" xmlns:mc="http://schemas.openxmlformats.org/markup-compatibility/2006" xmlns:aink="http://schemas.microsoft.com/office/drawing/2016/ink" xmlns:am3d="http://schemas.microsoft.com/office/drawing/2017/model3d" xmlns:o="urn:schemas-microsoft-com:office:office" xmlns:r="http://schemas.openxmlformats.org/officeDocument/2006/relationships" xmlns:m="http://schemas.openxmlformats.org/officeDocument/2006/math" xmlns:v="urn:schemas-microsoft-com:vml" xmlns:wp14="http://schemas.microsoft.com/office/word/2010/wordprocessingDrawing" xmlns:wp="http://schemas.openxmlformats.org/drawingml/2006/wordprocessingDrawing" xmlns:w10="urn:schemas-microsoft-com:office:word" xmlns:w="http://schemas.openxmlformats.org/wordprocessingml/2006/main" xmlns:w14="http://schemas.microsoft.com/office/word/2010/wordml" xmlns:w15="http://schemas.microsoft.com/office/word/2012/wordml" xmlns:w16cid="http://schemas.microsoft.com/office/word/2016/wordml/cid" xmlns:w16se="http://schemas.microsoft.com/office/word/2015/wordml/symex" xmlns:wpg="http://schemas.microsoft.com/office/word/2010/wordprocessingGroup" xmlns:wpi="http://schemas.microsoft.com/office/word/2010/wordprocessingInk" xmlns:wne="http://schemas.microsoft.com/office/word/2006/wordml" xmlns:wps="http://schemas.microsoft.com/office/word/2010/wordprocessingShape" mc:Ignorable="w14 w15 w16se w16cid wp14">
   <w:body>
-    <w:bookmarkStart w:id="0" w:name="_GoBack" w:displacedByCustomXml="next"/>
-    <w:bookmarkEnd w:id="0" w:displacedByCustomXml="next"/>
     <w:sdt>
       <w:sdtPr>
         <w:id w:val="-1582516466"/>
@@ -539,7 +537,7 @@
               </mc:Choice>
               <mc:Fallback>
                 <w:pict>
-                  <v:rect w14:anchorId="1B0A781F" id="Rectangle 36" o:spid="_x0000_s1026" style="position:absolute;margin-left:0;margin-top:0;width:244.8pt;height:554.4pt;z-index:251659264;visibility:visible;mso-wrap-style:square;mso-width-percent:400;mso-height-percent:700;mso-left-percent:440;mso-top-percent:25;mso-wrap-distance-left:9pt;mso-wrap-distance-top:0;mso-wrap-distance-right:9pt;mso-wrap-distance-bottom:0;mso-position-horizontal-relative:page;mso-position-vertical-relative:page;mso-width-percent:400;mso-height-percent:700;mso-left-percent:440;mso-top-percent:25;mso-width-relative:page;mso-height-relative:page;v-text-anchor:middle" o:gfxdata="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" fillcolor="white [3212]" strokecolor="#5f131f [1614]" strokeweight="1.25pt">
+                  <v:rect w14:anchorId="5997CF4C" id="Rectangle 36" o:spid="_x0000_s1026" style="position:absolute;margin-left:0;margin-top:0;width:244.8pt;height:554.4pt;z-index:251659264;visibility:visible;mso-wrap-style:square;mso-width-percent:400;mso-height-percent:700;mso-left-percent:440;mso-top-percent:25;mso-wrap-distance-left:9pt;mso-wrap-distance-top:0;mso-wrap-distance-right:9pt;mso-wrap-distance-bottom:0;mso-position-horizontal-relative:page;mso-position-vertical-relative:page;mso-width-percent:400;mso-height-percent:700;mso-left-percent:440;mso-top-percent:25;mso-width-relative:page;mso-height-relative:page;v-text-anchor:middle" o:gfxdata="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" fillcolor="white [3212]" strokecolor="#5f131f [1614]" strokeweight="1.25pt">
                     <w10:wrap anchorx="page" anchory="page"/>
                   </v:rect>
                 </w:pict>
@@ -636,7 +634,7 @@
               </mc:Choice>
               <mc:Fallback>
                 <w:pict>
-                  <v:rect w14:anchorId="6291ED3D" id="Rectangle 37" o:spid="_x0000_s1026" style="position:absolute;margin-left:0;margin-top:0;width:226.45pt;height:9.35pt;z-index:251662336;visibility:visible;mso-wrap-style:square;mso-width-percent:370;mso-height-percent:0;mso-left-percent:455;mso-top-percent:690;mso-wrap-distance-left:9pt;mso-wrap-distance-top:0;mso-wrap-distance-right:9pt;mso-wrap-distance-bottom:0;mso-position-horizontal-relative:page;mso-position-vertical-relative:page;mso-width-percent:370;mso-height-percent:0;mso-left-percent:455;mso-top-percent:690;mso-width-relative:page;mso-height-relative:margin;v-text-anchor:middle" o:gfxdata="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" fillcolor="#981e32 [3204]" stroked="f" strokeweight="2pt">
+                  <v:rect w14:anchorId="61E032DD" id="Rectangle 37" o:spid="_x0000_s1026" style="position:absolute;margin-left:0;margin-top:0;width:226.45pt;height:9.35pt;z-index:251662336;visibility:visible;mso-wrap-style:square;mso-width-percent:370;mso-height-percent:0;mso-left-percent:455;mso-top-percent:690;mso-wrap-distance-left:9pt;mso-wrap-distance-top:0;mso-wrap-distance-right:9pt;mso-wrap-distance-bottom:0;mso-position-horizontal-relative:page;mso-position-vertical-relative:page;mso-width-percent:370;mso-height-percent:0;mso-left-percent:455;mso-top-percent:690;mso-width-relative:page;mso-height-relative:margin;v-text-anchor:middle" o:gfxdata="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" fillcolor="#981e32 [3204]" stroked="f" strokeweight="2pt">
                     <w10:wrap anchorx="page" anchory="page"/>
                   </v:rect>
                 </w:pict>
@@ -1122,7 +1120,10 @@
         <w:br w:type="page"/>
       </w:r>
     </w:p>
-    <w:p/>
+    <w:p>
+      <w:bookmarkStart w:id="0" w:name="_GoBack"/>
+      <w:bookmarkEnd w:id="0"/>
+    </w:p>
     <w:sdt>
       <w:sdtPr>
         <w:rPr>
@@ -1611,7 +1612,700 @@
         <w:ind w:firstLine="720"/>
       </w:pPr>
       <w:r>
-        <w:t>Lorem ipsum dolor sit amet, consectetur adipiscing elit. Ut auctor dui vel orci congue imperdiet. Nunc sollicitudin sodales metus. Nunc congue, sem semper egestas dictum, turpis augue feugiat tellus, eget posuere orci ligula ac nunc. Pellentesque quis ex lorem. Suspendisse et tincidunt massa. Curabitur maximus magna id ex ultrices pharetra vel nec ante. Aliquam erat volutpat. Phasellus at felis ullamcorper, molestie tortor a, imperdiet diam. Pellentesque ut porttitor nunc. Pellentesque pharetra at eros eget consectetur. Quisque elementum, libero et scelerisque tristique, leo augue tempor risus, sodales ultricies justo arcu tempus neque. Nulla et cursus velit. Proin sit amet auctor nulla. Mauris ultricies volutpat turpis et bibendum. Mauris sit amet turpis vel felis tristique varius non non lectus. Vestibulum dignissim volutpat erat in luctus.</w:t>
+        <w:t xml:space="preserve">Lorem ipsum dolor sit </w:t>
+      </w:r>
+      <w:proofErr w:type="spellStart"/>
+      <w:r>
+        <w:t>amet</w:t>
+      </w:r>
+      <w:proofErr w:type="spellEnd"/>
+      <w:r>
+        <w:t xml:space="preserve">, </w:t>
+      </w:r>
+      <w:proofErr w:type="spellStart"/>
+      <w:r>
+        <w:t>consectetur</w:t>
+      </w:r>
+      <w:proofErr w:type="spellEnd"/>
+      <w:r>
+        <w:t xml:space="preserve"> </w:t>
+      </w:r>
+      <w:proofErr w:type="spellStart"/>
+      <w:r>
+        <w:t>adipiscing</w:t>
+      </w:r>
+      <w:proofErr w:type="spellEnd"/>
+      <w:r>
+        <w:t xml:space="preserve"> </w:t>
+      </w:r>
+      <w:proofErr w:type="spellStart"/>
+      <w:r>
+        <w:t>elit</w:t>
+      </w:r>
+      <w:proofErr w:type="spellEnd"/>
+      <w:r>
+        <w:t xml:space="preserve">. Ut </w:t>
+      </w:r>
+      <w:proofErr w:type="spellStart"/>
+      <w:r>
+        <w:t>auctor</w:t>
+      </w:r>
+      <w:proofErr w:type="spellEnd"/>
+      <w:r>
+        <w:t xml:space="preserve"> dui </w:t>
+      </w:r>
+      <w:proofErr w:type="spellStart"/>
+      <w:r>
+        <w:t>vel</w:t>
+      </w:r>
+      <w:proofErr w:type="spellEnd"/>
+      <w:r>
+        <w:t xml:space="preserve"> </w:t>
+      </w:r>
+      <w:proofErr w:type="spellStart"/>
+      <w:r>
+        <w:t>orci</w:t>
+      </w:r>
+      <w:proofErr w:type="spellEnd"/>
+      <w:r>
+        <w:t xml:space="preserve"> </w:t>
+      </w:r>
+      <w:proofErr w:type="spellStart"/>
+      <w:r>
+        <w:t>congue</w:t>
+      </w:r>
+      <w:proofErr w:type="spellEnd"/>
+      <w:r>
+        <w:t xml:space="preserve"> </w:t>
+      </w:r>
+      <w:proofErr w:type="spellStart"/>
+      <w:r>
+        <w:t>imperdiet</w:t>
+      </w:r>
+      <w:proofErr w:type="spellEnd"/>
+      <w:r>
+        <w:t xml:space="preserve">. Nunc </w:t>
+      </w:r>
+      <w:proofErr w:type="spellStart"/>
+      <w:r>
+        <w:t>sollicitudin</w:t>
+      </w:r>
+      <w:proofErr w:type="spellEnd"/>
+      <w:r>
+        <w:t xml:space="preserve"> </w:t>
+      </w:r>
+      <w:proofErr w:type="spellStart"/>
+      <w:r>
+        <w:t>sodales</w:t>
+      </w:r>
+      <w:proofErr w:type="spellEnd"/>
+      <w:r>
+        <w:t xml:space="preserve"> </w:t>
+      </w:r>
+      <w:proofErr w:type="spellStart"/>
+      <w:r>
+        <w:t>metus</w:t>
+      </w:r>
+      <w:proofErr w:type="spellEnd"/>
+      <w:r>
+        <w:t xml:space="preserve">. Nunc </w:t>
+      </w:r>
+      <w:proofErr w:type="spellStart"/>
+      <w:r>
+        <w:t>congue</w:t>
+      </w:r>
+      <w:proofErr w:type="spellEnd"/>
+      <w:r>
+        <w:t xml:space="preserve">, </w:t>
+      </w:r>
+      <w:proofErr w:type="spellStart"/>
+      <w:r>
+        <w:t>sem</w:t>
+      </w:r>
+      <w:proofErr w:type="spellEnd"/>
+      <w:r>
+        <w:t xml:space="preserve"> semper </w:t>
+      </w:r>
+      <w:proofErr w:type="spellStart"/>
+      <w:r>
+        <w:t>egestas</w:t>
+      </w:r>
+      <w:proofErr w:type="spellEnd"/>
+      <w:r>
+        <w:t xml:space="preserve"> dictum, </w:t>
+      </w:r>
+      <w:proofErr w:type="spellStart"/>
+      <w:r>
+        <w:t>turpis</w:t>
+      </w:r>
+      <w:proofErr w:type="spellEnd"/>
+      <w:r>
+        <w:t xml:space="preserve"> </w:t>
+      </w:r>
+      <w:proofErr w:type="spellStart"/>
+      <w:r>
+        <w:t>augue</w:t>
+      </w:r>
+      <w:proofErr w:type="spellEnd"/>
+      <w:r>
+        <w:t xml:space="preserve"> </w:t>
+      </w:r>
+      <w:proofErr w:type="spellStart"/>
+      <w:r>
+        <w:t>feugiat</w:t>
+      </w:r>
+      <w:proofErr w:type="spellEnd"/>
+      <w:r>
+        <w:t xml:space="preserve"> </w:t>
+      </w:r>
+      <w:proofErr w:type="spellStart"/>
+      <w:r>
+        <w:t>tellus</w:t>
+      </w:r>
+      <w:proofErr w:type="spellEnd"/>
+      <w:r>
+        <w:t xml:space="preserve">, </w:t>
+      </w:r>
+      <w:proofErr w:type="spellStart"/>
+      <w:r>
+        <w:t>eget</w:t>
+      </w:r>
+      <w:proofErr w:type="spellEnd"/>
+      <w:r>
+        <w:t xml:space="preserve"> </w:t>
+      </w:r>
+      <w:proofErr w:type="spellStart"/>
+      <w:r>
+        <w:t>posuere</w:t>
+      </w:r>
+      <w:proofErr w:type="spellEnd"/>
+      <w:r>
+        <w:t xml:space="preserve"> </w:t>
+      </w:r>
+      <w:proofErr w:type="spellStart"/>
+      <w:r>
+        <w:t>orci</w:t>
+      </w:r>
+      <w:proofErr w:type="spellEnd"/>
+      <w:r>
+        <w:t xml:space="preserve"> ligula ac </w:t>
+      </w:r>
+      <w:proofErr w:type="spellStart"/>
+      <w:r>
+        <w:t>nunc</w:t>
+      </w:r>
+      <w:proofErr w:type="spellEnd"/>
+      <w:r>
+        <w:t xml:space="preserve">. </w:t>
+      </w:r>
+      <w:proofErr w:type="spellStart"/>
+      <w:r>
+        <w:t>Pellentesque</w:t>
+      </w:r>
+      <w:proofErr w:type="spellEnd"/>
+      <w:r>
+        <w:t xml:space="preserve"> </w:t>
+      </w:r>
+      <w:proofErr w:type="spellStart"/>
+      <w:r>
+        <w:t>quis</w:t>
+      </w:r>
+      <w:proofErr w:type="spellEnd"/>
+      <w:r>
+        <w:t xml:space="preserve"> ex lorem. </w:t>
+      </w:r>
+      <w:proofErr w:type="spellStart"/>
+      <w:r>
+        <w:t>Suspendisse</w:t>
+      </w:r>
+      <w:proofErr w:type="spellEnd"/>
+      <w:r>
+        <w:t xml:space="preserve"> et </w:t>
+      </w:r>
+      <w:proofErr w:type="spellStart"/>
+      <w:r>
+        <w:t>tincidunt</w:t>
+      </w:r>
+      <w:proofErr w:type="spellEnd"/>
+      <w:r>
+        <w:t xml:space="preserve"> </w:t>
+      </w:r>
+      <w:proofErr w:type="spellStart"/>
+      <w:r>
+        <w:t>massa</w:t>
+      </w:r>
+      <w:proofErr w:type="spellEnd"/>
+      <w:r>
+        <w:t xml:space="preserve">. </w:t>
+      </w:r>
+      <w:proofErr w:type="spellStart"/>
+      <w:r>
+        <w:t>Curabitur</w:t>
+      </w:r>
+      <w:proofErr w:type="spellEnd"/>
+      <w:r>
+        <w:t xml:space="preserve"> maximus magna id ex </w:t>
+      </w:r>
+      <w:proofErr w:type="spellStart"/>
+      <w:r>
+        <w:t>ultrices</w:t>
+      </w:r>
+      <w:proofErr w:type="spellEnd"/>
+      <w:r>
+        <w:t xml:space="preserve"> pharetra </w:t>
+      </w:r>
+      <w:proofErr w:type="spellStart"/>
+      <w:r>
+        <w:t>vel</w:t>
+      </w:r>
+      <w:proofErr w:type="spellEnd"/>
+      <w:r>
+        <w:t xml:space="preserve"> </w:t>
+      </w:r>
+      <w:proofErr w:type="spellStart"/>
+      <w:r>
+        <w:t>nec</w:t>
+      </w:r>
+      <w:proofErr w:type="spellEnd"/>
+      <w:r>
+        <w:t xml:space="preserve"> ante. </w:t>
+      </w:r>
+      <w:proofErr w:type="spellStart"/>
+      <w:r>
+        <w:t>Aliquam</w:t>
+      </w:r>
+      <w:proofErr w:type="spellEnd"/>
+      <w:r>
+        <w:t xml:space="preserve"> </w:t>
+      </w:r>
+      <w:proofErr w:type="spellStart"/>
+      <w:r>
+        <w:t>erat</w:t>
+      </w:r>
+      <w:proofErr w:type="spellEnd"/>
+      <w:r>
+        <w:t xml:space="preserve"> </w:t>
+      </w:r>
+      <w:proofErr w:type="spellStart"/>
+      <w:r>
+        <w:t>volutpat</w:t>
+      </w:r>
+      <w:proofErr w:type="spellEnd"/>
+      <w:r>
+        <w:t xml:space="preserve">. </w:t>
+      </w:r>
+      <w:proofErr w:type="spellStart"/>
+      <w:r>
+        <w:t>Phasellus</w:t>
+      </w:r>
+      <w:proofErr w:type="spellEnd"/>
+      <w:r>
+        <w:t xml:space="preserve"> at </w:t>
+      </w:r>
+      <w:proofErr w:type="spellStart"/>
+      <w:r>
+        <w:t>felis</w:t>
+      </w:r>
+      <w:proofErr w:type="spellEnd"/>
+      <w:r>
+        <w:t xml:space="preserve"> </w:t>
+      </w:r>
+      <w:proofErr w:type="spellStart"/>
+      <w:r>
+        <w:t>ullamcorper</w:t>
+      </w:r>
+      <w:proofErr w:type="spellEnd"/>
+      <w:r>
+        <w:t xml:space="preserve">, </w:t>
+      </w:r>
+      <w:proofErr w:type="spellStart"/>
+      <w:r>
+        <w:t>molestie</w:t>
+      </w:r>
+      <w:proofErr w:type="spellEnd"/>
+      <w:r>
+        <w:t xml:space="preserve"> </w:t>
+      </w:r>
+      <w:proofErr w:type="spellStart"/>
+      <w:r>
+        <w:t>tortor</w:t>
+      </w:r>
+      <w:proofErr w:type="spellEnd"/>
+      <w:r>
+        <w:t xml:space="preserve"> a, </w:t>
+      </w:r>
+      <w:proofErr w:type="spellStart"/>
+      <w:r>
+        <w:t>imperdiet</w:t>
+      </w:r>
+      <w:proofErr w:type="spellEnd"/>
+      <w:r>
+        <w:t xml:space="preserve"> diam. </w:t>
+      </w:r>
+      <w:proofErr w:type="spellStart"/>
+      <w:r>
+        <w:t>Pellentesque</w:t>
+      </w:r>
+      <w:proofErr w:type="spellEnd"/>
+      <w:r>
+        <w:t xml:space="preserve"> </w:t>
+      </w:r>
+      <w:proofErr w:type="spellStart"/>
+      <w:r>
+        <w:t>ut</w:t>
+      </w:r>
+      <w:proofErr w:type="spellEnd"/>
+      <w:r>
+        <w:t xml:space="preserve"> </w:t>
+      </w:r>
+      <w:proofErr w:type="spellStart"/>
+      <w:r>
+        <w:t>porttitor</w:t>
+      </w:r>
+      <w:proofErr w:type="spellEnd"/>
+      <w:r>
+        <w:t xml:space="preserve"> </w:t>
+      </w:r>
+      <w:proofErr w:type="spellStart"/>
+      <w:r>
+        <w:t>nunc</w:t>
+      </w:r>
+      <w:proofErr w:type="spellEnd"/>
+      <w:r>
+        <w:t xml:space="preserve">. </w:t>
+      </w:r>
+      <w:proofErr w:type="spellStart"/>
+      <w:r>
+        <w:t>Pellentesque</w:t>
+      </w:r>
+      <w:proofErr w:type="spellEnd"/>
+      <w:r>
+        <w:t xml:space="preserve"> pharetra at </w:t>
+      </w:r>
+      <w:proofErr w:type="spellStart"/>
+      <w:r>
+        <w:t>eros</w:t>
+      </w:r>
+      <w:proofErr w:type="spellEnd"/>
+      <w:r>
+        <w:t xml:space="preserve"> </w:t>
+      </w:r>
+      <w:proofErr w:type="spellStart"/>
+      <w:r>
+        <w:t>eget</w:t>
+      </w:r>
+      <w:proofErr w:type="spellEnd"/>
+      <w:r>
+        <w:t xml:space="preserve"> </w:t>
+      </w:r>
+      <w:proofErr w:type="spellStart"/>
+      <w:r>
+        <w:t>consectetur</w:t>
+      </w:r>
+      <w:proofErr w:type="spellEnd"/>
+      <w:r>
+        <w:t xml:space="preserve">. </w:t>
+      </w:r>
+      <w:proofErr w:type="spellStart"/>
+      <w:r>
+        <w:t>Quisque</w:t>
+      </w:r>
+      <w:proofErr w:type="spellEnd"/>
+      <w:r>
+        <w:t xml:space="preserve"> </w:t>
+      </w:r>
+      <w:proofErr w:type="spellStart"/>
+      <w:r>
+        <w:t>elementum</w:t>
+      </w:r>
+      <w:proofErr w:type="spellEnd"/>
+      <w:r>
+        <w:t xml:space="preserve">, libero et </w:t>
+      </w:r>
+      <w:proofErr w:type="spellStart"/>
+      <w:r>
+        <w:t>scelerisque</w:t>
+      </w:r>
+      <w:proofErr w:type="spellEnd"/>
+      <w:r>
+        <w:t xml:space="preserve"> </w:t>
+      </w:r>
+      <w:proofErr w:type="spellStart"/>
+      <w:r>
+        <w:t>tristique</w:t>
+      </w:r>
+      <w:proofErr w:type="spellEnd"/>
+      <w:r>
+        <w:t xml:space="preserve">, </w:t>
+      </w:r>
+      <w:proofErr w:type="spellStart"/>
+      <w:r>
+        <w:t>leo</w:t>
+      </w:r>
+      <w:proofErr w:type="spellEnd"/>
+      <w:r>
+        <w:t xml:space="preserve"> </w:t>
+      </w:r>
+      <w:proofErr w:type="spellStart"/>
+      <w:r>
+        <w:t>augue</w:t>
+      </w:r>
+      <w:proofErr w:type="spellEnd"/>
+      <w:r>
+        <w:t xml:space="preserve"> </w:t>
+      </w:r>
+      <w:proofErr w:type="spellStart"/>
+      <w:r>
+        <w:t>tempor</w:t>
+      </w:r>
+      <w:proofErr w:type="spellEnd"/>
+      <w:r>
+        <w:t xml:space="preserve"> </w:t>
+      </w:r>
+      <w:proofErr w:type="spellStart"/>
+      <w:r>
+        <w:t>risus</w:t>
+      </w:r>
+      <w:proofErr w:type="spellEnd"/>
+      <w:r>
+        <w:t xml:space="preserve">, </w:t>
+      </w:r>
+      <w:proofErr w:type="spellStart"/>
+      <w:r>
+        <w:t>sodales</w:t>
+      </w:r>
+      <w:proofErr w:type="spellEnd"/>
+      <w:r>
+        <w:t xml:space="preserve"> </w:t>
+      </w:r>
+      <w:proofErr w:type="spellStart"/>
+      <w:r>
+        <w:t>ultricies</w:t>
+      </w:r>
+      <w:proofErr w:type="spellEnd"/>
+      <w:r>
+        <w:t xml:space="preserve"> </w:t>
+      </w:r>
+      <w:proofErr w:type="spellStart"/>
+      <w:r>
+        <w:t>justo</w:t>
+      </w:r>
+      <w:proofErr w:type="spellEnd"/>
+      <w:r>
+        <w:t xml:space="preserve"> </w:t>
+      </w:r>
+      <w:proofErr w:type="spellStart"/>
+      <w:r>
+        <w:t>arcu</w:t>
+      </w:r>
+      <w:proofErr w:type="spellEnd"/>
+      <w:r>
+        <w:t xml:space="preserve"> tempus </w:t>
+      </w:r>
+      <w:proofErr w:type="spellStart"/>
+      <w:r>
+        <w:t>neque</w:t>
+      </w:r>
+      <w:proofErr w:type="spellEnd"/>
+      <w:r>
+        <w:t xml:space="preserve">. </w:t>
+      </w:r>
+      <w:proofErr w:type="spellStart"/>
+      <w:r>
+        <w:t>Nulla</w:t>
+      </w:r>
+      <w:proofErr w:type="spellEnd"/>
+      <w:r>
+        <w:t xml:space="preserve"> et cursus </w:t>
+      </w:r>
+      <w:proofErr w:type="spellStart"/>
+      <w:r>
+        <w:t>velit</w:t>
+      </w:r>
+      <w:proofErr w:type="spellEnd"/>
+      <w:r>
+        <w:t xml:space="preserve">. </w:t>
+      </w:r>
+      <w:proofErr w:type="spellStart"/>
+      <w:r>
+        <w:t>Proin</w:t>
+      </w:r>
+      <w:proofErr w:type="spellEnd"/>
+      <w:r>
+        <w:t xml:space="preserve"> sit </w:t>
+      </w:r>
+      <w:proofErr w:type="spellStart"/>
+      <w:r>
+        <w:t>amet</w:t>
+      </w:r>
+      <w:proofErr w:type="spellEnd"/>
+      <w:r>
+        <w:t xml:space="preserve"> </w:t>
+      </w:r>
+      <w:proofErr w:type="spellStart"/>
+      <w:r>
+        <w:t>auctor</w:t>
+      </w:r>
+      <w:proofErr w:type="spellEnd"/>
+      <w:r>
+        <w:t xml:space="preserve"> </w:t>
+      </w:r>
+      <w:proofErr w:type="spellStart"/>
+      <w:r>
+        <w:t>nulla</w:t>
+      </w:r>
+      <w:proofErr w:type="spellEnd"/>
+      <w:r>
+        <w:t xml:space="preserve">. </w:t>
+      </w:r>
+      <w:proofErr w:type="spellStart"/>
+      <w:r>
+        <w:t>Mauris</w:t>
+      </w:r>
+      <w:proofErr w:type="spellEnd"/>
+      <w:r>
+        <w:t xml:space="preserve"> </w:t>
+      </w:r>
+      <w:proofErr w:type="spellStart"/>
+      <w:r>
+        <w:t>ultricies</w:t>
+      </w:r>
+      <w:proofErr w:type="spellEnd"/>
+      <w:r>
+        <w:t xml:space="preserve"> </w:t>
+      </w:r>
+      <w:proofErr w:type="spellStart"/>
+      <w:r>
+        <w:t>volutpat</w:t>
+      </w:r>
+      <w:proofErr w:type="spellEnd"/>
+      <w:r>
+        <w:t xml:space="preserve"> </w:t>
+      </w:r>
+      <w:proofErr w:type="spellStart"/>
+      <w:r>
+        <w:t>turpis</w:t>
+      </w:r>
+      <w:proofErr w:type="spellEnd"/>
+      <w:r>
+        <w:t xml:space="preserve"> et </w:t>
+      </w:r>
+      <w:proofErr w:type="spellStart"/>
+      <w:r>
+        <w:t>bibendum</w:t>
+      </w:r>
+      <w:proofErr w:type="spellEnd"/>
+      <w:r>
+        <w:t xml:space="preserve">. </w:t>
+      </w:r>
+      <w:proofErr w:type="spellStart"/>
+      <w:r>
+        <w:t>Mauris</w:t>
+      </w:r>
+      <w:proofErr w:type="spellEnd"/>
+      <w:r>
+        <w:t xml:space="preserve"> sit </w:t>
+      </w:r>
+      <w:proofErr w:type="spellStart"/>
+      <w:r>
+        <w:t>amet</w:t>
+      </w:r>
+      <w:proofErr w:type="spellEnd"/>
+      <w:r>
+        <w:t xml:space="preserve"> </w:t>
+      </w:r>
+      <w:proofErr w:type="spellStart"/>
+      <w:r>
+        <w:t>turpis</w:t>
+      </w:r>
+      <w:proofErr w:type="spellEnd"/>
+      <w:r>
+        <w:t xml:space="preserve"> </w:t>
+      </w:r>
+      <w:proofErr w:type="spellStart"/>
+      <w:r>
+        <w:t>vel</w:t>
+      </w:r>
+      <w:proofErr w:type="spellEnd"/>
+      <w:r>
+        <w:t xml:space="preserve"> </w:t>
+      </w:r>
+      <w:proofErr w:type="spellStart"/>
+      <w:r>
+        <w:t>felis</w:t>
+      </w:r>
+      <w:proofErr w:type="spellEnd"/>
+      <w:r>
+        <w:t xml:space="preserve"> </w:t>
+      </w:r>
+      <w:proofErr w:type="spellStart"/>
+      <w:r>
+        <w:t>tristique</w:t>
+      </w:r>
+      <w:proofErr w:type="spellEnd"/>
+      <w:r>
+        <w:t xml:space="preserve"> </w:t>
+      </w:r>
+      <w:proofErr w:type="spellStart"/>
+      <w:r>
+        <w:t>varius</w:t>
+      </w:r>
+      <w:proofErr w:type="spellEnd"/>
+      <w:r>
+        <w:t xml:space="preserve"> </w:t>
+      </w:r>
+      <w:proofErr w:type="gramStart"/>
+      <w:r>
+        <w:t xml:space="preserve">non </w:t>
+      </w:r>
+      <w:proofErr w:type="spellStart"/>
+      <w:r>
+        <w:t>non</w:t>
+      </w:r>
+      <w:proofErr w:type="spellEnd"/>
+      <w:proofErr w:type="gramEnd"/>
+      <w:r>
+        <w:t xml:space="preserve"> </w:t>
+      </w:r>
+      <w:proofErr w:type="spellStart"/>
+      <w:r>
+        <w:t>lectus</w:t>
+      </w:r>
+      <w:proofErr w:type="spellEnd"/>
+      <w:r>
+        <w:t xml:space="preserve">. Vestibulum </w:t>
+      </w:r>
+      <w:proofErr w:type="spellStart"/>
+      <w:r>
+        <w:t>dignissim</w:t>
+      </w:r>
+      <w:proofErr w:type="spellEnd"/>
+      <w:r>
+        <w:t xml:space="preserve"> </w:t>
+      </w:r>
+      <w:proofErr w:type="spellStart"/>
+      <w:r>
+        <w:t>volutpat</w:t>
+      </w:r>
+      <w:proofErr w:type="spellEnd"/>
+      <w:r>
+        <w:t xml:space="preserve"> </w:t>
+      </w:r>
+      <w:proofErr w:type="spellStart"/>
+      <w:r>
+        <w:t>erat</w:t>
+      </w:r>
+      <w:proofErr w:type="spellEnd"/>
+      <w:r>
+        <w:t xml:space="preserve"> in </w:t>
+      </w:r>
+      <w:proofErr w:type="spellStart"/>
+      <w:r>
+        <w:t>luctus</w:t>
+      </w:r>
+      <w:proofErr w:type="spellEnd"/>
+      <w:r>
+        <w:t>.</w:t>
       </w:r>
     </w:p>
     <w:p>
@@ -1632,7 +2326,700 @@
         <w:ind w:firstLine="720"/>
       </w:pPr>
       <w:r>
-        <w:t>Lorem ipsum dolor sit amet, consectetur adipiscing elit. Ut auctor dui vel orci congue imperdiet. Nunc sollicitudin sodales metus. Nunc congue, sem semper egestas dictum, turpis augue feugiat tellus, eget posuere orci ligula ac nunc. Pellentesque quis ex lorem. Suspendisse et tincidunt massa. Curabitur maximus magna id ex ultrices pharetra vel nec ante. Aliquam erat volutpat. Phasellus at felis ullamcorper, molestie tortor a, imperdiet diam. Pellentesque ut porttitor nunc. Pellentesque pharetra at eros eget consectetur. Quisque elementum, libero et scelerisque tristique, leo augue tempor risus, sodales ultricies justo arcu tempus neque. Nulla et cursus velit. Proin sit amet auctor nulla. Mauris ultricies volutpat turpis et bibendum. Mauris sit amet turpis vel felis tristique varius non non lectus. Vestibulum dignissim volutpat erat in luctus.</w:t>
+        <w:t xml:space="preserve">Lorem ipsum dolor sit </w:t>
+      </w:r>
+      <w:proofErr w:type="spellStart"/>
+      <w:r>
+        <w:t>amet</w:t>
+      </w:r>
+      <w:proofErr w:type="spellEnd"/>
+      <w:r>
+        <w:t xml:space="preserve">, </w:t>
+      </w:r>
+      <w:proofErr w:type="spellStart"/>
+      <w:r>
+        <w:t>consectetur</w:t>
+      </w:r>
+      <w:proofErr w:type="spellEnd"/>
+      <w:r>
+        <w:t xml:space="preserve"> </w:t>
+      </w:r>
+      <w:proofErr w:type="spellStart"/>
+      <w:r>
+        <w:t>adipiscing</w:t>
+      </w:r>
+      <w:proofErr w:type="spellEnd"/>
+      <w:r>
+        <w:t xml:space="preserve"> </w:t>
+      </w:r>
+      <w:proofErr w:type="spellStart"/>
+      <w:r>
+        <w:t>elit</w:t>
+      </w:r>
+      <w:proofErr w:type="spellEnd"/>
+      <w:r>
+        <w:t xml:space="preserve">. Ut </w:t>
+      </w:r>
+      <w:proofErr w:type="spellStart"/>
+      <w:r>
+        <w:t>auctor</w:t>
+      </w:r>
+      <w:proofErr w:type="spellEnd"/>
+      <w:r>
+        <w:t xml:space="preserve"> dui </w:t>
+      </w:r>
+      <w:proofErr w:type="spellStart"/>
+      <w:r>
+        <w:t>vel</w:t>
+      </w:r>
+      <w:proofErr w:type="spellEnd"/>
+      <w:r>
+        <w:t xml:space="preserve"> </w:t>
+      </w:r>
+      <w:proofErr w:type="spellStart"/>
+      <w:r>
+        <w:t>orci</w:t>
+      </w:r>
+      <w:proofErr w:type="spellEnd"/>
+      <w:r>
+        <w:t xml:space="preserve"> </w:t>
+      </w:r>
+      <w:proofErr w:type="spellStart"/>
+      <w:r>
+        <w:t>congue</w:t>
+      </w:r>
+      <w:proofErr w:type="spellEnd"/>
+      <w:r>
+        <w:t xml:space="preserve"> </w:t>
+      </w:r>
+      <w:proofErr w:type="spellStart"/>
+      <w:r>
+        <w:t>imperdiet</w:t>
+      </w:r>
+      <w:proofErr w:type="spellEnd"/>
+      <w:r>
+        <w:t xml:space="preserve">. Nunc </w:t>
+      </w:r>
+      <w:proofErr w:type="spellStart"/>
+      <w:r>
+        <w:t>sollicitudin</w:t>
+      </w:r>
+      <w:proofErr w:type="spellEnd"/>
+      <w:r>
+        <w:t xml:space="preserve"> </w:t>
+      </w:r>
+      <w:proofErr w:type="spellStart"/>
+      <w:r>
+        <w:t>sodales</w:t>
+      </w:r>
+      <w:proofErr w:type="spellEnd"/>
+      <w:r>
+        <w:t xml:space="preserve"> </w:t>
+      </w:r>
+      <w:proofErr w:type="spellStart"/>
+      <w:r>
+        <w:t>metus</w:t>
+      </w:r>
+      <w:proofErr w:type="spellEnd"/>
+      <w:r>
+        <w:t xml:space="preserve">. Nunc </w:t>
+      </w:r>
+      <w:proofErr w:type="spellStart"/>
+      <w:r>
+        <w:t>congue</w:t>
+      </w:r>
+      <w:proofErr w:type="spellEnd"/>
+      <w:r>
+        <w:t xml:space="preserve">, </w:t>
+      </w:r>
+      <w:proofErr w:type="spellStart"/>
+      <w:r>
+        <w:t>sem</w:t>
+      </w:r>
+      <w:proofErr w:type="spellEnd"/>
+      <w:r>
+        <w:t xml:space="preserve"> semper </w:t>
+      </w:r>
+      <w:proofErr w:type="spellStart"/>
+      <w:r>
+        <w:t>egestas</w:t>
+      </w:r>
+      <w:proofErr w:type="spellEnd"/>
+      <w:r>
+        <w:t xml:space="preserve"> dictum, </w:t>
+      </w:r>
+      <w:proofErr w:type="spellStart"/>
+      <w:r>
+        <w:t>turpis</w:t>
+      </w:r>
+      <w:proofErr w:type="spellEnd"/>
+      <w:r>
+        <w:t xml:space="preserve"> </w:t>
+      </w:r>
+      <w:proofErr w:type="spellStart"/>
+      <w:r>
+        <w:t>augue</w:t>
+      </w:r>
+      <w:proofErr w:type="spellEnd"/>
+      <w:r>
+        <w:t xml:space="preserve"> </w:t>
+      </w:r>
+      <w:proofErr w:type="spellStart"/>
+      <w:r>
+        <w:t>feugiat</w:t>
+      </w:r>
+      <w:proofErr w:type="spellEnd"/>
+      <w:r>
+        <w:t xml:space="preserve"> </w:t>
+      </w:r>
+      <w:proofErr w:type="spellStart"/>
+      <w:r>
+        <w:t>tellus</w:t>
+      </w:r>
+      <w:proofErr w:type="spellEnd"/>
+      <w:r>
+        <w:t xml:space="preserve">, </w:t>
+      </w:r>
+      <w:proofErr w:type="spellStart"/>
+      <w:r>
+        <w:t>eget</w:t>
+      </w:r>
+      <w:proofErr w:type="spellEnd"/>
+      <w:r>
+        <w:t xml:space="preserve"> </w:t>
+      </w:r>
+      <w:proofErr w:type="spellStart"/>
+      <w:r>
+        <w:t>posuere</w:t>
+      </w:r>
+      <w:proofErr w:type="spellEnd"/>
+      <w:r>
+        <w:t xml:space="preserve"> </w:t>
+      </w:r>
+      <w:proofErr w:type="spellStart"/>
+      <w:r>
+        <w:t>orci</w:t>
+      </w:r>
+      <w:proofErr w:type="spellEnd"/>
+      <w:r>
+        <w:t xml:space="preserve"> ligula ac </w:t>
+      </w:r>
+      <w:proofErr w:type="spellStart"/>
+      <w:r>
+        <w:t>nunc</w:t>
+      </w:r>
+      <w:proofErr w:type="spellEnd"/>
+      <w:r>
+        <w:t xml:space="preserve">. </w:t>
+      </w:r>
+      <w:proofErr w:type="spellStart"/>
+      <w:r>
+        <w:t>Pellentesque</w:t>
+      </w:r>
+      <w:proofErr w:type="spellEnd"/>
+      <w:r>
+        <w:t xml:space="preserve"> </w:t>
+      </w:r>
+      <w:proofErr w:type="spellStart"/>
+      <w:r>
+        <w:t>quis</w:t>
+      </w:r>
+      <w:proofErr w:type="spellEnd"/>
+      <w:r>
+        <w:t xml:space="preserve"> ex lorem. </w:t>
+      </w:r>
+      <w:proofErr w:type="spellStart"/>
+      <w:r>
+        <w:t>Suspendisse</w:t>
+      </w:r>
+      <w:proofErr w:type="spellEnd"/>
+      <w:r>
+        <w:t xml:space="preserve"> et </w:t>
+      </w:r>
+      <w:proofErr w:type="spellStart"/>
+      <w:r>
+        <w:t>tincidunt</w:t>
+      </w:r>
+      <w:proofErr w:type="spellEnd"/>
+      <w:r>
+        <w:t xml:space="preserve"> </w:t>
+      </w:r>
+      <w:proofErr w:type="spellStart"/>
+      <w:r>
+        <w:t>massa</w:t>
+      </w:r>
+      <w:proofErr w:type="spellEnd"/>
+      <w:r>
+        <w:t xml:space="preserve">. </w:t>
+      </w:r>
+      <w:proofErr w:type="spellStart"/>
+      <w:r>
+        <w:t>Curabitur</w:t>
+      </w:r>
+      <w:proofErr w:type="spellEnd"/>
+      <w:r>
+        <w:t xml:space="preserve"> maximus magna id ex </w:t>
+      </w:r>
+      <w:proofErr w:type="spellStart"/>
+      <w:r>
+        <w:t>ultrices</w:t>
+      </w:r>
+      <w:proofErr w:type="spellEnd"/>
+      <w:r>
+        <w:t xml:space="preserve"> pharetra </w:t>
+      </w:r>
+      <w:proofErr w:type="spellStart"/>
+      <w:r>
+        <w:t>vel</w:t>
+      </w:r>
+      <w:proofErr w:type="spellEnd"/>
+      <w:r>
+        <w:t xml:space="preserve"> </w:t>
+      </w:r>
+      <w:proofErr w:type="spellStart"/>
+      <w:r>
+        <w:t>nec</w:t>
+      </w:r>
+      <w:proofErr w:type="spellEnd"/>
+      <w:r>
+        <w:t xml:space="preserve"> ante. </w:t>
+      </w:r>
+      <w:proofErr w:type="spellStart"/>
+      <w:r>
+        <w:t>Aliquam</w:t>
+      </w:r>
+      <w:proofErr w:type="spellEnd"/>
+      <w:r>
+        <w:t xml:space="preserve"> </w:t>
+      </w:r>
+      <w:proofErr w:type="spellStart"/>
+      <w:r>
+        <w:t>erat</w:t>
+      </w:r>
+      <w:proofErr w:type="spellEnd"/>
+      <w:r>
+        <w:t xml:space="preserve"> </w:t>
+      </w:r>
+      <w:proofErr w:type="spellStart"/>
+      <w:r>
+        <w:t>volutpat</w:t>
+      </w:r>
+      <w:proofErr w:type="spellEnd"/>
+      <w:r>
+        <w:t xml:space="preserve">. </w:t>
+      </w:r>
+      <w:proofErr w:type="spellStart"/>
+      <w:r>
+        <w:t>Phasellus</w:t>
+      </w:r>
+      <w:proofErr w:type="spellEnd"/>
+      <w:r>
+        <w:t xml:space="preserve"> at </w:t>
+      </w:r>
+      <w:proofErr w:type="spellStart"/>
+      <w:r>
+        <w:t>felis</w:t>
+      </w:r>
+      <w:proofErr w:type="spellEnd"/>
+      <w:r>
+        <w:t xml:space="preserve"> </w:t>
+      </w:r>
+      <w:proofErr w:type="spellStart"/>
+      <w:r>
+        <w:t>ullamcorper</w:t>
+      </w:r>
+      <w:proofErr w:type="spellEnd"/>
+      <w:r>
+        <w:t xml:space="preserve">, </w:t>
+      </w:r>
+      <w:proofErr w:type="spellStart"/>
+      <w:r>
+        <w:t>molestie</w:t>
+      </w:r>
+      <w:proofErr w:type="spellEnd"/>
+      <w:r>
+        <w:t xml:space="preserve"> </w:t>
+      </w:r>
+      <w:proofErr w:type="spellStart"/>
+      <w:r>
+        <w:t>tortor</w:t>
+      </w:r>
+      <w:proofErr w:type="spellEnd"/>
+      <w:r>
+        <w:t xml:space="preserve"> a, </w:t>
+      </w:r>
+      <w:proofErr w:type="spellStart"/>
+      <w:r>
+        <w:t>imperdiet</w:t>
+      </w:r>
+      <w:proofErr w:type="spellEnd"/>
+      <w:r>
+        <w:t xml:space="preserve"> diam. </w:t>
+      </w:r>
+      <w:proofErr w:type="spellStart"/>
+      <w:r>
+        <w:t>Pellentesque</w:t>
+      </w:r>
+      <w:proofErr w:type="spellEnd"/>
+      <w:r>
+        <w:t xml:space="preserve"> </w:t>
+      </w:r>
+      <w:proofErr w:type="spellStart"/>
+      <w:r>
+        <w:t>ut</w:t>
+      </w:r>
+      <w:proofErr w:type="spellEnd"/>
+      <w:r>
+        <w:t xml:space="preserve"> </w:t>
+      </w:r>
+      <w:proofErr w:type="spellStart"/>
+      <w:r>
+        <w:t>porttitor</w:t>
+      </w:r>
+      <w:proofErr w:type="spellEnd"/>
+      <w:r>
+        <w:t xml:space="preserve"> </w:t>
+      </w:r>
+      <w:proofErr w:type="spellStart"/>
+      <w:r>
+        <w:t>nunc</w:t>
+      </w:r>
+      <w:proofErr w:type="spellEnd"/>
+      <w:r>
+        <w:t xml:space="preserve">. </w:t>
+      </w:r>
+      <w:proofErr w:type="spellStart"/>
+      <w:r>
+        <w:t>Pellentesque</w:t>
+      </w:r>
+      <w:proofErr w:type="spellEnd"/>
+      <w:r>
+        <w:t xml:space="preserve"> pharetra at </w:t>
+      </w:r>
+      <w:proofErr w:type="spellStart"/>
+      <w:r>
+        <w:t>eros</w:t>
+      </w:r>
+      <w:proofErr w:type="spellEnd"/>
+      <w:r>
+        <w:t xml:space="preserve"> </w:t>
+      </w:r>
+      <w:proofErr w:type="spellStart"/>
+      <w:r>
+        <w:t>eget</w:t>
+      </w:r>
+      <w:proofErr w:type="spellEnd"/>
+      <w:r>
+        <w:t xml:space="preserve"> </w:t>
+      </w:r>
+      <w:proofErr w:type="spellStart"/>
+      <w:r>
+        <w:t>consectetur</w:t>
+      </w:r>
+      <w:proofErr w:type="spellEnd"/>
+      <w:r>
+        <w:t xml:space="preserve">. </w:t>
+      </w:r>
+      <w:proofErr w:type="spellStart"/>
+      <w:r>
+        <w:t>Quisque</w:t>
+      </w:r>
+      <w:proofErr w:type="spellEnd"/>
+      <w:r>
+        <w:t xml:space="preserve"> </w:t>
+      </w:r>
+      <w:proofErr w:type="spellStart"/>
+      <w:r>
+        <w:t>elementum</w:t>
+      </w:r>
+      <w:proofErr w:type="spellEnd"/>
+      <w:r>
+        <w:t xml:space="preserve">, libero et </w:t>
+      </w:r>
+      <w:proofErr w:type="spellStart"/>
+      <w:r>
+        <w:t>scelerisque</w:t>
+      </w:r>
+      <w:proofErr w:type="spellEnd"/>
+      <w:r>
+        <w:t xml:space="preserve"> </w:t>
+      </w:r>
+      <w:proofErr w:type="spellStart"/>
+      <w:r>
+        <w:t>tristique</w:t>
+      </w:r>
+      <w:proofErr w:type="spellEnd"/>
+      <w:r>
+        <w:t xml:space="preserve">, </w:t>
+      </w:r>
+      <w:proofErr w:type="spellStart"/>
+      <w:r>
+        <w:t>leo</w:t>
+      </w:r>
+      <w:proofErr w:type="spellEnd"/>
+      <w:r>
+        <w:t xml:space="preserve"> </w:t>
+      </w:r>
+      <w:proofErr w:type="spellStart"/>
+      <w:r>
+        <w:t>augue</w:t>
+      </w:r>
+      <w:proofErr w:type="spellEnd"/>
+      <w:r>
+        <w:t xml:space="preserve"> </w:t>
+      </w:r>
+      <w:proofErr w:type="spellStart"/>
+      <w:r>
+        <w:t>tempor</w:t>
+      </w:r>
+      <w:proofErr w:type="spellEnd"/>
+      <w:r>
+        <w:t xml:space="preserve"> </w:t>
+      </w:r>
+      <w:proofErr w:type="spellStart"/>
+      <w:r>
+        <w:t>risus</w:t>
+      </w:r>
+      <w:proofErr w:type="spellEnd"/>
+      <w:r>
+        <w:t xml:space="preserve">, </w:t>
+      </w:r>
+      <w:proofErr w:type="spellStart"/>
+      <w:r>
+        <w:t>sodales</w:t>
+      </w:r>
+      <w:proofErr w:type="spellEnd"/>
+      <w:r>
+        <w:t xml:space="preserve"> </w:t>
+      </w:r>
+      <w:proofErr w:type="spellStart"/>
+      <w:r>
+        <w:t>ultricies</w:t>
+      </w:r>
+      <w:proofErr w:type="spellEnd"/>
+      <w:r>
+        <w:t xml:space="preserve"> </w:t>
+      </w:r>
+      <w:proofErr w:type="spellStart"/>
+      <w:r>
+        <w:t>justo</w:t>
+      </w:r>
+      <w:proofErr w:type="spellEnd"/>
+      <w:r>
+        <w:t xml:space="preserve"> </w:t>
+      </w:r>
+      <w:proofErr w:type="spellStart"/>
+      <w:r>
+        <w:t>arcu</w:t>
+      </w:r>
+      <w:proofErr w:type="spellEnd"/>
+      <w:r>
+        <w:t xml:space="preserve"> tempus </w:t>
+      </w:r>
+      <w:proofErr w:type="spellStart"/>
+      <w:r>
+        <w:t>neque</w:t>
+      </w:r>
+      <w:proofErr w:type="spellEnd"/>
+      <w:r>
+        <w:t xml:space="preserve">. </w:t>
+      </w:r>
+      <w:proofErr w:type="spellStart"/>
+      <w:r>
+        <w:t>Nulla</w:t>
+      </w:r>
+      <w:proofErr w:type="spellEnd"/>
+      <w:r>
+        <w:t xml:space="preserve"> et cursus </w:t>
+      </w:r>
+      <w:proofErr w:type="spellStart"/>
+      <w:r>
+        <w:t>velit</w:t>
+      </w:r>
+      <w:proofErr w:type="spellEnd"/>
+      <w:r>
+        <w:t xml:space="preserve">. </w:t>
+      </w:r>
+      <w:proofErr w:type="spellStart"/>
+      <w:r>
+        <w:t>Proin</w:t>
+      </w:r>
+      <w:proofErr w:type="spellEnd"/>
+      <w:r>
+        <w:t xml:space="preserve"> sit </w:t>
+      </w:r>
+      <w:proofErr w:type="spellStart"/>
+      <w:r>
+        <w:t>amet</w:t>
+      </w:r>
+      <w:proofErr w:type="spellEnd"/>
+      <w:r>
+        <w:t xml:space="preserve"> </w:t>
+      </w:r>
+      <w:proofErr w:type="spellStart"/>
+      <w:r>
+        <w:t>auctor</w:t>
+      </w:r>
+      <w:proofErr w:type="spellEnd"/>
+      <w:r>
+        <w:t xml:space="preserve"> </w:t>
+      </w:r>
+      <w:proofErr w:type="spellStart"/>
+      <w:r>
+        <w:t>nulla</w:t>
+      </w:r>
+      <w:proofErr w:type="spellEnd"/>
+      <w:r>
+        <w:t xml:space="preserve">. </w:t>
+      </w:r>
+      <w:proofErr w:type="spellStart"/>
+      <w:r>
+        <w:t>Mauris</w:t>
+      </w:r>
+      <w:proofErr w:type="spellEnd"/>
+      <w:r>
+        <w:t xml:space="preserve"> </w:t>
+      </w:r>
+      <w:proofErr w:type="spellStart"/>
+      <w:r>
+        <w:t>ultricies</w:t>
+      </w:r>
+      <w:proofErr w:type="spellEnd"/>
+      <w:r>
+        <w:t xml:space="preserve"> </w:t>
+      </w:r>
+      <w:proofErr w:type="spellStart"/>
+      <w:r>
+        <w:t>volutpat</w:t>
+      </w:r>
+      <w:proofErr w:type="spellEnd"/>
+      <w:r>
+        <w:t xml:space="preserve"> </w:t>
+      </w:r>
+      <w:proofErr w:type="spellStart"/>
+      <w:r>
+        <w:t>turpis</w:t>
+      </w:r>
+      <w:proofErr w:type="spellEnd"/>
+      <w:r>
+        <w:t xml:space="preserve"> et </w:t>
+      </w:r>
+      <w:proofErr w:type="spellStart"/>
+      <w:r>
+        <w:t>bibendum</w:t>
+      </w:r>
+      <w:proofErr w:type="spellEnd"/>
+      <w:r>
+        <w:t xml:space="preserve">. </w:t>
+      </w:r>
+      <w:proofErr w:type="spellStart"/>
+      <w:r>
+        <w:t>Mauris</w:t>
+      </w:r>
+      <w:proofErr w:type="spellEnd"/>
+      <w:r>
+        <w:t xml:space="preserve"> sit </w:t>
+      </w:r>
+      <w:proofErr w:type="spellStart"/>
+      <w:r>
+        <w:t>amet</w:t>
+      </w:r>
+      <w:proofErr w:type="spellEnd"/>
+      <w:r>
+        <w:t xml:space="preserve"> </w:t>
+      </w:r>
+      <w:proofErr w:type="spellStart"/>
+      <w:r>
+        <w:t>turpis</w:t>
+      </w:r>
+      <w:proofErr w:type="spellEnd"/>
+      <w:r>
+        <w:t xml:space="preserve"> </w:t>
+      </w:r>
+      <w:proofErr w:type="spellStart"/>
+      <w:r>
+        <w:t>vel</w:t>
+      </w:r>
+      <w:proofErr w:type="spellEnd"/>
+      <w:r>
+        <w:t xml:space="preserve"> </w:t>
+      </w:r>
+      <w:proofErr w:type="spellStart"/>
+      <w:r>
+        <w:t>felis</w:t>
+      </w:r>
+      <w:proofErr w:type="spellEnd"/>
+      <w:r>
+        <w:t xml:space="preserve"> </w:t>
+      </w:r>
+      <w:proofErr w:type="spellStart"/>
+      <w:r>
+        <w:t>tristique</w:t>
+      </w:r>
+      <w:proofErr w:type="spellEnd"/>
+      <w:r>
+        <w:t xml:space="preserve"> </w:t>
+      </w:r>
+      <w:proofErr w:type="spellStart"/>
+      <w:r>
+        <w:t>varius</w:t>
+      </w:r>
+      <w:proofErr w:type="spellEnd"/>
+      <w:r>
+        <w:t xml:space="preserve"> </w:t>
+      </w:r>
+      <w:proofErr w:type="gramStart"/>
+      <w:r>
+        <w:t xml:space="preserve">non </w:t>
+      </w:r>
+      <w:proofErr w:type="spellStart"/>
+      <w:r>
+        <w:t>non</w:t>
+      </w:r>
+      <w:proofErr w:type="spellEnd"/>
+      <w:proofErr w:type="gramEnd"/>
+      <w:r>
+        <w:t xml:space="preserve"> </w:t>
+      </w:r>
+      <w:proofErr w:type="spellStart"/>
+      <w:r>
+        <w:t>lectus</w:t>
+      </w:r>
+      <w:proofErr w:type="spellEnd"/>
+      <w:r>
+        <w:t xml:space="preserve">. Vestibulum </w:t>
+      </w:r>
+      <w:proofErr w:type="spellStart"/>
+      <w:r>
+        <w:t>dignissim</w:t>
+      </w:r>
+      <w:proofErr w:type="spellEnd"/>
+      <w:r>
+        <w:t xml:space="preserve"> </w:t>
+      </w:r>
+      <w:proofErr w:type="spellStart"/>
+      <w:r>
+        <w:t>volutpat</w:t>
+      </w:r>
+      <w:proofErr w:type="spellEnd"/>
+      <w:r>
+        <w:t xml:space="preserve"> </w:t>
+      </w:r>
+      <w:proofErr w:type="spellStart"/>
+      <w:r>
+        <w:t>erat</w:t>
+      </w:r>
+      <w:proofErr w:type="spellEnd"/>
+      <w:r>
+        <w:t xml:space="preserve"> in </w:t>
+      </w:r>
+      <w:proofErr w:type="spellStart"/>
+      <w:r>
+        <w:t>luctus</w:t>
+      </w:r>
+      <w:proofErr w:type="spellEnd"/>
+      <w:r>
+        <w:t>.</w:t>
       </w:r>
     </w:p>
     <w:p>
@@ -1656,7 +3043,700 @@
         <w:ind w:firstLine="720"/>
       </w:pPr>
       <w:r>
-        <w:t>Lorem ipsum dolor sit amet, consectetur adipiscing elit. Ut auctor dui vel orci congue imperdiet. Nunc sollicitudin sodales metus. Nunc congue, sem semper egestas dictum, turpis augue feugiat tellus, eget posuere orci ligula ac nunc. Pellentesque quis ex lorem. Suspendisse et tincidunt massa. Curabitur maximus magna id ex ultrices pharetra vel nec ante. Aliquam erat volutpat. Phasellus at felis ullamcorper, molestie tortor a, imperdiet diam. Pellentesque ut porttitor nunc. Pellentesque pharetra at eros eget consectetur. Quisque elementum, libero et scelerisque tristique, leo augue tempor risus, sodales ultricies justo arcu tempus neque. Nulla et cursus velit. Proin sit amet auctor nulla. Mauris ultricies volutpat turpis et bibendum. Mauris sit amet turpis vel felis tristique varius non non lectus. Vestibulum dignissim volutpat erat in luctus.</w:t>
+        <w:t xml:space="preserve">Lorem ipsum dolor sit </w:t>
+      </w:r>
+      <w:proofErr w:type="spellStart"/>
+      <w:r>
+        <w:t>amet</w:t>
+      </w:r>
+      <w:proofErr w:type="spellEnd"/>
+      <w:r>
+        <w:t xml:space="preserve">, </w:t>
+      </w:r>
+      <w:proofErr w:type="spellStart"/>
+      <w:r>
+        <w:t>consectetur</w:t>
+      </w:r>
+      <w:proofErr w:type="spellEnd"/>
+      <w:r>
+        <w:t xml:space="preserve"> </w:t>
+      </w:r>
+      <w:proofErr w:type="spellStart"/>
+      <w:r>
+        <w:t>adipiscing</w:t>
+      </w:r>
+      <w:proofErr w:type="spellEnd"/>
+      <w:r>
+        <w:t xml:space="preserve"> </w:t>
+      </w:r>
+      <w:proofErr w:type="spellStart"/>
+      <w:r>
+        <w:t>elit</w:t>
+      </w:r>
+      <w:proofErr w:type="spellEnd"/>
+      <w:r>
+        <w:t xml:space="preserve">. Ut </w:t>
+      </w:r>
+      <w:proofErr w:type="spellStart"/>
+      <w:r>
+        <w:t>auctor</w:t>
+      </w:r>
+      <w:proofErr w:type="spellEnd"/>
+      <w:r>
+        <w:t xml:space="preserve"> dui </w:t>
+      </w:r>
+      <w:proofErr w:type="spellStart"/>
+      <w:r>
+        <w:t>vel</w:t>
+      </w:r>
+      <w:proofErr w:type="spellEnd"/>
+      <w:r>
+        <w:t xml:space="preserve"> </w:t>
+      </w:r>
+      <w:proofErr w:type="spellStart"/>
+      <w:r>
+        <w:t>orci</w:t>
+      </w:r>
+      <w:proofErr w:type="spellEnd"/>
+      <w:r>
+        <w:t xml:space="preserve"> </w:t>
+      </w:r>
+      <w:proofErr w:type="spellStart"/>
+      <w:r>
+        <w:t>congue</w:t>
+      </w:r>
+      <w:proofErr w:type="spellEnd"/>
+      <w:r>
+        <w:t xml:space="preserve"> </w:t>
+      </w:r>
+      <w:proofErr w:type="spellStart"/>
+      <w:r>
+        <w:t>imperdiet</w:t>
+      </w:r>
+      <w:proofErr w:type="spellEnd"/>
+      <w:r>
+        <w:t xml:space="preserve">. Nunc </w:t>
+      </w:r>
+      <w:proofErr w:type="spellStart"/>
+      <w:r>
+        <w:t>sollicitudin</w:t>
+      </w:r>
+      <w:proofErr w:type="spellEnd"/>
+      <w:r>
+        <w:t xml:space="preserve"> </w:t>
+      </w:r>
+      <w:proofErr w:type="spellStart"/>
+      <w:r>
+        <w:t>sodales</w:t>
+      </w:r>
+      <w:proofErr w:type="spellEnd"/>
+      <w:r>
+        <w:t xml:space="preserve"> </w:t>
+      </w:r>
+      <w:proofErr w:type="spellStart"/>
+      <w:r>
+        <w:t>metus</w:t>
+      </w:r>
+      <w:proofErr w:type="spellEnd"/>
+      <w:r>
+        <w:t xml:space="preserve">. Nunc </w:t>
+      </w:r>
+      <w:proofErr w:type="spellStart"/>
+      <w:r>
+        <w:t>congue</w:t>
+      </w:r>
+      <w:proofErr w:type="spellEnd"/>
+      <w:r>
+        <w:t xml:space="preserve">, </w:t>
+      </w:r>
+      <w:proofErr w:type="spellStart"/>
+      <w:r>
+        <w:t>sem</w:t>
+      </w:r>
+      <w:proofErr w:type="spellEnd"/>
+      <w:r>
+        <w:t xml:space="preserve"> semper </w:t>
+      </w:r>
+      <w:proofErr w:type="spellStart"/>
+      <w:r>
+        <w:t>egestas</w:t>
+      </w:r>
+      <w:proofErr w:type="spellEnd"/>
+      <w:r>
+        <w:t xml:space="preserve"> dictum, </w:t>
+      </w:r>
+      <w:proofErr w:type="spellStart"/>
+      <w:r>
+        <w:t>turpis</w:t>
+      </w:r>
+      <w:proofErr w:type="spellEnd"/>
+      <w:r>
+        <w:t xml:space="preserve"> </w:t>
+      </w:r>
+      <w:proofErr w:type="spellStart"/>
+      <w:r>
+        <w:t>augue</w:t>
+      </w:r>
+      <w:proofErr w:type="spellEnd"/>
+      <w:r>
+        <w:t xml:space="preserve"> </w:t>
+      </w:r>
+      <w:proofErr w:type="spellStart"/>
+      <w:r>
+        <w:t>feugiat</w:t>
+      </w:r>
+      <w:proofErr w:type="spellEnd"/>
+      <w:r>
+        <w:t xml:space="preserve"> </w:t>
+      </w:r>
+      <w:proofErr w:type="spellStart"/>
+      <w:r>
+        <w:t>tellus</w:t>
+      </w:r>
+      <w:proofErr w:type="spellEnd"/>
+      <w:r>
+        <w:t xml:space="preserve">, </w:t>
+      </w:r>
+      <w:proofErr w:type="spellStart"/>
+      <w:r>
+        <w:t>eget</w:t>
+      </w:r>
+      <w:proofErr w:type="spellEnd"/>
+      <w:r>
+        <w:t xml:space="preserve"> </w:t>
+      </w:r>
+      <w:proofErr w:type="spellStart"/>
+      <w:r>
+        <w:t>posuere</w:t>
+      </w:r>
+      <w:proofErr w:type="spellEnd"/>
+      <w:r>
+        <w:t xml:space="preserve"> </w:t>
+      </w:r>
+      <w:proofErr w:type="spellStart"/>
+      <w:r>
+        <w:t>orci</w:t>
+      </w:r>
+      <w:proofErr w:type="spellEnd"/>
+      <w:r>
+        <w:t xml:space="preserve"> ligula ac </w:t>
+      </w:r>
+      <w:proofErr w:type="spellStart"/>
+      <w:r>
+        <w:t>nunc</w:t>
+      </w:r>
+      <w:proofErr w:type="spellEnd"/>
+      <w:r>
+        <w:t xml:space="preserve">. </w:t>
+      </w:r>
+      <w:proofErr w:type="spellStart"/>
+      <w:r>
+        <w:t>Pellentesque</w:t>
+      </w:r>
+      <w:proofErr w:type="spellEnd"/>
+      <w:r>
+        <w:t xml:space="preserve"> </w:t>
+      </w:r>
+      <w:proofErr w:type="spellStart"/>
+      <w:r>
+        <w:t>quis</w:t>
+      </w:r>
+      <w:proofErr w:type="spellEnd"/>
+      <w:r>
+        <w:t xml:space="preserve"> ex lorem. </w:t>
+      </w:r>
+      <w:proofErr w:type="spellStart"/>
+      <w:r>
+        <w:t>Suspendisse</w:t>
+      </w:r>
+      <w:proofErr w:type="spellEnd"/>
+      <w:r>
+        <w:t xml:space="preserve"> et </w:t>
+      </w:r>
+      <w:proofErr w:type="spellStart"/>
+      <w:r>
+        <w:t>tincidunt</w:t>
+      </w:r>
+      <w:proofErr w:type="spellEnd"/>
+      <w:r>
+        <w:t xml:space="preserve"> </w:t>
+      </w:r>
+      <w:proofErr w:type="spellStart"/>
+      <w:r>
+        <w:t>massa</w:t>
+      </w:r>
+      <w:proofErr w:type="spellEnd"/>
+      <w:r>
+        <w:t xml:space="preserve">. </w:t>
+      </w:r>
+      <w:proofErr w:type="spellStart"/>
+      <w:r>
+        <w:t>Curabitur</w:t>
+      </w:r>
+      <w:proofErr w:type="spellEnd"/>
+      <w:r>
+        <w:t xml:space="preserve"> maximus magna id ex </w:t>
+      </w:r>
+      <w:proofErr w:type="spellStart"/>
+      <w:r>
+        <w:t>ultrices</w:t>
+      </w:r>
+      <w:proofErr w:type="spellEnd"/>
+      <w:r>
+        <w:t xml:space="preserve"> pharetra </w:t>
+      </w:r>
+      <w:proofErr w:type="spellStart"/>
+      <w:r>
+        <w:t>vel</w:t>
+      </w:r>
+      <w:proofErr w:type="spellEnd"/>
+      <w:r>
+        <w:t xml:space="preserve"> </w:t>
+      </w:r>
+      <w:proofErr w:type="spellStart"/>
+      <w:r>
+        <w:t>nec</w:t>
+      </w:r>
+      <w:proofErr w:type="spellEnd"/>
+      <w:r>
+        <w:t xml:space="preserve"> ante. </w:t>
+      </w:r>
+      <w:proofErr w:type="spellStart"/>
+      <w:r>
+        <w:t>Aliquam</w:t>
+      </w:r>
+      <w:proofErr w:type="spellEnd"/>
+      <w:r>
+        <w:t xml:space="preserve"> </w:t>
+      </w:r>
+      <w:proofErr w:type="spellStart"/>
+      <w:r>
+        <w:t>erat</w:t>
+      </w:r>
+      <w:proofErr w:type="spellEnd"/>
+      <w:r>
+        <w:t xml:space="preserve"> </w:t>
+      </w:r>
+      <w:proofErr w:type="spellStart"/>
+      <w:r>
+        <w:t>volutpat</w:t>
+      </w:r>
+      <w:proofErr w:type="spellEnd"/>
+      <w:r>
+        <w:t xml:space="preserve">. </w:t>
+      </w:r>
+      <w:proofErr w:type="spellStart"/>
+      <w:r>
+        <w:t>Phasellus</w:t>
+      </w:r>
+      <w:proofErr w:type="spellEnd"/>
+      <w:r>
+        <w:t xml:space="preserve"> at </w:t>
+      </w:r>
+      <w:proofErr w:type="spellStart"/>
+      <w:r>
+        <w:t>felis</w:t>
+      </w:r>
+      <w:proofErr w:type="spellEnd"/>
+      <w:r>
+        <w:t xml:space="preserve"> </w:t>
+      </w:r>
+      <w:proofErr w:type="spellStart"/>
+      <w:r>
+        <w:t>ullamcorper</w:t>
+      </w:r>
+      <w:proofErr w:type="spellEnd"/>
+      <w:r>
+        <w:t xml:space="preserve">, </w:t>
+      </w:r>
+      <w:proofErr w:type="spellStart"/>
+      <w:r>
+        <w:t>molestie</w:t>
+      </w:r>
+      <w:proofErr w:type="spellEnd"/>
+      <w:r>
+        <w:t xml:space="preserve"> </w:t>
+      </w:r>
+      <w:proofErr w:type="spellStart"/>
+      <w:r>
+        <w:t>tortor</w:t>
+      </w:r>
+      <w:proofErr w:type="spellEnd"/>
+      <w:r>
+        <w:t xml:space="preserve"> a, </w:t>
+      </w:r>
+      <w:proofErr w:type="spellStart"/>
+      <w:r>
+        <w:t>imperdiet</w:t>
+      </w:r>
+      <w:proofErr w:type="spellEnd"/>
+      <w:r>
+        <w:t xml:space="preserve"> diam. </w:t>
+      </w:r>
+      <w:proofErr w:type="spellStart"/>
+      <w:r>
+        <w:t>Pellentesque</w:t>
+      </w:r>
+      <w:proofErr w:type="spellEnd"/>
+      <w:r>
+        <w:t xml:space="preserve"> </w:t>
+      </w:r>
+      <w:proofErr w:type="spellStart"/>
+      <w:r>
+        <w:t>ut</w:t>
+      </w:r>
+      <w:proofErr w:type="spellEnd"/>
+      <w:r>
+        <w:t xml:space="preserve"> </w:t>
+      </w:r>
+      <w:proofErr w:type="spellStart"/>
+      <w:r>
+        <w:t>porttitor</w:t>
+      </w:r>
+      <w:proofErr w:type="spellEnd"/>
+      <w:r>
+        <w:t xml:space="preserve"> </w:t>
+      </w:r>
+      <w:proofErr w:type="spellStart"/>
+      <w:r>
+        <w:t>nunc</w:t>
+      </w:r>
+      <w:proofErr w:type="spellEnd"/>
+      <w:r>
+        <w:t xml:space="preserve">. </w:t>
+      </w:r>
+      <w:proofErr w:type="spellStart"/>
+      <w:r>
+        <w:t>Pellentesque</w:t>
+      </w:r>
+      <w:proofErr w:type="spellEnd"/>
+      <w:r>
+        <w:t xml:space="preserve"> pharetra at </w:t>
+      </w:r>
+      <w:proofErr w:type="spellStart"/>
+      <w:r>
+        <w:t>eros</w:t>
+      </w:r>
+      <w:proofErr w:type="spellEnd"/>
+      <w:r>
+        <w:t xml:space="preserve"> </w:t>
+      </w:r>
+      <w:proofErr w:type="spellStart"/>
+      <w:r>
+        <w:t>eget</w:t>
+      </w:r>
+      <w:proofErr w:type="spellEnd"/>
+      <w:r>
+        <w:t xml:space="preserve"> </w:t>
+      </w:r>
+      <w:proofErr w:type="spellStart"/>
+      <w:r>
+        <w:t>consectetur</w:t>
+      </w:r>
+      <w:proofErr w:type="spellEnd"/>
+      <w:r>
+        <w:t xml:space="preserve">. </w:t>
+      </w:r>
+      <w:proofErr w:type="spellStart"/>
+      <w:r>
+        <w:t>Quisque</w:t>
+      </w:r>
+      <w:proofErr w:type="spellEnd"/>
+      <w:r>
+        <w:t xml:space="preserve"> </w:t>
+      </w:r>
+      <w:proofErr w:type="spellStart"/>
+      <w:r>
+        <w:t>elementum</w:t>
+      </w:r>
+      <w:proofErr w:type="spellEnd"/>
+      <w:r>
+        <w:t xml:space="preserve">, libero et </w:t>
+      </w:r>
+      <w:proofErr w:type="spellStart"/>
+      <w:r>
+        <w:t>scelerisque</w:t>
+      </w:r>
+      <w:proofErr w:type="spellEnd"/>
+      <w:r>
+        <w:t xml:space="preserve"> </w:t>
+      </w:r>
+      <w:proofErr w:type="spellStart"/>
+      <w:r>
+        <w:t>tristique</w:t>
+      </w:r>
+      <w:proofErr w:type="spellEnd"/>
+      <w:r>
+        <w:t xml:space="preserve">, </w:t>
+      </w:r>
+      <w:proofErr w:type="spellStart"/>
+      <w:r>
+        <w:t>leo</w:t>
+      </w:r>
+      <w:proofErr w:type="spellEnd"/>
+      <w:r>
+        <w:t xml:space="preserve"> </w:t>
+      </w:r>
+      <w:proofErr w:type="spellStart"/>
+      <w:r>
+        <w:t>augue</w:t>
+      </w:r>
+      <w:proofErr w:type="spellEnd"/>
+      <w:r>
+        <w:t xml:space="preserve"> </w:t>
+      </w:r>
+      <w:proofErr w:type="spellStart"/>
+      <w:r>
+        <w:t>tempor</w:t>
+      </w:r>
+      <w:proofErr w:type="spellEnd"/>
+      <w:r>
+        <w:t xml:space="preserve"> </w:t>
+      </w:r>
+      <w:proofErr w:type="spellStart"/>
+      <w:r>
+        <w:t>risus</w:t>
+      </w:r>
+      <w:proofErr w:type="spellEnd"/>
+      <w:r>
+        <w:t xml:space="preserve">, </w:t>
+      </w:r>
+      <w:proofErr w:type="spellStart"/>
+      <w:r>
+        <w:t>sodales</w:t>
+      </w:r>
+      <w:proofErr w:type="spellEnd"/>
+      <w:r>
+        <w:t xml:space="preserve"> </w:t>
+      </w:r>
+      <w:proofErr w:type="spellStart"/>
+      <w:r>
+        <w:t>ultricies</w:t>
+      </w:r>
+      <w:proofErr w:type="spellEnd"/>
+      <w:r>
+        <w:t xml:space="preserve"> </w:t>
+      </w:r>
+      <w:proofErr w:type="spellStart"/>
+      <w:r>
+        <w:t>justo</w:t>
+      </w:r>
+      <w:proofErr w:type="spellEnd"/>
+      <w:r>
+        <w:t xml:space="preserve"> </w:t>
+      </w:r>
+      <w:proofErr w:type="spellStart"/>
+      <w:r>
+        <w:t>arcu</w:t>
+      </w:r>
+      <w:proofErr w:type="spellEnd"/>
+      <w:r>
+        <w:t xml:space="preserve"> tempus </w:t>
+      </w:r>
+      <w:proofErr w:type="spellStart"/>
+      <w:r>
+        <w:t>neque</w:t>
+      </w:r>
+      <w:proofErr w:type="spellEnd"/>
+      <w:r>
+        <w:t xml:space="preserve">. </w:t>
+      </w:r>
+      <w:proofErr w:type="spellStart"/>
+      <w:r>
+        <w:t>Nulla</w:t>
+      </w:r>
+      <w:proofErr w:type="spellEnd"/>
+      <w:r>
+        <w:t xml:space="preserve"> et cursus </w:t>
+      </w:r>
+      <w:proofErr w:type="spellStart"/>
+      <w:r>
+        <w:t>velit</w:t>
+      </w:r>
+      <w:proofErr w:type="spellEnd"/>
+      <w:r>
+        <w:t xml:space="preserve">. </w:t>
+      </w:r>
+      <w:proofErr w:type="spellStart"/>
+      <w:r>
+        <w:t>Proin</w:t>
+      </w:r>
+      <w:proofErr w:type="spellEnd"/>
+      <w:r>
+        <w:t xml:space="preserve"> sit </w:t>
+      </w:r>
+      <w:proofErr w:type="spellStart"/>
+      <w:r>
+        <w:t>amet</w:t>
+      </w:r>
+      <w:proofErr w:type="spellEnd"/>
+      <w:r>
+        <w:t xml:space="preserve"> </w:t>
+      </w:r>
+      <w:proofErr w:type="spellStart"/>
+      <w:r>
+        <w:t>auctor</w:t>
+      </w:r>
+      <w:proofErr w:type="spellEnd"/>
+      <w:r>
+        <w:t xml:space="preserve"> </w:t>
+      </w:r>
+      <w:proofErr w:type="spellStart"/>
+      <w:r>
+        <w:t>nulla</w:t>
+      </w:r>
+      <w:proofErr w:type="spellEnd"/>
+      <w:r>
+        <w:t xml:space="preserve">. </w:t>
+      </w:r>
+      <w:proofErr w:type="spellStart"/>
+      <w:r>
+        <w:t>Mauris</w:t>
+      </w:r>
+      <w:proofErr w:type="spellEnd"/>
+      <w:r>
+        <w:t xml:space="preserve"> </w:t>
+      </w:r>
+      <w:proofErr w:type="spellStart"/>
+      <w:r>
+        <w:t>ultricies</w:t>
+      </w:r>
+      <w:proofErr w:type="spellEnd"/>
+      <w:r>
+        <w:t xml:space="preserve"> </w:t>
+      </w:r>
+      <w:proofErr w:type="spellStart"/>
+      <w:r>
+        <w:t>volutpat</w:t>
+      </w:r>
+      <w:proofErr w:type="spellEnd"/>
+      <w:r>
+        <w:t xml:space="preserve"> </w:t>
+      </w:r>
+      <w:proofErr w:type="spellStart"/>
+      <w:r>
+        <w:t>turpis</w:t>
+      </w:r>
+      <w:proofErr w:type="spellEnd"/>
+      <w:r>
+        <w:t xml:space="preserve"> et </w:t>
+      </w:r>
+      <w:proofErr w:type="spellStart"/>
+      <w:r>
+        <w:t>bibendum</w:t>
+      </w:r>
+      <w:proofErr w:type="spellEnd"/>
+      <w:r>
+        <w:t xml:space="preserve">. </w:t>
+      </w:r>
+      <w:proofErr w:type="spellStart"/>
+      <w:r>
+        <w:t>Mauris</w:t>
+      </w:r>
+      <w:proofErr w:type="spellEnd"/>
+      <w:r>
+        <w:t xml:space="preserve"> sit </w:t>
+      </w:r>
+      <w:proofErr w:type="spellStart"/>
+      <w:r>
+        <w:t>amet</w:t>
+      </w:r>
+      <w:proofErr w:type="spellEnd"/>
+      <w:r>
+        <w:t xml:space="preserve"> </w:t>
+      </w:r>
+      <w:proofErr w:type="spellStart"/>
+      <w:r>
+        <w:t>turpis</w:t>
+      </w:r>
+      <w:proofErr w:type="spellEnd"/>
+      <w:r>
+        <w:t xml:space="preserve"> </w:t>
+      </w:r>
+      <w:proofErr w:type="spellStart"/>
+      <w:r>
+        <w:t>vel</w:t>
+      </w:r>
+      <w:proofErr w:type="spellEnd"/>
+      <w:r>
+        <w:t xml:space="preserve"> </w:t>
+      </w:r>
+      <w:proofErr w:type="spellStart"/>
+      <w:r>
+        <w:t>felis</w:t>
+      </w:r>
+      <w:proofErr w:type="spellEnd"/>
+      <w:r>
+        <w:t xml:space="preserve"> </w:t>
+      </w:r>
+      <w:proofErr w:type="spellStart"/>
+      <w:r>
+        <w:t>tristique</w:t>
+      </w:r>
+      <w:proofErr w:type="spellEnd"/>
+      <w:r>
+        <w:t xml:space="preserve"> </w:t>
+      </w:r>
+      <w:proofErr w:type="spellStart"/>
+      <w:r>
+        <w:t>varius</w:t>
+      </w:r>
+      <w:proofErr w:type="spellEnd"/>
+      <w:r>
+        <w:t xml:space="preserve"> </w:t>
+      </w:r>
+      <w:proofErr w:type="gramStart"/>
+      <w:r>
+        <w:t xml:space="preserve">non </w:t>
+      </w:r>
+      <w:proofErr w:type="spellStart"/>
+      <w:r>
+        <w:t>non</w:t>
+      </w:r>
+      <w:proofErr w:type="spellEnd"/>
+      <w:proofErr w:type="gramEnd"/>
+      <w:r>
+        <w:t xml:space="preserve"> </w:t>
+      </w:r>
+      <w:proofErr w:type="spellStart"/>
+      <w:r>
+        <w:t>lectus</w:t>
+      </w:r>
+      <w:proofErr w:type="spellEnd"/>
+      <w:r>
+        <w:t xml:space="preserve">. Vestibulum </w:t>
+      </w:r>
+      <w:proofErr w:type="spellStart"/>
+      <w:r>
+        <w:t>dignissim</w:t>
+      </w:r>
+      <w:proofErr w:type="spellEnd"/>
+      <w:r>
+        <w:t xml:space="preserve"> </w:t>
+      </w:r>
+      <w:proofErr w:type="spellStart"/>
+      <w:r>
+        <w:t>volutpat</w:t>
+      </w:r>
+      <w:proofErr w:type="spellEnd"/>
+      <w:r>
+        <w:t xml:space="preserve"> </w:t>
+      </w:r>
+      <w:proofErr w:type="spellStart"/>
+      <w:r>
+        <w:t>erat</w:t>
+      </w:r>
+      <w:proofErr w:type="spellEnd"/>
+      <w:r>
+        <w:t xml:space="preserve"> in </w:t>
+      </w:r>
+      <w:proofErr w:type="spellStart"/>
+      <w:r>
+        <w:t>luctus</w:t>
+      </w:r>
+      <w:proofErr w:type="spellEnd"/>
+      <w:r>
+        <w:t>.</w:t>
       </w:r>
     </w:p>
     <w:p>
@@ -1674,11 +3754,701 @@
         <w:ind w:firstLine="720"/>
       </w:pPr>
       <w:r>
-        <w:t xml:space="preserve">Lorem ipsum dolor sit amet, consectetur adipiscing elit. Ut auctor dui vel orci congue imperdiet. Nunc sollicitudin sodales metus. Nunc congue, sem semper egestas dictum, turpis augue feugiat tellus, eget posuere orci ligula ac </w:t>
-      </w:r>
+        <w:t xml:space="preserve">Lorem ipsum dolor sit </w:t>
+      </w:r>
+      <w:proofErr w:type="spellStart"/>
+      <w:r>
+        <w:t>amet</w:t>
+      </w:r>
+      <w:proofErr w:type="spellEnd"/>
+      <w:r>
+        <w:t xml:space="preserve">, </w:t>
+      </w:r>
+      <w:proofErr w:type="spellStart"/>
+      <w:r>
+        <w:t>consectetur</w:t>
+      </w:r>
+      <w:proofErr w:type="spellEnd"/>
+      <w:r>
+        <w:t xml:space="preserve"> </w:t>
+      </w:r>
+      <w:proofErr w:type="spellStart"/>
+      <w:r>
+        <w:t>adipiscing</w:t>
+      </w:r>
+      <w:proofErr w:type="spellEnd"/>
+      <w:r>
+        <w:t xml:space="preserve"> </w:t>
+      </w:r>
+      <w:proofErr w:type="spellStart"/>
+      <w:r>
+        <w:t>elit</w:t>
+      </w:r>
+      <w:proofErr w:type="spellEnd"/>
+      <w:r>
+        <w:t xml:space="preserve">. Ut </w:t>
+      </w:r>
+      <w:proofErr w:type="spellStart"/>
+      <w:r>
+        <w:t>auctor</w:t>
+      </w:r>
+      <w:proofErr w:type="spellEnd"/>
+      <w:r>
+        <w:t xml:space="preserve"> dui </w:t>
+      </w:r>
+      <w:proofErr w:type="spellStart"/>
+      <w:r>
+        <w:t>vel</w:t>
+      </w:r>
+      <w:proofErr w:type="spellEnd"/>
+      <w:r>
+        <w:t xml:space="preserve"> </w:t>
+      </w:r>
+      <w:proofErr w:type="spellStart"/>
+      <w:r>
+        <w:t>orci</w:t>
+      </w:r>
+      <w:proofErr w:type="spellEnd"/>
+      <w:r>
+        <w:t xml:space="preserve"> </w:t>
+      </w:r>
+      <w:proofErr w:type="spellStart"/>
+      <w:r>
+        <w:t>congue</w:t>
+      </w:r>
+      <w:proofErr w:type="spellEnd"/>
+      <w:r>
+        <w:t xml:space="preserve"> </w:t>
+      </w:r>
+      <w:proofErr w:type="spellStart"/>
+      <w:r>
+        <w:t>imperdiet</w:t>
+      </w:r>
+      <w:proofErr w:type="spellEnd"/>
+      <w:r>
+        <w:t xml:space="preserve">. Nunc </w:t>
+      </w:r>
+      <w:proofErr w:type="spellStart"/>
+      <w:r>
+        <w:t>sollicitudin</w:t>
+      </w:r>
+      <w:proofErr w:type="spellEnd"/>
+      <w:r>
+        <w:t xml:space="preserve"> </w:t>
+      </w:r>
+      <w:proofErr w:type="spellStart"/>
+      <w:r>
+        <w:t>sodales</w:t>
+      </w:r>
+      <w:proofErr w:type="spellEnd"/>
+      <w:r>
+        <w:t xml:space="preserve"> </w:t>
+      </w:r>
+      <w:proofErr w:type="spellStart"/>
+      <w:r>
+        <w:t>metus</w:t>
+      </w:r>
+      <w:proofErr w:type="spellEnd"/>
+      <w:r>
+        <w:t xml:space="preserve">. Nunc </w:t>
+      </w:r>
+      <w:proofErr w:type="spellStart"/>
+      <w:r>
+        <w:t>congue</w:t>
+      </w:r>
+      <w:proofErr w:type="spellEnd"/>
+      <w:r>
+        <w:t xml:space="preserve">, </w:t>
+      </w:r>
+      <w:proofErr w:type="spellStart"/>
+      <w:r>
+        <w:t>sem</w:t>
+      </w:r>
+      <w:proofErr w:type="spellEnd"/>
+      <w:r>
+        <w:t xml:space="preserve"> semper </w:t>
+      </w:r>
+      <w:proofErr w:type="spellStart"/>
+      <w:r>
+        <w:t>egestas</w:t>
+      </w:r>
+      <w:proofErr w:type="spellEnd"/>
+      <w:r>
+        <w:t xml:space="preserve"> dictum, </w:t>
+      </w:r>
+      <w:proofErr w:type="spellStart"/>
+      <w:r>
+        <w:t>turpis</w:t>
+      </w:r>
+      <w:proofErr w:type="spellEnd"/>
+      <w:r>
+        <w:t xml:space="preserve"> </w:t>
+      </w:r>
+      <w:proofErr w:type="spellStart"/>
+      <w:r>
+        <w:t>augue</w:t>
+      </w:r>
+      <w:proofErr w:type="spellEnd"/>
+      <w:r>
+        <w:t xml:space="preserve"> </w:t>
+      </w:r>
+      <w:proofErr w:type="spellStart"/>
+      <w:r>
+        <w:t>feugiat</w:t>
+      </w:r>
+      <w:proofErr w:type="spellEnd"/>
+      <w:r>
+        <w:t xml:space="preserve"> </w:t>
+      </w:r>
+      <w:proofErr w:type="spellStart"/>
+      <w:r>
+        <w:t>tellus</w:t>
+      </w:r>
+      <w:proofErr w:type="spellEnd"/>
+      <w:r>
+        <w:t xml:space="preserve">, </w:t>
+      </w:r>
+      <w:proofErr w:type="spellStart"/>
+      <w:r>
+        <w:t>eget</w:t>
+      </w:r>
+      <w:proofErr w:type="spellEnd"/>
+      <w:r>
+        <w:t xml:space="preserve"> </w:t>
+      </w:r>
+      <w:proofErr w:type="spellStart"/>
+      <w:r>
+        <w:t>posuere</w:t>
+      </w:r>
+      <w:proofErr w:type="spellEnd"/>
+      <w:r>
+        <w:t xml:space="preserve"> </w:t>
+      </w:r>
+      <w:proofErr w:type="spellStart"/>
+      <w:r>
+        <w:t>orci</w:t>
+      </w:r>
+      <w:proofErr w:type="spellEnd"/>
+      <w:r>
+        <w:t xml:space="preserve"> ligula ac </w:t>
+      </w:r>
+      <w:proofErr w:type="spellStart"/>
       <w:r>
         <w:lastRenderedPageBreak/>
-        <w:t>nunc. Pellentesque quis ex lorem. Suspendisse et tincidunt massa. Curabitur maximus magna id ex ultrices pharetra vel nec ante. Aliquam erat volutpat. Phasellus at felis ullamcorper, molestie tortor a, imperdiet diam. Pellentesque ut porttitor nunc. Pellentesque pharetra at eros eget consectetur. Quisque elementum, libero et scelerisque tristique, leo augue tempor risus, sodales ultricies justo arcu tempus neque. Nulla et cursus velit. Proin sit amet auctor nulla. Mauris ultricies volutpat turpis et bibendum. Mauris sit amet turpis vel felis tristique varius non non lectus. Vestibulum dignissim volutpat erat in luctus.</w:t>
+        <w:t>nunc</w:t>
+      </w:r>
+      <w:proofErr w:type="spellEnd"/>
+      <w:r>
+        <w:t xml:space="preserve">. </w:t>
+      </w:r>
+      <w:proofErr w:type="spellStart"/>
+      <w:r>
+        <w:t>Pellentesque</w:t>
+      </w:r>
+      <w:proofErr w:type="spellEnd"/>
+      <w:r>
+        <w:t xml:space="preserve"> </w:t>
+      </w:r>
+      <w:proofErr w:type="spellStart"/>
+      <w:r>
+        <w:t>quis</w:t>
+      </w:r>
+      <w:proofErr w:type="spellEnd"/>
+      <w:r>
+        <w:t xml:space="preserve"> ex lorem. </w:t>
+      </w:r>
+      <w:proofErr w:type="spellStart"/>
+      <w:r>
+        <w:t>Suspendisse</w:t>
+      </w:r>
+      <w:proofErr w:type="spellEnd"/>
+      <w:r>
+        <w:t xml:space="preserve"> et </w:t>
+      </w:r>
+      <w:proofErr w:type="spellStart"/>
+      <w:r>
+        <w:t>tincidunt</w:t>
+      </w:r>
+      <w:proofErr w:type="spellEnd"/>
+      <w:r>
+        <w:t xml:space="preserve"> </w:t>
+      </w:r>
+      <w:proofErr w:type="spellStart"/>
+      <w:r>
+        <w:t>massa</w:t>
+      </w:r>
+      <w:proofErr w:type="spellEnd"/>
+      <w:r>
+        <w:t xml:space="preserve">. </w:t>
+      </w:r>
+      <w:proofErr w:type="spellStart"/>
+      <w:r>
+        <w:t>Curabitur</w:t>
+      </w:r>
+      <w:proofErr w:type="spellEnd"/>
+      <w:r>
+        <w:t xml:space="preserve"> maximus magna id ex </w:t>
+      </w:r>
+      <w:proofErr w:type="spellStart"/>
+      <w:r>
+        <w:t>ultrices</w:t>
+      </w:r>
+      <w:proofErr w:type="spellEnd"/>
+      <w:r>
+        <w:t xml:space="preserve"> pharetra </w:t>
+      </w:r>
+      <w:proofErr w:type="spellStart"/>
+      <w:r>
+        <w:t>vel</w:t>
+      </w:r>
+      <w:proofErr w:type="spellEnd"/>
+      <w:r>
+        <w:t xml:space="preserve"> </w:t>
+      </w:r>
+      <w:proofErr w:type="spellStart"/>
+      <w:r>
+        <w:t>nec</w:t>
+      </w:r>
+      <w:proofErr w:type="spellEnd"/>
+      <w:r>
+        <w:t xml:space="preserve"> ante. </w:t>
+      </w:r>
+      <w:proofErr w:type="spellStart"/>
+      <w:r>
+        <w:t>Aliquam</w:t>
+      </w:r>
+      <w:proofErr w:type="spellEnd"/>
+      <w:r>
+        <w:t xml:space="preserve"> </w:t>
+      </w:r>
+      <w:proofErr w:type="spellStart"/>
+      <w:r>
+        <w:t>erat</w:t>
+      </w:r>
+      <w:proofErr w:type="spellEnd"/>
+      <w:r>
+        <w:t xml:space="preserve"> </w:t>
+      </w:r>
+      <w:proofErr w:type="spellStart"/>
+      <w:r>
+        <w:t>volutpat</w:t>
+      </w:r>
+      <w:proofErr w:type="spellEnd"/>
+      <w:r>
+        <w:t xml:space="preserve">. </w:t>
+      </w:r>
+      <w:proofErr w:type="spellStart"/>
+      <w:r>
+        <w:t>Phasellus</w:t>
+      </w:r>
+      <w:proofErr w:type="spellEnd"/>
+      <w:r>
+        <w:t xml:space="preserve"> at </w:t>
+      </w:r>
+      <w:proofErr w:type="spellStart"/>
+      <w:r>
+        <w:t>felis</w:t>
+      </w:r>
+      <w:proofErr w:type="spellEnd"/>
+      <w:r>
+        <w:t xml:space="preserve"> </w:t>
+      </w:r>
+      <w:proofErr w:type="spellStart"/>
+      <w:r>
+        <w:t>ullamcorper</w:t>
+      </w:r>
+      <w:proofErr w:type="spellEnd"/>
+      <w:r>
+        <w:t xml:space="preserve">, </w:t>
+      </w:r>
+      <w:proofErr w:type="spellStart"/>
+      <w:r>
+        <w:t>molestie</w:t>
+      </w:r>
+      <w:proofErr w:type="spellEnd"/>
+      <w:r>
+        <w:t xml:space="preserve"> </w:t>
+      </w:r>
+      <w:proofErr w:type="spellStart"/>
+      <w:r>
+        <w:t>tortor</w:t>
+      </w:r>
+      <w:proofErr w:type="spellEnd"/>
+      <w:r>
+        <w:t xml:space="preserve"> a, </w:t>
+      </w:r>
+      <w:proofErr w:type="spellStart"/>
+      <w:r>
+        <w:t>imperdiet</w:t>
+      </w:r>
+      <w:proofErr w:type="spellEnd"/>
+      <w:r>
+        <w:t xml:space="preserve"> diam. </w:t>
+      </w:r>
+      <w:proofErr w:type="spellStart"/>
+      <w:r>
+        <w:t>Pellentesque</w:t>
+      </w:r>
+      <w:proofErr w:type="spellEnd"/>
+      <w:r>
+        <w:t xml:space="preserve"> </w:t>
+      </w:r>
+      <w:proofErr w:type="spellStart"/>
+      <w:r>
+        <w:t>ut</w:t>
+      </w:r>
+      <w:proofErr w:type="spellEnd"/>
+      <w:r>
+        <w:t xml:space="preserve"> </w:t>
+      </w:r>
+      <w:proofErr w:type="spellStart"/>
+      <w:r>
+        <w:t>porttitor</w:t>
+      </w:r>
+      <w:proofErr w:type="spellEnd"/>
+      <w:r>
+        <w:t xml:space="preserve"> </w:t>
+      </w:r>
+      <w:proofErr w:type="spellStart"/>
+      <w:r>
+        <w:t>nunc</w:t>
+      </w:r>
+      <w:proofErr w:type="spellEnd"/>
+      <w:r>
+        <w:t xml:space="preserve">. </w:t>
+      </w:r>
+      <w:proofErr w:type="spellStart"/>
+      <w:r>
+        <w:t>Pellentesque</w:t>
+      </w:r>
+      <w:proofErr w:type="spellEnd"/>
+      <w:r>
+        <w:t xml:space="preserve"> pharetra at </w:t>
+      </w:r>
+      <w:proofErr w:type="spellStart"/>
+      <w:r>
+        <w:t>eros</w:t>
+      </w:r>
+      <w:proofErr w:type="spellEnd"/>
+      <w:r>
+        <w:t xml:space="preserve"> </w:t>
+      </w:r>
+      <w:proofErr w:type="spellStart"/>
+      <w:r>
+        <w:t>eget</w:t>
+      </w:r>
+      <w:proofErr w:type="spellEnd"/>
+      <w:r>
+        <w:t xml:space="preserve"> </w:t>
+      </w:r>
+      <w:proofErr w:type="spellStart"/>
+      <w:r>
+        <w:t>consectetur</w:t>
+      </w:r>
+      <w:proofErr w:type="spellEnd"/>
+      <w:r>
+        <w:t xml:space="preserve">. </w:t>
+      </w:r>
+      <w:proofErr w:type="spellStart"/>
+      <w:r>
+        <w:t>Quisque</w:t>
+      </w:r>
+      <w:proofErr w:type="spellEnd"/>
+      <w:r>
+        <w:t xml:space="preserve"> </w:t>
+      </w:r>
+      <w:proofErr w:type="spellStart"/>
+      <w:r>
+        <w:t>elementum</w:t>
+      </w:r>
+      <w:proofErr w:type="spellEnd"/>
+      <w:r>
+        <w:t xml:space="preserve">, libero et </w:t>
+      </w:r>
+      <w:proofErr w:type="spellStart"/>
+      <w:r>
+        <w:t>scelerisque</w:t>
+      </w:r>
+      <w:proofErr w:type="spellEnd"/>
+      <w:r>
+        <w:t xml:space="preserve"> </w:t>
+      </w:r>
+      <w:proofErr w:type="spellStart"/>
+      <w:r>
+        <w:t>tristique</w:t>
+      </w:r>
+      <w:proofErr w:type="spellEnd"/>
+      <w:r>
+        <w:t xml:space="preserve">, </w:t>
+      </w:r>
+      <w:proofErr w:type="spellStart"/>
+      <w:r>
+        <w:t>leo</w:t>
+      </w:r>
+      <w:proofErr w:type="spellEnd"/>
+      <w:r>
+        <w:t xml:space="preserve"> </w:t>
+      </w:r>
+      <w:proofErr w:type="spellStart"/>
+      <w:r>
+        <w:t>augue</w:t>
+      </w:r>
+      <w:proofErr w:type="spellEnd"/>
+      <w:r>
+        <w:t xml:space="preserve"> </w:t>
+      </w:r>
+      <w:proofErr w:type="spellStart"/>
+      <w:r>
+        <w:t>tempor</w:t>
+      </w:r>
+      <w:proofErr w:type="spellEnd"/>
+      <w:r>
+        <w:t xml:space="preserve"> </w:t>
+      </w:r>
+      <w:proofErr w:type="spellStart"/>
+      <w:r>
+        <w:t>risus</w:t>
+      </w:r>
+      <w:proofErr w:type="spellEnd"/>
+      <w:r>
+        <w:t xml:space="preserve">, </w:t>
+      </w:r>
+      <w:proofErr w:type="spellStart"/>
+      <w:r>
+        <w:t>sodales</w:t>
+      </w:r>
+      <w:proofErr w:type="spellEnd"/>
+      <w:r>
+        <w:t xml:space="preserve"> </w:t>
+      </w:r>
+      <w:proofErr w:type="spellStart"/>
+      <w:r>
+        <w:t>ultricies</w:t>
+      </w:r>
+      <w:proofErr w:type="spellEnd"/>
+      <w:r>
+        <w:t xml:space="preserve"> </w:t>
+      </w:r>
+      <w:proofErr w:type="spellStart"/>
+      <w:r>
+        <w:t>justo</w:t>
+      </w:r>
+      <w:proofErr w:type="spellEnd"/>
+      <w:r>
+        <w:t xml:space="preserve"> </w:t>
+      </w:r>
+      <w:proofErr w:type="spellStart"/>
+      <w:r>
+        <w:t>arcu</w:t>
+      </w:r>
+      <w:proofErr w:type="spellEnd"/>
+      <w:r>
+        <w:t xml:space="preserve"> tempus </w:t>
+      </w:r>
+      <w:proofErr w:type="spellStart"/>
+      <w:r>
+        <w:t>neque</w:t>
+      </w:r>
+      <w:proofErr w:type="spellEnd"/>
+      <w:r>
+        <w:t xml:space="preserve">. </w:t>
+      </w:r>
+      <w:proofErr w:type="spellStart"/>
+      <w:r>
+        <w:t>Nulla</w:t>
+      </w:r>
+      <w:proofErr w:type="spellEnd"/>
+      <w:r>
+        <w:t xml:space="preserve"> et cursus </w:t>
+      </w:r>
+      <w:proofErr w:type="spellStart"/>
+      <w:r>
+        <w:t>velit</w:t>
+      </w:r>
+      <w:proofErr w:type="spellEnd"/>
+      <w:r>
+        <w:t xml:space="preserve">. </w:t>
+      </w:r>
+      <w:proofErr w:type="spellStart"/>
+      <w:r>
+        <w:t>Proin</w:t>
+      </w:r>
+      <w:proofErr w:type="spellEnd"/>
+      <w:r>
+        <w:t xml:space="preserve"> sit </w:t>
+      </w:r>
+      <w:proofErr w:type="spellStart"/>
+      <w:r>
+        <w:t>amet</w:t>
+      </w:r>
+      <w:proofErr w:type="spellEnd"/>
+      <w:r>
+        <w:t xml:space="preserve"> </w:t>
+      </w:r>
+      <w:proofErr w:type="spellStart"/>
+      <w:r>
+        <w:t>auctor</w:t>
+      </w:r>
+      <w:proofErr w:type="spellEnd"/>
+      <w:r>
+        <w:t xml:space="preserve"> </w:t>
+      </w:r>
+      <w:proofErr w:type="spellStart"/>
+      <w:r>
+        <w:t>nulla</w:t>
+      </w:r>
+      <w:proofErr w:type="spellEnd"/>
+      <w:r>
+        <w:t xml:space="preserve">. </w:t>
+      </w:r>
+      <w:proofErr w:type="spellStart"/>
+      <w:r>
+        <w:t>Mauris</w:t>
+      </w:r>
+      <w:proofErr w:type="spellEnd"/>
+      <w:r>
+        <w:t xml:space="preserve"> </w:t>
+      </w:r>
+      <w:proofErr w:type="spellStart"/>
+      <w:r>
+        <w:t>ultricies</w:t>
+      </w:r>
+      <w:proofErr w:type="spellEnd"/>
+      <w:r>
+        <w:t xml:space="preserve"> </w:t>
+      </w:r>
+      <w:proofErr w:type="spellStart"/>
+      <w:r>
+        <w:t>volutpat</w:t>
+      </w:r>
+      <w:proofErr w:type="spellEnd"/>
+      <w:r>
+        <w:t xml:space="preserve"> </w:t>
+      </w:r>
+      <w:proofErr w:type="spellStart"/>
+      <w:r>
+        <w:t>turpis</w:t>
+      </w:r>
+      <w:proofErr w:type="spellEnd"/>
+      <w:r>
+        <w:t xml:space="preserve"> et </w:t>
+      </w:r>
+      <w:proofErr w:type="spellStart"/>
+      <w:r>
+        <w:t>bibendum</w:t>
+      </w:r>
+      <w:proofErr w:type="spellEnd"/>
+      <w:r>
+        <w:t xml:space="preserve">. </w:t>
+      </w:r>
+      <w:proofErr w:type="spellStart"/>
+      <w:r>
+        <w:t>Mauris</w:t>
+      </w:r>
+      <w:proofErr w:type="spellEnd"/>
+      <w:r>
+        <w:t xml:space="preserve"> sit </w:t>
+      </w:r>
+      <w:proofErr w:type="spellStart"/>
+      <w:r>
+        <w:t>amet</w:t>
+      </w:r>
+      <w:proofErr w:type="spellEnd"/>
+      <w:r>
+        <w:t xml:space="preserve"> </w:t>
+      </w:r>
+      <w:proofErr w:type="spellStart"/>
+      <w:r>
+        <w:t>turpis</w:t>
+      </w:r>
+      <w:proofErr w:type="spellEnd"/>
+      <w:r>
+        <w:t xml:space="preserve"> </w:t>
+      </w:r>
+      <w:proofErr w:type="spellStart"/>
+      <w:r>
+        <w:t>vel</w:t>
+      </w:r>
+      <w:proofErr w:type="spellEnd"/>
+      <w:r>
+        <w:t xml:space="preserve"> </w:t>
+      </w:r>
+      <w:proofErr w:type="spellStart"/>
+      <w:r>
+        <w:t>felis</w:t>
+      </w:r>
+      <w:proofErr w:type="spellEnd"/>
+      <w:r>
+        <w:t xml:space="preserve"> </w:t>
+      </w:r>
+      <w:proofErr w:type="spellStart"/>
+      <w:r>
+        <w:t>tristique</w:t>
+      </w:r>
+      <w:proofErr w:type="spellEnd"/>
+      <w:r>
+        <w:t xml:space="preserve"> </w:t>
+      </w:r>
+      <w:proofErr w:type="spellStart"/>
+      <w:r>
+        <w:t>varius</w:t>
+      </w:r>
+      <w:proofErr w:type="spellEnd"/>
+      <w:r>
+        <w:t xml:space="preserve"> </w:t>
+      </w:r>
+      <w:proofErr w:type="gramStart"/>
+      <w:r>
+        <w:t xml:space="preserve">non </w:t>
+      </w:r>
+      <w:proofErr w:type="spellStart"/>
+      <w:r>
+        <w:t>non</w:t>
+      </w:r>
+      <w:proofErr w:type="spellEnd"/>
+      <w:proofErr w:type="gramEnd"/>
+      <w:r>
+        <w:t xml:space="preserve"> </w:t>
+      </w:r>
+      <w:proofErr w:type="spellStart"/>
+      <w:r>
+        <w:t>lectus</w:t>
+      </w:r>
+      <w:proofErr w:type="spellEnd"/>
+      <w:r>
+        <w:t xml:space="preserve">. Vestibulum </w:t>
+      </w:r>
+      <w:proofErr w:type="spellStart"/>
+      <w:r>
+        <w:t>dignissim</w:t>
+      </w:r>
+      <w:proofErr w:type="spellEnd"/>
+      <w:r>
+        <w:t xml:space="preserve"> </w:t>
+      </w:r>
+      <w:proofErr w:type="spellStart"/>
+      <w:r>
+        <w:t>volutpat</w:t>
+      </w:r>
+      <w:proofErr w:type="spellEnd"/>
+      <w:r>
+        <w:t xml:space="preserve"> </w:t>
+      </w:r>
+      <w:proofErr w:type="spellStart"/>
+      <w:r>
+        <w:t>erat</w:t>
+      </w:r>
+      <w:proofErr w:type="spellEnd"/>
+      <w:r>
+        <w:t xml:space="preserve"> in </w:t>
+      </w:r>
+      <w:proofErr w:type="spellStart"/>
+      <w:r>
+        <w:t>luctus</w:t>
+      </w:r>
+      <w:proofErr w:type="spellEnd"/>
+      <w:r>
+        <w:t>.</w:t>
       </w:r>
     </w:p>
     <w:p>
@@ -1696,7 +4466,700 @@
         <w:ind w:firstLine="720"/>
       </w:pPr>
       <w:r>
-        <w:t>Lorem ipsum dolor sit amet, consectetur adipiscing elit. Ut auctor dui vel orci congue imperdiet. Nunc sollicitudin sodales metus. Nunc congue, sem semper egestas dictum, turpis augue feugiat tellus, eget posuere orci ligula ac nunc. Pellentesque quis ex lorem. Suspendisse et tincidunt massa. Curabitur maximus magna id ex ultrices pharetra vel nec ante. Aliquam erat volutpat. Phasellus at felis ullamcorper, molestie tortor a, imperdiet diam. Pellentesque ut porttitor nunc. Pellentesque pharetra at eros eget consectetur. Quisque elementum, libero et scelerisque tristique, leo augue tempor risus, sodales ultricies justo arcu tempus neque. Nulla et cursus velit. Proin sit amet auctor nulla. Mauris ultricies volutpat turpis et bibendum. Mauris sit amet turpis vel felis tristique varius non non lectus. Vestibulum dignissim volutpat erat in luctus.</w:t>
+        <w:t xml:space="preserve">Lorem ipsum dolor sit </w:t>
+      </w:r>
+      <w:proofErr w:type="spellStart"/>
+      <w:r>
+        <w:t>amet</w:t>
+      </w:r>
+      <w:proofErr w:type="spellEnd"/>
+      <w:r>
+        <w:t xml:space="preserve">, </w:t>
+      </w:r>
+      <w:proofErr w:type="spellStart"/>
+      <w:r>
+        <w:t>consectetur</w:t>
+      </w:r>
+      <w:proofErr w:type="spellEnd"/>
+      <w:r>
+        <w:t xml:space="preserve"> </w:t>
+      </w:r>
+      <w:proofErr w:type="spellStart"/>
+      <w:r>
+        <w:t>adipiscing</w:t>
+      </w:r>
+      <w:proofErr w:type="spellEnd"/>
+      <w:r>
+        <w:t xml:space="preserve"> </w:t>
+      </w:r>
+      <w:proofErr w:type="spellStart"/>
+      <w:r>
+        <w:t>elit</w:t>
+      </w:r>
+      <w:proofErr w:type="spellEnd"/>
+      <w:r>
+        <w:t xml:space="preserve">. Ut </w:t>
+      </w:r>
+      <w:proofErr w:type="spellStart"/>
+      <w:r>
+        <w:t>auctor</w:t>
+      </w:r>
+      <w:proofErr w:type="spellEnd"/>
+      <w:r>
+        <w:t xml:space="preserve"> dui </w:t>
+      </w:r>
+      <w:proofErr w:type="spellStart"/>
+      <w:r>
+        <w:t>vel</w:t>
+      </w:r>
+      <w:proofErr w:type="spellEnd"/>
+      <w:r>
+        <w:t xml:space="preserve"> </w:t>
+      </w:r>
+      <w:proofErr w:type="spellStart"/>
+      <w:r>
+        <w:t>orci</w:t>
+      </w:r>
+      <w:proofErr w:type="spellEnd"/>
+      <w:r>
+        <w:t xml:space="preserve"> </w:t>
+      </w:r>
+      <w:proofErr w:type="spellStart"/>
+      <w:r>
+        <w:t>congue</w:t>
+      </w:r>
+      <w:proofErr w:type="spellEnd"/>
+      <w:r>
+        <w:t xml:space="preserve"> </w:t>
+      </w:r>
+      <w:proofErr w:type="spellStart"/>
+      <w:r>
+        <w:t>imperdiet</w:t>
+      </w:r>
+      <w:proofErr w:type="spellEnd"/>
+      <w:r>
+        <w:t xml:space="preserve">. Nunc </w:t>
+      </w:r>
+      <w:proofErr w:type="spellStart"/>
+      <w:r>
+        <w:t>sollicitudin</w:t>
+      </w:r>
+      <w:proofErr w:type="spellEnd"/>
+      <w:r>
+        <w:t xml:space="preserve"> </w:t>
+      </w:r>
+      <w:proofErr w:type="spellStart"/>
+      <w:r>
+        <w:t>sodales</w:t>
+      </w:r>
+      <w:proofErr w:type="spellEnd"/>
+      <w:r>
+        <w:t xml:space="preserve"> </w:t>
+      </w:r>
+      <w:proofErr w:type="spellStart"/>
+      <w:r>
+        <w:t>metus</w:t>
+      </w:r>
+      <w:proofErr w:type="spellEnd"/>
+      <w:r>
+        <w:t xml:space="preserve">. Nunc </w:t>
+      </w:r>
+      <w:proofErr w:type="spellStart"/>
+      <w:r>
+        <w:t>congue</w:t>
+      </w:r>
+      <w:proofErr w:type="spellEnd"/>
+      <w:r>
+        <w:t xml:space="preserve">, </w:t>
+      </w:r>
+      <w:proofErr w:type="spellStart"/>
+      <w:r>
+        <w:t>sem</w:t>
+      </w:r>
+      <w:proofErr w:type="spellEnd"/>
+      <w:r>
+        <w:t xml:space="preserve"> semper </w:t>
+      </w:r>
+      <w:proofErr w:type="spellStart"/>
+      <w:r>
+        <w:t>egestas</w:t>
+      </w:r>
+      <w:proofErr w:type="spellEnd"/>
+      <w:r>
+        <w:t xml:space="preserve"> dictum, </w:t>
+      </w:r>
+      <w:proofErr w:type="spellStart"/>
+      <w:r>
+        <w:t>turpis</w:t>
+      </w:r>
+      <w:proofErr w:type="spellEnd"/>
+      <w:r>
+        <w:t xml:space="preserve"> </w:t>
+      </w:r>
+      <w:proofErr w:type="spellStart"/>
+      <w:r>
+        <w:t>augue</w:t>
+      </w:r>
+      <w:proofErr w:type="spellEnd"/>
+      <w:r>
+        <w:t xml:space="preserve"> </w:t>
+      </w:r>
+      <w:proofErr w:type="spellStart"/>
+      <w:r>
+        <w:t>feugiat</w:t>
+      </w:r>
+      <w:proofErr w:type="spellEnd"/>
+      <w:r>
+        <w:t xml:space="preserve"> </w:t>
+      </w:r>
+      <w:proofErr w:type="spellStart"/>
+      <w:r>
+        <w:t>tellus</w:t>
+      </w:r>
+      <w:proofErr w:type="spellEnd"/>
+      <w:r>
+        <w:t xml:space="preserve">, </w:t>
+      </w:r>
+      <w:proofErr w:type="spellStart"/>
+      <w:r>
+        <w:t>eget</w:t>
+      </w:r>
+      <w:proofErr w:type="spellEnd"/>
+      <w:r>
+        <w:t xml:space="preserve"> </w:t>
+      </w:r>
+      <w:proofErr w:type="spellStart"/>
+      <w:r>
+        <w:t>posuere</w:t>
+      </w:r>
+      <w:proofErr w:type="spellEnd"/>
+      <w:r>
+        <w:t xml:space="preserve"> </w:t>
+      </w:r>
+      <w:proofErr w:type="spellStart"/>
+      <w:r>
+        <w:t>orci</w:t>
+      </w:r>
+      <w:proofErr w:type="spellEnd"/>
+      <w:r>
+        <w:t xml:space="preserve"> ligula ac </w:t>
+      </w:r>
+      <w:proofErr w:type="spellStart"/>
+      <w:r>
+        <w:t>nunc</w:t>
+      </w:r>
+      <w:proofErr w:type="spellEnd"/>
+      <w:r>
+        <w:t xml:space="preserve">. </w:t>
+      </w:r>
+      <w:proofErr w:type="spellStart"/>
+      <w:r>
+        <w:t>Pellentesque</w:t>
+      </w:r>
+      <w:proofErr w:type="spellEnd"/>
+      <w:r>
+        <w:t xml:space="preserve"> </w:t>
+      </w:r>
+      <w:proofErr w:type="spellStart"/>
+      <w:r>
+        <w:t>quis</w:t>
+      </w:r>
+      <w:proofErr w:type="spellEnd"/>
+      <w:r>
+        <w:t xml:space="preserve"> ex lorem. </w:t>
+      </w:r>
+      <w:proofErr w:type="spellStart"/>
+      <w:r>
+        <w:t>Suspendisse</w:t>
+      </w:r>
+      <w:proofErr w:type="spellEnd"/>
+      <w:r>
+        <w:t xml:space="preserve"> et </w:t>
+      </w:r>
+      <w:proofErr w:type="spellStart"/>
+      <w:r>
+        <w:t>tincidunt</w:t>
+      </w:r>
+      <w:proofErr w:type="spellEnd"/>
+      <w:r>
+        <w:t xml:space="preserve"> </w:t>
+      </w:r>
+      <w:proofErr w:type="spellStart"/>
+      <w:r>
+        <w:t>massa</w:t>
+      </w:r>
+      <w:proofErr w:type="spellEnd"/>
+      <w:r>
+        <w:t xml:space="preserve">. </w:t>
+      </w:r>
+      <w:proofErr w:type="spellStart"/>
+      <w:r>
+        <w:t>Curabitur</w:t>
+      </w:r>
+      <w:proofErr w:type="spellEnd"/>
+      <w:r>
+        <w:t xml:space="preserve"> maximus magna id ex </w:t>
+      </w:r>
+      <w:proofErr w:type="spellStart"/>
+      <w:r>
+        <w:t>ultrices</w:t>
+      </w:r>
+      <w:proofErr w:type="spellEnd"/>
+      <w:r>
+        <w:t xml:space="preserve"> pharetra </w:t>
+      </w:r>
+      <w:proofErr w:type="spellStart"/>
+      <w:r>
+        <w:t>vel</w:t>
+      </w:r>
+      <w:proofErr w:type="spellEnd"/>
+      <w:r>
+        <w:t xml:space="preserve"> </w:t>
+      </w:r>
+      <w:proofErr w:type="spellStart"/>
+      <w:r>
+        <w:t>nec</w:t>
+      </w:r>
+      <w:proofErr w:type="spellEnd"/>
+      <w:r>
+        <w:t xml:space="preserve"> ante. </w:t>
+      </w:r>
+      <w:proofErr w:type="spellStart"/>
+      <w:r>
+        <w:t>Aliquam</w:t>
+      </w:r>
+      <w:proofErr w:type="spellEnd"/>
+      <w:r>
+        <w:t xml:space="preserve"> </w:t>
+      </w:r>
+      <w:proofErr w:type="spellStart"/>
+      <w:r>
+        <w:t>erat</w:t>
+      </w:r>
+      <w:proofErr w:type="spellEnd"/>
+      <w:r>
+        <w:t xml:space="preserve"> </w:t>
+      </w:r>
+      <w:proofErr w:type="spellStart"/>
+      <w:r>
+        <w:t>volutpat</w:t>
+      </w:r>
+      <w:proofErr w:type="spellEnd"/>
+      <w:r>
+        <w:t xml:space="preserve">. </w:t>
+      </w:r>
+      <w:proofErr w:type="spellStart"/>
+      <w:r>
+        <w:t>Phasellus</w:t>
+      </w:r>
+      <w:proofErr w:type="spellEnd"/>
+      <w:r>
+        <w:t xml:space="preserve"> at </w:t>
+      </w:r>
+      <w:proofErr w:type="spellStart"/>
+      <w:r>
+        <w:t>felis</w:t>
+      </w:r>
+      <w:proofErr w:type="spellEnd"/>
+      <w:r>
+        <w:t xml:space="preserve"> </w:t>
+      </w:r>
+      <w:proofErr w:type="spellStart"/>
+      <w:r>
+        <w:t>ullamcorper</w:t>
+      </w:r>
+      <w:proofErr w:type="spellEnd"/>
+      <w:r>
+        <w:t xml:space="preserve">, </w:t>
+      </w:r>
+      <w:proofErr w:type="spellStart"/>
+      <w:r>
+        <w:t>molestie</w:t>
+      </w:r>
+      <w:proofErr w:type="spellEnd"/>
+      <w:r>
+        <w:t xml:space="preserve"> </w:t>
+      </w:r>
+      <w:proofErr w:type="spellStart"/>
+      <w:r>
+        <w:t>tortor</w:t>
+      </w:r>
+      <w:proofErr w:type="spellEnd"/>
+      <w:r>
+        <w:t xml:space="preserve"> a, </w:t>
+      </w:r>
+      <w:proofErr w:type="spellStart"/>
+      <w:r>
+        <w:t>imperdiet</w:t>
+      </w:r>
+      <w:proofErr w:type="spellEnd"/>
+      <w:r>
+        <w:t xml:space="preserve"> diam. </w:t>
+      </w:r>
+      <w:proofErr w:type="spellStart"/>
+      <w:r>
+        <w:t>Pellentesque</w:t>
+      </w:r>
+      <w:proofErr w:type="spellEnd"/>
+      <w:r>
+        <w:t xml:space="preserve"> </w:t>
+      </w:r>
+      <w:proofErr w:type="spellStart"/>
+      <w:r>
+        <w:t>ut</w:t>
+      </w:r>
+      <w:proofErr w:type="spellEnd"/>
+      <w:r>
+        <w:t xml:space="preserve"> </w:t>
+      </w:r>
+      <w:proofErr w:type="spellStart"/>
+      <w:r>
+        <w:t>porttitor</w:t>
+      </w:r>
+      <w:proofErr w:type="spellEnd"/>
+      <w:r>
+        <w:t xml:space="preserve"> </w:t>
+      </w:r>
+      <w:proofErr w:type="spellStart"/>
+      <w:r>
+        <w:t>nunc</w:t>
+      </w:r>
+      <w:proofErr w:type="spellEnd"/>
+      <w:r>
+        <w:t xml:space="preserve">. </w:t>
+      </w:r>
+      <w:proofErr w:type="spellStart"/>
+      <w:r>
+        <w:t>Pellentesque</w:t>
+      </w:r>
+      <w:proofErr w:type="spellEnd"/>
+      <w:r>
+        <w:t xml:space="preserve"> pharetra at </w:t>
+      </w:r>
+      <w:proofErr w:type="spellStart"/>
+      <w:r>
+        <w:t>eros</w:t>
+      </w:r>
+      <w:proofErr w:type="spellEnd"/>
+      <w:r>
+        <w:t xml:space="preserve"> </w:t>
+      </w:r>
+      <w:proofErr w:type="spellStart"/>
+      <w:r>
+        <w:t>eget</w:t>
+      </w:r>
+      <w:proofErr w:type="spellEnd"/>
+      <w:r>
+        <w:t xml:space="preserve"> </w:t>
+      </w:r>
+      <w:proofErr w:type="spellStart"/>
+      <w:r>
+        <w:t>consectetur</w:t>
+      </w:r>
+      <w:proofErr w:type="spellEnd"/>
+      <w:r>
+        <w:t xml:space="preserve">. </w:t>
+      </w:r>
+      <w:proofErr w:type="spellStart"/>
+      <w:r>
+        <w:t>Quisque</w:t>
+      </w:r>
+      <w:proofErr w:type="spellEnd"/>
+      <w:r>
+        <w:t xml:space="preserve"> </w:t>
+      </w:r>
+      <w:proofErr w:type="spellStart"/>
+      <w:r>
+        <w:t>elementum</w:t>
+      </w:r>
+      <w:proofErr w:type="spellEnd"/>
+      <w:r>
+        <w:t xml:space="preserve">, libero et </w:t>
+      </w:r>
+      <w:proofErr w:type="spellStart"/>
+      <w:r>
+        <w:t>scelerisque</w:t>
+      </w:r>
+      <w:proofErr w:type="spellEnd"/>
+      <w:r>
+        <w:t xml:space="preserve"> </w:t>
+      </w:r>
+      <w:proofErr w:type="spellStart"/>
+      <w:r>
+        <w:t>tristique</w:t>
+      </w:r>
+      <w:proofErr w:type="spellEnd"/>
+      <w:r>
+        <w:t xml:space="preserve">, </w:t>
+      </w:r>
+      <w:proofErr w:type="spellStart"/>
+      <w:r>
+        <w:t>leo</w:t>
+      </w:r>
+      <w:proofErr w:type="spellEnd"/>
+      <w:r>
+        <w:t xml:space="preserve"> </w:t>
+      </w:r>
+      <w:proofErr w:type="spellStart"/>
+      <w:r>
+        <w:t>augue</w:t>
+      </w:r>
+      <w:proofErr w:type="spellEnd"/>
+      <w:r>
+        <w:t xml:space="preserve"> </w:t>
+      </w:r>
+      <w:proofErr w:type="spellStart"/>
+      <w:r>
+        <w:t>tempor</w:t>
+      </w:r>
+      <w:proofErr w:type="spellEnd"/>
+      <w:r>
+        <w:t xml:space="preserve"> </w:t>
+      </w:r>
+      <w:proofErr w:type="spellStart"/>
+      <w:r>
+        <w:t>risus</w:t>
+      </w:r>
+      <w:proofErr w:type="spellEnd"/>
+      <w:r>
+        <w:t xml:space="preserve">, </w:t>
+      </w:r>
+      <w:proofErr w:type="spellStart"/>
+      <w:r>
+        <w:t>sodales</w:t>
+      </w:r>
+      <w:proofErr w:type="spellEnd"/>
+      <w:r>
+        <w:t xml:space="preserve"> </w:t>
+      </w:r>
+      <w:proofErr w:type="spellStart"/>
+      <w:r>
+        <w:t>ultricies</w:t>
+      </w:r>
+      <w:proofErr w:type="spellEnd"/>
+      <w:r>
+        <w:t xml:space="preserve"> </w:t>
+      </w:r>
+      <w:proofErr w:type="spellStart"/>
+      <w:r>
+        <w:t>justo</w:t>
+      </w:r>
+      <w:proofErr w:type="spellEnd"/>
+      <w:r>
+        <w:t xml:space="preserve"> </w:t>
+      </w:r>
+      <w:proofErr w:type="spellStart"/>
+      <w:r>
+        <w:t>arcu</w:t>
+      </w:r>
+      <w:proofErr w:type="spellEnd"/>
+      <w:r>
+        <w:t xml:space="preserve"> tempus </w:t>
+      </w:r>
+      <w:proofErr w:type="spellStart"/>
+      <w:r>
+        <w:t>neque</w:t>
+      </w:r>
+      <w:proofErr w:type="spellEnd"/>
+      <w:r>
+        <w:t xml:space="preserve">. </w:t>
+      </w:r>
+      <w:proofErr w:type="spellStart"/>
+      <w:r>
+        <w:t>Nulla</w:t>
+      </w:r>
+      <w:proofErr w:type="spellEnd"/>
+      <w:r>
+        <w:t xml:space="preserve"> et cursus </w:t>
+      </w:r>
+      <w:proofErr w:type="spellStart"/>
+      <w:r>
+        <w:t>velit</w:t>
+      </w:r>
+      <w:proofErr w:type="spellEnd"/>
+      <w:r>
+        <w:t xml:space="preserve">. </w:t>
+      </w:r>
+      <w:proofErr w:type="spellStart"/>
+      <w:r>
+        <w:t>Proin</w:t>
+      </w:r>
+      <w:proofErr w:type="spellEnd"/>
+      <w:r>
+        <w:t xml:space="preserve"> sit </w:t>
+      </w:r>
+      <w:proofErr w:type="spellStart"/>
+      <w:r>
+        <w:t>amet</w:t>
+      </w:r>
+      <w:proofErr w:type="spellEnd"/>
+      <w:r>
+        <w:t xml:space="preserve"> </w:t>
+      </w:r>
+      <w:proofErr w:type="spellStart"/>
+      <w:r>
+        <w:t>auctor</w:t>
+      </w:r>
+      <w:proofErr w:type="spellEnd"/>
+      <w:r>
+        <w:t xml:space="preserve"> </w:t>
+      </w:r>
+      <w:proofErr w:type="spellStart"/>
+      <w:r>
+        <w:t>nulla</w:t>
+      </w:r>
+      <w:proofErr w:type="spellEnd"/>
+      <w:r>
+        <w:t xml:space="preserve">. </w:t>
+      </w:r>
+      <w:proofErr w:type="spellStart"/>
+      <w:r>
+        <w:t>Mauris</w:t>
+      </w:r>
+      <w:proofErr w:type="spellEnd"/>
+      <w:r>
+        <w:t xml:space="preserve"> </w:t>
+      </w:r>
+      <w:proofErr w:type="spellStart"/>
+      <w:r>
+        <w:t>ultricies</w:t>
+      </w:r>
+      <w:proofErr w:type="spellEnd"/>
+      <w:r>
+        <w:t xml:space="preserve"> </w:t>
+      </w:r>
+      <w:proofErr w:type="spellStart"/>
+      <w:r>
+        <w:t>volutpat</w:t>
+      </w:r>
+      <w:proofErr w:type="spellEnd"/>
+      <w:r>
+        <w:t xml:space="preserve"> </w:t>
+      </w:r>
+      <w:proofErr w:type="spellStart"/>
+      <w:r>
+        <w:t>turpis</w:t>
+      </w:r>
+      <w:proofErr w:type="spellEnd"/>
+      <w:r>
+        <w:t xml:space="preserve"> et </w:t>
+      </w:r>
+      <w:proofErr w:type="spellStart"/>
+      <w:r>
+        <w:t>bibendum</w:t>
+      </w:r>
+      <w:proofErr w:type="spellEnd"/>
+      <w:r>
+        <w:t xml:space="preserve">. </w:t>
+      </w:r>
+      <w:proofErr w:type="spellStart"/>
+      <w:r>
+        <w:t>Mauris</w:t>
+      </w:r>
+      <w:proofErr w:type="spellEnd"/>
+      <w:r>
+        <w:t xml:space="preserve"> sit </w:t>
+      </w:r>
+      <w:proofErr w:type="spellStart"/>
+      <w:r>
+        <w:t>amet</w:t>
+      </w:r>
+      <w:proofErr w:type="spellEnd"/>
+      <w:r>
+        <w:t xml:space="preserve"> </w:t>
+      </w:r>
+      <w:proofErr w:type="spellStart"/>
+      <w:r>
+        <w:t>turpis</w:t>
+      </w:r>
+      <w:proofErr w:type="spellEnd"/>
+      <w:r>
+        <w:t xml:space="preserve"> </w:t>
+      </w:r>
+      <w:proofErr w:type="spellStart"/>
+      <w:r>
+        <w:t>vel</w:t>
+      </w:r>
+      <w:proofErr w:type="spellEnd"/>
+      <w:r>
+        <w:t xml:space="preserve"> </w:t>
+      </w:r>
+      <w:proofErr w:type="spellStart"/>
+      <w:r>
+        <w:t>felis</w:t>
+      </w:r>
+      <w:proofErr w:type="spellEnd"/>
+      <w:r>
+        <w:t xml:space="preserve"> </w:t>
+      </w:r>
+      <w:proofErr w:type="spellStart"/>
+      <w:r>
+        <w:t>tristique</w:t>
+      </w:r>
+      <w:proofErr w:type="spellEnd"/>
+      <w:r>
+        <w:t xml:space="preserve"> </w:t>
+      </w:r>
+      <w:proofErr w:type="spellStart"/>
+      <w:r>
+        <w:t>varius</w:t>
+      </w:r>
+      <w:proofErr w:type="spellEnd"/>
+      <w:r>
+        <w:t xml:space="preserve"> </w:t>
+      </w:r>
+      <w:proofErr w:type="gramStart"/>
+      <w:r>
+        <w:t xml:space="preserve">non </w:t>
+      </w:r>
+      <w:proofErr w:type="spellStart"/>
+      <w:r>
+        <w:t>non</w:t>
+      </w:r>
+      <w:proofErr w:type="spellEnd"/>
+      <w:proofErr w:type="gramEnd"/>
+      <w:r>
+        <w:t xml:space="preserve"> </w:t>
+      </w:r>
+      <w:proofErr w:type="spellStart"/>
+      <w:r>
+        <w:t>lectus</w:t>
+      </w:r>
+      <w:proofErr w:type="spellEnd"/>
+      <w:r>
+        <w:t xml:space="preserve">. Vestibulum </w:t>
+      </w:r>
+      <w:proofErr w:type="spellStart"/>
+      <w:r>
+        <w:t>dignissim</w:t>
+      </w:r>
+      <w:proofErr w:type="spellEnd"/>
+      <w:r>
+        <w:t xml:space="preserve"> </w:t>
+      </w:r>
+      <w:proofErr w:type="spellStart"/>
+      <w:r>
+        <w:t>volutpat</w:t>
+      </w:r>
+      <w:proofErr w:type="spellEnd"/>
+      <w:r>
+        <w:t xml:space="preserve"> </w:t>
+      </w:r>
+      <w:proofErr w:type="spellStart"/>
+      <w:r>
+        <w:t>erat</w:t>
+      </w:r>
+      <w:proofErr w:type="spellEnd"/>
+      <w:r>
+        <w:t xml:space="preserve"> in </w:t>
+      </w:r>
+      <w:proofErr w:type="spellStart"/>
+      <w:r>
+        <w:t>luctus</w:t>
+      </w:r>
+      <w:proofErr w:type="spellEnd"/>
+      <w:r>
+        <w:t>.</w:t>
       </w:r>
     </w:p>
     <w:p>
@@ -1720,7 +5183,700 @@
         <w:ind w:firstLine="720"/>
       </w:pPr>
       <w:r>
-        <w:t>Lorem ipsum dolor sit amet, consectetur adipiscing elit. Ut auctor dui vel orci congue imperdiet. Nunc sollicitudin sodales metus. Nunc congue, sem semper egestas dictum, turpis augue feugiat tellus, eget posuere orci ligula ac nunc. Pellentesque quis ex lorem. Suspendisse et tincidunt massa. Curabitur maximus magna id ex ultrices pharetra vel nec ante. Aliquam erat volutpat. Phasellus at felis ullamcorper, molestie tortor a, imperdiet diam. Pellentesque ut porttitor nunc. Pellentesque pharetra at eros eget consectetur. Quisque elementum, libero et scelerisque tristique, leo augue tempor risus, sodales ultricies justo arcu tempus neque. Nulla et cursus velit. Proin sit amet auctor nulla. Mauris ultricies volutpat turpis et bibendum. Mauris sit amet turpis vel felis tristique varius non non lectus. Vestibulum dignissim volutpat erat in luctus.</w:t>
+        <w:t xml:space="preserve">Lorem ipsum dolor sit </w:t>
+      </w:r>
+      <w:proofErr w:type="spellStart"/>
+      <w:r>
+        <w:t>amet</w:t>
+      </w:r>
+      <w:proofErr w:type="spellEnd"/>
+      <w:r>
+        <w:t xml:space="preserve">, </w:t>
+      </w:r>
+      <w:proofErr w:type="spellStart"/>
+      <w:r>
+        <w:t>consectetur</w:t>
+      </w:r>
+      <w:proofErr w:type="spellEnd"/>
+      <w:r>
+        <w:t xml:space="preserve"> </w:t>
+      </w:r>
+      <w:proofErr w:type="spellStart"/>
+      <w:r>
+        <w:t>adipiscing</w:t>
+      </w:r>
+      <w:proofErr w:type="spellEnd"/>
+      <w:r>
+        <w:t xml:space="preserve"> </w:t>
+      </w:r>
+      <w:proofErr w:type="spellStart"/>
+      <w:r>
+        <w:t>elit</w:t>
+      </w:r>
+      <w:proofErr w:type="spellEnd"/>
+      <w:r>
+        <w:t xml:space="preserve">. Ut </w:t>
+      </w:r>
+      <w:proofErr w:type="spellStart"/>
+      <w:r>
+        <w:t>auctor</w:t>
+      </w:r>
+      <w:proofErr w:type="spellEnd"/>
+      <w:r>
+        <w:t xml:space="preserve"> dui </w:t>
+      </w:r>
+      <w:proofErr w:type="spellStart"/>
+      <w:r>
+        <w:t>vel</w:t>
+      </w:r>
+      <w:proofErr w:type="spellEnd"/>
+      <w:r>
+        <w:t xml:space="preserve"> </w:t>
+      </w:r>
+      <w:proofErr w:type="spellStart"/>
+      <w:r>
+        <w:t>orci</w:t>
+      </w:r>
+      <w:proofErr w:type="spellEnd"/>
+      <w:r>
+        <w:t xml:space="preserve"> </w:t>
+      </w:r>
+      <w:proofErr w:type="spellStart"/>
+      <w:r>
+        <w:t>congue</w:t>
+      </w:r>
+      <w:proofErr w:type="spellEnd"/>
+      <w:r>
+        <w:t xml:space="preserve"> </w:t>
+      </w:r>
+      <w:proofErr w:type="spellStart"/>
+      <w:r>
+        <w:t>imperdiet</w:t>
+      </w:r>
+      <w:proofErr w:type="spellEnd"/>
+      <w:r>
+        <w:t xml:space="preserve">. Nunc </w:t>
+      </w:r>
+      <w:proofErr w:type="spellStart"/>
+      <w:r>
+        <w:t>sollicitudin</w:t>
+      </w:r>
+      <w:proofErr w:type="spellEnd"/>
+      <w:r>
+        <w:t xml:space="preserve"> </w:t>
+      </w:r>
+      <w:proofErr w:type="spellStart"/>
+      <w:r>
+        <w:t>sodales</w:t>
+      </w:r>
+      <w:proofErr w:type="spellEnd"/>
+      <w:r>
+        <w:t xml:space="preserve"> </w:t>
+      </w:r>
+      <w:proofErr w:type="spellStart"/>
+      <w:r>
+        <w:t>metus</w:t>
+      </w:r>
+      <w:proofErr w:type="spellEnd"/>
+      <w:r>
+        <w:t xml:space="preserve">. Nunc </w:t>
+      </w:r>
+      <w:proofErr w:type="spellStart"/>
+      <w:r>
+        <w:t>congue</w:t>
+      </w:r>
+      <w:proofErr w:type="spellEnd"/>
+      <w:r>
+        <w:t xml:space="preserve">, </w:t>
+      </w:r>
+      <w:proofErr w:type="spellStart"/>
+      <w:r>
+        <w:t>sem</w:t>
+      </w:r>
+      <w:proofErr w:type="spellEnd"/>
+      <w:r>
+        <w:t xml:space="preserve"> semper </w:t>
+      </w:r>
+      <w:proofErr w:type="spellStart"/>
+      <w:r>
+        <w:t>egestas</w:t>
+      </w:r>
+      <w:proofErr w:type="spellEnd"/>
+      <w:r>
+        <w:t xml:space="preserve"> dictum, </w:t>
+      </w:r>
+      <w:proofErr w:type="spellStart"/>
+      <w:r>
+        <w:t>turpis</w:t>
+      </w:r>
+      <w:proofErr w:type="spellEnd"/>
+      <w:r>
+        <w:t xml:space="preserve"> </w:t>
+      </w:r>
+      <w:proofErr w:type="spellStart"/>
+      <w:r>
+        <w:t>augue</w:t>
+      </w:r>
+      <w:proofErr w:type="spellEnd"/>
+      <w:r>
+        <w:t xml:space="preserve"> </w:t>
+      </w:r>
+      <w:proofErr w:type="spellStart"/>
+      <w:r>
+        <w:t>feugiat</w:t>
+      </w:r>
+      <w:proofErr w:type="spellEnd"/>
+      <w:r>
+        <w:t xml:space="preserve"> </w:t>
+      </w:r>
+      <w:proofErr w:type="spellStart"/>
+      <w:r>
+        <w:t>tellus</w:t>
+      </w:r>
+      <w:proofErr w:type="spellEnd"/>
+      <w:r>
+        <w:t xml:space="preserve">, </w:t>
+      </w:r>
+      <w:proofErr w:type="spellStart"/>
+      <w:r>
+        <w:t>eget</w:t>
+      </w:r>
+      <w:proofErr w:type="spellEnd"/>
+      <w:r>
+        <w:t xml:space="preserve"> </w:t>
+      </w:r>
+      <w:proofErr w:type="spellStart"/>
+      <w:r>
+        <w:t>posuere</w:t>
+      </w:r>
+      <w:proofErr w:type="spellEnd"/>
+      <w:r>
+        <w:t xml:space="preserve"> </w:t>
+      </w:r>
+      <w:proofErr w:type="spellStart"/>
+      <w:r>
+        <w:t>orci</w:t>
+      </w:r>
+      <w:proofErr w:type="spellEnd"/>
+      <w:r>
+        <w:t xml:space="preserve"> ligula ac </w:t>
+      </w:r>
+      <w:proofErr w:type="spellStart"/>
+      <w:r>
+        <w:t>nunc</w:t>
+      </w:r>
+      <w:proofErr w:type="spellEnd"/>
+      <w:r>
+        <w:t xml:space="preserve">. </w:t>
+      </w:r>
+      <w:proofErr w:type="spellStart"/>
+      <w:r>
+        <w:t>Pellentesque</w:t>
+      </w:r>
+      <w:proofErr w:type="spellEnd"/>
+      <w:r>
+        <w:t xml:space="preserve"> </w:t>
+      </w:r>
+      <w:proofErr w:type="spellStart"/>
+      <w:r>
+        <w:t>quis</w:t>
+      </w:r>
+      <w:proofErr w:type="spellEnd"/>
+      <w:r>
+        <w:t xml:space="preserve"> ex lorem. </w:t>
+      </w:r>
+      <w:proofErr w:type="spellStart"/>
+      <w:r>
+        <w:t>Suspendisse</w:t>
+      </w:r>
+      <w:proofErr w:type="spellEnd"/>
+      <w:r>
+        <w:t xml:space="preserve"> et </w:t>
+      </w:r>
+      <w:proofErr w:type="spellStart"/>
+      <w:r>
+        <w:t>tincidunt</w:t>
+      </w:r>
+      <w:proofErr w:type="spellEnd"/>
+      <w:r>
+        <w:t xml:space="preserve"> </w:t>
+      </w:r>
+      <w:proofErr w:type="spellStart"/>
+      <w:r>
+        <w:t>massa</w:t>
+      </w:r>
+      <w:proofErr w:type="spellEnd"/>
+      <w:r>
+        <w:t xml:space="preserve">. </w:t>
+      </w:r>
+      <w:proofErr w:type="spellStart"/>
+      <w:r>
+        <w:t>Curabitur</w:t>
+      </w:r>
+      <w:proofErr w:type="spellEnd"/>
+      <w:r>
+        <w:t xml:space="preserve"> maximus magna id ex </w:t>
+      </w:r>
+      <w:proofErr w:type="spellStart"/>
+      <w:r>
+        <w:t>ultrices</w:t>
+      </w:r>
+      <w:proofErr w:type="spellEnd"/>
+      <w:r>
+        <w:t xml:space="preserve"> pharetra </w:t>
+      </w:r>
+      <w:proofErr w:type="spellStart"/>
+      <w:r>
+        <w:t>vel</w:t>
+      </w:r>
+      <w:proofErr w:type="spellEnd"/>
+      <w:r>
+        <w:t xml:space="preserve"> </w:t>
+      </w:r>
+      <w:proofErr w:type="spellStart"/>
+      <w:r>
+        <w:t>nec</w:t>
+      </w:r>
+      <w:proofErr w:type="spellEnd"/>
+      <w:r>
+        <w:t xml:space="preserve"> ante. </w:t>
+      </w:r>
+      <w:proofErr w:type="spellStart"/>
+      <w:r>
+        <w:t>Aliquam</w:t>
+      </w:r>
+      <w:proofErr w:type="spellEnd"/>
+      <w:r>
+        <w:t xml:space="preserve"> </w:t>
+      </w:r>
+      <w:proofErr w:type="spellStart"/>
+      <w:r>
+        <w:t>erat</w:t>
+      </w:r>
+      <w:proofErr w:type="spellEnd"/>
+      <w:r>
+        <w:t xml:space="preserve"> </w:t>
+      </w:r>
+      <w:proofErr w:type="spellStart"/>
+      <w:r>
+        <w:t>volutpat</w:t>
+      </w:r>
+      <w:proofErr w:type="spellEnd"/>
+      <w:r>
+        <w:t xml:space="preserve">. </w:t>
+      </w:r>
+      <w:proofErr w:type="spellStart"/>
+      <w:r>
+        <w:t>Phasellus</w:t>
+      </w:r>
+      <w:proofErr w:type="spellEnd"/>
+      <w:r>
+        <w:t xml:space="preserve"> at </w:t>
+      </w:r>
+      <w:proofErr w:type="spellStart"/>
+      <w:r>
+        <w:t>felis</w:t>
+      </w:r>
+      <w:proofErr w:type="spellEnd"/>
+      <w:r>
+        <w:t xml:space="preserve"> </w:t>
+      </w:r>
+      <w:proofErr w:type="spellStart"/>
+      <w:r>
+        <w:t>ullamcorper</w:t>
+      </w:r>
+      <w:proofErr w:type="spellEnd"/>
+      <w:r>
+        <w:t xml:space="preserve">, </w:t>
+      </w:r>
+      <w:proofErr w:type="spellStart"/>
+      <w:r>
+        <w:t>molestie</w:t>
+      </w:r>
+      <w:proofErr w:type="spellEnd"/>
+      <w:r>
+        <w:t xml:space="preserve"> </w:t>
+      </w:r>
+      <w:proofErr w:type="spellStart"/>
+      <w:r>
+        <w:t>tortor</w:t>
+      </w:r>
+      <w:proofErr w:type="spellEnd"/>
+      <w:r>
+        <w:t xml:space="preserve"> a, </w:t>
+      </w:r>
+      <w:proofErr w:type="spellStart"/>
+      <w:r>
+        <w:t>imperdiet</w:t>
+      </w:r>
+      <w:proofErr w:type="spellEnd"/>
+      <w:r>
+        <w:t xml:space="preserve"> diam. </w:t>
+      </w:r>
+      <w:proofErr w:type="spellStart"/>
+      <w:r>
+        <w:t>Pellentesque</w:t>
+      </w:r>
+      <w:proofErr w:type="spellEnd"/>
+      <w:r>
+        <w:t xml:space="preserve"> </w:t>
+      </w:r>
+      <w:proofErr w:type="spellStart"/>
+      <w:r>
+        <w:t>ut</w:t>
+      </w:r>
+      <w:proofErr w:type="spellEnd"/>
+      <w:r>
+        <w:t xml:space="preserve"> </w:t>
+      </w:r>
+      <w:proofErr w:type="spellStart"/>
+      <w:r>
+        <w:t>porttitor</w:t>
+      </w:r>
+      <w:proofErr w:type="spellEnd"/>
+      <w:r>
+        <w:t xml:space="preserve"> </w:t>
+      </w:r>
+      <w:proofErr w:type="spellStart"/>
+      <w:r>
+        <w:t>nunc</w:t>
+      </w:r>
+      <w:proofErr w:type="spellEnd"/>
+      <w:r>
+        <w:t xml:space="preserve">. </w:t>
+      </w:r>
+      <w:proofErr w:type="spellStart"/>
+      <w:r>
+        <w:t>Pellentesque</w:t>
+      </w:r>
+      <w:proofErr w:type="spellEnd"/>
+      <w:r>
+        <w:t xml:space="preserve"> pharetra at </w:t>
+      </w:r>
+      <w:proofErr w:type="spellStart"/>
+      <w:r>
+        <w:t>eros</w:t>
+      </w:r>
+      <w:proofErr w:type="spellEnd"/>
+      <w:r>
+        <w:t xml:space="preserve"> </w:t>
+      </w:r>
+      <w:proofErr w:type="spellStart"/>
+      <w:r>
+        <w:t>eget</w:t>
+      </w:r>
+      <w:proofErr w:type="spellEnd"/>
+      <w:r>
+        <w:t xml:space="preserve"> </w:t>
+      </w:r>
+      <w:proofErr w:type="spellStart"/>
+      <w:r>
+        <w:t>consectetur</w:t>
+      </w:r>
+      <w:proofErr w:type="spellEnd"/>
+      <w:r>
+        <w:t xml:space="preserve">. </w:t>
+      </w:r>
+      <w:proofErr w:type="spellStart"/>
+      <w:r>
+        <w:t>Quisque</w:t>
+      </w:r>
+      <w:proofErr w:type="spellEnd"/>
+      <w:r>
+        <w:t xml:space="preserve"> </w:t>
+      </w:r>
+      <w:proofErr w:type="spellStart"/>
+      <w:r>
+        <w:t>elementum</w:t>
+      </w:r>
+      <w:proofErr w:type="spellEnd"/>
+      <w:r>
+        <w:t xml:space="preserve">, libero et </w:t>
+      </w:r>
+      <w:proofErr w:type="spellStart"/>
+      <w:r>
+        <w:t>scelerisque</w:t>
+      </w:r>
+      <w:proofErr w:type="spellEnd"/>
+      <w:r>
+        <w:t xml:space="preserve"> </w:t>
+      </w:r>
+      <w:proofErr w:type="spellStart"/>
+      <w:r>
+        <w:t>tristique</w:t>
+      </w:r>
+      <w:proofErr w:type="spellEnd"/>
+      <w:r>
+        <w:t xml:space="preserve">, </w:t>
+      </w:r>
+      <w:proofErr w:type="spellStart"/>
+      <w:r>
+        <w:t>leo</w:t>
+      </w:r>
+      <w:proofErr w:type="spellEnd"/>
+      <w:r>
+        <w:t xml:space="preserve"> </w:t>
+      </w:r>
+      <w:proofErr w:type="spellStart"/>
+      <w:r>
+        <w:t>augue</w:t>
+      </w:r>
+      <w:proofErr w:type="spellEnd"/>
+      <w:r>
+        <w:t xml:space="preserve"> </w:t>
+      </w:r>
+      <w:proofErr w:type="spellStart"/>
+      <w:r>
+        <w:t>tempor</w:t>
+      </w:r>
+      <w:proofErr w:type="spellEnd"/>
+      <w:r>
+        <w:t xml:space="preserve"> </w:t>
+      </w:r>
+      <w:proofErr w:type="spellStart"/>
+      <w:r>
+        <w:t>risus</w:t>
+      </w:r>
+      <w:proofErr w:type="spellEnd"/>
+      <w:r>
+        <w:t xml:space="preserve">, </w:t>
+      </w:r>
+      <w:proofErr w:type="spellStart"/>
+      <w:r>
+        <w:t>sodales</w:t>
+      </w:r>
+      <w:proofErr w:type="spellEnd"/>
+      <w:r>
+        <w:t xml:space="preserve"> </w:t>
+      </w:r>
+      <w:proofErr w:type="spellStart"/>
+      <w:r>
+        <w:t>ultricies</w:t>
+      </w:r>
+      <w:proofErr w:type="spellEnd"/>
+      <w:r>
+        <w:t xml:space="preserve"> </w:t>
+      </w:r>
+      <w:proofErr w:type="spellStart"/>
+      <w:r>
+        <w:t>justo</w:t>
+      </w:r>
+      <w:proofErr w:type="spellEnd"/>
+      <w:r>
+        <w:t xml:space="preserve"> </w:t>
+      </w:r>
+      <w:proofErr w:type="spellStart"/>
+      <w:r>
+        <w:t>arcu</w:t>
+      </w:r>
+      <w:proofErr w:type="spellEnd"/>
+      <w:r>
+        <w:t xml:space="preserve"> tempus </w:t>
+      </w:r>
+      <w:proofErr w:type="spellStart"/>
+      <w:r>
+        <w:t>neque</w:t>
+      </w:r>
+      <w:proofErr w:type="spellEnd"/>
+      <w:r>
+        <w:t xml:space="preserve">. </w:t>
+      </w:r>
+      <w:proofErr w:type="spellStart"/>
+      <w:r>
+        <w:t>Nulla</w:t>
+      </w:r>
+      <w:proofErr w:type="spellEnd"/>
+      <w:r>
+        <w:t xml:space="preserve"> et cursus </w:t>
+      </w:r>
+      <w:proofErr w:type="spellStart"/>
+      <w:r>
+        <w:t>velit</w:t>
+      </w:r>
+      <w:proofErr w:type="spellEnd"/>
+      <w:r>
+        <w:t xml:space="preserve">. </w:t>
+      </w:r>
+      <w:proofErr w:type="spellStart"/>
+      <w:r>
+        <w:t>Proin</w:t>
+      </w:r>
+      <w:proofErr w:type="spellEnd"/>
+      <w:r>
+        <w:t xml:space="preserve"> sit </w:t>
+      </w:r>
+      <w:proofErr w:type="spellStart"/>
+      <w:r>
+        <w:t>amet</w:t>
+      </w:r>
+      <w:proofErr w:type="spellEnd"/>
+      <w:r>
+        <w:t xml:space="preserve"> </w:t>
+      </w:r>
+      <w:proofErr w:type="spellStart"/>
+      <w:r>
+        <w:t>auctor</w:t>
+      </w:r>
+      <w:proofErr w:type="spellEnd"/>
+      <w:r>
+        <w:t xml:space="preserve"> </w:t>
+      </w:r>
+      <w:proofErr w:type="spellStart"/>
+      <w:r>
+        <w:t>nulla</w:t>
+      </w:r>
+      <w:proofErr w:type="spellEnd"/>
+      <w:r>
+        <w:t xml:space="preserve">. </w:t>
+      </w:r>
+      <w:proofErr w:type="spellStart"/>
+      <w:r>
+        <w:t>Mauris</w:t>
+      </w:r>
+      <w:proofErr w:type="spellEnd"/>
+      <w:r>
+        <w:t xml:space="preserve"> </w:t>
+      </w:r>
+      <w:proofErr w:type="spellStart"/>
+      <w:r>
+        <w:t>ultricies</w:t>
+      </w:r>
+      <w:proofErr w:type="spellEnd"/>
+      <w:r>
+        <w:t xml:space="preserve"> </w:t>
+      </w:r>
+      <w:proofErr w:type="spellStart"/>
+      <w:r>
+        <w:t>volutpat</w:t>
+      </w:r>
+      <w:proofErr w:type="spellEnd"/>
+      <w:r>
+        <w:t xml:space="preserve"> </w:t>
+      </w:r>
+      <w:proofErr w:type="spellStart"/>
+      <w:r>
+        <w:t>turpis</w:t>
+      </w:r>
+      <w:proofErr w:type="spellEnd"/>
+      <w:r>
+        <w:t xml:space="preserve"> et </w:t>
+      </w:r>
+      <w:proofErr w:type="spellStart"/>
+      <w:r>
+        <w:t>bibendum</w:t>
+      </w:r>
+      <w:proofErr w:type="spellEnd"/>
+      <w:r>
+        <w:t xml:space="preserve">. </w:t>
+      </w:r>
+      <w:proofErr w:type="spellStart"/>
+      <w:r>
+        <w:t>Mauris</w:t>
+      </w:r>
+      <w:proofErr w:type="spellEnd"/>
+      <w:r>
+        <w:t xml:space="preserve"> sit </w:t>
+      </w:r>
+      <w:proofErr w:type="spellStart"/>
+      <w:r>
+        <w:t>amet</w:t>
+      </w:r>
+      <w:proofErr w:type="spellEnd"/>
+      <w:r>
+        <w:t xml:space="preserve"> </w:t>
+      </w:r>
+      <w:proofErr w:type="spellStart"/>
+      <w:r>
+        <w:t>turpis</w:t>
+      </w:r>
+      <w:proofErr w:type="spellEnd"/>
+      <w:r>
+        <w:t xml:space="preserve"> </w:t>
+      </w:r>
+      <w:proofErr w:type="spellStart"/>
+      <w:r>
+        <w:t>vel</w:t>
+      </w:r>
+      <w:proofErr w:type="spellEnd"/>
+      <w:r>
+        <w:t xml:space="preserve"> </w:t>
+      </w:r>
+      <w:proofErr w:type="spellStart"/>
+      <w:r>
+        <w:t>felis</w:t>
+      </w:r>
+      <w:proofErr w:type="spellEnd"/>
+      <w:r>
+        <w:t xml:space="preserve"> </w:t>
+      </w:r>
+      <w:proofErr w:type="spellStart"/>
+      <w:r>
+        <w:t>tristique</w:t>
+      </w:r>
+      <w:proofErr w:type="spellEnd"/>
+      <w:r>
+        <w:t xml:space="preserve"> </w:t>
+      </w:r>
+      <w:proofErr w:type="spellStart"/>
+      <w:r>
+        <w:t>varius</w:t>
+      </w:r>
+      <w:proofErr w:type="spellEnd"/>
+      <w:r>
+        <w:t xml:space="preserve"> </w:t>
+      </w:r>
+      <w:proofErr w:type="gramStart"/>
+      <w:r>
+        <w:t xml:space="preserve">non </w:t>
+      </w:r>
+      <w:proofErr w:type="spellStart"/>
+      <w:r>
+        <w:t>non</w:t>
+      </w:r>
+      <w:proofErr w:type="spellEnd"/>
+      <w:proofErr w:type="gramEnd"/>
+      <w:r>
+        <w:t xml:space="preserve"> </w:t>
+      </w:r>
+      <w:proofErr w:type="spellStart"/>
+      <w:r>
+        <w:t>lectus</w:t>
+      </w:r>
+      <w:proofErr w:type="spellEnd"/>
+      <w:r>
+        <w:t xml:space="preserve">. Vestibulum </w:t>
+      </w:r>
+      <w:proofErr w:type="spellStart"/>
+      <w:r>
+        <w:t>dignissim</w:t>
+      </w:r>
+      <w:proofErr w:type="spellEnd"/>
+      <w:r>
+        <w:t xml:space="preserve"> </w:t>
+      </w:r>
+      <w:proofErr w:type="spellStart"/>
+      <w:r>
+        <w:t>volutpat</w:t>
+      </w:r>
+      <w:proofErr w:type="spellEnd"/>
+      <w:r>
+        <w:t xml:space="preserve"> </w:t>
+      </w:r>
+      <w:proofErr w:type="spellStart"/>
+      <w:r>
+        <w:t>erat</w:t>
+      </w:r>
+      <w:proofErr w:type="spellEnd"/>
+      <w:r>
+        <w:t xml:space="preserve"> in </w:t>
+      </w:r>
+      <w:proofErr w:type="spellStart"/>
+      <w:r>
+        <w:t>luctus</w:t>
+      </w:r>
+      <w:proofErr w:type="spellEnd"/>
+      <w:r>
+        <w:t>.</w:t>
       </w:r>
     </w:p>
     <w:p>
@@ -1733,8 +5889,6 @@
       <w:headerReference w:type="default" r:id="rId11"/>
       <w:footerReference w:type="even" r:id="rId12"/>
       <w:footerReference w:type="default" r:id="rId13"/>
-      <w:headerReference w:type="first" r:id="rId14"/>
-      <w:footerReference w:type="first" r:id="rId15"/>
       <w:pgSz w:w="12240" w:h="15840"/>
       <w:pgMar w:top="1440" w:right="1440" w:bottom="1440" w:left="1440" w:header="720" w:footer="720" w:gutter="0"/>
       <w:pgNumType w:start="0"/>
@@ -2212,7 +6366,7 @@
         <w:color w:val="5E6A71" w:themeColor="text2"/>
         <w:sz w:val="32"/>
       </w:rPr>
-      <w:t>7 April 2018</w:t>
+      <w:t>11 April 2018</w:t>
     </w:r>
     <w:r>
       <w:rPr>
@@ -2222,16 +6376,6 @@
       </w:rPr>
       <w:fldChar w:fldCharType="end"/>
     </w:r>
-  </w:p>
-</w:ftr>
-</file>
-
-<file path=word/footer3.xml><?xml version="1.0" encoding="utf-8"?>
-<w:ftr xmlns:wpc="http://schemas.microsoft.com/office/word/2010/wordprocessingCanvas" xmlns:cx="http://schemas.microsoft.com/office/drawing/2014/chartex" xmlns:cx1="http://schemas.microsoft.com/office/drawing/2015/9/8/chartex" xmlns:cx2="http://schemas.microsoft.com/office/drawing/2015/10/21/chartex" xmlns:cx3="http://schemas.microsoft.com/office/drawing/2016/5/9/chartex" xmlns:cx4="http://schemas.microsoft.com/office/drawing/2016/5/10/chartex" xmlns:cx5="http://schemas.microsoft.com/office/drawing/2016/5/11/chartex" xmlns:cx6="http://schemas.microsoft.com/office/drawing/2016/5/12/chartex" xmlns:cx7="http://schemas.microsoft.com/office/drawing/2016/5/13/chartex" xmlns:cx8="http://schemas.microsoft.com/office/drawing/2016/5/14/chartex" xmlns:mc="http://schemas.openxmlformats.org/markup-compatibility/2006" xmlns:aink="http://schemas.microsoft.com/office/drawing/2016/ink" xmlns:am3d="http://schemas.microsoft.com/office/drawing/2017/model3d" xmlns:o="urn:schemas-microsoft-com:office:office" xmlns:r="http://schemas.openxmlformats.org/officeDocument/2006/relationships" xmlns:m="http://schemas.openxmlformats.org/officeDocument/2006/math" xmlns:v="urn:schemas-microsoft-com:vml" xmlns:wp14="http://schemas.microsoft.com/office/word/2010/wordprocessingDrawing" xmlns:wp="http://schemas.openxmlformats.org/drawingml/2006/wordprocessingDrawing" xmlns:w10="urn:schemas-microsoft-com:office:word" xmlns:w="http://schemas.openxmlformats.org/wordprocessingml/2006/main" xmlns:w14="http://schemas.microsoft.com/office/word/2010/wordml" xmlns:w15="http://schemas.microsoft.com/office/word/2012/wordml" xmlns:w16cid="http://schemas.microsoft.com/office/word/2016/wordml/cid" xmlns:w16se="http://schemas.microsoft.com/office/word/2015/wordml/symex" xmlns:wpg="http://schemas.microsoft.com/office/word/2010/wordprocessingGroup" xmlns:wpi="http://schemas.microsoft.com/office/word/2010/wordprocessingInk" xmlns:wne="http://schemas.microsoft.com/office/word/2006/wordml" xmlns:wps="http://schemas.microsoft.com/office/word/2010/wordprocessingShape" mc:Ignorable="w14 w15 w16se w16cid wp14">
-  <w:p>
-    <w:pPr>
-      <w:pStyle w:val="Footer"/>
-    </w:pPr>
   </w:p>
 </w:ftr>
 </file>
@@ -2274,13 +6418,13 @@
       <mc:AlternateContent>
         <mc:Choice Requires="wps">
           <w:drawing>
-            <wp:anchor distT="0" distB="0" distL="114300" distR="114300" simplePos="0" relativeHeight="251662336" behindDoc="0" locked="0" layoutInCell="1" allowOverlap="1" wp14:anchorId="7DD81B90" wp14:editId="66A64D56">
+            <wp:anchor distT="0" distB="0" distL="114300" distR="114300" simplePos="0" relativeHeight="251662336" behindDoc="0" locked="0" layoutInCell="1" allowOverlap="1" wp14:anchorId="7DD81B90" wp14:editId="0177A9A3">
               <wp:simplePos x="0" y="0"/>
               <wp:positionH relativeFrom="page">
                 <wp:posOffset>5486400</wp:posOffset>
               </wp:positionH>
               <wp:positionV relativeFrom="page">
-                <wp:posOffset>438150</wp:posOffset>
+                <wp:posOffset>411480</wp:posOffset>
               </wp:positionV>
               <wp:extent cx="2286000" cy="457200"/>
               <wp:effectExtent l="0" t="0" r="0" b="0"/>
@@ -2428,7 +6572,7 @@
         </mc:Choice>
         <mc:Fallback>
           <w:pict>
-            <v:rect w14:anchorId="7DD81B90" id="Rectangle 3" o:spid="_x0000_s1030" style="position:absolute;margin-left:6in;margin-top:34.5pt;width:180pt;height:36pt;z-index:251662336;visibility:visible;mso-wrap-style:square;mso-width-percent:0;mso-height-percent:0;mso-wrap-distance-left:9pt;mso-wrap-distance-top:0;mso-wrap-distance-right:9pt;mso-wrap-distance-bottom:0;mso-position-horizontal:absolute;mso-position-horizontal-relative:page;mso-position-vertical:absolute;mso-position-vertical-relative:page;mso-width-percent:0;mso-height-percent:0;mso-width-relative:margin;mso-height-relative:margin;v-text-anchor:middle" o:gfxdata="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" fillcolor="#c02640 [3214]" stroked="f" strokeweight="2pt">
+            <v:rect w14:anchorId="7DD81B90" id="Rectangle 3" o:spid="_x0000_s1030" style="position:absolute;margin-left:6in;margin-top:32.4pt;width:180pt;height:36pt;z-index:251662336;visibility:visible;mso-wrap-style:square;mso-width-percent:0;mso-height-percent:0;mso-wrap-distance-left:9pt;mso-wrap-distance-top:0;mso-wrap-distance-right:9pt;mso-wrap-distance-bottom:0;mso-position-horizontal:absolute;mso-position-horizontal-relative:page;mso-position-vertical:absolute;mso-position-vertical-relative:page;mso-width-percent:0;mso-height-percent:0;mso-width-relative:margin;mso-height-relative:margin;v-text-anchor:middle" o:gfxdata="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" fillcolor="#c02640 [3214]" stroked="f" strokeweight="2pt">
               <v:textbox>
                 <w:txbxContent>
                   <w:p>
@@ -2528,13 +6672,13 @@
       <mc:AlternateContent>
         <mc:Choice Requires="wps">
           <w:drawing>
-            <wp:anchor distT="0" distB="0" distL="114300" distR="114300" simplePos="0" relativeHeight="251663360" behindDoc="0" locked="0" layoutInCell="1" allowOverlap="1" wp14:anchorId="14F1B6FC" wp14:editId="180593C0">
+            <wp:anchor distT="0" distB="0" distL="114300" distR="114300" simplePos="0" relativeHeight="251663360" behindDoc="0" locked="0" layoutInCell="1" allowOverlap="1" wp14:anchorId="14F1B6FC" wp14:editId="1172F041">
               <wp:simplePos x="0" y="0"/>
               <wp:positionH relativeFrom="page">
                 <wp:posOffset>0</wp:posOffset>
               </wp:positionH>
               <wp:positionV relativeFrom="page">
-                <wp:posOffset>457200</wp:posOffset>
+                <wp:posOffset>411480</wp:posOffset>
               </wp:positionV>
               <wp:extent cx="5029200" cy="457200"/>
               <wp:effectExtent l="0" t="0" r="0" b="0"/>
@@ -2601,7 +6745,7 @@
         </mc:Choice>
         <mc:Fallback>
           <w:pict>
-            <v:rect w14:anchorId="14F1B6FC" id="Rectangle 4" o:spid="_x0000_s1031" style="position:absolute;margin-left:0;margin-top:36pt;width:396pt;height:36pt;z-index:251663360;visibility:visible;mso-wrap-style:square;mso-width-percent:0;mso-height-percent:0;mso-wrap-distance-left:9pt;mso-wrap-distance-top:0;mso-wrap-distance-right:9pt;mso-wrap-distance-bottom:0;mso-position-horizontal:absolute;mso-position-horizontal-relative:page;mso-position-vertical:absolute;mso-position-vertical-relative:page;mso-width-percent:0;mso-height-percent:0;mso-width-relative:margin;mso-height-relative:margin;v-text-anchor:middle" o:gfxdata="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" fillcolor="#5e6a71 [3215]" stroked="f" strokeweight="2pt">
+            <v:rect w14:anchorId="14F1B6FC" id="Rectangle 4" o:spid="_x0000_s1031" style="position:absolute;margin-left:0;margin-top:32.4pt;width:396pt;height:36pt;z-index:251663360;visibility:visible;mso-wrap-style:square;mso-width-percent:0;mso-height-percent:0;mso-wrap-distance-left:9pt;mso-wrap-distance-top:0;mso-wrap-distance-right:9pt;mso-wrap-distance-bottom:0;mso-position-horizontal:absolute;mso-position-horizontal-relative:page;mso-position-vertical:absolute;mso-position-vertical-relative:page;mso-width-percent:0;mso-height-percent:0;mso-width-relative:margin;mso-height-relative:margin;v-text-anchor:middle" o:gfxdata="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" fillcolor="#5e6a71 [3215]" stroked="f" strokeweight="2pt">
               <v:textbox>
                 <w:txbxContent>
                   <w:p/>
@@ -2637,13 +6781,13 @@
       <mc:AlternateContent>
         <mc:Choice Requires="wps">
           <w:drawing>
-            <wp:anchor distT="0" distB="0" distL="114300" distR="114300" simplePos="0" relativeHeight="251660288" behindDoc="0" locked="0" layoutInCell="1" allowOverlap="1" wp14:anchorId="2901FB0D" wp14:editId="4C08F471">
+            <wp:anchor distT="0" distB="0" distL="114300" distR="114300" simplePos="0" relativeHeight="251660288" behindDoc="0" locked="0" layoutInCell="1" allowOverlap="1" wp14:anchorId="2901FB0D" wp14:editId="4FDDF7A9">
               <wp:simplePos x="0" y="0"/>
               <wp:positionH relativeFrom="page">
                 <wp:posOffset>2743200</wp:posOffset>
               </wp:positionH>
               <wp:positionV relativeFrom="page">
-                <wp:posOffset>457200</wp:posOffset>
+                <wp:posOffset>411480</wp:posOffset>
               </wp:positionV>
               <wp:extent cx="5029200" cy="457200"/>
               <wp:effectExtent l="0" t="0" r="0" b="0"/>
@@ -2746,7 +6890,7 @@
         </mc:Choice>
         <mc:Fallback>
           <w:pict>
-            <v:rect w14:anchorId="2901FB0D" id="Rectangle 2" o:spid="_x0000_s1032" style="position:absolute;margin-left:3in;margin-top:36pt;width:396pt;height:36pt;z-index:251660288;visibility:visible;mso-wrap-style:square;mso-width-percent:0;mso-height-percent:0;mso-wrap-distance-left:9pt;mso-wrap-distance-top:0;mso-wrap-distance-right:9pt;mso-wrap-distance-bottom:0;mso-position-horizontal:absolute;mso-position-horizontal-relative:page;mso-position-vertical:absolute;mso-position-vertical-relative:page;mso-width-percent:0;mso-height-percent:0;mso-width-relative:margin;mso-height-relative:margin;v-text-anchor:middle" o:gfxdata="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" fillcolor="#5e6a71 [3215]" stroked="f" strokeweight="2pt">
+            <v:rect w14:anchorId="2901FB0D" id="Rectangle 2" o:spid="_x0000_s1032" style="position:absolute;margin-left:3in;margin-top:32.4pt;width:396pt;height:36pt;z-index:251660288;visibility:visible;mso-wrap-style:square;mso-width-percent:0;mso-height-percent:0;mso-wrap-distance-left:9pt;mso-wrap-distance-top:0;mso-wrap-distance-right:9pt;mso-wrap-distance-bottom:0;mso-position-horizontal:absolute;mso-position-horizontal-relative:page;mso-position-vertical:absolute;mso-position-vertical-relative:page;mso-width-percent:0;mso-height-percent:0;mso-width-relative:margin;mso-height-relative:margin;v-text-anchor:middle" o:gfxdata="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" fillcolor="#5e6a71 [3215]" stroked="f" strokeweight="2pt">
               <v:textbox>
                 <w:txbxContent>
                   <w:p>
@@ -2802,13 +6946,13 @@
       <mc:AlternateContent>
         <mc:Choice Requires="wps">
           <w:drawing>
-            <wp:anchor distT="0" distB="0" distL="114300" distR="114300" simplePos="0" relativeHeight="251659264" behindDoc="0" locked="0" layoutInCell="1" allowOverlap="1" wp14:anchorId="0E968146" wp14:editId="3EEA1553">
+            <wp:anchor distT="0" distB="0" distL="114300" distR="114300" simplePos="0" relativeHeight="251659264" behindDoc="0" locked="0" layoutInCell="1" allowOverlap="1" wp14:anchorId="0E968146" wp14:editId="09D51D9E">
               <wp:simplePos x="0" y="0"/>
               <wp:positionH relativeFrom="page">
                 <wp:posOffset>0</wp:posOffset>
               </wp:positionH>
               <wp:positionV relativeFrom="page">
-                <wp:posOffset>457200</wp:posOffset>
+                <wp:posOffset>411480</wp:posOffset>
               </wp:positionV>
               <wp:extent cx="2286000" cy="457200"/>
               <wp:effectExtent l="0" t="0" r="0" b="0"/>
@@ -2907,7 +7051,7 @@
         </mc:Choice>
         <mc:Fallback>
           <w:pict>
-            <v:rect w14:anchorId="0E968146" id="Rectangle 1" o:spid="_x0000_s1033" style="position:absolute;margin-left:0;margin-top:36pt;width:180pt;height:36pt;z-index:251659264;visibility:visible;mso-wrap-style:square;mso-width-percent:0;mso-height-percent:0;mso-wrap-distance-left:9pt;mso-wrap-distance-top:0;mso-wrap-distance-right:9pt;mso-wrap-distance-bottom:0;mso-position-horizontal:absolute;mso-position-horizontal-relative:page;mso-position-vertical:absolute;mso-position-vertical-relative:page;mso-width-percent:0;mso-height-percent:0;mso-width-relative:margin;mso-height-relative:margin;v-text-anchor:middle" o:gfxdata="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" fillcolor="#c02640 [3214]" stroked="f" strokeweight="2pt">
+            <v:rect w14:anchorId="0E968146" id="Rectangle 1" o:spid="_x0000_s1033" style="position:absolute;margin-left:0;margin-top:32.4pt;width:180pt;height:36pt;z-index:251659264;visibility:visible;mso-wrap-style:square;mso-width-percent:0;mso-height-percent:0;mso-wrap-distance-left:9pt;mso-wrap-distance-top:0;mso-wrap-distance-right:9pt;mso-wrap-distance-bottom:0;mso-position-horizontal:absolute;mso-position-horizontal-relative:page;mso-position-vertical:absolute;mso-position-vertical-relative:page;mso-width-percent:0;mso-height-percent:0;mso-width-relative:margin;mso-height-relative:margin;v-text-anchor:middle" o:gfxdata="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" fillcolor="#c02640 [3214]" stroked="f" strokeweight="2pt">
               <v:textbox>
                 <w:txbxContent>
                   <w:sdt>
@@ -2951,16 +7095,6 @@
         </mc:Fallback>
       </mc:AlternateContent>
     </w:r>
-  </w:p>
-</w:hdr>
-</file>
-
-<file path=word/header3.xml><?xml version="1.0" encoding="utf-8"?>
-<w:hdr xmlns:wpc="http://schemas.microsoft.com/office/word/2010/wordprocessingCanvas" xmlns:cx="http://schemas.microsoft.com/office/drawing/2014/chartex" xmlns:cx1="http://schemas.microsoft.com/office/drawing/2015/9/8/chartex" xmlns:cx2="http://schemas.microsoft.com/office/drawing/2015/10/21/chartex" xmlns:cx3="http://schemas.microsoft.com/office/drawing/2016/5/9/chartex" xmlns:cx4="http://schemas.microsoft.com/office/drawing/2016/5/10/chartex" xmlns:cx5="http://schemas.microsoft.com/office/drawing/2016/5/11/chartex" xmlns:cx6="http://schemas.microsoft.com/office/drawing/2016/5/12/chartex" xmlns:cx7="http://schemas.microsoft.com/office/drawing/2016/5/13/chartex" xmlns:cx8="http://schemas.microsoft.com/office/drawing/2016/5/14/chartex" xmlns:mc="http://schemas.openxmlformats.org/markup-compatibility/2006" xmlns:aink="http://schemas.microsoft.com/office/drawing/2016/ink" xmlns:am3d="http://schemas.microsoft.com/office/drawing/2017/model3d" xmlns:o="urn:schemas-microsoft-com:office:office" xmlns:r="http://schemas.openxmlformats.org/officeDocument/2006/relationships" xmlns:m="http://schemas.openxmlformats.org/officeDocument/2006/math" xmlns:v="urn:schemas-microsoft-com:vml" xmlns:wp14="http://schemas.microsoft.com/office/word/2010/wordprocessingDrawing" xmlns:wp="http://schemas.openxmlformats.org/drawingml/2006/wordprocessingDrawing" xmlns:w10="urn:schemas-microsoft-com:office:word" xmlns:w="http://schemas.openxmlformats.org/wordprocessingml/2006/main" xmlns:w14="http://schemas.microsoft.com/office/word/2010/wordml" xmlns:w15="http://schemas.microsoft.com/office/word/2012/wordml" xmlns:w16cid="http://schemas.microsoft.com/office/word/2016/wordml/cid" xmlns:w16se="http://schemas.microsoft.com/office/word/2015/wordml/symex" xmlns:wpg="http://schemas.microsoft.com/office/word/2010/wordprocessingGroup" xmlns:wpi="http://schemas.microsoft.com/office/word/2010/wordprocessingInk" xmlns:wne="http://schemas.microsoft.com/office/word/2006/wordml" xmlns:wps="http://schemas.microsoft.com/office/word/2010/wordprocessingShape" mc:Ignorable="w14 w15 w16se w16cid wp14">
-  <w:p>
-    <w:pPr>
-      <w:pStyle w:val="Header"/>
-    </w:pPr>
   </w:p>
 </w:hdr>
 </file>
@@ -4428,7 +8562,7 @@
 </file>
 
 <file path=customXml/itemProps2.xml><?xml version="1.0" encoding="utf-8"?>
-<ds:datastoreItem xmlns:ds="http://schemas.openxmlformats.org/officeDocument/2006/customXml" ds:itemID="{2FEAC1F9-2264-416F-850C-F8E71E3610F8}">
+<ds:datastoreItem xmlns:ds="http://schemas.openxmlformats.org/officeDocument/2006/customXml" ds:itemID="{F3CC9091-766B-4B3C-97DF-8DDDAAB86CB6}">
   <ds:schemaRefs>
     <ds:schemaRef ds:uri="http://schemas.openxmlformats.org/officeDocument/2006/bibliography"/>
   </ds:schemaRefs>

</xml_diff>

<commit_message>
Added Automatic Numbering to Headings
</commit_message>
<xml_diff>
--- a/Templates/Word.docx
+++ b/Templates/Word.docx
@@ -2,8 +2,6 @@
 <file path=word/document.xml><?xml version="1.0" encoding="utf-8"?>
 <w:document xmlns:wpc="http://schemas.microsoft.com/office/word/2010/wordprocessingCanvas" xmlns:cx="http://schemas.microsoft.com/office/drawing/2014/chartex" xmlns:cx1="http://schemas.microsoft.com/office/drawing/2015/9/8/chartex" xmlns:cx2="http://schemas.microsoft.com/office/drawing/2015/10/21/chartex" xmlns:cx3="http://schemas.microsoft.com/office/drawing/2016/5/9/chartex" xmlns:cx4="http://schemas.microsoft.com/office/drawing/2016/5/10/chartex" xmlns:cx5="http://schemas.microsoft.com/office/drawing/2016/5/11/chartex" xmlns:cx6="http://schemas.microsoft.com/office/drawing/2016/5/12/chartex" xmlns:cx7="http://schemas.microsoft.com/office/drawing/2016/5/13/chartex" xmlns:cx8="http://schemas.microsoft.com/office/drawing/2016/5/14/chartex" xmlns:mc="http://schemas.openxmlformats.org/markup-compatibility/2006" xmlns:aink="http://schemas.microsoft.com/office/drawing/2016/ink" xmlns:am3d="http://schemas.microsoft.com/office/drawing/2017/model3d" xmlns:o="urn:schemas-microsoft-com:office:office" xmlns:r="http://schemas.openxmlformats.org/officeDocument/2006/relationships" xmlns:m="http://schemas.openxmlformats.org/officeDocument/2006/math" xmlns:v="urn:schemas-microsoft-com:vml" xmlns:wp14="http://schemas.microsoft.com/office/word/2010/wordprocessingDrawing" xmlns:wp="http://schemas.openxmlformats.org/drawingml/2006/wordprocessingDrawing" xmlns:w10="urn:schemas-microsoft-com:office:word" xmlns:w="http://schemas.openxmlformats.org/wordprocessingml/2006/main" xmlns:w14="http://schemas.microsoft.com/office/word/2010/wordml" xmlns:w15="http://schemas.microsoft.com/office/word/2012/wordml" xmlns:w16cid="http://schemas.microsoft.com/office/word/2016/wordml/cid" xmlns:w16se="http://schemas.microsoft.com/office/word/2015/wordml/symex" xmlns:wpg="http://schemas.microsoft.com/office/word/2010/wordprocessingGroup" xmlns:wpi="http://schemas.microsoft.com/office/word/2010/wordprocessingInk" xmlns:wne="http://schemas.microsoft.com/office/word/2006/wordml" xmlns:wps="http://schemas.microsoft.com/office/word/2010/wordprocessingShape" mc:Ignorable="w14 w15 w16se w16cid wp14">
   <w:body>
-    <w:bookmarkStart w:id="0" w:name="_GoBack" w:displacedByCustomXml="next"/>
-    <w:bookmarkEnd w:id="0" w:displacedByCustomXml="next"/>
     <w:sdt>
       <w:sdtPr>
         <w:id w:val="-1582516466"/>
@@ -539,7 +537,7 @@
               </mc:Choice>
               <mc:Fallback>
                 <w:pict>
-                  <v:rect w14:anchorId="5219BBB1" id="Rectangle 36" o:spid="_x0000_s1026" style="position:absolute;margin-left:0;margin-top:0;width:244.8pt;height:554.4pt;z-index:251659264;visibility:visible;mso-wrap-style:square;mso-width-percent:400;mso-height-percent:700;mso-left-percent:440;mso-top-percent:25;mso-wrap-distance-left:9pt;mso-wrap-distance-top:0;mso-wrap-distance-right:9pt;mso-wrap-distance-bottom:0;mso-position-horizontal-relative:page;mso-position-vertical-relative:page;mso-width-percent:400;mso-height-percent:700;mso-left-percent:440;mso-top-percent:25;mso-width-relative:page;mso-height-relative:page;v-text-anchor:middle" o:gfxdata="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" fillcolor="white [3212]" strokecolor="#5f131f [1614]" strokeweight="1.25pt">
+                  <v:rect w14:anchorId="433AC007" id="Rectangle 36" o:spid="_x0000_s1026" style="position:absolute;margin-left:0;margin-top:0;width:244.8pt;height:554.4pt;z-index:251659264;visibility:visible;mso-wrap-style:square;mso-width-percent:400;mso-height-percent:700;mso-left-percent:440;mso-top-percent:25;mso-wrap-distance-left:9pt;mso-wrap-distance-top:0;mso-wrap-distance-right:9pt;mso-wrap-distance-bottom:0;mso-position-horizontal-relative:page;mso-position-vertical-relative:page;mso-width-percent:400;mso-height-percent:700;mso-left-percent:440;mso-top-percent:25;mso-width-relative:page;mso-height-relative:page;v-text-anchor:middle" o:gfxdata="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" fillcolor="white [3212]" strokecolor="#5f131f [1614]" strokeweight="1.25pt">
                     <w10:wrap anchorx="page" anchory="page"/>
                   </v:rect>
                 </w:pict>
@@ -636,7 +634,7 @@
               </mc:Choice>
               <mc:Fallback>
                 <w:pict>
-                  <v:rect w14:anchorId="3C303BE8" id="Rectangle 37" o:spid="_x0000_s1026" style="position:absolute;margin-left:0;margin-top:0;width:226.45pt;height:9.35pt;z-index:251662336;visibility:visible;mso-wrap-style:square;mso-width-percent:370;mso-height-percent:0;mso-left-percent:455;mso-top-percent:690;mso-wrap-distance-left:9pt;mso-wrap-distance-top:0;mso-wrap-distance-right:9pt;mso-wrap-distance-bottom:0;mso-position-horizontal-relative:page;mso-position-vertical-relative:page;mso-width-percent:370;mso-height-percent:0;mso-left-percent:455;mso-top-percent:690;mso-width-relative:page;mso-height-relative:margin;v-text-anchor:middle" o:gfxdata="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" fillcolor="#981e32 [3204]" stroked="f" strokeweight="2pt">
+                  <v:rect w14:anchorId="412AC077" id="Rectangle 37" o:spid="_x0000_s1026" style="position:absolute;margin-left:0;margin-top:0;width:226.45pt;height:9.35pt;z-index:251662336;visibility:visible;mso-wrap-style:square;mso-width-percent:370;mso-height-percent:0;mso-left-percent:455;mso-top-percent:690;mso-wrap-distance-left:9pt;mso-wrap-distance-top:0;mso-wrap-distance-right:9pt;mso-wrap-distance-bottom:0;mso-position-horizontal-relative:page;mso-position-vertical-relative:page;mso-width-percent:370;mso-height-percent:0;mso-left-percent:455;mso-top-percent:690;mso-width-relative:page;mso-height-relative:margin;v-text-anchor:middle" o:gfxdata="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" fillcolor="#981e32 [3204]" stroked="f" strokeweight="2pt">
                     <w10:wrap anchorx="page" anchory="page"/>
                   </v:rect>
                 </w:pict>
@@ -1153,11 +1151,14 @@
           <w:r>
             <w:t>Table of Contents</w:t>
           </w:r>
+          <w:bookmarkStart w:id="0" w:name="_GoBack"/>
+          <w:bookmarkEnd w:id="0"/>
         </w:p>
         <w:p>
           <w:pPr>
             <w:pStyle w:val="TOC1"/>
             <w:tabs>
+              <w:tab w:val="left" w:pos="440"/>
               <w:tab w:val="right" w:leader="dot" w:pos="9350"/>
             </w:tabs>
             <w:rPr>
@@ -1174,13 +1175,27 @@
           <w:r>
             <w:fldChar w:fldCharType="separate"/>
           </w:r>
-          <w:hyperlink w:anchor="_Toc497910174" w:history="1">
+          <w:hyperlink w:anchor="_Toc526110944" w:history="1">
             <w:r>
               <w:rPr>
                 <w:rStyle w:val="Hyperlink"/>
                 <w:noProof/>
               </w:rPr>
-              <w:t>1 Example Heading</w:t>
+              <w:t>1</w:t>
+            </w:r>
+            <w:r>
+              <w:rPr>
+                <w:noProof/>
+                <w:lang w:eastAsia="en-US"/>
+              </w:rPr>
+              <w:tab/>
+            </w:r>
+            <w:r>
+              <w:rPr>
+                <w:rStyle w:val="Hyperlink"/>
+                <w:noProof/>
+              </w:rPr>
+              <w:t>Example Heading</w:t>
             </w:r>
             <w:r>
               <w:rPr>
@@ -1201,7 +1216,7 @@
                 <w:noProof/>
                 <w:webHidden/>
               </w:rPr>
-              <w:instrText xml:space="preserve"> PAGEREF _Toc497910174 \h </w:instrText>
+              <w:instrText xml:space="preserve"> PAGEREF _Toc526110944 \h </w:instrText>
             </w:r>
             <w:r>
               <w:rPr>
@@ -1236,6 +1251,7 @@
           <w:pPr>
             <w:pStyle w:val="TOC2"/>
             <w:tabs>
+              <w:tab w:val="left" w:pos="880"/>
               <w:tab w:val="right" w:leader="dot" w:pos="9350"/>
             </w:tabs>
             <w:rPr>
@@ -1243,13 +1259,27 @@
               <w:lang w:eastAsia="en-US"/>
             </w:rPr>
           </w:pPr>
-          <w:hyperlink w:anchor="_Toc497910175" w:history="1">
+          <w:hyperlink w:anchor="_Toc526110945" w:history="1">
             <w:r>
               <w:rPr>
                 <w:rStyle w:val="Hyperlink"/>
                 <w:noProof/>
               </w:rPr>
-              <w:t>1.1 Example Subheading</w:t>
+              <w:t>1.1</w:t>
+            </w:r>
+            <w:r>
+              <w:rPr>
+                <w:noProof/>
+                <w:lang w:eastAsia="en-US"/>
+              </w:rPr>
+              <w:tab/>
+            </w:r>
+            <w:r>
+              <w:rPr>
+                <w:rStyle w:val="Hyperlink"/>
+                <w:noProof/>
+              </w:rPr>
+              <w:t>Example Subheading</w:t>
             </w:r>
             <w:r>
               <w:rPr>
@@ -1270,7 +1300,7 @@
                 <w:noProof/>
                 <w:webHidden/>
               </w:rPr>
-              <w:instrText xml:space="preserve"> PAGEREF _Toc497910175 \h </w:instrText>
+              <w:instrText xml:space="preserve"> PAGEREF _Toc526110945 \h </w:instrText>
             </w:r>
             <w:r>
               <w:rPr>
@@ -1305,6 +1335,7 @@
           <w:pPr>
             <w:pStyle w:val="TOC3"/>
             <w:tabs>
+              <w:tab w:val="left" w:pos="1320"/>
               <w:tab w:val="right" w:leader="dot" w:pos="9350"/>
             </w:tabs>
             <w:rPr>
@@ -1312,14 +1343,28 @@
               <w:lang w:eastAsia="en-US"/>
             </w:rPr>
           </w:pPr>
-          <w:hyperlink w:anchor="_Toc497910176" w:history="1">
+          <w:hyperlink w:anchor="_Toc526110946" w:history="1">
+            <w:r>
+              <w:rPr>
+                <w:rStyle w:val="Hyperlink"/>
+                <w:noProof/>
+              </w:rPr>
+              <w:t>1.1.1</w:t>
+            </w:r>
+            <w:r>
+              <w:rPr>
+                <w:noProof/>
+                <w:lang w:eastAsia="en-US"/>
+              </w:rPr>
+              <w:tab/>
+            </w:r>
             <w:r>
               <w:rPr>
                 <w:rStyle w:val="Hyperlink"/>
                 <w:noProof/>
                 <w:shd w:val="clear" w:color="auto" w:fill="FFFFFF"/>
               </w:rPr>
-              <w:t>1.1.1 Example Subheading</w:t>
+              <w:t>Example Subheading</w:t>
             </w:r>
             <w:r>
               <w:rPr>
@@ -1340,7 +1385,7 @@
                 <w:noProof/>
                 <w:webHidden/>
               </w:rPr>
-              <w:instrText xml:space="preserve"> PAGEREF _Toc497910176 \h </w:instrText>
+              <w:instrText xml:space="preserve"> PAGEREF _Toc526110946 \h </w:instrText>
             </w:r>
             <w:r>
               <w:rPr>
@@ -1375,6 +1420,7 @@
           <w:pPr>
             <w:pStyle w:val="TOC1"/>
             <w:tabs>
+              <w:tab w:val="left" w:pos="440"/>
               <w:tab w:val="right" w:leader="dot" w:pos="9350"/>
             </w:tabs>
             <w:rPr>
@@ -1382,13 +1428,27 @@
               <w:lang w:eastAsia="en-US"/>
             </w:rPr>
           </w:pPr>
-          <w:hyperlink w:anchor="_Toc497910177" w:history="1">
+          <w:hyperlink w:anchor="_Toc526110947" w:history="1">
             <w:r>
               <w:rPr>
                 <w:rStyle w:val="Hyperlink"/>
                 <w:noProof/>
               </w:rPr>
-              <w:t>2 Example Heading</w:t>
+              <w:t>2</w:t>
+            </w:r>
+            <w:r>
+              <w:rPr>
+                <w:noProof/>
+                <w:lang w:eastAsia="en-US"/>
+              </w:rPr>
+              <w:tab/>
+            </w:r>
+            <w:r>
+              <w:rPr>
+                <w:rStyle w:val="Hyperlink"/>
+                <w:noProof/>
+              </w:rPr>
+              <w:t>Example Heading</w:t>
             </w:r>
             <w:r>
               <w:rPr>
@@ -1409,7 +1469,7 @@
                 <w:noProof/>
                 <w:webHidden/>
               </w:rPr>
-              <w:instrText xml:space="preserve"> PAGEREF _Toc497910177 \h </w:instrText>
+              <w:instrText xml:space="preserve"> PAGEREF _Toc526110947 \h </w:instrText>
             </w:r>
             <w:r>
               <w:rPr>
@@ -1444,6 +1504,7 @@
           <w:pPr>
             <w:pStyle w:val="TOC2"/>
             <w:tabs>
+              <w:tab w:val="left" w:pos="880"/>
               <w:tab w:val="right" w:leader="dot" w:pos="9350"/>
             </w:tabs>
             <w:rPr>
@@ -1451,13 +1512,27 @@
               <w:lang w:eastAsia="en-US"/>
             </w:rPr>
           </w:pPr>
-          <w:hyperlink w:anchor="_Toc497910178" w:history="1">
+          <w:hyperlink w:anchor="_Toc526110948" w:history="1">
             <w:r>
               <w:rPr>
                 <w:rStyle w:val="Hyperlink"/>
                 <w:noProof/>
               </w:rPr>
-              <w:t>2.1 Example Subheading</w:t>
+              <w:t>2.1</w:t>
+            </w:r>
+            <w:r>
+              <w:rPr>
+                <w:noProof/>
+                <w:lang w:eastAsia="en-US"/>
+              </w:rPr>
+              <w:tab/>
+            </w:r>
+            <w:r>
+              <w:rPr>
+                <w:rStyle w:val="Hyperlink"/>
+                <w:noProof/>
+              </w:rPr>
+              <w:t>Example Subheading</w:t>
             </w:r>
             <w:r>
               <w:rPr>
@@ -1478,7 +1553,7 @@
                 <w:noProof/>
                 <w:webHidden/>
               </w:rPr>
-              <w:instrText xml:space="preserve"> PAGEREF _Toc497910178 \h </w:instrText>
+              <w:instrText xml:space="preserve"> PAGEREF _Toc526110948 \h </w:instrText>
             </w:r>
             <w:r>
               <w:rPr>
@@ -1513,6 +1588,7 @@
           <w:pPr>
             <w:pStyle w:val="TOC3"/>
             <w:tabs>
+              <w:tab w:val="left" w:pos="1320"/>
               <w:tab w:val="right" w:leader="dot" w:pos="9350"/>
             </w:tabs>
             <w:rPr>
@@ -1520,14 +1596,28 @@
               <w:lang w:eastAsia="en-US"/>
             </w:rPr>
           </w:pPr>
-          <w:hyperlink w:anchor="_Toc497910179" w:history="1">
+          <w:hyperlink w:anchor="_Toc526110949" w:history="1">
+            <w:r>
+              <w:rPr>
+                <w:rStyle w:val="Hyperlink"/>
+                <w:noProof/>
+              </w:rPr>
+              <w:t>2.1.1</w:t>
+            </w:r>
+            <w:r>
+              <w:rPr>
+                <w:noProof/>
+                <w:lang w:eastAsia="en-US"/>
+              </w:rPr>
+              <w:tab/>
+            </w:r>
             <w:r>
               <w:rPr>
                 <w:rStyle w:val="Hyperlink"/>
                 <w:noProof/>
                 <w:shd w:val="clear" w:color="auto" w:fill="FFFFFF"/>
               </w:rPr>
-              <w:t>2.1.1 Example Subheading</w:t>
+              <w:t>Example Subheading</w:t>
             </w:r>
             <w:r>
               <w:rPr>
@@ -1548,7 +1638,7 @@
                 <w:noProof/>
                 <w:webHidden/>
               </w:rPr>
-              <w:instrText xml:space="preserve"> PAGEREF _Toc497910179 \h </w:instrText>
+              <w:instrText xml:space="preserve"> PAGEREF _Toc526110949 \h </w:instrText>
             </w:r>
             <w:r>
               <w:rPr>
@@ -1599,10 +1689,10 @@
       <w:pPr>
         <w:pStyle w:val="Heading1"/>
       </w:pPr>
-      <w:bookmarkStart w:id="1" w:name="_Toc497910174"/>
+      <w:bookmarkStart w:id="1" w:name="_Toc526110944"/>
       <w:r>
         <w:lastRenderedPageBreak/>
-        <w:t>1 Example Heading</w:t>
+        <w:t>Example Heading</w:t>
       </w:r>
       <w:bookmarkEnd w:id="1"/>
     </w:p>
@@ -1611,17 +1701,683 @@
         <w:ind w:firstLine="720"/>
       </w:pPr>
       <w:r>
-        <w:t>Lorem ipsum dolor sit amet, consectetur adipiscing elit. Ut auctor dui vel orci congue imperdiet. Nunc sollicitudin sodales metus. Nunc congue, sem semper egestas dictum, turpis augue feugiat tellus, eget posuere orci ligula ac nunc. Pellentesque quis ex lorem. Suspendisse et tincidunt massa. Curabitur maximus magna id ex ultrices pharetra vel nec ante. Aliquam erat volutpat. Phasellus at felis ullamcorper, molestie tortor a, imperdiet diam. Pellentesque ut porttitor nunc. Pellentesque pharetra at eros eget consectetur. Quisque elementum, libero et scelerisque tristique, leo augue tempor risus, sodales ultricies justo arcu tempus neque. Nulla et cursus velit. Proin sit amet auctor nulla. Mauris ultricies volutpat turpis et bibendum. Mauris sit amet turpis vel felis tristique varius non non lectus. Vestibulum dignissim volutpat erat in luctus.</w:t>
+        <w:t xml:space="preserve">Lorem ipsum dolor sit </w:t>
+      </w:r>
+      <w:proofErr w:type="spellStart"/>
+      <w:r>
+        <w:t>amet</w:t>
+      </w:r>
+      <w:proofErr w:type="spellEnd"/>
+      <w:r>
+        <w:t xml:space="preserve">, </w:t>
+      </w:r>
+      <w:proofErr w:type="spellStart"/>
+      <w:r>
+        <w:t>consectetur</w:t>
+      </w:r>
+      <w:proofErr w:type="spellEnd"/>
+      <w:r>
+        <w:t xml:space="preserve"> </w:t>
+      </w:r>
+      <w:proofErr w:type="spellStart"/>
+      <w:r>
+        <w:t>adipiscing</w:t>
+      </w:r>
+      <w:proofErr w:type="spellEnd"/>
+      <w:r>
+        <w:t xml:space="preserve"> </w:t>
+      </w:r>
+      <w:proofErr w:type="spellStart"/>
+      <w:r>
+        <w:t>elit</w:t>
+      </w:r>
+      <w:proofErr w:type="spellEnd"/>
+      <w:r>
+        <w:t xml:space="preserve">. Ut </w:t>
+      </w:r>
+      <w:proofErr w:type="spellStart"/>
+      <w:r>
+        <w:t>auctor</w:t>
+      </w:r>
+      <w:proofErr w:type="spellEnd"/>
+      <w:r>
+        <w:t xml:space="preserve"> dui vel </w:t>
+      </w:r>
+      <w:proofErr w:type="spellStart"/>
+      <w:r>
+        <w:t>orci</w:t>
+      </w:r>
+      <w:proofErr w:type="spellEnd"/>
+      <w:r>
+        <w:t xml:space="preserve"> </w:t>
+      </w:r>
+      <w:proofErr w:type="spellStart"/>
+      <w:r>
+        <w:t>congue</w:t>
+      </w:r>
+      <w:proofErr w:type="spellEnd"/>
+      <w:r>
+        <w:t xml:space="preserve"> </w:t>
+      </w:r>
+      <w:proofErr w:type="spellStart"/>
+      <w:r>
+        <w:t>imperdiet</w:t>
+      </w:r>
+      <w:proofErr w:type="spellEnd"/>
+      <w:r>
+        <w:t xml:space="preserve">. Nunc </w:t>
+      </w:r>
+      <w:proofErr w:type="spellStart"/>
+      <w:r>
+        <w:t>sollicitudin</w:t>
+      </w:r>
+      <w:proofErr w:type="spellEnd"/>
+      <w:r>
+        <w:t xml:space="preserve"> </w:t>
+      </w:r>
+      <w:proofErr w:type="spellStart"/>
+      <w:r>
+        <w:t>sodales</w:t>
+      </w:r>
+      <w:proofErr w:type="spellEnd"/>
+      <w:r>
+        <w:t xml:space="preserve"> </w:t>
+      </w:r>
+      <w:proofErr w:type="spellStart"/>
+      <w:r>
+        <w:t>metus</w:t>
+      </w:r>
+      <w:proofErr w:type="spellEnd"/>
+      <w:r>
+        <w:t xml:space="preserve">. Nunc </w:t>
+      </w:r>
+      <w:proofErr w:type="spellStart"/>
+      <w:r>
+        <w:t>congue</w:t>
+      </w:r>
+      <w:proofErr w:type="spellEnd"/>
+      <w:r>
+        <w:t xml:space="preserve">, </w:t>
+      </w:r>
+      <w:proofErr w:type="spellStart"/>
+      <w:r>
+        <w:t>sem</w:t>
+      </w:r>
+      <w:proofErr w:type="spellEnd"/>
+      <w:r>
+        <w:t xml:space="preserve"> semper </w:t>
+      </w:r>
+      <w:proofErr w:type="spellStart"/>
+      <w:r>
+        <w:t>egestas</w:t>
+      </w:r>
+      <w:proofErr w:type="spellEnd"/>
+      <w:r>
+        <w:t xml:space="preserve"> dictum, </w:t>
+      </w:r>
+      <w:proofErr w:type="spellStart"/>
+      <w:r>
+        <w:t>turpis</w:t>
+      </w:r>
+      <w:proofErr w:type="spellEnd"/>
+      <w:r>
+        <w:t xml:space="preserve"> </w:t>
+      </w:r>
+      <w:proofErr w:type="spellStart"/>
+      <w:r>
+        <w:t>augue</w:t>
+      </w:r>
+      <w:proofErr w:type="spellEnd"/>
+      <w:r>
+        <w:t xml:space="preserve"> </w:t>
+      </w:r>
+      <w:proofErr w:type="spellStart"/>
+      <w:r>
+        <w:t>feugiat</w:t>
+      </w:r>
+      <w:proofErr w:type="spellEnd"/>
+      <w:r>
+        <w:t xml:space="preserve"> </w:t>
+      </w:r>
+      <w:proofErr w:type="spellStart"/>
+      <w:r>
+        <w:t>tellus</w:t>
+      </w:r>
+      <w:proofErr w:type="spellEnd"/>
+      <w:r>
+        <w:t xml:space="preserve">, </w:t>
+      </w:r>
+      <w:proofErr w:type="spellStart"/>
+      <w:r>
+        <w:t>eget</w:t>
+      </w:r>
+      <w:proofErr w:type="spellEnd"/>
+      <w:r>
+        <w:t xml:space="preserve"> </w:t>
+      </w:r>
+      <w:proofErr w:type="spellStart"/>
+      <w:r>
+        <w:t>posuere</w:t>
+      </w:r>
+      <w:proofErr w:type="spellEnd"/>
+      <w:r>
+        <w:t xml:space="preserve"> </w:t>
+      </w:r>
+      <w:proofErr w:type="spellStart"/>
+      <w:r>
+        <w:t>orci</w:t>
+      </w:r>
+      <w:proofErr w:type="spellEnd"/>
+      <w:r>
+        <w:t xml:space="preserve"> ligula ac </w:t>
+      </w:r>
+      <w:proofErr w:type="spellStart"/>
+      <w:r>
+        <w:t>nunc</w:t>
+      </w:r>
+      <w:proofErr w:type="spellEnd"/>
+      <w:r>
+        <w:t xml:space="preserve">. </w:t>
+      </w:r>
+      <w:proofErr w:type="spellStart"/>
+      <w:r>
+        <w:t>Pellentesque</w:t>
+      </w:r>
+      <w:proofErr w:type="spellEnd"/>
+      <w:r>
+        <w:t xml:space="preserve"> </w:t>
+      </w:r>
+      <w:proofErr w:type="spellStart"/>
+      <w:r>
+        <w:t>quis</w:t>
+      </w:r>
+      <w:proofErr w:type="spellEnd"/>
+      <w:r>
+        <w:t xml:space="preserve"> ex lorem. </w:t>
+      </w:r>
+      <w:proofErr w:type="spellStart"/>
+      <w:r>
+        <w:t>Suspendisse</w:t>
+      </w:r>
+      <w:proofErr w:type="spellEnd"/>
+      <w:r>
+        <w:t xml:space="preserve"> et </w:t>
+      </w:r>
+      <w:proofErr w:type="spellStart"/>
+      <w:r>
+        <w:t>tincidunt</w:t>
+      </w:r>
+      <w:proofErr w:type="spellEnd"/>
+      <w:r>
+        <w:t xml:space="preserve"> </w:t>
+      </w:r>
+      <w:proofErr w:type="spellStart"/>
+      <w:r>
+        <w:t>massa</w:t>
+      </w:r>
+      <w:proofErr w:type="spellEnd"/>
+      <w:r>
+        <w:t xml:space="preserve">. </w:t>
+      </w:r>
+      <w:proofErr w:type="spellStart"/>
+      <w:r>
+        <w:t>Curabitur</w:t>
+      </w:r>
+      <w:proofErr w:type="spellEnd"/>
+      <w:r>
+        <w:t xml:space="preserve"> maximus magna id ex </w:t>
+      </w:r>
+      <w:proofErr w:type="spellStart"/>
+      <w:r>
+        <w:t>ultrices</w:t>
+      </w:r>
+      <w:proofErr w:type="spellEnd"/>
+      <w:r>
+        <w:t xml:space="preserve"> pharetra vel </w:t>
+      </w:r>
+      <w:proofErr w:type="spellStart"/>
+      <w:r>
+        <w:t>nec</w:t>
+      </w:r>
+      <w:proofErr w:type="spellEnd"/>
+      <w:r>
+        <w:t xml:space="preserve"> ante. </w:t>
+      </w:r>
+      <w:proofErr w:type="spellStart"/>
+      <w:r>
+        <w:t>Aliquam</w:t>
+      </w:r>
+      <w:proofErr w:type="spellEnd"/>
+      <w:r>
+        <w:t xml:space="preserve"> </w:t>
+      </w:r>
+      <w:proofErr w:type="spellStart"/>
+      <w:r>
+        <w:t>erat</w:t>
+      </w:r>
+      <w:proofErr w:type="spellEnd"/>
+      <w:r>
+        <w:t xml:space="preserve"> </w:t>
+      </w:r>
+      <w:proofErr w:type="spellStart"/>
+      <w:r>
+        <w:t>volutpat</w:t>
+      </w:r>
+      <w:proofErr w:type="spellEnd"/>
+      <w:r>
+        <w:t xml:space="preserve">. </w:t>
+      </w:r>
+      <w:proofErr w:type="spellStart"/>
+      <w:r>
+        <w:t>Phasellus</w:t>
+      </w:r>
+      <w:proofErr w:type="spellEnd"/>
+      <w:r>
+        <w:t xml:space="preserve"> at </w:t>
+      </w:r>
+      <w:proofErr w:type="spellStart"/>
+      <w:r>
+        <w:t>felis</w:t>
+      </w:r>
+      <w:proofErr w:type="spellEnd"/>
+      <w:r>
+        <w:t xml:space="preserve"> </w:t>
+      </w:r>
+      <w:proofErr w:type="spellStart"/>
+      <w:r>
+        <w:t>ullamcorper</w:t>
+      </w:r>
+      <w:proofErr w:type="spellEnd"/>
+      <w:r>
+        <w:t xml:space="preserve">, </w:t>
+      </w:r>
+      <w:proofErr w:type="spellStart"/>
+      <w:r>
+        <w:t>molestie</w:t>
+      </w:r>
+      <w:proofErr w:type="spellEnd"/>
+      <w:r>
+        <w:t xml:space="preserve"> </w:t>
+      </w:r>
+      <w:proofErr w:type="spellStart"/>
+      <w:r>
+        <w:t>tortor</w:t>
+      </w:r>
+      <w:proofErr w:type="spellEnd"/>
+      <w:r>
+        <w:t xml:space="preserve"> a, </w:t>
+      </w:r>
+      <w:proofErr w:type="spellStart"/>
+      <w:r>
+        <w:t>imperdiet</w:t>
+      </w:r>
+      <w:proofErr w:type="spellEnd"/>
+      <w:r>
+        <w:t xml:space="preserve"> diam. </w:t>
+      </w:r>
+      <w:proofErr w:type="spellStart"/>
+      <w:r>
+        <w:t>Pellentesque</w:t>
+      </w:r>
+      <w:proofErr w:type="spellEnd"/>
+      <w:r>
+        <w:t xml:space="preserve"> </w:t>
+      </w:r>
+      <w:proofErr w:type="spellStart"/>
+      <w:r>
+        <w:t>ut</w:t>
+      </w:r>
+      <w:proofErr w:type="spellEnd"/>
+      <w:r>
+        <w:t xml:space="preserve"> </w:t>
+      </w:r>
+      <w:proofErr w:type="spellStart"/>
+      <w:r>
+        <w:t>porttitor</w:t>
+      </w:r>
+      <w:proofErr w:type="spellEnd"/>
+      <w:r>
+        <w:t xml:space="preserve"> </w:t>
+      </w:r>
+      <w:proofErr w:type="spellStart"/>
+      <w:r>
+        <w:t>nunc</w:t>
+      </w:r>
+      <w:proofErr w:type="spellEnd"/>
+      <w:r>
+        <w:t xml:space="preserve">. </w:t>
+      </w:r>
+      <w:proofErr w:type="spellStart"/>
+      <w:r>
+        <w:t>Pellentesque</w:t>
+      </w:r>
+      <w:proofErr w:type="spellEnd"/>
+      <w:r>
+        <w:t xml:space="preserve"> pharetra at </w:t>
+      </w:r>
+      <w:proofErr w:type="spellStart"/>
+      <w:r>
+        <w:t>eros</w:t>
+      </w:r>
+      <w:proofErr w:type="spellEnd"/>
+      <w:r>
+        <w:t xml:space="preserve"> </w:t>
+      </w:r>
+      <w:proofErr w:type="spellStart"/>
+      <w:r>
+        <w:t>eget</w:t>
+      </w:r>
+      <w:proofErr w:type="spellEnd"/>
+      <w:r>
+        <w:t xml:space="preserve"> </w:t>
+      </w:r>
+      <w:proofErr w:type="spellStart"/>
+      <w:r>
+        <w:t>consectetur</w:t>
+      </w:r>
+      <w:proofErr w:type="spellEnd"/>
+      <w:r>
+        <w:t xml:space="preserve">. </w:t>
+      </w:r>
+      <w:proofErr w:type="spellStart"/>
+      <w:r>
+        <w:t>Quisque</w:t>
+      </w:r>
+      <w:proofErr w:type="spellEnd"/>
+      <w:r>
+        <w:t xml:space="preserve"> </w:t>
+      </w:r>
+      <w:proofErr w:type="spellStart"/>
+      <w:r>
+        <w:t>elementum</w:t>
+      </w:r>
+      <w:proofErr w:type="spellEnd"/>
+      <w:r>
+        <w:t xml:space="preserve">, libero et </w:t>
+      </w:r>
+      <w:proofErr w:type="spellStart"/>
+      <w:r>
+        <w:t>scelerisque</w:t>
+      </w:r>
+      <w:proofErr w:type="spellEnd"/>
+      <w:r>
+        <w:t xml:space="preserve"> </w:t>
+      </w:r>
+      <w:proofErr w:type="spellStart"/>
+      <w:r>
+        <w:t>tristique</w:t>
+      </w:r>
+      <w:proofErr w:type="spellEnd"/>
+      <w:r>
+        <w:t xml:space="preserve">, </w:t>
+      </w:r>
+      <w:proofErr w:type="spellStart"/>
+      <w:r>
+        <w:t>leo</w:t>
+      </w:r>
+      <w:proofErr w:type="spellEnd"/>
+      <w:r>
+        <w:t xml:space="preserve"> </w:t>
+      </w:r>
+      <w:proofErr w:type="spellStart"/>
+      <w:r>
+        <w:t>augue</w:t>
+      </w:r>
+      <w:proofErr w:type="spellEnd"/>
+      <w:r>
+        <w:t xml:space="preserve"> </w:t>
+      </w:r>
+      <w:proofErr w:type="spellStart"/>
+      <w:r>
+        <w:t>tempor</w:t>
+      </w:r>
+      <w:proofErr w:type="spellEnd"/>
+      <w:r>
+        <w:t xml:space="preserve"> </w:t>
+      </w:r>
+      <w:proofErr w:type="spellStart"/>
+      <w:r>
+        <w:t>risus</w:t>
+      </w:r>
+      <w:proofErr w:type="spellEnd"/>
+      <w:r>
+        <w:t xml:space="preserve">, </w:t>
+      </w:r>
+      <w:proofErr w:type="spellStart"/>
+      <w:r>
+        <w:t>sodales</w:t>
+      </w:r>
+      <w:proofErr w:type="spellEnd"/>
+      <w:r>
+        <w:t xml:space="preserve"> </w:t>
+      </w:r>
+      <w:proofErr w:type="spellStart"/>
+      <w:r>
+        <w:t>ultricies</w:t>
+      </w:r>
+      <w:proofErr w:type="spellEnd"/>
+      <w:r>
+        <w:t xml:space="preserve"> </w:t>
+      </w:r>
+      <w:proofErr w:type="spellStart"/>
+      <w:r>
+        <w:t>justo</w:t>
+      </w:r>
+      <w:proofErr w:type="spellEnd"/>
+      <w:r>
+        <w:t xml:space="preserve"> </w:t>
+      </w:r>
+      <w:proofErr w:type="spellStart"/>
+      <w:r>
+        <w:t>arcu</w:t>
+      </w:r>
+      <w:proofErr w:type="spellEnd"/>
+      <w:r>
+        <w:t xml:space="preserve"> tempus </w:t>
+      </w:r>
+      <w:proofErr w:type="spellStart"/>
+      <w:r>
+        <w:t>neque</w:t>
+      </w:r>
+      <w:proofErr w:type="spellEnd"/>
+      <w:r>
+        <w:t xml:space="preserve">. </w:t>
+      </w:r>
+      <w:proofErr w:type="spellStart"/>
+      <w:r>
+        <w:t>Nulla</w:t>
+      </w:r>
+      <w:proofErr w:type="spellEnd"/>
+      <w:r>
+        <w:t xml:space="preserve"> et cursus </w:t>
+      </w:r>
+      <w:proofErr w:type="spellStart"/>
+      <w:r>
+        <w:t>velit</w:t>
+      </w:r>
+      <w:proofErr w:type="spellEnd"/>
+      <w:r>
+        <w:t xml:space="preserve">. </w:t>
+      </w:r>
+      <w:proofErr w:type="spellStart"/>
+      <w:r>
+        <w:t>Proin</w:t>
+      </w:r>
+      <w:proofErr w:type="spellEnd"/>
+      <w:r>
+        <w:t xml:space="preserve"> sit </w:t>
+      </w:r>
+      <w:proofErr w:type="spellStart"/>
+      <w:r>
+        <w:t>amet</w:t>
+      </w:r>
+      <w:proofErr w:type="spellEnd"/>
+      <w:r>
+        <w:t xml:space="preserve"> </w:t>
+      </w:r>
+      <w:proofErr w:type="spellStart"/>
+      <w:r>
+        <w:t>auctor</w:t>
+      </w:r>
+      <w:proofErr w:type="spellEnd"/>
+      <w:r>
+        <w:t xml:space="preserve"> </w:t>
+      </w:r>
+      <w:proofErr w:type="spellStart"/>
+      <w:r>
+        <w:t>nulla</w:t>
+      </w:r>
+      <w:proofErr w:type="spellEnd"/>
+      <w:r>
+        <w:t xml:space="preserve">. </w:t>
+      </w:r>
+      <w:proofErr w:type="spellStart"/>
+      <w:r>
+        <w:t>Mauris</w:t>
+      </w:r>
+      <w:proofErr w:type="spellEnd"/>
+      <w:r>
+        <w:t xml:space="preserve"> </w:t>
+      </w:r>
+      <w:proofErr w:type="spellStart"/>
+      <w:r>
+        <w:t>ultricies</w:t>
+      </w:r>
+      <w:proofErr w:type="spellEnd"/>
+      <w:r>
+        <w:t xml:space="preserve"> </w:t>
+      </w:r>
+      <w:proofErr w:type="spellStart"/>
+      <w:r>
+        <w:t>volutpat</w:t>
+      </w:r>
+      <w:proofErr w:type="spellEnd"/>
+      <w:r>
+        <w:t xml:space="preserve"> </w:t>
+      </w:r>
+      <w:proofErr w:type="spellStart"/>
+      <w:r>
+        <w:t>turpis</w:t>
+      </w:r>
+      <w:proofErr w:type="spellEnd"/>
+      <w:r>
+        <w:t xml:space="preserve"> et </w:t>
+      </w:r>
+      <w:proofErr w:type="spellStart"/>
+      <w:r>
+        <w:t>bibendum</w:t>
+      </w:r>
+      <w:proofErr w:type="spellEnd"/>
+      <w:r>
+        <w:t xml:space="preserve">. </w:t>
+      </w:r>
+      <w:proofErr w:type="spellStart"/>
+      <w:r>
+        <w:t>Mauris</w:t>
+      </w:r>
+      <w:proofErr w:type="spellEnd"/>
+      <w:r>
+        <w:t xml:space="preserve"> sit </w:t>
+      </w:r>
+      <w:proofErr w:type="spellStart"/>
+      <w:r>
+        <w:t>amet</w:t>
+      </w:r>
+      <w:proofErr w:type="spellEnd"/>
+      <w:r>
+        <w:t xml:space="preserve"> </w:t>
+      </w:r>
+      <w:proofErr w:type="spellStart"/>
+      <w:r>
+        <w:t>turpis</w:t>
+      </w:r>
+      <w:proofErr w:type="spellEnd"/>
+      <w:r>
+        <w:t xml:space="preserve"> vel </w:t>
+      </w:r>
+      <w:proofErr w:type="spellStart"/>
+      <w:r>
+        <w:t>felis</w:t>
+      </w:r>
+      <w:proofErr w:type="spellEnd"/>
+      <w:r>
+        <w:t xml:space="preserve"> </w:t>
+      </w:r>
+      <w:proofErr w:type="spellStart"/>
+      <w:r>
+        <w:t>tristique</w:t>
+      </w:r>
+      <w:proofErr w:type="spellEnd"/>
+      <w:r>
+        <w:t xml:space="preserve"> </w:t>
+      </w:r>
+      <w:proofErr w:type="spellStart"/>
+      <w:r>
+        <w:t>varius</w:t>
+      </w:r>
+      <w:proofErr w:type="spellEnd"/>
+      <w:r>
+        <w:t xml:space="preserve"> </w:t>
+      </w:r>
+      <w:proofErr w:type="gramStart"/>
+      <w:r>
+        <w:t xml:space="preserve">non </w:t>
+      </w:r>
+      <w:proofErr w:type="spellStart"/>
+      <w:r>
+        <w:t>non</w:t>
+      </w:r>
+      <w:proofErr w:type="spellEnd"/>
+      <w:proofErr w:type="gramEnd"/>
+      <w:r>
+        <w:t xml:space="preserve"> </w:t>
+      </w:r>
+      <w:proofErr w:type="spellStart"/>
+      <w:r>
+        <w:t>lectus</w:t>
+      </w:r>
+      <w:proofErr w:type="spellEnd"/>
+      <w:r>
+        <w:t xml:space="preserve">. Vestibulum </w:t>
+      </w:r>
+      <w:proofErr w:type="spellStart"/>
+      <w:r>
+        <w:t>dignissim</w:t>
+      </w:r>
+      <w:proofErr w:type="spellEnd"/>
+      <w:r>
+        <w:t xml:space="preserve"> </w:t>
+      </w:r>
+      <w:proofErr w:type="spellStart"/>
+      <w:r>
+        <w:t>volutpat</w:t>
+      </w:r>
+      <w:proofErr w:type="spellEnd"/>
+      <w:r>
+        <w:t xml:space="preserve"> </w:t>
+      </w:r>
+      <w:proofErr w:type="spellStart"/>
+      <w:r>
+        <w:t>erat</w:t>
+      </w:r>
+      <w:proofErr w:type="spellEnd"/>
+      <w:r>
+        <w:t xml:space="preserve"> in </w:t>
+      </w:r>
+      <w:proofErr w:type="spellStart"/>
+      <w:r>
+        <w:t>luctus</w:t>
+      </w:r>
+      <w:proofErr w:type="spellEnd"/>
+      <w:r>
+        <w:t>.</w:t>
       </w:r>
     </w:p>
     <w:p>
       <w:pPr>
         <w:pStyle w:val="Heading2"/>
       </w:pPr>
-      <w:bookmarkStart w:id="2" w:name="_Toc497910175"/>
-      <w:r>
-        <w:t xml:space="preserve">1.1 </w:t>
-      </w:r>
+      <w:bookmarkStart w:id="2" w:name="_Toc526110945"/>
       <w:r>
         <w:t>Example Subheading</w:t>
       </w:r>
@@ -1632,19 +2388,688 @@
         <w:ind w:firstLine="720"/>
       </w:pPr>
       <w:r>
-        <w:t>Lorem ipsum dolor sit amet, consectetur adipiscing elit. Ut auctor dui vel orci congue imperdiet. Nunc sollicitudin sodales metus. Nunc congue, sem semper egestas dictum, turpis augue feugiat tellus, eget posuere orci ligula ac nunc. Pellentesque quis ex lorem. Suspendisse et tincidunt massa. Curabitur maximus magna id ex ultrices pharetra vel nec ante. Aliquam erat volutpat. Phasellus at felis ullamcorper, molestie tortor a, imperdiet diam. Pellentesque ut porttitor nunc. Pellentesque pharetra at eros eget consectetur. Quisque elementum, libero et scelerisque tristique, leo augue tempor risus, sodales ultricies justo arcu tempus neque. Nulla et cursus velit. Proin sit amet auctor nulla. Mauris ultricies volutpat turpis et bibendum. Mauris sit amet turpis vel felis tristique varius non non lectus. Vestibulum dignissim volutpat erat in luctus.</w:t>
+        <w:t xml:space="preserve">Lorem ipsum dolor sit </w:t>
+      </w:r>
+      <w:proofErr w:type="spellStart"/>
+      <w:r>
+        <w:t>amet</w:t>
+      </w:r>
+      <w:proofErr w:type="spellEnd"/>
+      <w:r>
+        <w:t xml:space="preserve">, </w:t>
+      </w:r>
+      <w:proofErr w:type="spellStart"/>
+      <w:r>
+        <w:t>consectetur</w:t>
+      </w:r>
+      <w:proofErr w:type="spellEnd"/>
+      <w:r>
+        <w:t xml:space="preserve"> </w:t>
+      </w:r>
+      <w:proofErr w:type="spellStart"/>
+      <w:r>
+        <w:t>adipiscing</w:t>
+      </w:r>
+      <w:proofErr w:type="spellEnd"/>
+      <w:r>
+        <w:t xml:space="preserve"> </w:t>
+      </w:r>
+      <w:proofErr w:type="spellStart"/>
+      <w:r>
+        <w:t>elit</w:t>
+      </w:r>
+      <w:proofErr w:type="spellEnd"/>
+      <w:r>
+        <w:t xml:space="preserve">. Ut </w:t>
+      </w:r>
+      <w:proofErr w:type="spellStart"/>
+      <w:r>
+        <w:t>auctor</w:t>
+      </w:r>
+      <w:proofErr w:type="spellEnd"/>
+      <w:r>
+        <w:t xml:space="preserve"> dui vel </w:t>
+      </w:r>
+      <w:proofErr w:type="spellStart"/>
+      <w:r>
+        <w:t>orci</w:t>
+      </w:r>
+      <w:proofErr w:type="spellEnd"/>
+      <w:r>
+        <w:t xml:space="preserve"> </w:t>
+      </w:r>
+      <w:proofErr w:type="spellStart"/>
+      <w:r>
+        <w:t>congue</w:t>
+      </w:r>
+      <w:proofErr w:type="spellEnd"/>
+      <w:r>
+        <w:t xml:space="preserve"> </w:t>
+      </w:r>
+      <w:proofErr w:type="spellStart"/>
+      <w:r>
+        <w:t>imperdiet</w:t>
+      </w:r>
+      <w:proofErr w:type="spellEnd"/>
+      <w:r>
+        <w:t xml:space="preserve">. Nunc </w:t>
+      </w:r>
+      <w:proofErr w:type="spellStart"/>
+      <w:r>
+        <w:t>sollicitudin</w:t>
+      </w:r>
+      <w:proofErr w:type="spellEnd"/>
+      <w:r>
+        <w:t xml:space="preserve"> </w:t>
+      </w:r>
+      <w:proofErr w:type="spellStart"/>
+      <w:r>
+        <w:t>sodales</w:t>
+      </w:r>
+      <w:proofErr w:type="spellEnd"/>
+      <w:r>
+        <w:t xml:space="preserve"> </w:t>
+      </w:r>
+      <w:proofErr w:type="spellStart"/>
+      <w:r>
+        <w:t>metus</w:t>
+      </w:r>
+      <w:proofErr w:type="spellEnd"/>
+      <w:r>
+        <w:t xml:space="preserve">. Nunc </w:t>
+      </w:r>
+      <w:proofErr w:type="spellStart"/>
+      <w:r>
+        <w:t>congue</w:t>
+      </w:r>
+      <w:proofErr w:type="spellEnd"/>
+      <w:r>
+        <w:t xml:space="preserve">, </w:t>
+      </w:r>
+      <w:proofErr w:type="spellStart"/>
+      <w:r>
+        <w:t>sem</w:t>
+      </w:r>
+      <w:proofErr w:type="spellEnd"/>
+      <w:r>
+        <w:t xml:space="preserve"> semper </w:t>
+      </w:r>
+      <w:proofErr w:type="spellStart"/>
+      <w:r>
+        <w:t>egestas</w:t>
+      </w:r>
+      <w:proofErr w:type="spellEnd"/>
+      <w:r>
+        <w:t xml:space="preserve"> dictum, </w:t>
+      </w:r>
+      <w:proofErr w:type="spellStart"/>
+      <w:r>
+        <w:t>turpis</w:t>
+      </w:r>
+      <w:proofErr w:type="spellEnd"/>
+      <w:r>
+        <w:t xml:space="preserve"> </w:t>
+      </w:r>
+      <w:proofErr w:type="spellStart"/>
+      <w:r>
+        <w:t>augue</w:t>
+      </w:r>
+      <w:proofErr w:type="spellEnd"/>
+      <w:r>
+        <w:t xml:space="preserve"> </w:t>
+      </w:r>
+      <w:proofErr w:type="spellStart"/>
+      <w:r>
+        <w:t>feugiat</w:t>
+      </w:r>
+      <w:proofErr w:type="spellEnd"/>
+      <w:r>
+        <w:t xml:space="preserve"> </w:t>
+      </w:r>
+      <w:proofErr w:type="spellStart"/>
+      <w:r>
+        <w:t>tellus</w:t>
+      </w:r>
+      <w:proofErr w:type="spellEnd"/>
+      <w:r>
+        <w:t xml:space="preserve">, </w:t>
+      </w:r>
+      <w:proofErr w:type="spellStart"/>
+      <w:r>
+        <w:t>eget</w:t>
+      </w:r>
+      <w:proofErr w:type="spellEnd"/>
+      <w:r>
+        <w:t xml:space="preserve"> </w:t>
+      </w:r>
+      <w:proofErr w:type="spellStart"/>
+      <w:r>
+        <w:t>posuere</w:t>
+      </w:r>
+      <w:proofErr w:type="spellEnd"/>
+      <w:r>
+        <w:t xml:space="preserve"> </w:t>
+      </w:r>
+      <w:proofErr w:type="spellStart"/>
+      <w:r>
+        <w:t>orci</w:t>
+      </w:r>
+      <w:proofErr w:type="spellEnd"/>
+      <w:r>
+        <w:t xml:space="preserve"> ligula ac </w:t>
+      </w:r>
+      <w:proofErr w:type="spellStart"/>
+      <w:r>
+        <w:t>nunc</w:t>
+      </w:r>
+      <w:proofErr w:type="spellEnd"/>
+      <w:r>
+        <w:t xml:space="preserve">. </w:t>
+      </w:r>
+      <w:proofErr w:type="spellStart"/>
+      <w:r>
+        <w:t>Pellentesque</w:t>
+      </w:r>
+      <w:proofErr w:type="spellEnd"/>
+      <w:r>
+        <w:t xml:space="preserve"> </w:t>
+      </w:r>
+      <w:proofErr w:type="spellStart"/>
+      <w:r>
+        <w:t>quis</w:t>
+      </w:r>
+      <w:proofErr w:type="spellEnd"/>
+      <w:r>
+        <w:t xml:space="preserve"> ex lorem. </w:t>
+      </w:r>
+      <w:proofErr w:type="spellStart"/>
+      <w:r>
+        <w:t>Suspendisse</w:t>
+      </w:r>
+      <w:proofErr w:type="spellEnd"/>
+      <w:r>
+        <w:t xml:space="preserve"> et </w:t>
+      </w:r>
+      <w:proofErr w:type="spellStart"/>
+      <w:r>
+        <w:t>tincidunt</w:t>
+      </w:r>
+      <w:proofErr w:type="spellEnd"/>
+      <w:r>
+        <w:t xml:space="preserve"> </w:t>
+      </w:r>
+      <w:proofErr w:type="spellStart"/>
+      <w:r>
+        <w:t>massa</w:t>
+      </w:r>
+      <w:proofErr w:type="spellEnd"/>
+      <w:r>
+        <w:t xml:space="preserve">. </w:t>
+      </w:r>
+      <w:proofErr w:type="spellStart"/>
+      <w:r>
+        <w:t>Curabitur</w:t>
+      </w:r>
+      <w:proofErr w:type="spellEnd"/>
+      <w:r>
+        <w:t xml:space="preserve"> maximus magna id ex </w:t>
+      </w:r>
+      <w:proofErr w:type="spellStart"/>
+      <w:r>
+        <w:t>ultrices</w:t>
+      </w:r>
+      <w:proofErr w:type="spellEnd"/>
+      <w:r>
+        <w:t xml:space="preserve"> pharetra vel </w:t>
+      </w:r>
+      <w:proofErr w:type="spellStart"/>
+      <w:r>
+        <w:t>nec</w:t>
+      </w:r>
+      <w:proofErr w:type="spellEnd"/>
+      <w:r>
+        <w:t xml:space="preserve"> ante. </w:t>
+      </w:r>
+      <w:proofErr w:type="spellStart"/>
+      <w:r>
+        <w:t>Aliquam</w:t>
+      </w:r>
+      <w:proofErr w:type="spellEnd"/>
+      <w:r>
+        <w:t xml:space="preserve"> </w:t>
+      </w:r>
+      <w:proofErr w:type="spellStart"/>
+      <w:r>
+        <w:t>erat</w:t>
+      </w:r>
+      <w:proofErr w:type="spellEnd"/>
+      <w:r>
+        <w:t xml:space="preserve"> </w:t>
+      </w:r>
+      <w:proofErr w:type="spellStart"/>
+      <w:r>
+        <w:t>volutpat</w:t>
+      </w:r>
+      <w:proofErr w:type="spellEnd"/>
+      <w:r>
+        <w:t xml:space="preserve">. </w:t>
+      </w:r>
+      <w:proofErr w:type="spellStart"/>
+      <w:r>
+        <w:t>Phasellus</w:t>
+      </w:r>
+      <w:proofErr w:type="spellEnd"/>
+      <w:r>
+        <w:t xml:space="preserve"> at </w:t>
+      </w:r>
+      <w:proofErr w:type="spellStart"/>
+      <w:r>
+        <w:t>felis</w:t>
+      </w:r>
+      <w:proofErr w:type="spellEnd"/>
+      <w:r>
+        <w:t xml:space="preserve"> </w:t>
+      </w:r>
+      <w:proofErr w:type="spellStart"/>
+      <w:r>
+        <w:t>ullamcorper</w:t>
+      </w:r>
+      <w:proofErr w:type="spellEnd"/>
+      <w:r>
+        <w:t xml:space="preserve">, </w:t>
+      </w:r>
+      <w:proofErr w:type="spellStart"/>
+      <w:r>
+        <w:t>molestie</w:t>
+      </w:r>
+      <w:proofErr w:type="spellEnd"/>
+      <w:r>
+        <w:t xml:space="preserve"> </w:t>
+      </w:r>
+      <w:proofErr w:type="spellStart"/>
+      <w:r>
+        <w:t>tortor</w:t>
+      </w:r>
+      <w:proofErr w:type="spellEnd"/>
+      <w:r>
+        <w:t xml:space="preserve"> a, </w:t>
+      </w:r>
+      <w:proofErr w:type="spellStart"/>
+      <w:r>
+        <w:t>imperdiet</w:t>
+      </w:r>
+      <w:proofErr w:type="spellEnd"/>
+      <w:r>
+        <w:t xml:space="preserve"> diam. </w:t>
+      </w:r>
+      <w:proofErr w:type="spellStart"/>
+      <w:r>
+        <w:t>Pellentesque</w:t>
+      </w:r>
+      <w:proofErr w:type="spellEnd"/>
+      <w:r>
+        <w:t xml:space="preserve"> </w:t>
+      </w:r>
+      <w:proofErr w:type="spellStart"/>
+      <w:r>
+        <w:t>ut</w:t>
+      </w:r>
+      <w:proofErr w:type="spellEnd"/>
+      <w:r>
+        <w:t xml:space="preserve"> </w:t>
+      </w:r>
+      <w:proofErr w:type="spellStart"/>
+      <w:r>
+        <w:t>porttitor</w:t>
+      </w:r>
+      <w:proofErr w:type="spellEnd"/>
+      <w:r>
+        <w:t xml:space="preserve"> </w:t>
+      </w:r>
+      <w:proofErr w:type="spellStart"/>
+      <w:r>
+        <w:t>nunc</w:t>
+      </w:r>
+      <w:proofErr w:type="spellEnd"/>
+      <w:r>
+        <w:t xml:space="preserve">. </w:t>
+      </w:r>
+      <w:proofErr w:type="spellStart"/>
+      <w:r>
+        <w:t>Pellentesque</w:t>
+      </w:r>
+      <w:proofErr w:type="spellEnd"/>
+      <w:r>
+        <w:t xml:space="preserve"> pharetra at </w:t>
+      </w:r>
+      <w:proofErr w:type="spellStart"/>
+      <w:r>
+        <w:t>eros</w:t>
+      </w:r>
+      <w:proofErr w:type="spellEnd"/>
+      <w:r>
+        <w:t xml:space="preserve"> </w:t>
+      </w:r>
+      <w:proofErr w:type="spellStart"/>
+      <w:r>
+        <w:t>eget</w:t>
+      </w:r>
+      <w:proofErr w:type="spellEnd"/>
+      <w:r>
+        <w:t xml:space="preserve"> </w:t>
+      </w:r>
+      <w:proofErr w:type="spellStart"/>
+      <w:r>
+        <w:t>consectetur</w:t>
+      </w:r>
+      <w:proofErr w:type="spellEnd"/>
+      <w:r>
+        <w:t xml:space="preserve">. </w:t>
+      </w:r>
+      <w:proofErr w:type="spellStart"/>
+      <w:r>
+        <w:t>Quisque</w:t>
+      </w:r>
+      <w:proofErr w:type="spellEnd"/>
+      <w:r>
+        <w:t xml:space="preserve"> </w:t>
+      </w:r>
+      <w:proofErr w:type="spellStart"/>
+      <w:r>
+        <w:t>elementum</w:t>
+      </w:r>
+      <w:proofErr w:type="spellEnd"/>
+      <w:r>
+        <w:t xml:space="preserve">, libero et </w:t>
+      </w:r>
+      <w:proofErr w:type="spellStart"/>
+      <w:r>
+        <w:t>scelerisque</w:t>
+      </w:r>
+      <w:proofErr w:type="spellEnd"/>
+      <w:r>
+        <w:t xml:space="preserve"> </w:t>
+      </w:r>
+      <w:proofErr w:type="spellStart"/>
+      <w:r>
+        <w:t>tristique</w:t>
+      </w:r>
+      <w:proofErr w:type="spellEnd"/>
+      <w:r>
+        <w:t xml:space="preserve">, </w:t>
+      </w:r>
+      <w:proofErr w:type="spellStart"/>
+      <w:r>
+        <w:t>leo</w:t>
+      </w:r>
+      <w:proofErr w:type="spellEnd"/>
+      <w:r>
+        <w:t xml:space="preserve"> </w:t>
+      </w:r>
+      <w:proofErr w:type="spellStart"/>
+      <w:r>
+        <w:t>augue</w:t>
+      </w:r>
+      <w:proofErr w:type="spellEnd"/>
+      <w:r>
+        <w:t xml:space="preserve"> </w:t>
+      </w:r>
+      <w:proofErr w:type="spellStart"/>
+      <w:r>
+        <w:t>tempor</w:t>
+      </w:r>
+      <w:proofErr w:type="spellEnd"/>
+      <w:r>
+        <w:t xml:space="preserve"> </w:t>
+      </w:r>
+      <w:proofErr w:type="spellStart"/>
+      <w:r>
+        <w:t>risus</w:t>
+      </w:r>
+      <w:proofErr w:type="spellEnd"/>
+      <w:r>
+        <w:t xml:space="preserve">, </w:t>
+      </w:r>
+      <w:proofErr w:type="spellStart"/>
+      <w:r>
+        <w:t>sodales</w:t>
+      </w:r>
+      <w:proofErr w:type="spellEnd"/>
+      <w:r>
+        <w:t xml:space="preserve"> </w:t>
+      </w:r>
+      <w:proofErr w:type="spellStart"/>
+      <w:r>
+        <w:t>ultricies</w:t>
+      </w:r>
+      <w:proofErr w:type="spellEnd"/>
+      <w:r>
+        <w:t xml:space="preserve"> </w:t>
+      </w:r>
+      <w:proofErr w:type="spellStart"/>
+      <w:r>
+        <w:t>justo</w:t>
+      </w:r>
+      <w:proofErr w:type="spellEnd"/>
+      <w:r>
+        <w:t xml:space="preserve"> </w:t>
+      </w:r>
+      <w:proofErr w:type="spellStart"/>
+      <w:r>
+        <w:t>arcu</w:t>
+      </w:r>
+      <w:proofErr w:type="spellEnd"/>
+      <w:r>
+        <w:t xml:space="preserve"> tempus </w:t>
+      </w:r>
+      <w:proofErr w:type="spellStart"/>
+      <w:r>
+        <w:t>neque</w:t>
+      </w:r>
+      <w:proofErr w:type="spellEnd"/>
+      <w:r>
+        <w:t xml:space="preserve">. </w:t>
+      </w:r>
+      <w:proofErr w:type="spellStart"/>
+      <w:r>
+        <w:t>Nulla</w:t>
+      </w:r>
+      <w:proofErr w:type="spellEnd"/>
+      <w:r>
+        <w:t xml:space="preserve"> et cursus </w:t>
+      </w:r>
+      <w:proofErr w:type="spellStart"/>
+      <w:r>
+        <w:t>velit</w:t>
+      </w:r>
+      <w:proofErr w:type="spellEnd"/>
+      <w:r>
+        <w:t xml:space="preserve">. </w:t>
+      </w:r>
+      <w:proofErr w:type="spellStart"/>
+      <w:r>
+        <w:t>Proin</w:t>
+      </w:r>
+      <w:proofErr w:type="spellEnd"/>
+      <w:r>
+        <w:t xml:space="preserve"> sit </w:t>
+      </w:r>
+      <w:proofErr w:type="spellStart"/>
+      <w:r>
+        <w:t>amet</w:t>
+      </w:r>
+      <w:proofErr w:type="spellEnd"/>
+      <w:r>
+        <w:t xml:space="preserve"> </w:t>
+      </w:r>
+      <w:proofErr w:type="spellStart"/>
+      <w:r>
+        <w:t>auctor</w:t>
+      </w:r>
+      <w:proofErr w:type="spellEnd"/>
+      <w:r>
+        <w:t xml:space="preserve"> </w:t>
+      </w:r>
+      <w:proofErr w:type="spellStart"/>
+      <w:r>
+        <w:t>nulla</w:t>
+      </w:r>
+      <w:proofErr w:type="spellEnd"/>
+      <w:r>
+        <w:t xml:space="preserve">. </w:t>
+      </w:r>
+      <w:proofErr w:type="spellStart"/>
+      <w:r>
+        <w:t>Mauris</w:t>
+      </w:r>
+      <w:proofErr w:type="spellEnd"/>
+      <w:r>
+        <w:t xml:space="preserve"> </w:t>
+      </w:r>
+      <w:proofErr w:type="spellStart"/>
+      <w:r>
+        <w:t>ultricies</w:t>
+      </w:r>
+      <w:proofErr w:type="spellEnd"/>
+      <w:r>
+        <w:t xml:space="preserve"> </w:t>
+      </w:r>
+      <w:proofErr w:type="spellStart"/>
+      <w:r>
+        <w:t>volutpat</w:t>
+      </w:r>
+      <w:proofErr w:type="spellEnd"/>
+      <w:r>
+        <w:t xml:space="preserve"> </w:t>
+      </w:r>
+      <w:proofErr w:type="spellStart"/>
+      <w:r>
+        <w:t>turpis</w:t>
+      </w:r>
+      <w:proofErr w:type="spellEnd"/>
+      <w:r>
+        <w:t xml:space="preserve"> et </w:t>
+      </w:r>
+      <w:proofErr w:type="spellStart"/>
+      <w:r>
+        <w:t>bibendum</w:t>
+      </w:r>
+      <w:proofErr w:type="spellEnd"/>
+      <w:r>
+        <w:t xml:space="preserve">. </w:t>
+      </w:r>
+      <w:proofErr w:type="spellStart"/>
+      <w:r>
+        <w:t>Mauris</w:t>
+      </w:r>
+      <w:proofErr w:type="spellEnd"/>
+      <w:r>
+        <w:t xml:space="preserve"> sit </w:t>
+      </w:r>
+      <w:proofErr w:type="spellStart"/>
+      <w:r>
+        <w:t>amet</w:t>
+      </w:r>
+      <w:proofErr w:type="spellEnd"/>
+      <w:r>
+        <w:t xml:space="preserve"> </w:t>
+      </w:r>
+      <w:proofErr w:type="spellStart"/>
+      <w:r>
+        <w:t>turpis</w:t>
+      </w:r>
+      <w:proofErr w:type="spellEnd"/>
+      <w:r>
+        <w:t xml:space="preserve"> vel </w:t>
+      </w:r>
+      <w:proofErr w:type="spellStart"/>
+      <w:r>
+        <w:t>felis</w:t>
+      </w:r>
+      <w:proofErr w:type="spellEnd"/>
+      <w:r>
+        <w:t xml:space="preserve"> </w:t>
+      </w:r>
+      <w:proofErr w:type="spellStart"/>
+      <w:r>
+        <w:t>tristique</w:t>
+      </w:r>
+      <w:proofErr w:type="spellEnd"/>
+      <w:r>
+        <w:t xml:space="preserve"> </w:t>
+      </w:r>
+      <w:proofErr w:type="spellStart"/>
+      <w:r>
+        <w:t>varius</w:t>
+      </w:r>
+      <w:proofErr w:type="spellEnd"/>
+      <w:r>
+        <w:t xml:space="preserve"> </w:t>
+      </w:r>
+      <w:proofErr w:type="gramStart"/>
+      <w:r>
+        <w:t xml:space="preserve">non </w:t>
+      </w:r>
+      <w:proofErr w:type="spellStart"/>
+      <w:r>
+        <w:t>non</w:t>
+      </w:r>
+      <w:proofErr w:type="spellEnd"/>
+      <w:proofErr w:type="gramEnd"/>
+      <w:r>
+        <w:t xml:space="preserve"> </w:t>
+      </w:r>
+      <w:proofErr w:type="spellStart"/>
+      <w:r>
+        <w:t>lectus</w:t>
+      </w:r>
+      <w:proofErr w:type="spellEnd"/>
+      <w:r>
+        <w:t xml:space="preserve">. Vestibulum </w:t>
+      </w:r>
+      <w:proofErr w:type="spellStart"/>
+      <w:r>
+        <w:t>dignissim</w:t>
+      </w:r>
+      <w:proofErr w:type="spellEnd"/>
+      <w:r>
+        <w:t xml:space="preserve"> </w:t>
+      </w:r>
+      <w:proofErr w:type="spellStart"/>
+      <w:r>
+        <w:t>volutpat</w:t>
+      </w:r>
+      <w:proofErr w:type="spellEnd"/>
+      <w:r>
+        <w:t xml:space="preserve"> </w:t>
+      </w:r>
+      <w:proofErr w:type="spellStart"/>
+      <w:r>
+        <w:t>erat</w:t>
+      </w:r>
+      <w:proofErr w:type="spellEnd"/>
+      <w:r>
+        <w:t xml:space="preserve"> in </w:t>
+      </w:r>
+      <w:proofErr w:type="spellStart"/>
+      <w:r>
+        <w:t>luctus</w:t>
+      </w:r>
+      <w:proofErr w:type="spellEnd"/>
+      <w:r>
+        <w:t>.</w:t>
       </w:r>
     </w:p>
     <w:p>
       <w:pPr>
         <w:pStyle w:val="Heading3"/>
       </w:pPr>
-      <w:bookmarkStart w:id="3" w:name="_Toc497910176"/>
+      <w:bookmarkStart w:id="3" w:name="_Toc526110946"/>
       <w:r>
         <w:rPr>
           <w:shd w:val="clear" w:color="auto" w:fill="FFFFFF"/>
         </w:rPr>
-        <w:t>1.1.1 Example Subheading</w:t>
+        <w:t>Example Subheading</w:t>
       </w:r>
       <w:bookmarkEnd w:id="3"/>
       <w:r>
@@ -1656,16 +3081,685 @@
         <w:ind w:firstLine="720"/>
       </w:pPr>
       <w:r>
-        <w:t>Lorem ipsum dolor sit amet, consectetur adipiscing elit. Ut auctor dui vel orci congue imperdiet. Nunc sollicitudin sodales metus. Nunc congue, sem semper egestas dictum, turpis augue feugiat tellus, eget posuere orci ligula ac nunc. Pellentesque quis ex lorem. Suspendisse et tincidunt massa. Curabitur maximus magna id ex ultrices pharetra vel nec ante. Aliquam erat volutpat. Phasellus at felis ullamcorper, molestie tortor a, imperdiet diam. Pellentesque ut porttitor nunc. Pellentesque pharetra at eros eget consectetur. Quisque elementum, libero et scelerisque tristique, leo augue tempor risus, sodales ultricies justo arcu tempus neque. Nulla et cursus velit. Proin sit amet auctor nulla. Mauris ultricies volutpat turpis et bibendum. Mauris sit amet turpis vel felis tristique varius non non lectus. Vestibulum dignissim volutpat erat in luctus.</w:t>
+        <w:t xml:space="preserve">Lorem ipsum dolor sit </w:t>
+      </w:r>
+      <w:proofErr w:type="spellStart"/>
+      <w:r>
+        <w:t>amet</w:t>
+      </w:r>
+      <w:proofErr w:type="spellEnd"/>
+      <w:r>
+        <w:t xml:space="preserve">, </w:t>
+      </w:r>
+      <w:proofErr w:type="spellStart"/>
+      <w:r>
+        <w:t>consectetur</w:t>
+      </w:r>
+      <w:proofErr w:type="spellEnd"/>
+      <w:r>
+        <w:t xml:space="preserve"> </w:t>
+      </w:r>
+      <w:proofErr w:type="spellStart"/>
+      <w:r>
+        <w:t>adipiscing</w:t>
+      </w:r>
+      <w:proofErr w:type="spellEnd"/>
+      <w:r>
+        <w:t xml:space="preserve"> </w:t>
+      </w:r>
+      <w:proofErr w:type="spellStart"/>
+      <w:r>
+        <w:t>elit</w:t>
+      </w:r>
+      <w:proofErr w:type="spellEnd"/>
+      <w:r>
+        <w:t xml:space="preserve">. Ut </w:t>
+      </w:r>
+      <w:proofErr w:type="spellStart"/>
+      <w:r>
+        <w:t>auctor</w:t>
+      </w:r>
+      <w:proofErr w:type="spellEnd"/>
+      <w:r>
+        <w:t xml:space="preserve"> dui vel </w:t>
+      </w:r>
+      <w:proofErr w:type="spellStart"/>
+      <w:r>
+        <w:t>orci</w:t>
+      </w:r>
+      <w:proofErr w:type="spellEnd"/>
+      <w:r>
+        <w:t xml:space="preserve"> </w:t>
+      </w:r>
+      <w:proofErr w:type="spellStart"/>
+      <w:r>
+        <w:t>congue</w:t>
+      </w:r>
+      <w:proofErr w:type="spellEnd"/>
+      <w:r>
+        <w:t xml:space="preserve"> </w:t>
+      </w:r>
+      <w:proofErr w:type="spellStart"/>
+      <w:r>
+        <w:t>imperdiet</w:t>
+      </w:r>
+      <w:proofErr w:type="spellEnd"/>
+      <w:r>
+        <w:t xml:space="preserve">. Nunc </w:t>
+      </w:r>
+      <w:proofErr w:type="spellStart"/>
+      <w:r>
+        <w:t>sollicitudin</w:t>
+      </w:r>
+      <w:proofErr w:type="spellEnd"/>
+      <w:r>
+        <w:t xml:space="preserve"> </w:t>
+      </w:r>
+      <w:proofErr w:type="spellStart"/>
+      <w:r>
+        <w:t>sodales</w:t>
+      </w:r>
+      <w:proofErr w:type="spellEnd"/>
+      <w:r>
+        <w:t xml:space="preserve"> </w:t>
+      </w:r>
+      <w:proofErr w:type="spellStart"/>
+      <w:r>
+        <w:t>metus</w:t>
+      </w:r>
+      <w:proofErr w:type="spellEnd"/>
+      <w:r>
+        <w:t xml:space="preserve">. Nunc </w:t>
+      </w:r>
+      <w:proofErr w:type="spellStart"/>
+      <w:r>
+        <w:t>congue</w:t>
+      </w:r>
+      <w:proofErr w:type="spellEnd"/>
+      <w:r>
+        <w:t xml:space="preserve">, </w:t>
+      </w:r>
+      <w:proofErr w:type="spellStart"/>
+      <w:r>
+        <w:t>sem</w:t>
+      </w:r>
+      <w:proofErr w:type="spellEnd"/>
+      <w:r>
+        <w:t xml:space="preserve"> semper </w:t>
+      </w:r>
+      <w:proofErr w:type="spellStart"/>
+      <w:r>
+        <w:t>egestas</w:t>
+      </w:r>
+      <w:proofErr w:type="spellEnd"/>
+      <w:r>
+        <w:t xml:space="preserve"> dictum, </w:t>
+      </w:r>
+      <w:proofErr w:type="spellStart"/>
+      <w:r>
+        <w:t>turpis</w:t>
+      </w:r>
+      <w:proofErr w:type="spellEnd"/>
+      <w:r>
+        <w:t xml:space="preserve"> </w:t>
+      </w:r>
+      <w:proofErr w:type="spellStart"/>
+      <w:r>
+        <w:t>augue</w:t>
+      </w:r>
+      <w:proofErr w:type="spellEnd"/>
+      <w:r>
+        <w:t xml:space="preserve"> </w:t>
+      </w:r>
+      <w:proofErr w:type="spellStart"/>
+      <w:r>
+        <w:t>feugiat</w:t>
+      </w:r>
+      <w:proofErr w:type="spellEnd"/>
+      <w:r>
+        <w:t xml:space="preserve"> </w:t>
+      </w:r>
+      <w:proofErr w:type="spellStart"/>
+      <w:r>
+        <w:t>tellus</w:t>
+      </w:r>
+      <w:proofErr w:type="spellEnd"/>
+      <w:r>
+        <w:t xml:space="preserve">, </w:t>
+      </w:r>
+      <w:proofErr w:type="spellStart"/>
+      <w:r>
+        <w:t>eget</w:t>
+      </w:r>
+      <w:proofErr w:type="spellEnd"/>
+      <w:r>
+        <w:t xml:space="preserve"> </w:t>
+      </w:r>
+      <w:proofErr w:type="spellStart"/>
+      <w:r>
+        <w:t>posuere</w:t>
+      </w:r>
+      <w:proofErr w:type="spellEnd"/>
+      <w:r>
+        <w:t xml:space="preserve"> </w:t>
+      </w:r>
+      <w:proofErr w:type="spellStart"/>
+      <w:r>
+        <w:t>orci</w:t>
+      </w:r>
+      <w:proofErr w:type="spellEnd"/>
+      <w:r>
+        <w:t xml:space="preserve"> ligula ac </w:t>
+      </w:r>
+      <w:proofErr w:type="spellStart"/>
+      <w:r>
+        <w:t>nunc</w:t>
+      </w:r>
+      <w:proofErr w:type="spellEnd"/>
+      <w:r>
+        <w:t xml:space="preserve">. </w:t>
+      </w:r>
+      <w:proofErr w:type="spellStart"/>
+      <w:r>
+        <w:t>Pellentesque</w:t>
+      </w:r>
+      <w:proofErr w:type="spellEnd"/>
+      <w:r>
+        <w:t xml:space="preserve"> </w:t>
+      </w:r>
+      <w:proofErr w:type="spellStart"/>
+      <w:r>
+        <w:t>quis</w:t>
+      </w:r>
+      <w:proofErr w:type="spellEnd"/>
+      <w:r>
+        <w:t xml:space="preserve"> ex lorem. </w:t>
+      </w:r>
+      <w:proofErr w:type="spellStart"/>
+      <w:r>
+        <w:t>Suspendisse</w:t>
+      </w:r>
+      <w:proofErr w:type="spellEnd"/>
+      <w:r>
+        <w:t xml:space="preserve"> et </w:t>
+      </w:r>
+      <w:proofErr w:type="spellStart"/>
+      <w:r>
+        <w:t>tincidunt</w:t>
+      </w:r>
+      <w:proofErr w:type="spellEnd"/>
+      <w:r>
+        <w:t xml:space="preserve"> </w:t>
+      </w:r>
+      <w:proofErr w:type="spellStart"/>
+      <w:r>
+        <w:t>massa</w:t>
+      </w:r>
+      <w:proofErr w:type="spellEnd"/>
+      <w:r>
+        <w:t xml:space="preserve">. </w:t>
+      </w:r>
+      <w:proofErr w:type="spellStart"/>
+      <w:r>
+        <w:t>Curabitur</w:t>
+      </w:r>
+      <w:proofErr w:type="spellEnd"/>
+      <w:r>
+        <w:t xml:space="preserve"> maximus magna id ex </w:t>
+      </w:r>
+      <w:proofErr w:type="spellStart"/>
+      <w:r>
+        <w:t>ultrices</w:t>
+      </w:r>
+      <w:proofErr w:type="spellEnd"/>
+      <w:r>
+        <w:t xml:space="preserve"> pharetra vel </w:t>
+      </w:r>
+      <w:proofErr w:type="spellStart"/>
+      <w:r>
+        <w:t>nec</w:t>
+      </w:r>
+      <w:proofErr w:type="spellEnd"/>
+      <w:r>
+        <w:t xml:space="preserve"> ante. </w:t>
+      </w:r>
+      <w:proofErr w:type="spellStart"/>
+      <w:r>
+        <w:t>Aliquam</w:t>
+      </w:r>
+      <w:proofErr w:type="spellEnd"/>
+      <w:r>
+        <w:t xml:space="preserve"> </w:t>
+      </w:r>
+      <w:proofErr w:type="spellStart"/>
+      <w:r>
+        <w:t>erat</w:t>
+      </w:r>
+      <w:proofErr w:type="spellEnd"/>
+      <w:r>
+        <w:t xml:space="preserve"> </w:t>
+      </w:r>
+      <w:proofErr w:type="spellStart"/>
+      <w:r>
+        <w:t>volutpat</w:t>
+      </w:r>
+      <w:proofErr w:type="spellEnd"/>
+      <w:r>
+        <w:t xml:space="preserve">. </w:t>
+      </w:r>
+      <w:proofErr w:type="spellStart"/>
+      <w:r>
+        <w:t>Phasellus</w:t>
+      </w:r>
+      <w:proofErr w:type="spellEnd"/>
+      <w:r>
+        <w:t xml:space="preserve"> at </w:t>
+      </w:r>
+      <w:proofErr w:type="spellStart"/>
+      <w:r>
+        <w:t>felis</w:t>
+      </w:r>
+      <w:proofErr w:type="spellEnd"/>
+      <w:r>
+        <w:t xml:space="preserve"> </w:t>
+      </w:r>
+      <w:proofErr w:type="spellStart"/>
+      <w:r>
+        <w:t>ullamcorper</w:t>
+      </w:r>
+      <w:proofErr w:type="spellEnd"/>
+      <w:r>
+        <w:t xml:space="preserve">, </w:t>
+      </w:r>
+      <w:proofErr w:type="spellStart"/>
+      <w:r>
+        <w:t>molestie</w:t>
+      </w:r>
+      <w:proofErr w:type="spellEnd"/>
+      <w:r>
+        <w:t xml:space="preserve"> </w:t>
+      </w:r>
+      <w:proofErr w:type="spellStart"/>
+      <w:r>
+        <w:t>tortor</w:t>
+      </w:r>
+      <w:proofErr w:type="spellEnd"/>
+      <w:r>
+        <w:t xml:space="preserve"> a, </w:t>
+      </w:r>
+      <w:proofErr w:type="spellStart"/>
+      <w:r>
+        <w:t>imperdiet</w:t>
+      </w:r>
+      <w:proofErr w:type="spellEnd"/>
+      <w:r>
+        <w:t xml:space="preserve"> diam. </w:t>
+      </w:r>
+      <w:proofErr w:type="spellStart"/>
+      <w:r>
+        <w:t>Pellentesque</w:t>
+      </w:r>
+      <w:proofErr w:type="spellEnd"/>
+      <w:r>
+        <w:t xml:space="preserve"> </w:t>
+      </w:r>
+      <w:proofErr w:type="spellStart"/>
+      <w:r>
+        <w:t>ut</w:t>
+      </w:r>
+      <w:proofErr w:type="spellEnd"/>
+      <w:r>
+        <w:t xml:space="preserve"> </w:t>
+      </w:r>
+      <w:proofErr w:type="spellStart"/>
+      <w:r>
+        <w:t>porttitor</w:t>
+      </w:r>
+      <w:proofErr w:type="spellEnd"/>
+      <w:r>
+        <w:t xml:space="preserve"> </w:t>
+      </w:r>
+      <w:proofErr w:type="spellStart"/>
+      <w:r>
+        <w:t>nunc</w:t>
+      </w:r>
+      <w:proofErr w:type="spellEnd"/>
+      <w:r>
+        <w:t xml:space="preserve">. </w:t>
+      </w:r>
+      <w:proofErr w:type="spellStart"/>
+      <w:r>
+        <w:t>Pellentesque</w:t>
+      </w:r>
+      <w:proofErr w:type="spellEnd"/>
+      <w:r>
+        <w:t xml:space="preserve"> pharetra at </w:t>
+      </w:r>
+      <w:proofErr w:type="spellStart"/>
+      <w:r>
+        <w:t>eros</w:t>
+      </w:r>
+      <w:proofErr w:type="spellEnd"/>
+      <w:r>
+        <w:t xml:space="preserve"> </w:t>
+      </w:r>
+      <w:proofErr w:type="spellStart"/>
+      <w:r>
+        <w:t>eget</w:t>
+      </w:r>
+      <w:proofErr w:type="spellEnd"/>
+      <w:r>
+        <w:t xml:space="preserve"> </w:t>
+      </w:r>
+      <w:proofErr w:type="spellStart"/>
+      <w:r>
+        <w:t>consectetur</w:t>
+      </w:r>
+      <w:proofErr w:type="spellEnd"/>
+      <w:r>
+        <w:t xml:space="preserve">. </w:t>
+      </w:r>
+      <w:proofErr w:type="spellStart"/>
+      <w:r>
+        <w:t>Quisque</w:t>
+      </w:r>
+      <w:proofErr w:type="spellEnd"/>
+      <w:r>
+        <w:t xml:space="preserve"> </w:t>
+      </w:r>
+      <w:proofErr w:type="spellStart"/>
+      <w:r>
+        <w:t>elementum</w:t>
+      </w:r>
+      <w:proofErr w:type="spellEnd"/>
+      <w:r>
+        <w:t xml:space="preserve">, libero et </w:t>
+      </w:r>
+      <w:proofErr w:type="spellStart"/>
+      <w:r>
+        <w:t>scelerisque</w:t>
+      </w:r>
+      <w:proofErr w:type="spellEnd"/>
+      <w:r>
+        <w:t xml:space="preserve"> </w:t>
+      </w:r>
+      <w:proofErr w:type="spellStart"/>
+      <w:r>
+        <w:t>tristique</w:t>
+      </w:r>
+      <w:proofErr w:type="spellEnd"/>
+      <w:r>
+        <w:t xml:space="preserve">, </w:t>
+      </w:r>
+      <w:proofErr w:type="spellStart"/>
+      <w:r>
+        <w:t>leo</w:t>
+      </w:r>
+      <w:proofErr w:type="spellEnd"/>
+      <w:r>
+        <w:t xml:space="preserve"> </w:t>
+      </w:r>
+      <w:proofErr w:type="spellStart"/>
+      <w:r>
+        <w:t>augue</w:t>
+      </w:r>
+      <w:proofErr w:type="spellEnd"/>
+      <w:r>
+        <w:t xml:space="preserve"> </w:t>
+      </w:r>
+      <w:proofErr w:type="spellStart"/>
+      <w:r>
+        <w:t>tempor</w:t>
+      </w:r>
+      <w:proofErr w:type="spellEnd"/>
+      <w:r>
+        <w:t xml:space="preserve"> </w:t>
+      </w:r>
+      <w:proofErr w:type="spellStart"/>
+      <w:r>
+        <w:t>risus</w:t>
+      </w:r>
+      <w:proofErr w:type="spellEnd"/>
+      <w:r>
+        <w:t xml:space="preserve">, </w:t>
+      </w:r>
+      <w:proofErr w:type="spellStart"/>
+      <w:r>
+        <w:t>sodales</w:t>
+      </w:r>
+      <w:proofErr w:type="spellEnd"/>
+      <w:r>
+        <w:t xml:space="preserve"> </w:t>
+      </w:r>
+      <w:proofErr w:type="spellStart"/>
+      <w:r>
+        <w:t>ultricies</w:t>
+      </w:r>
+      <w:proofErr w:type="spellEnd"/>
+      <w:r>
+        <w:t xml:space="preserve"> </w:t>
+      </w:r>
+      <w:proofErr w:type="spellStart"/>
+      <w:r>
+        <w:t>justo</w:t>
+      </w:r>
+      <w:proofErr w:type="spellEnd"/>
+      <w:r>
+        <w:t xml:space="preserve"> </w:t>
+      </w:r>
+      <w:proofErr w:type="spellStart"/>
+      <w:r>
+        <w:t>arcu</w:t>
+      </w:r>
+      <w:proofErr w:type="spellEnd"/>
+      <w:r>
+        <w:t xml:space="preserve"> tempus </w:t>
+      </w:r>
+      <w:proofErr w:type="spellStart"/>
+      <w:r>
+        <w:t>neque</w:t>
+      </w:r>
+      <w:proofErr w:type="spellEnd"/>
+      <w:r>
+        <w:t xml:space="preserve">. </w:t>
+      </w:r>
+      <w:proofErr w:type="spellStart"/>
+      <w:r>
+        <w:t>Nulla</w:t>
+      </w:r>
+      <w:proofErr w:type="spellEnd"/>
+      <w:r>
+        <w:t xml:space="preserve"> et cursus </w:t>
+      </w:r>
+      <w:proofErr w:type="spellStart"/>
+      <w:r>
+        <w:t>velit</w:t>
+      </w:r>
+      <w:proofErr w:type="spellEnd"/>
+      <w:r>
+        <w:t xml:space="preserve">. </w:t>
+      </w:r>
+      <w:proofErr w:type="spellStart"/>
+      <w:r>
+        <w:t>Proin</w:t>
+      </w:r>
+      <w:proofErr w:type="spellEnd"/>
+      <w:r>
+        <w:t xml:space="preserve"> sit </w:t>
+      </w:r>
+      <w:proofErr w:type="spellStart"/>
+      <w:r>
+        <w:t>amet</w:t>
+      </w:r>
+      <w:proofErr w:type="spellEnd"/>
+      <w:r>
+        <w:t xml:space="preserve"> </w:t>
+      </w:r>
+      <w:proofErr w:type="spellStart"/>
+      <w:r>
+        <w:t>auctor</w:t>
+      </w:r>
+      <w:proofErr w:type="spellEnd"/>
+      <w:r>
+        <w:t xml:space="preserve"> </w:t>
+      </w:r>
+      <w:proofErr w:type="spellStart"/>
+      <w:r>
+        <w:t>nulla</w:t>
+      </w:r>
+      <w:proofErr w:type="spellEnd"/>
+      <w:r>
+        <w:t xml:space="preserve">. </w:t>
+      </w:r>
+      <w:proofErr w:type="spellStart"/>
+      <w:r>
+        <w:t>Mauris</w:t>
+      </w:r>
+      <w:proofErr w:type="spellEnd"/>
+      <w:r>
+        <w:t xml:space="preserve"> </w:t>
+      </w:r>
+      <w:proofErr w:type="spellStart"/>
+      <w:r>
+        <w:t>ultricies</w:t>
+      </w:r>
+      <w:proofErr w:type="spellEnd"/>
+      <w:r>
+        <w:t xml:space="preserve"> </w:t>
+      </w:r>
+      <w:proofErr w:type="spellStart"/>
+      <w:r>
+        <w:t>volutpat</w:t>
+      </w:r>
+      <w:proofErr w:type="spellEnd"/>
+      <w:r>
+        <w:t xml:space="preserve"> </w:t>
+      </w:r>
+      <w:proofErr w:type="spellStart"/>
+      <w:r>
+        <w:t>turpis</w:t>
+      </w:r>
+      <w:proofErr w:type="spellEnd"/>
+      <w:r>
+        <w:t xml:space="preserve"> et </w:t>
+      </w:r>
+      <w:proofErr w:type="spellStart"/>
+      <w:r>
+        <w:t>bibendum</w:t>
+      </w:r>
+      <w:proofErr w:type="spellEnd"/>
+      <w:r>
+        <w:t xml:space="preserve">. </w:t>
+      </w:r>
+      <w:proofErr w:type="spellStart"/>
+      <w:r>
+        <w:t>Mauris</w:t>
+      </w:r>
+      <w:proofErr w:type="spellEnd"/>
+      <w:r>
+        <w:t xml:space="preserve"> sit </w:t>
+      </w:r>
+      <w:proofErr w:type="spellStart"/>
+      <w:r>
+        <w:t>amet</w:t>
+      </w:r>
+      <w:proofErr w:type="spellEnd"/>
+      <w:r>
+        <w:t xml:space="preserve"> </w:t>
+      </w:r>
+      <w:proofErr w:type="spellStart"/>
+      <w:r>
+        <w:t>turpis</w:t>
+      </w:r>
+      <w:proofErr w:type="spellEnd"/>
+      <w:r>
+        <w:t xml:space="preserve"> vel </w:t>
+      </w:r>
+      <w:proofErr w:type="spellStart"/>
+      <w:r>
+        <w:t>felis</w:t>
+      </w:r>
+      <w:proofErr w:type="spellEnd"/>
+      <w:r>
+        <w:t xml:space="preserve"> </w:t>
+      </w:r>
+      <w:proofErr w:type="spellStart"/>
+      <w:r>
+        <w:t>tristique</w:t>
+      </w:r>
+      <w:proofErr w:type="spellEnd"/>
+      <w:r>
+        <w:t xml:space="preserve"> </w:t>
+      </w:r>
+      <w:proofErr w:type="spellStart"/>
+      <w:r>
+        <w:t>varius</w:t>
+      </w:r>
+      <w:proofErr w:type="spellEnd"/>
+      <w:r>
+        <w:t xml:space="preserve"> </w:t>
+      </w:r>
+      <w:proofErr w:type="gramStart"/>
+      <w:r>
+        <w:t xml:space="preserve">non </w:t>
+      </w:r>
+      <w:proofErr w:type="spellStart"/>
+      <w:r>
+        <w:t>non</w:t>
+      </w:r>
+      <w:proofErr w:type="spellEnd"/>
+      <w:proofErr w:type="gramEnd"/>
+      <w:r>
+        <w:t xml:space="preserve"> </w:t>
+      </w:r>
+      <w:proofErr w:type="spellStart"/>
+      <w:r>
+        <w:t>lectus</w:t>
+      </w:r>
+      <w:proofErr w:type="spellEnd"/>
+      <w:r>
+        <w:t xml:space="preserve">. Vestibulum </w:t>
+      </w:r>
+      <w:proofErr w:type="spellStart"/>
+      <w:r>
+        <w:t>dignissim</w:t>
+      </w:r>
+      <w:proofErr w:type="spellEnd"/>
+      <w:r>
+        <w:t xml:space="preserve"> </w:t>
+      </w:r>
+      <w:proofErr w:type="spellStart"/>
+      <w:r>
+        <w:t>volutpat</w:t>
+      </w:r>
+      <w:proofErr w:type="spellEnd"/>
+      <w:r>
+        <w:t xml:space="preserve"> </w:t>
+      </w:r>
+      <w:proofErr w:type="spellStart"/>
+      <w:r>
+        <w:t>erat</w:t>
+      </w:r>
+      <w:proofErr w:type="spellEnd"/>
+      <w:r>
+        <w:t xml:space="preserve"> in </w:t>
+      </w:r>
+      <w:proofErr w:type="spellStart"/>
+      <w:r>
+        <w:t>luctus</w:t>
+      </w:r>
+      <w:proofErr w:type="spellEnd"/>
+      <w:r>
+        <w:t>.</w:t>
       </w:r>
     </w:p>
     <w:p>
       <w:pPr>
         <w:pStyle w:val="Heading1"/>
       </w:pPr>
-      <w:bookmarkStart w:id="4" w:name="_Toc497910177"/>
-      <w:r>
-        <w:t>2 Example Heading</w:t>
+      <w:bookmarkStart w:id="4" w:name="_Toc526110947"/>
+      <w:r>
+        <w:t>Example Heading</w:t>
       </w:r>
       <w:bookmarkEnd w:id="4"/>
     </w:p>
@@ -1674,20 +3768,686 @@
         <w:ind w:firstLine="720"/>
       </w:pPr>
       <w:r>
-        <w:t xml:space="preserve">Lorem ipsum dolor sit amet, consectetur adipiscing elit. Ut auctor dui vel orci congue imperdiet. Nunc sollicitudin sodales metus. Nunc congue, sem semper egestas </w:t>
-      </w:r>
+        <w:t xml:space="preserve">Lorem ipsum dolor sit </w:t>
+      </w:r>
+      <w:proofErr w:type="spellStart"/>
+      <w:r>
+        <w:t>amet</w:t>
+      </w:r>
+      <w:proofErr w:type="spellEnd"/>
+      <w:r>
+        <w:t xml:space="preserve">, </w:t>
+      </w:r>
+      <w:proofErr w:type="spellStart"/>
+      <w:r>
+        <w:t>consectetur</w:t>
+      </w:r>
+      <w:proofErr w:type="spellEnd"/>
+      <w:r>
+        <w:t xml:space="preserve"> </w:t>
+      </w:r>
+      <w:proofErr w:type="spellStart"/>
+      <w:r>
+        <w:t>adipiscing</w:t>
+      </w:r>
+      <w:proofErr w:type="spellEnd"/>
+      <w:r>
+        <w:t xml:space="preserve"> </w:t>
+      </w:r>
+      <w:proofErr w:type="spellStart"/>
+      <w:r>
+        <w:t>elit</w:t>
+      </w:r>
+      <w:proofErr w:type="spellEnd"/>
+      <w:r>
+        <w:t xml:space="preserve">. Ut </w:t>
+      </w:r>
+      <w:proofErr w:type="spellStart"/>
+      <w:r>
+        <w:t>auctor</w:t>
+      </w:r>
+      <w:proofErr w:type="spellEnd"/>
+      <w:r>
+        <w:t xml:space="preserve"> dui vel </w:t>
+      </w:r>
+      <w:proofErr w:type="spellStart"/>
+      <w:r>
+        <w:t>orci</w:t>
+      </w:r>
+      <w:proofErr w:type="spellEnd"/>
+      <w:r>
+        <w:t xml:space="preserve"> </w:t>
+      </w:r>
+      <w:proofErr w:type="spellStart"/>
+      <w:r>
+        <w:t>congue</w:t>
+      </w:r>
+      <w:proofErr w:type="spellEnd"/>
+      <w:r>
+        <w:t xml:space="preserve"> </w:t>
+      </w:r>
+      <w:proofErr w:type="spellStart"/>
+      <w:r>
+        <w:t>imperdiet</w:t>
+      </w:r>
+      <w:proofErr w:type="spellEnd"/>
+      <w:r>
+        <w:t xml:space="preserve">. Nunc </w:t>
+      </w:r>
+      <w:proofErr w:type="spellStart"/>
+      <w:r>
+        <w:t>sollicitudin</w:t>
+      </w:r>
+      <w:proofErr w:type="spellEnd"/>
+      <w:r>
+        <w:t xml:space="preserve"> </w:t>
+      </w:r>
+      <w:proofErr w:type="spellStart"/>
+      <w:r>
+        <w:t>sodales</w:t>
+      </w:r>
+      <w:proofErr w:type="spellEnd"/>
+      <w:r>
+        <w:t xml:space="preserve"> </w:t>
+      </w:r>
+      <w:proofErr w:type="spellStart"/>
+      <w:r>
+        <w:t>metus</w:t>
+      </w:r>
+      <w:proofErr w:type="spellEnd"/>
+      <w:r>
+        <w:t xml:space="preserve">. Nunc </w:t>
+      </w:r>
+      <w:proofErr w:type="spellStart"/>
+      <w:r>
+        <w:t>congue</w:t>
+      </w:r>
+      <w:proofErr w:type="spellEnd"/>
+      <w:r>
+        <w:t xml:space="preserve">, </w:t>
+      </w:r>
+      <w:proofErr w:type="spellStart"/>
+      <w:r>
+        <w:t>sem</w:t>
+      </w:r>
+      <w:proofErr w:type="spellEnd"/>
+      <w:r>
+        <w:t xml:space="preserve"> semper </w:t>
+      </w:r>
+      <w:proofErr w:type="spellStart"/>
+      <w:r>
+        <w:t>egestas</w:t>
+      </w:r>
+      <w:proofErr w:type="spellEnd"/>
+      <w:r>
+        <w:t xml:space="preserve"> dictum, </w:t>
+      </w:r>
+      <w:proofErr w:type="spellStart"/>
+      <w:r>
+        <w:t>turpis</w:t>
+      </w:r>
+      <w:proofErr w:type="spellEnd"/>
+      <w:r>
+        <w:t xml:space="preserve"> </w:t>
+      </w:r>
+      <w:proofErr w:type="spellStart"/>
+      <w:r>
+        <w:t>augue</w:t>
+      </w:r>
+      <w:proofErr w:type="spellEnd"/>
+      <w:r>
+        <w:t xml:space="preserve"> </w:t>
+      </w:r>
+      <w:proofErr w:type="spellStart"/>
+      <w:r>
+        <w:t>feugiat</w:t>
+      </w:r>
+      <w:proofErr w:type="spellEnd"/>
+      <w:r>
+        <w:t xml:space="preserve"> </w:t>
+      </w:r>
+      <w:proofErr w:type="spellStart"/>
+      <w:r>
+        <w:t>tellus</w:t>
+      </w:r>
+      <w:proofErr w:type="spellEnd"/>
+      <w:r>
+        <w:t xml:space="preserve">, </w:t>
+      </w:r>
+      <w:proofErr w:type="spellStart"/>
+      <w:r>
+        <w:t>eget</w:t>
+      </w:r>
+      <w:proofErr w:type="spellEnd"/>
+      <w:r>
+        <w:t xml:space="preserve"> </w:t>
+      </w:r>
+      <w:proofErr w:type="spellStart"/>
+      <w:r>
+        <w:t>posuere</w:t>
+      </w:r>
+      <w:proofErr w:type="spellEnd"/>
+      <w:r>
+        <w:t xml:space="preserve"> </w:t>
+      </w:r>
+      <w:proofErr w:type="spellStart"/>
+      <w:r>
+        <w:t>orci</w:t>
+      </w:r>
+      <w:proofErr w:type="spellEnd"/>
+      <w:r>
+        <w:t xml:space="preserve"> ligula ac </w:t>
+      </w:r>
+      <w:proofErr w:type="spellStart"/>
       <w:r>
         <w:lastRenderedPageBreak/>
-        <w:t>dictum, turpis augue feugiat tellus, eget posuere orci ligula ac nunc. Pellentesque quis ex lorem. Suspendisse et tincidunt massa. Curabitur maximus magna id ex ultrices pharetra vel nec ante. Aliquam erat volutpat. Phasellus at felis ullamcorper, molestie tortor a, imperdiet diam. Pellentesque ut porttitor nunc. Pellentesque pharetra at eros eget consectetur. Quisque elementum, libero et scelerisque tristique, leo augue tempor risus, sodales ultricies justo arcu tempus neque. Nulla et cursus velit. Proin sit amet auctor nulla. Mauris ultricies volutpat turpis et bibendum. Mauris sit amet turpis vel felis tristique varius non non lectus. Vestibulum dignissim volutpat erat in luctus.</w:t>
+        <w:t>nunc</w:t>
+      </w:r>
+      <w:proofErr w:type="spellEnd"/>
+      <w:r>
+        <w:t xml:space="preserve">. </w:t>
+      </w:r>
+      <w:proofErr w:type="spellStart"/>
+      <w:r>
+        <w:t>Pellentesque</w:t>
+      </w:r>
+      <w:proofErr w:type="spellEnd"/>
+      <w:r>
+        <w:t xml:space="preserve"> </w:t>
+      </w:r>
+      <w:proofErr w:type="spellStart"/>
+      <w:r>
+        <w:t>quis</w:t>
+      </w:r>
+      <w:proofErr w:type="spellEnd"/>
+      <w:r>
+        <w:t xml:space="preserve"> ex lorem. </w:t>
+      </w:r>
+      <w:proofErr w:type="spellStart"/>
+      <w:r>
+        <w:t>Suspendisse</w:t>
+      </w:r>
+      <w:proofErr w:type="spellEnd"/>
+      <w:r>
+        <w:t xml:space="preserve"> et </w:t>
+      </w:r>
+      <w:proofErr w:type="spellStart"/>
+      <w:r>
+        <w:t>tincidunt</w:t>
+      </w:r>
+      <w:proofErr w:type="spellEnd"/>
+      <w:r>
+        <w:t xml:space="preserve"> </w:t>
+      </w:r>
+      <w:proofErr w:type="spellStart"/>
+      <w:r>
+        <w:t>massa</w:t>
+      </w:r>
+      <w:proofErr w:type="spellEnd"/>
+      <w:r>
+        <w:t xml:space="preserve">. </w:t>
+      </w:r>
+      <w:proofErr w:type="spellStart"/>
+      <w:r>
+        <w:t>Curabitur</w:t>
+      </w:r>
+      <w:proofErr w:type="spellEnd"/>
+      <w:r>
+        <w:t xml:space="preserve"> maximus magna id ex </w:t>
+      </w:r>
+      <w:proofErr w:type="spellStart"/>
+      <w:r>
+        <w:t>ultrices</w:t>
+      </w:r>
+      <w:proofErr w:type="spellEnd"/>
+      <w:r>
+        <w:t xml:space="preserve"> pharetra vel </w:t>
+      </w:r>
+      <w:proofErr w:type="spellStart"/>
+      <w:r>
+        <w:t>nec</w:t>
+      </w:r>
+      <w:proofErr w:type="spellEnd"/>
+      <w:r>
+        <w:t xml:space="preserve"> ante. </w:t>
+      </w:r>
+      <w:proofErr w:type="spellStart"/>
+      <w:r>
+        <w:t>Aliquam</w:t>
+      </w:r>
+      <w:proofErr w:type="spellEnd"/>
+      <w:r>
+        <w:t xml:space="preserve"> </w:t>
+      </w:r>
+      <w:proofErr w:type="spellStart"/>
+      <w:r>
+        <w:t>erat</w:t>
+      </w:r>
+      <w:proofErr w:type="spellEnd"/>
+      <w:r>
+        <w:t xml:space="preserve"> </w:t>
+      </w:r>
+      <w:proofErr w:type="spellStart"/>
+      <w:r>
+        <w:t>volutpat</w:t>
+      </w:r>
+      <w:proofErr w:type="spellEnd"/>
+      <w:r>
+        <w:t xml:space="preserve">. </w:t>
+      </w:r>
+      <w:proofErr w:type="spellStart"/>
+      <w:r>
+        <w:t>Phasellus</w:t>
+      </w:r>
+      <w:proofErr w:type="spellEnd"/>
+      <w:r>
+        <w:t xml:space="preserve"> at </w:t>
+      </w:r>
+      <w:proofErr w:type="spellStart"/>
+      <w:r>
+        <w:t>felis</w:t>
+      </w:r>
+      <w:proofErr w:type="spellEnd"/>
+      <w:r>
+        <w:t xml:space="preserve"> </w:t>
+      </w:r>
+      <w:proofErr w:type="spellStart"/>
+      <w:r>
+        <w:t>ullamcorper</w:t>
+      </w:r>
+      <w:proofErr w:type="spellEnd"/>
+      <w:r>
+        <w:t xml:space="preserve">, </w:t>
+      </w:r>
+      <w:proofErr w:type="spellStart"/>
+      <w:r>
+        <w:t>molestie</w:t>
+      </w:r>
+      <w:proofErr w:type="spellEnd"/>
+      <w:r>
+        <w:t xml:space="preserve"> </w:t>
+      </w:r>
+      <w:proofErr w:type="spellStart"/>
+      <w:r>
+        <w:t>tortor</w:t>
+      </w:r>
+      <w:proofErr w:type="spellEnd"/>
+      <w:r>
+        <w:t xml:space="preserve"> a, </w:t>
+      </w:r>
+      <w:proofErr w:type="spellStart"/>
+      <w:r>
+        <w:t>imperdiet</w:t>
+      </w:r>
+      <w:proofErr w:type="spellEnd"/>
+      <w:r>
+        <w:t xml:space="preserve"> diam. </w:t>
+      </w:r>
+      <w:proofErr w:type="spellStart"/>
+      <w:r>
+        <w:t>Pellentesque</w:t>
+      </w:r>
+      <w:proofErr w:type="spellEnd"/>
+      <w:r>
+        <w:t xml:space="preserve"> </w:t>
+      </w:r>
+      <w:proofErr w:type="spellStart"/>
+      <w:r>
+        <w:t>ut</w:t>
+      </w:r>
+      <w:proofErr w:type="spellEnd"/>
+      <w:r>
+        <w:t xml:space="preserve"> </w:t>
+      </w:r>
+      <w:proofErr w:type="spellStart"/>
+      <w:r>
+        <w:t>porttitor</w:t>
+      </w:r>
+      <w:proofErr w:type="spellEnd"/>
+      <w:r>
+        <w:t xml:space="preserve"> </w:t>
+      </w:r>
+      <w:proofErr w:type="spellStart"/>
+      <w:r>
+        <w:t>nunc</w:t>
+      </w:r>
+      <w:proofErr w:type="spellEnd"/>
+      <w:r>
+        <w:t xml:space="preserve">. </w:t>
+      </w:r>
+      <w:proofErr w:type="spellStart"/>
+      <w:r>
+        <w:t>Pellentesque</w:t>
+      </w:r>
+      <w:proofErr w:type="spellEnd"/>
+      <w:r>
+        <w:t xml:space="preserve"> pharetra at </w:t>
+      </w:r>
+      <w:proofErr w:type="spellStart"/>
+      <w:r>
+        <w:t>eros</w:t>
+      </w:r>
+      <w:proofErr w:type="spellEnd"/>
+      <w:r>
+        <w:t xml:space="preserve"> </w:t>
+      </w:r>
+      <w:proofErr w:type="spellStart"/>
+      <w:r>
+        <w:t>eget</w:t>
+      </w:r>
+      <w:proofErr w:type="spellEnd"/>
+      <w:r>
+        <w:t xml:space="preserve"> </w:t>
+      </w:r>
+      <w:proofErr w:type="spellStart"/>
+      <w:r>
+        <w:t>consectetur</w:t>
+      </w:r>
+      <w:proofErr w:type="spellEnd"/>
+      <w:r>
+        <w:t xml:space="preserve">. </w:t>
+      </w:r>
+      <w:proofErr w:type="spellStart"/>
+      <w:r>
+        <w:t>Quisque</w:t>
+      </w:r>
+      <w:proofErr w:type="spellEnd"/>
+      <w:r>
+        <w:t xml:space="preserve"> </w:t>
+      </w:r>
+      <w:proofErr w:type="spellStart"/>
+      <w:r>
+        <w:t>elementum</w:t>
+      </w:r>
+      <w:proofErr w:type="spellEnd"/>
+      <w:r>
+        <w:t xml:space="preserve">, libero et </w:t>
+      </w:r>
+      <w:proofErr w:type="spellStart"/>
+      <w:r>
+        <w:t>scelerisque</w:t>
+      </w:r>
+      <w:proofErr w:type="spellEnd"/>
+      <w:r>
+        <w:t xml:space="preserve"> </w:t>
+      </w:r>
+      <w:proofErr w:type="spellStart"/>
+      <w:r>
+        <w:t>tristique</w:t>
+      </w:r>
+      <w:proofErr w:type="spellEnd"/>
+      <w:r>
+        <w:t xml:space="preserve">, </w:t>
+      </w:r>
+      <w:proofErr w:type="spellStart"/>
+      <w:r>
+        <w:t>leo</w:t>
+      </w:r>
+      <w:proofErr w:type="spellEnd"/>
+      <w:r>
+        <w:t xml:space="preserve"> </w:t>
+      </w:r>
+      <w:proofErr w:type="spellStart"/>
+      <w:r>
+        <w:t>augue</w:t>
+      </w:r>
+      <w:proofErr w:type="spellEnd"/>
+      <w:r>
+        <w:t xml:space="preserve"> </w:t>
+      </w:r>
+      <w:proofErr w:type="spellStart"/>
+      <w:r>
+        <w:t>tempor</w:t>
+      </w:r>
+      <w:proofErr w:type="spellEnd"/>
+      <w:r>
+        <w:t xml:space="preserve"> </w:t>
+      </w:r>
+      <w:proofErr w:type="spellStart"/>
+      <w:r>
+        <w:t>risus</w:t>
+      </w:r>
+      <w:proofErr w:type="spellEnd"/>
+      <w:r>
+        <w:t xml:space="preserve">, </w:t>
+      </w:r>
+      <w:proofErr w:type="spellStart"/>
+      <w:r>
+        <w:t>sodales</w:t>
+      </w:r>
+      <w:proofErr w:type="spellEnd"/>
+      <w:r>
+        <w:t xml:space="preserve"> </w:t>
+      </w:r>
+      <w:proofErr w:type="spellStart"/>
+      <w:r>
+        <w:t>ultricies</w:t>
+      </w:r>
+      <w:proofErr w:type="spellEnd"/>
+      <w:r>
+        <w:t xml:space="preserve"> </w:t>
+      </w:r>
+      <w:proofErr w:type="spellStart"/>
+      <w:r>
+        <w:t>justo</w:t>
+      </w:r>
+      <w:proofErr w:type="spellEnd"/>
+      <w:r>
+        <w:t xml:space="preserve"> </w:t>
+      </w:r>
+      <w:proofErr w:type="spellStart"/>
+      <w:r>
+        <w:t>arcu</w:t>
+      </w:r>
+      <w:proofErr w:type="spellEnd"/>
+      <w:r>
+        <w:t xml:space="preserve"> tempus </w:t>
+      </w:r>
+      <w:proofErr w:type="spellStart"/>
+      <w:r>
+        <w:t>neque</w:t>
+      </w:r>
+      <w:proofErr w:type="spellEnd"/>
+      <w:r>
+        <w:t xml:space="preserve">. </w:t>
+      </w:r>
+      <w:proofErr w:type="spellStart"/>
+      <w:r>
+        <w:t>Nulla</w:t>
+      </w:r>
+      <w:proofErr w:type="spellEnd"/>
+      <w:r>
+        <w:t xml:space="preserve"> et cursus </w:t>
+      </w:r>
+      <w:proofErr w:type="spellStart"/>
+      <w:r>
+        <w:t>velit</w:t>
+      </w:r>
+      <w:proofErr w:type="spellEnd"/>
+      <w:r>
+        <w:t xml:space="preserve">. </w:t>
+      </w:r>
+      <w:proofErr w:type="spellStart"/>
+      <w:r>
+        <w:t>Proin</w:t>
+      </w:r>
+      <w:proofErr w:type="spellEnd"/>
+      <w:r>
+        <w:t xml:space="preserve"> sit </w:t>
+      </w:r>
+      <w:proofErr w:type="spellStart"/>
+      <w:r>
+        <w:t>amet</w:t>
+      </w:r>
+      <w:proofErr w:type="spellEnd"/>
+      <w:r>
+        <w:t xml:space="preserve"> </w:t>
+      </w:r>
+      <w:proofErr w:type="spellStart"/>
+      <w:r>
+        <w:t>auctor</w:t>
+      </w:r>
+      <w:proofErr w:type="spellEnd"/>
+      <w:r>
+        <w:t xml:space="preserve"> </w:t>
+      </w:r>
+      <w:proofErr w:type="spellStart"/>
+      <w:r>
+        <w:t>nulla</w:t>
+      </w:r>
+      <w:proofErr w:type="spellEnd"/>
+      <w:r>
+        <w:t xml:space="preserve">. </w:t>
+      </w:r>
+      <w:proofErr w:type="spellStart"/>
+      <w:r>
+        <w:t>Mauris</w:t>
+      </w:r>
+      <w:proofErr w:type="spellEnd"/>
+      <w:r>
+        <w:t xml:space="preserve"> </w:t>
+      </w:r>
+      <w:proofErr w:type="spellStart"/>
+      <w:r>
+        <w:t>ultricies</w:t>
+      </w:r>
+      <w:proofErr w:type="spellEnd"/>
+      <w:r>
+        <w:t xml:space="preserve"> </w:t>
+      </w:r>
+      <w:proofErr w:type="spellStart"/>
+      <w:r>
+        <w:t>volutpat</w:t>
+      </w:r>
+      <w:proofErr w:type="spellEnd"/>
+      <w:r>
+        <w:t xml:space="preserve"> </w:t>
+      </w:r>
+      <w:proofErr w:type="spellStart"/>
+      <w:r>
+        <w:t>turpis</w:t>
+      </w:r>
+      <w:proofErr w:type="spellEnd"/>
+      <w:r>
+        <w:t xml:space="preserve"> et </w:t>
+      </w:r>
+      <w:proofErr w:type="spellStart"/>
+      <w:r>
+        <w:t>bibendum</w:t>
+      </w:r>
+      <w:proofErr w:type="spellEnd"/>
+      <w:r>
+        <w:t xml:space="preserve">. </w:t>
+      </w:r>
+      <w:proofErr w:type="spellStart"/>
+      <w:r>
+        <w:t>Mauris</w:t>
+      </w:r>
+      <w:proofErr w:type="spellEnd"/>
+      <w:r>
+        <w:t xml:space="preserve"> sit </w:t>
+      </w:r>
+      <w:proofErr w:type="spellStart"/>
+      <w:r>
+        <w:t>amet</w:t>
+      </w:r>
+      <w:proofErr w:type="spellEnd"/>
+      <w:r>
+        <w:t xml:space="preserve"> </w:t>
+      </w:r>
+      <w:proofErr w:type="spellStart"/>
+      <w:r>
+        <w:t>turpis</w:t>
+      </w:r>
+      <w:proofErr w:type="spellEnd"/>
+      <w:r>
+        <w:t xml:space="preserve"> vel </w:t>
+      </w:r>
+      <w:proofErr w:type="spellStart"/>
+      <w:r>
+        <w:t>felis</w:t>
+      </w:r>
+      <w:proofErr w:type="spellEnd"/>
+      <w:r>
+        <w:t xml:space="preserve"> </w:t>
+      </w:r>
+      <w:proofErr w:type="spellStart"/>
+      <w:r>
+        <w:t>tristique</w:t>
+      </w:r>
+      <w:proofErr w:type="spellEnd"/>
+      <w:r>
+        <w:t xml:space="preserve"> </w:t>
+      </w:r>
+      <w:proofErr w:type="spellStart"/>
+      <w:r>
+        <w:t>varius</w:t>
+      </w:r>
+      <w:proofErr w:type="spellEnd"/>
+      <w:r>
+        <w:t xml:space="preserve"> </w:t>
+      </w:r>
+      <w:proofErr w:type="gramStart"/>
+      <w:r>
+        <w:t xml:space="preserve">non </w:t>
+      </w:r>
+      <w:proofErr w:type="spellStart"/>
+      <w:r>
+        <w:t>non</w:t>
+      </w:r>
+      <w:proofErr w:type="spellEnd"/>
+      <w:proofErr w:type="gramEnd"/>
+      <w:r>
+        <w:t xml:space="preserve"> </w:t>
+      </w:r>
+      <w:proofErr w:type="spellStart"/>
+      <w:r>
+        <w:t>lectus</w:t>
+      </w:r>
+      <w:proofErr w:type="spellEnd"/>
+      <w:r>
+        <w:t xml:space="preserve">. Vestibulum </w:t>
+      </w:r>
+      <w:proofErr w:type="spellStart"/>
+      <w:r>
+        <w:t>dignissim</w:t>
+      </w:r>
+      <w:proofErr w:type="spellEnd"/>
+      <w:r>
+        <w:t xml:space="preserve"> </w:t>
+      </w:r>
+      <w:proofErr w:type="spellStart"/>
+      <w:r>
+        <w:t>volutpat</w:t>
+      </w:r>
+      <w:proofErr w:type="spellEnd"/>
+      <w:r>
+        <w:t xml:space="preserve"> </w:t>
+      </w:r>
+      <w:proofErr w:type="spellStart"/>
+      <w:r>
+        <w:t>erat</w:t>
+      </w:r>
+      <w:proofErr w:type="spellEnd"/>
+      <w:r>
+        <w:t xml:space="preserve"> in </w:t>
+      </w:r>
+      <w:proofErr w:type="spellStart"/>
+      <w:r>
+        <w:t>luctus</w:t>
+      </w:r>
+      <w:proofErr w:type="spellEnd"/>
+      <w:r>
+        <w:t>.</w:t>
       </w:r>
     </w:p>
     <w:p>
       <w:pPr>
         <w:pStyle w:val="Heading2"/>
       </w:pPr>
-      <w:bookmarkStart w:id="5" w:name="_Toc497910178"/>
-      <w:r>
-        <w:t>2.1 Example Subheading</w:t>
+      <w:bookmarkStart w:id="5" w:name="_Toc526110948"/>
+      <w:r>
+        <w:t>Example Subheading</w:t>
       </w:r>
       <w:bookmarkEnd w:id="5"/>
     </w:p>
@@ -1696,19 +4456,688 @@
         <w:ind w:firstLine="720"/>
       </w:pPr>
       <w:r>
-        <w:t>Lorem ipsum dolor sit amet, consectetur adipiscing elit. Ut auctor dui vel orci congue imperdiet. Nunc sollicitudin sodales metus. Nunc congue, sem semper egestas dictum, turpis augue feugiat tellus, eget posuere orci ligula ac nunc. Pellentesque quis ex lorem. Suspendisse et tincidunt massa. Curabitur maximus magna id ex ultrices pharetra vel nec ante. Aliquam erat volutpat. Phasellus at felis ullamcorper, molestie tortor a, imperdiet diam. Pellentesque ut porttitor nunc. Pellentesque pharetra at eros eget consectetur. Quisque elementum, libero et scelerisque tristique, leo augue tempor risus, sodales ultricies justo arcu tempus neque. Nulla et cursus velit. Proin sit amet auctor nulla. Mauris ultricies volutpat turpis et bibendum. Mauris sit amet turpis vel felis tristique varius non non lectus. Vestibulum dignissim volutpat erat in luctus.</w:t>
+        <w:t xml:space="preserve">Lorem ipsum dolor sit </w:t>
+      </w:r>
+      <w:proofErr w:type="spellStart"/>
+      <w:r>
+        <w:t>amet</w:t>
+      </w:r>
+      <w:proofErr w:type="spellEnd"/>
+      <w:r>
+        <w:t xml:space="preserve">, </w:t>
+      </w:r>
+      <w:proofErr w:type="spellStart"/>
+      <w:r>
+        <w:t>consectetur</w:t>
+      </w:r>
+      <w:proofErr w:type="spellEnd"/>
+      <w:r>
+        <w:t xml:space="preserve"> </w:t>
+      </w:r>
+      <w:proofErr w:type="spellStart"/>
+      <w:r>
+        <w:t>adipiscing</w:t>
+      </w:r>
+      <w:proofErr w:type="spellEnd"/>
+      <w:r>
+        <w:t xml:space="preserve"> </w:t>
+      </w:r>
+      <w:proofErr w:type="spellStart"/>
+      <w:r>
+        <w:t>elit</w:t>
+      </w:r>
+      <w:proofErr w:type="spellEnd"/>
+      <w:r>
+        <w:t xml:space="preserve">. Ut </w:t>
+      </w:r>
+      <w:proofErr w:type="spellStart"/>
+      <w:r>
+        <w:t>auctor</w:t>
+      </w:r>
+      <w:proofErr w:type="spellEnd"/>
+      <w:r>
+        <w:t xml:space="preserve"> dui vel </w:t>
+      </w:r>
+      <w:proofErr w:type="spellStart"/>
+      <w:r>
+        <w:t>orci</w:t>
+      </w:r>
+      <w:proofErr w:type="spellEnd"/>
+      <w:r>
+        <w:t xml:space="preserve"> </w:t>
+      </w:r>
+      <w:proofErr w:type="spellStart"/>
+      <w:r>
+        <w:t>congue</w:t>
+      </w:r>
+      <w:proofErr w:type="spellEnd"/>
+      <w:r>
+        <w:t xml:space="preserve"> </w:t>
+      </w:r>
+      <w:proofErr w:type="spellStart"/>
+      <w:r>
+        <w:t>imperdiet</w:t>
+      </w:r>
+      <w:proofErr w:type="spellEnd"/>
+      <w:r>
+        <w:t xml:space="preserve">. Nunc </w:t>
+      </w:r>
+      <w:proofErr w:type="spellStart"/>
+      <w:r>
+        <w:t>sollicitudin</w:t>
+      </w:r>
+      <w:proofErr w:type="spellEnd"/>
+      <w:r>
+        <w:t xml:space="preserve"> </w:t>
+      </w:r>
+      <w:proofErr w:type="spellStart"/>
+      <w:r>
+        <w:t>sodales</w:t>
+      </w:r>
+      <w:proofErr w:type="spellEnd"/>
+      <w:r>
+        <w:t xml:space="preserve"> </w:t>
+      </w:r>
+      <w:proofErr w:type="spellStart"/>
+      <w:r>
+        <w:t>metus</w:t>
+      </w:r>
+      <w:proofErr w:type="spellEnd"/>
+      <w:r>
+        <w:t xml:space="preserve">. Nunc </w:t>
+      </w:r>
+      <w:proofErr w:type="spellStart"/>
+      <w:r>
+        <w:t>congue</w:t>
+      </w:r>
+      <w:proofErr w:type="spellEnd"/>
+      <w:r>
+        <w:t xml:space="preserve">, </w:t>
+      </w:r>
+      <w:proofErr w:type="spellStart"/>
+      <w:r>
+        <w:t>sem</w:t>
+      </w:r>
+      <w:proofErr w:type="spellEnd"/>
+      <w:r>
+        <w:t xml:space="preserve"> semper </w:t>
+      </w:r>
+      <w:proofErr w:type="spellStart"/>
+      <w:r>
+        <w:t>egestas</w:t>
+      </w:r>
+      <w:proofErr w:type="spellEnd"/>
+      <w:r>
+        <w:t xml:space="preserve"> dictum, </w:t>
+      </w:r>
+      <w:proofErr w:type="spellStart"/>
+      <w:r>
+        <w:t>turpis</w:t>
+      </w:r>
+      <w:proofErr w:type="spellEnd"/>
+      <w:r>
+        <w:t xml:space="preserve"> </w:t>
+      </w:r>
+      <w:proofErr w:type="spellStart"/>
+      <w:r>
+        <w:t>augue</w:t>
+      </w:r>
+      <w:proofErr w:type="spellEnd"/>
+      <w:r>
+        <w:t xml:space="preserve"> </w:t>
+      </w:r>
+      <w:proofErr w:type="spellStart"/>
+      <w:r>
+        <w:t>feugiat</w:t>
+      </w:r>
+      <w:proofErr w:type="spellEnd"/>
+      <w:r>
+        <w:t xml:space="preserve"> </w:t>
+      </w:r>
+      <w:proofErr w:type="spellStart"/>
+      <w:r>
+        <w:t>tellus</w:t>
+      </w:r>
+      <w:proofErr w:type="spellEnd"/>
+      <w:r>
+        <w:t xml:space="preserve">, </w:t>
+      </w:r>
+      <w:proofErr w:type="spellStart"/>
+      <w:r>
+        <w:t>eget</w:t>
+      </w:r>
+      <w:proofErr w:type="spellEnd"/>
+      <w:r>
+        <w:t xml:space="preserve"> </w:t>
+      </w:r>
+      <w:proofErr w:type="spellStart"/>
+      <w:r>
+        <w:t>posuere</w:t>
+      </w:r>
+      <w:proofErr w:type="spellEnd"/>
+      <w:r>
+        <w:t xml:space="preserve"> </w:t>
+      </w:r>
+      <w:proofErr w:type="spellStart"/>
+      <w:r>
+        <w:t>orci</w:t>
+      </w:r>
+      <w:proofErr w:type="spellEnd"/>
+      <w:r>
+        <w:t xml:space="preserve"> ligula ac </w:t>
+      </w:r>
+      <w:proofErr w:type="spellStart"/>
+      <w:r>
+        <w:t>nunc</w:t>
+      </w:r>
+      <w:proofErr w:type="spellEnd"/>
+      <w:r>
+        <w:t xml:space="preserve">. </w:t>
+      </w:r>
+      <w:proofErr w:type="spellStart"/>
+      <w:r>
+        <w:t>Pellentesque</w:t>
+      </w:r>
+      <w:proofErr w:type="spellEnd"/>
+      <w:r>
+        <w:t xml:space="preserve"> </w:t>
+      </w:r>
+      <w:proofErr w:type="spellStart"/>
+      <w:r>
+        <w:t>quis</w:t>
+      </w:r>
+      <w:proofErr w:type="spellEnd"/>
+      <w:r>
+        <w:t xml:space="preserve"> ex lorem. </w:t>
+      </w:r>
+      <w:proofErr w:type="spellStart"/>
+      <w:r>
+        <w:t>Suspendisse</w:t>
+      </w:r>
+      <w:proofErr w:type="spellEnd"/>
+      <w:r>
+        <w:t xml:space="preserve"> et </w:t>
+      </w:r>
+      <w:proofErr w:type="spellStart"/>
+      <w:r>
+        <w:t>tincidunt</w:t>
+      </w:r>
+      <w:proofErr w:type="spellEnd"/>
+      <w:r>
+        <w:t xml:space="preserve"> </w:t>
+      </w:r>
+      <w:proofErr w:type="spellStart"/>
+      <w:r>
+        <w:t>massa</w:t>
+      </w:r>
+      <w:proofErr w:type="spellEnd"/>
+      <w:r>
+        <w:t xml:space="preserve">. </w:t>
+      </w:r>
+      <w:proofErr w:type="spellStart"/>
+      <w:r>
+        <w:t>Curabitur</w:t>
+      </w:r>
+      <w:proofErr w:type="spellEnd"/>
+      <w:r>
+        <w:t xml:space="preserve"> maximus magna id ex </w:t>
+      </w:r>
+      <w:proofErr w:type="spellStart"/>
+      <w:r>
+        <w:t>ultrices</w:t>
+      </w:r>
+      <w:proofErr w:type="spellEnd"/>
+      <w:r>
+        <w:t xml:space="preserve"> pharetra vel </w:t>
+      </w:r>
+      <w:proofErr w:type="spellStart"/>
+      <w:r>
+        <w:t>nec</w:t>
+      </w:r>
+      <w:proofErr w:type="spellEnd"/>
+      <w:r>
+        <w:t xml:space="preserve"> ante. </w:t>
+      </w:r>
+      <w:proofErr w:type="spellStart"/>
+      <w:r>
+        <w:t>Aliquam</w:t>
+      </w:r>
+      <w:proofErr w:type="spellEnd"/>
+      <w:r>
+        <w:t xml:space="preserve"> </w:t>
+      </w:r>
+      <w:proofErr w:type="spellStart"/>
+      <w:r>
+        <w:t>erat</w:t>
+      </w:r>
+      <w:proofErr w:type="spellEnd"/>
+      <w:r>
+        <w:t xml:space="preserve"> </w:t>
+      </w:r>
+      <w:proofErr w:type="spellStart"/>
+      <w:r>
+        <w:t>volutpat</w:t>
+      </w:r>
+      <w:proofErr w:type="spellEnd"/>
+      <w:r>
+        <w:t xml:space="preserve">. </w:t>
+      </w:r>
+      <w:proofErr w:type="spellStart"/>
+      <w:r>
+        <w:t>Phasellus</w:t>
+      </w:r>
+      <w:proofErr w:type="spellEnd"/>
+      <w:r>
+        <w:t xml:space="preserve"> at </w:t>
+      </w:r>
+      <w:proofErr w:type="spellStart"/>
+      <w:r>
+        <w:t>felis</w:t>
+      </w:r>
+      <w:proofErr w:type="spellEnd"/>
+      <w:r>
+        <w:t xml:space="preserve"> </w:t>
+      </w:r>
+      <w:proofErr w:type="spellStart"/>
+      <w:r>
+        <w:t>ullamcorper</w:t>
+      </w:r>
+      <w:proofErr w:type="spellEnd"/>
+      <w:r>
+        <w:t xml:space="preserve">, </w:t>
+      </w:r>
+      <w:proofErr w:type="spellStart"/>
+      <w:r>
+        <w:t>molestie</w:t>
+      </w:r>
+      <w:proofErr w:type="spellEnd"/>
+      <w:r>
+        <w:t xml:space="preserve"> </w:t>
+      </w:r>
+      <w:proofErr w:type="spellStart"/>
+      <w:r>
+        <w:t>tortor</w:t>
+      </w:r>
+      <w:proofErr w:type="spellEnd"/>
+      <w:r>
+        <w:t xml:space="preserve"> a, </w:t>
+      </w:r>
+      <w:proofErr w:type="spellStart"/>
+      <w:r>
+        <w:t>imperdiet</w:t>
+      </w:r>
+      <w:proofErr w:type="spellEnd"/>
+      <w:r>
+        <w:t xml:space="preserve"> diam. </w:t>
+      </w:r>
+      <w:proofErr w:type="spellStart"/>
+      <w:r>
+        <w:t>Pellentesque</w:t>
+      </w:r>
+      <w:proofErr w:type="spellEnd"/>
+      <w:r>
+        <w:t xml:space="preserve"> </w:t>
+      </w:r>
+      <w:proofErr w:type="spellStart"/>
+      <w:r>
+        <w:t>ut</w:t>
+      </w:r>
+      <w:proofErr w:type="spellEnd"/>
+      <w:r>
+        <w:t xml:space="preserve"> </w:t>
+      </w:r>
+      <w:proofErr w:type="spellStart"/>
+      <w:r>
+        <w:t>porttitor</w:t>
+      </w:r>
+      <w:proofErr w:type="spellEnd"/>
+      <w:r>
+        <w:t xml:space="preserve"> </w:t>
+      </w:r>
+      <w:proofErr w:type="spellStart"/>
+      <w:r>
+        <w:t>nunc</w:t>
+      </w:r>
+      <w:proofErr w:type="spellEnd"/>
+      <w:r>
+        <w:t xml:space="preserve">. </w:t>
+      </w:r>
+      <w:proofErr w:type="spellStart"/>
+      <w:r>
+        <w:t>Pellentesque</w:t>
+      </w:r>
+      <w:proofErr w:type="spellEnd"/>
+      <w:r>
+        <w:t xml:space="preserve"> pharetra at </w:t>
+      </w:r>
+      <w:proofErr w:type="spellStart"/>
+      <w:r>
+        <w:t>eros</w:t>
+      </w:r>
+      <w:proofErr w:type="spellEnd"/>
+      <w:r>
+        <w:t xml:space="preserve"> </w:t>
+      </w:r>
+      <w:proofErr w:type="spellStart"/>
+      <w:r>
+        <w:t>eget</w:t>
+      </w:r>
+      <w:proofErr w:type="spellEnd"/>
+      <w:r>
+        <w:t xml:space="preserve"> </w:t>
+      </w:r>
+      <w:proofErr w:type="spellStart"/>
+      <w:r>
+        <w:t>consectetur</w:t>
+      </w:r>
+      <w:proofErr w:type="spellEnd"/>
+      <w:r>
+        <w:t xml:space="preserve">. </w:t>
+      </w:r>
+      <w:proofErr w:type="spellStart"/>
+      <w:r>
+        <w:t>Quisque</w:t>
+      </w:r>
+      <w:proofErr w:type="spellEnd"/>
+      <w:r>
+        <w:t xml:space="preserve"> </w:t>
+      </w:r>
+      <w:proofErr w:type="spellStart"/>
+      <w:r>
+        <w:t>elementum</w:t>
+      </w:r>
+      <w:proofErr w:type="spellEnd"/>
+      <w:r>
+        <w:t xml:space="preserve">, libero et </w:t>
+      </w:r>
+      <w:proofErr w:type="spellStart"/>
+      <w:r>
+        <w:t>scelerisque</w:t>
+      </w:r>
+      <w:proofErr w:type="spellEnd"/>
+      <w:r>
+        <w:t xml:space="preserve"> </w:t>
+      </w:r>
+      <w:proofErr w:type="spellStart"/>
+      <w:r>
+        <w:t>tristique</w:t>
+      </w:r>
+      <w:proofErr w:type="spellEnd"/>
+      <w:r>
+        <w:t xml:space="preserve">, </w:t>
+      </w:r>
+      <w:proofErr w:type="spellStart"/>
+      <w:r>
+        <w:t>leo</w:t>
+      </w:r>
+      <w:proofErr w:type="spellEnd"/>
+      <w:r>
+        <w:t xml:space="preserve"> </w:t>
+      </w:r>
+      <w:proofErr w:type="spellStart"/>
+      <w:r>
+        <w:t>augue</w:t>
+      </w:r>
+      <w:proofErr w:type="spellEnd"/>
+      <w:r>
+        <w:t xml:space="preserve"> </w:t>
+      </w:r>
+      <w:proofErr w:type="spellStart"/>
+      <w:r>
+        <w:t>tempor</w:t>
+      </w:r>
+      <w:proofErr w:type="spellEnd"/>
+      <w:r>
+        <w:t xml:space="preserve"> </w:t>
+      </w:r>
+      <w:proofErr w:type="spellStart"/>
+      <w:r>
+        <w:t>risus</w:t>
+      </w:r>
+      <w:proofErr w:type="spellEnd"/>
+      <w:r>
+        <w:t xml:space="preserve">, </w:t>
+      </w:r>
+      <w:proofErr w:type="spellStart"/>
+      <w:r>
+        <w:t>sodales</w:t>
+      </w:r>
+      <w:proofErr w:type="spellEnd"/>
+      <w:r>
+        <w:t xml:space="preserve"> </w:t>
+      </w:r>
+      <w:proofErr w:type="spellStart"/>
+      <w:r>
+        <w:t>ultricies</w:t>
+      </w:r>
+      <w:proofErr w:type="spellEnd"/>
+      <w:r>
+        <w:t xml:space="preserve"> </w:t>
+      </w:r>
+      <w:proofErr w:type="spellStart"/>
+      <w:r>
+        <w:t>justo</w:t>
+      </w:r>
+      <w:proofErr w:type="spellEnd"/>
+      <w:r>
+        <w:t xml:space="preserve"> </w:t>
+      </w:r>
+      <w:proofErr w:type="spellStart"/>
+      <w:r>
+        <w:t>arcu</w:t>
+      </w:r>
+      <w:proofErr w:type="spellEnd"/>
+      <w:r>
+        <w:t xml:space="preserve"> tempus </w:t>
+      </w:r>
+      <w:proofErr w:type="spellStart"/>
+      <w:r>
+        <w:t>neque</w:t>
+      </w:r>
+      <w:proofErr w:type="spellEnd"/>
+      <w:r>
+        <w:t xml:space="preserve">. </w:t>
+      </w:r>
+      <w:proofErr w:type="spellStart"/>
+      <w:r>
+        <w:t>Nulla</w:t>
+      </w:r>
+      <w:proofErr w:type="spellEnd"/>
+      <w:r>
+        <w:t xml:space="preserve"> et cursus </w:t>
+      </w:r>
+      <w:proofErr w:type="spellStart"/>
+      <w:r>
+        <w:t>velit</w:t>
+      </w:r>
+      <w:proofErr w:type="spellEnd"/>
+      <w:r>
+        <w:t xml:space="preserve">. </w:t>
+      </w:r>
+      <w:proofErr w:type="spellStart"/>
+      <w:r>
+        <w:t>Proin</w:t>
+      </w:r>
+      <w:proofErr w:type="spellEnd"/>
+      <w:r>
+        <w:t xml:space="preserve"> sit </w:t>
+      </w:r>
+      <w:proofErr w:type="spellStart"/>
+      <w:r>
+        <w:t>amet</w:t>
+      </w:r>
+      <w:proofErr w:type="spellEnd"/>
+      <w:r>
+        <w:t xml:space="preserve"> </w:t>
+      </w:r>
+      <w:proofErr w:type="spellStart"/>
+      <w:r>
+        <w:t>auctor</w:t>
+      </w:r>
+      <w:proofErr w:type="spellEnd"/>
+      <w:r>
+        <w:t xml:space="preserve"> </w:t>
+      </w:r>
+      <w:proofErr w:type="spellStart"/>
+      <w:r>
+        <w:t>nulla</w:t>
+      </w:r>
+      <w:proofErr w:type="spellEnd"/>
+      <w:r>
+        <w:t xml:space="preserve">. </w:t>
+      </w:r>
+      <w:proofErr w:type="spellStart"/>
+      <w:r>
+        <w:t>Mauris</w:t>
+      </w:r>
+      <w:proofErr w:type="spellEnd"/>
+      <w:r>
+        <w:t xml:space="preserve"> </w:t>
+      </w:r>
+      <w:proofErr w:type="spellStart"/>
+      <w:r>
+        <w:t>ultricies</w:t>
+      </w:r>
+      <w:proofErr w:type="spellEnd"/>
+      <w:r>
+        <w:t xml:space="preserve"> </w:t>
+      </w:r>
+      <w:proofErr w:type="spellStart"/>
+      <w:r>
+        <w:t>volutpat</w:t>
+      </w:r>
+      <w:proofErr w:type="spellEnd"/>
+      <w:r>
+        <w:t xml:space="preserve"> </w:t>
+      </w:r>
+      <w:proofErr w:type="spellStart"/>
+      <w:r>
+        <w:t>turpis</w:t>
+      </w:r>
+      <w:proofErr w:type="spellEnd"/>
+      <w:r>
+        <w:t xml:space="preserve"> et </w:t>
+      </w:r>
+      <w:proofErr w:type="spellStart"/>
+      <w:r>
+        <w:t>bibendum</w:t>
+      </w:r>
+      <w:proofErr w:type="spellEnd"/>
+      <w:r>
+        <w:t xml:space="preserve">. </w:t>
+      </w:r>
+      <w:proofErr w:type="spellStart"/>
+      <w:r>
+        <w:t>Mauris</w:t>
+      </w:r>
+      <w:proofErr w:type="spellEnd"/>
+      <w:r>
+        <w:t xml:space="preserve"> sit </w:t>
+      </w:r>
+      <w:proofErr w:type="spellStart"/>
+      <w:r>
+        <w:t>amet</w:t>
+      </w:r>
+      <w:proofErr w:type="spellEnd"/>
+      <w:r>
+        <w:t xml:space="preserve"> </w:t>
+      </w:r>
+      <w:proofErr w:type="spellStart"/>
+      <w:r>
+        <w:t>turpis</w:t>
+      </w:r>
+      <w:proofErr w:type="spellEnd"/>
+      <w:r>
+        <w:t xml:space="preserve"> vel </w:t>
+      </w:r>
+      <w:proofErr w:type="spellStart"/>
+      <w:r>
+        <w:t>felis</w:t>
+      </w:r>
+      <w:proofErr w:type="spellEnd"/>
+      <w:r>
+        <w:t xml:space="preserve"> </w:t>
+      </w:r>
+      <w:proofErr w:type="spellStart"/>
+      <w:r>
+        <w:t>tristique</w:t>
+      </w:r>
+      <w:proofErr w:type="spellEnd"/>
+      <w:r>
+        <w:t xml:space="preserve"> </w:t>
+      </w:r>
+      <w:proofErr w:type="spellStart"/>
+      <w:r>
+        <w:t>varius</w:t>
+      </w:r>
+      <w:proofErr w:type="spellEnd"/>
+      <w:r>
+        <w:t xml:space="preserve"> </w:t>
+      </w:r>
+      <w:proofErr w:type="gramStart"/>
+      <w:r>
+        <w:t xml:space="preserve">non </w:t>
+      </w:r>
+      <w:proofErr w:type="spellStart"/>
+      <w:r>
+        <w:t>non</w:t>
+      </w:r>
+      <w:proofErr w:type="spellEnd"/>
+      <w:proofErr w:type="gramEnd"/>
+      <w:r>
+        <w:t xml:space="preserve"> </w:t>
+      </w:r>
+      <w:proofErr w:type="spellStart"/>
+      <w:r>
+        <w:t>lectus</w:t>
+      </w:r>
+      <w:proofErr w:type="spellEnd"/>
+      <w:r>
+        <w:t xml:space="preserve">. Vestibulum </w:t>
+      </w:r>
+      <w:proofErr w:type="spellStart"/>
+      <w:r>
+        <w:t>dignissim</w:t>
+      </w:r>
+      <w:proofErr w:type="spellEnd"/>
+      <w:r>
+        <w:t xml:space="preserve"> </w:t>
+      </w:r>
+      <w:proofErr w:type="spellStart"/>
+      <w:r>
+        <w:t>volutpat</w:t>
+      </w:r>
+      <w:proofErr w:type="spellEnd"/>
+      <w:r>
+        <w:t xml:space="preserve"> </w:t>
+      </w:r>
+      <w:proofErr w:type="spellStart"/>
+      <w:r>
+        <w:t>erat</w:t>
+      </w:r>
+      <w:proofErr w:type="spellEnd"/>
+      <w:r>
+        <w:t xml:space="preserve"> in </w:t>
+      </w:r>
+      <w:proofErr w:type="spellStart"/>
+      <w:r>
+        <w:t>luctus</w:t>
+      </w:r>
+      <w:proofErr w:type="spellEnd"/>
+      <w:r>
+        <w:t>.</w:t>
       </w:r>
     </w:p>
     <w:p>
       <w:pPr>
         <w:pStyle w:val="Heading3"/>
       </w:pPr>
-      <w:bookmarkStart w:id="6" w:name="_Toc497910179"/>
+      <w:bookmarkStart w:id="6" w:name="_Toc526110949"/>
       <w:r>
         <w:rPr>
           <w:shd w:val="clear" w:color="auto" w:fill="FFFFFF"/>
         </w:rPr>
-        <w:t>2.1.1 Example Subheading</w:t>
+        <w:t>Example Subheading</w:t>
       </w:r>
       <w:bookmarkEnd w:id="6"/>
       <w:r>
@@ -1720,7 +5149,676 @@
         <w:ind w:firstLine="720"/>
       </w:pPr>
       <w:r>
-        <w:t>Lorem ipsum dolor sit amet, consectetur adipiscing elit. Ut auctor dui vel orci congue imperdiet. Nunc sollicitudin sodales metus. Nunc congue, sem semper egestas dictum, turpis augue feugiat tellus, eget posuere orci ligula ac nunc. Pellentesque quis ex lorem. Suspendisse et tincidunt massa. Curabitur maximus magna id ex ultrices pharetra vel nec ante. Aliquam erat volutpat. Phasellus at felis ullamcorper, molestie tortor a, imperdiet diam. Pellentesque ut porttitor nunc. Pellentesque pharetra at eros eget consectetur. Quisque elementum, libero et scelerisque tristique, leo augue tempor risus, sodales ultricies justo arcu tempus neque. Nulla et cursus velit. Proin sit amet auctor nulla. Mauris ultricies volutpat turpis et bibendum. Mauris sit amet turpis vel felis tristique varius non non lectus. Vestibulum dignissim volutpat erat in luctus.</w:t>
+        <w:t xml:space="preserve">Lorem ipsum dolor sit </w:t>
+      </w:r>
+      <w:proofErr w:type="spellStart"/>
+      <w:r>
+        <w:t>amet</w:t>
+      </w:r>
+      <w:proofErr w:type="spellEnd"/>
+      <w:r>
+        <w:t xml:space="preserve">, </w:t>
+      </w:r>
+      <w:proofErr w:type="spellStart"/>
+      <w:r>
+        <w:t>consectetur</w:t>
+      </w:r>
+      <w:proofErr w:type="spellEnd"/>
+      <w:r>
+        <w:t xml:space="preserve"> </w:t>
+      </w:r>
+      <w:proofErr w:type="spellStart"/>
+      <w:r>
+        <w:t>adipiscing</w:t>
+      </w:r>
+      <w:proofErr w:type="spellEnd"/>
+      <w:r>
+        <w:t xml:space="preserve"> </w:t>
+      </w:r>
+      <w:proofErr w:type="spellStart"/>
+      <w:r>
+        <w:t>elit</w:t>
+      </w:r>
+      <w:proofErr w:type="spellEnd"/>
+      <w:r>
+        <w:t xml:space="preserve">. Ut </w:t>
+      </w:r>
+      <w:proofErr w:type="spellStart"/>
+      <w:r>
+        <w:t>auctor</w:t>
+      </w:r>
+      <w:proofErr w:type="spellEnd"/>
+      <w:r>
+        <w:t xml:space="preserve"> dui vel </w:t>
+      </w:r>
+      <w:proofErr w:type="spellStart"/>
+      <w:r>
+        <w:t>orci</w:t>
+      </w:r>
+      <w:proofErr w:type="spellEnd"/>
+      <w:r>
+        <w:t xml:space="preserve"> </w:t>
+      </w:r>
+      <w:proofErr w:type="spellStart"/>
+      <w:r>
+        <w:t>congue</w:t>
+      </w:r>
+      <w:proofErr w:type="spellEnd"/>
+      <w:r>
+        <w:t xml:space="preserve"> </w:t>
+      </w:r>
+      <w:proofErr w:type="spellStart"/>
+      <w:r>
+        <w:t>imperdiet</w:t>
+      </w:r>
+      <w:proofErr w:type="spellEnd"/>
+      <w:r>
+        <w:t xml:space="preserve">. Nunc </w:t>
+      </w:r>
+      <w:proofErr w:type="spellStart"/>
+      <w:r>
+        <w:t>sollicitudin</w:t>
+      </w:r>
+      <w:proofErr w:type="spellEnd"/>
+      <w:r>
+        <w:t xml:space="preserve"> </w:t>
+      </w:r>
+      <w:proofErr w:type="spellStart"/>
+      <w:r>
+        <w:t>sodales</w:t>
+      </w:r>
+      <w:proofErr w:type="spellEnd"/>
+      <w:r>
+        <w:t xml:space="preserve"> </w:t>
+      </w:r>
+      <w:proofErr w:type="spellStart"/>
+      <w:r>
+        <w:t>metus</w:t>
+      </w:r>
+      <w:proofErr w:type="spellEnd"/>
+      <w:r>
+        <w:t xml:space="preserve">. Nunc </w:t>
+      </w:r>
+      <w:proofErr w:type="spellStart"/>
+      <w:r>
+        <w:t>congue</w:t>
+      </w:r>
+      <w:proofErr w:type="spellEnd"/>
+      <w:r>
+        <w:t xml:space="preserve">, </w:t>
+      </w:r>
+      <w:proofErr w:type="spellStart"/>
+      <w:r>
+        <w:t>sem</w:t>
+      </w:r>
+      <w:proofErr w:type="spellEnd"/>
+      <w:r>
+        <w:t xml:space="preserve"> semper </w:t>
+      </w:r>
+      <w:proofErr w:type="spellStart"/>
+      <w:r>
+        <w:t>egestas</w:t>
+      </w:r>
+      <w:proofErr w:type="spellEnd"/>
+      <w:r>
+        <w:t xml:space="preserve"> dictum, </w:t>
+      </w:r>
+      <w:proofErr w:type="spellStart"/>
+      <w:r>
+        <w:t>turpis</w:t>
+      </w:r>
+      <w:proofErr w:type="spellEnd"/>
+      <w:r>
+        <w:t xml:space="preserve"> </w:t>
+      </w:r>
+      <w:proofErr w:type="spellStart"/>
+      <w:r>
+        <w:t>augue</w:t>
+      </w:r>
+      <w:proofErr w:type="spellEnd"/>
+      <w:r>
+        <w:t xml:space="preserve"> </w:t>
+      </w:r>
+      <w:proofErr w:type="spellStart"/>
+      <w:r>
+        <w:t>feugiat</w:t>
+      </w:r>
+      <w:proofErr w:type="spellEnd"/>
+      <w:r>
+        <w:t xml:space="preserve"> </w:t>
+      </w:r>
+      <w:proofErr w:type="spellStart"/>
+      <w:r>
+        <w:t>tellus</w:t>
+      </w:r>
+      <w:proofErr w:type="spellEnd"/>
+      <w:r>
+        <w:t xml:space="preserve">, </w:t>
+      </w:r>
+      <w:proofErr w:type="spellStart"/>
+      <w:r>
+        <w:t>eget</w:t>
+      </w:r>
+      <w:proofErr w:type="spellEnd"/>
+      <w:r>
+        <w:t xml:space="preserve"> </w:t>
+      </w:r>
+      <w:proofErr w:type="spellStart"/>
+      <w:r>
+        <w:t>posuere</w:t>
+      </w:r>
+      <w:proofErr w:type="spellEnd"/>
+      <w:r>
+        <w:t xml:space="preserve"> </w:t>
+      </w:r>
+      <w:proofErr w:type="spellStart"/>
+      <w:r>
+        <w:t>orci</w:t>
+      </w:r>
+      <w:proofErr w:type="spellEnd"/>
+      <w:r>
+        <w:t xml:space="preserve"> ligula ac </w:t>
+      </w:r>
+      <w:proofErr w:type="spellStart"/>
+      <w:r>
+        <w:t>nunc</w:t>
+      </w:r>
+      <w:proofErr w:type="spellEnd"/>
+      <w:r>
+        <w:t xml:space="preserve">. </w:t>
+      </w:r>
+      <w:proofErr w:type="spellStart"/>
+      <w:r>
+        <w:t>Pellentesque</w:t>
+      </w:r>
+      <w:proofErr w:type="spellEnd"/>
+      <w:r>
+        <w:t xml:space="preserve"> </w:t>
+      </w:r>
+      <w:proofErr w:type="spellStart"/>
+      <w:r>
+        <w:t>quis</w:t>
+      </w:r>
+      <w:proofErr w:type="spellEnd"/>
+      <w:r>
+        <w:t xml:space="preserve"> ex lorem. </w:t>
+      </w:r>
+      <w:proofErr w:type="spellStart"/>
+      <w:r>
+        <w:t>Suspendisse</w:t>
+      </w:r>
+      <w:proofErr w:type="spellEnd"/>
+      <w:r>
+        <w:t xml:space="preserve"> et </w:t>
+      </w:r>
+      <w:proofErr w:type="spellStart"/>
+      <w:r>
+        <w:t>tincidunt</w:t>
+      </w:r>
+      <w:proofErr w:type="spellEnd"/>
+      <w:r>
+        <w:t xml:space="preserve"> </w:t>
+      </w:r>
+      <w:proofErr w:type="spellStart"/>
+      <w:r>
+        <w:t>massa</w:t>
+      </w:r>
+      <w:proofErr w:type="spellEnd"/>
+      <w:r>
+        <w:t xml:space="preserve">. </w:t>
+      </w:r>
+      <w:proofErr w:type="spellStart"/>
+      <w:r>
+        <w:t>Curabitur</w:t>
+      </w:r>
+      <w:proofErr w:type="spellEnd"/>
+      <w:r>
+        <w:t xml:space="preserve"> maximus magna id ex </w:t>
+      </w:r>
+      <w:proofErr w:type="spellStart"/>
+      <w:r>
+        <w:t>ultrices</w:t>
+      </w:r>
+      <w:proofErr w:type="spellEnd"/>
+      <w:r>
+        <w:t xml:space="preserve"> pharetra vel </w:t>
+      </w:r>
+      <w:proofErr w:type="spellStart"/>
+      <w:r>
+        <w:t>nec</w:t>
+      </w:r>
+      <w:proofErr w:type="spellEnd"/>
+      <w:r>
+        <w:t xml:space="preserve"> ante. </w:t>
+      </w:r>
+      <w:proofErr w:type="spellStart"/>
+      <w:r>
+        <w:t>Aliquam</w:t>
+      </w:r>
+      <w:proofErr w:type="spellEnd"/>
+      <w:r>
+        <w:t xml:space="preserve"> </w:t>
+      </w:r>
+      <w:proofErr w:type="spellStart"/>
+      <w:r>
+        <w:t>erat</w:t>
+      </w:r>
+      <w:proofErr w:type="spellEnd"/>
+      <w:r>
+        <w:t xml:space="preserve"> </w:t>
+      </w:r>
+      <w:proofErr w:type="spellStart"/>
+      <w:r>
+        <w:t>volutpat</w:t>
+      </w:r>
+      <w:proofErr w:type="spellEnd"/>
+      <w:r>
+        <w:t xml:space="preserve">. </w:t>
+      </w:r>
+      <w:proofErr w:type="spellStart"/>
+      <w:r>
+        <w:t>Phasellus</w:t>
+      </w:r>
+      <w:proofErr w:type="spellEnd"/>
+      <w:r>
+        <w:t xml:space="preserve"> at </w:t>
+      </w:r>
+      <w:proofErr w:type="spellStart"/>
+      <w:r>
+        <w:t>felis</w:t>
+      </w:r>
+      <w:proofErr w:type="spellEnd"/>
+      <w:r>
+        <w:t xml:space="preserve"> </w:t>
+      </w:r>
+      <w:proofErr w:type="spellStart"/>
+      <w:r>
+        <w:t>ullamcorper</w:t>
+      </w:r>
+      <w:proofErr w:type="spellEnd"/>
+      <w:r>
+        <w:t xml:space="preserve">, </w:t>
+      </w:r>
+      <w:proofErr w:type="spellStart"/>
+      <w:r>
+        <w:t>molestie</w:t>
+      </w:r>
+      <w:proofErr w:type="spellEnd"/>
+      <w:r>
+        <w:t xml:space="preserve"> </w:t>
+      </w:r>
+      <w:proofErr w:type="spellStart"/>
+      <w:r>
+        <w:t>tortor</w:t>
+      </w:r>
+      <w:proofErr w:type="spellEnd"/>
+      <w:r>
+        <w:t xml:space="preserve"> a, </w:t>
+      </w:r>
+      <w:proofErr w:type="spellStart"/>
+      <w:r>
+        <w:t>imperdiet</w:t>
+      </w:r>
+      <w:proofErr w:type="spellEnd"/>
+      <w:r>
+        <w:t xml:space="preserve"> diam. </w:t>
+      </w:r>
+      <w:proofErr w:type="spellStart"/>
+      <w:r>
+        <w:t>Pellentesque</w:t>
+      </w:r>
+      <w:proofErr w:type="spellEnd"/>
+      <w:r>
+        <w:t xml:space="preserve"> </w:t>
+      </w:r>
+      <w:proofErr w:type="spellStart"/>
+      <w:r>
+        <w:t>ut</w:t>
+      </w:r>
+      <w:proofErr w:type="spellEnd"/>
+      <w:r>
+        <w:t xml:space="preserve"> </w:t>
+      </w:r>
+      <w:proofErr w:type="spellStart"/>
+      <w:r>
+        <w:t>porttitor</w:t>
+      </w:r>
+      <w:proofErr w:type="spellEnd"/>
+      <w:r>
+        <w:t xml:space="preserve"> </w:t>
+      </w:r>
+      <w:proofErr w:type="spellStart"/>
+      <w:r>
+        <w:t>nunc</w:t>
+      </w:r>
+      <w:proofErr w:type="spellEnd"/>
+      <w:r>
+        <w:t xml:space="preserve">. </w:t>
+      </w:r>
+      <w:proofErr w:type="spellStart"/>
+      <w:r>
+        <w:t>Pellentesque</w:t>
+      </w:r>
+      <w:proofErr w:type="spellEnd"/>
+      <w:r>
+        <w:t xml:space="preserve"> pharetra at </w:t>
+      </w:r>
+      <w:proofErr w:type="spellStart"/>
+      <w:r>
+        <w:t>eros</w:t>
+      </w:r>
+      <w:proofErr w:type="spellEnd"/>
+      <w:r>
+        <w:t xml:space="preserve"> </w:t>
+      </w:r>
+      <w:proofErr w:type="spellStart"/>
+      <w:r>
+        <w:t>eget</w:t>
+      </w:r>
+      <w:proofErr w:type="spellEnd"/>
+      <w:r>
+        <w:t xml:space="preserve"> </w:t>
+      </w:r>
+      <w:proofErr w:type="spellStart"/>
+      <w:r>
+        <w:t>consectetur</w:t>
+      </w:r>
+      <w:proofErr w:type="spellEnd"/>
+      <w:r>
+        <w:t xml:space="preserve">. </w:t>
+      </w:r>
+      <w:proofErr w:type="spellStart"/>
+      <w:r>
+        <w:t>Quisque</w:t>
+      </w:r>
+      <w:proofErr w:type="spellEnd"/>
+      <w:r>
+        <w:t xml:space="preserve"> </w:t>
+      </w:r>
+      <w:proofErr w:type="spellStart"/>
+      <w:r>
+        <w:t>elementum</w:t>
+      </w:r>
+      <w:proofErr w:type="spellEnd"/>
+      <w:r>
+        <w:t xml:space="preserve">, libero et </w:t>
+      </w:r>
+      <w:proofErr w:type="spellStart"/>
+      <w:r>
+        <w:t>scelerisque</w:t>
+      </w:r>
+      <w:proofErr w:type="spellEnd"/>
+      <w:r>
+        <w:t xml:space="preserve"> </w:t>
+      </w:r>
+      <w:proofErr w:type="spellStart"/>
+      <w:r>
+        <w:t>tristique</w:t>
+      </w:r>
+      <w:proofErr w:type="spellEnd"/>
+      <w:r>
+        <w:t xml:space="preserve">, </w:t>
+      </w:r>
+      <w:proofErr w:type="spellStart"/>
+      <w:r>
+        <w:t>leo</w:t>
+      </w:r>
+      <w:proofErr w:type="spellEnd"/>
+      <w:r>
+        <w:t xml:space="preserve"> </w:t>
+      </w:r>
+      <w:proofErr w:type="spellStart"/>
+      <w:r>
+        <w:t>augue</w:t>
+      </w:r>
+      <w:proofErr w:type="spellEnd"/>
+      <w:r>
+        <w:t xml:space="preserve"> </w:t>
+      </w:r>
+      <w:proofErr w:type="spellStart"/>
+      <w:r>
+        <w:t>tempor</w:t>
+      </w:r>
+      <w:proofErr w:type="spellEnd"/>
+      <w:r>
+        <w:t xml:space="preserve"> </w:t>
+      </w:r>
+      <w:proofErr w:type="spellStart"/>
+      <w:r>
+        <w:t>risus</w:t>
+      </w:r>
+      <w:proofErr w:type="spellEnd"/>
+      <w:r>
+        <w:t xml:space="preserve">, </w:t>
+      </w:r>
+      <w:proofErr w:type="spellStart"/>
+      <w:r>
+        <w:t>sodales</w:t>
+      </w:r>
+      <w:proofErr w:type="spellEnd"/>
+      <w:r>
+        <w:t xml:space="preserve"> </w:t>
+      </w:r>
+      <w:proofErr w:type="spellStart"/>
+      <w:r>
+        <w:t>ultricies</w:t>
+      </w:r>
+      <w:proofErr w:type="spellEnd"/>
+      <w:r>
+        <w:t xml:space="preserve"> </w:t>
+      </w:r>
+      <w:proofErr w:type="spellStart"/>
+      <w:r>
+        <w:t>justo</w:t>
+      </w:r>
+      <w:proofErr w:type="spellEnd"/>
+      <w:r>
+        <w:t xml:space="preserve"> </w:t>
+      </w:r>
+      <w:proofErr w:type="spellStart"/>
+      <w:r>
+        <w:t>arcu</w:t>
+      </w:r>
+      <w:proofErr w:type="spellEnd"/>
+      <w:r>
+        <w:t xml:space="preserve"> tempus </w:t>
+      </w:r>
+      <w:proofErr w:type="spellStart"/>
+      <w:r>
+        <w:t>neque</w:t>
+      </w:r>
+      <w:proofErr w:type="spellEnd"/>
+      <w:r>
+        <w:t xml:space="preserve">. </w:t>
+      </w:r>
+      <w:proofErr w:type="spellStart"/>
+      <w:r>
+        <w:t>Nulla</w:t>
+      </w:r>
+      <w:proofErr w:type="spellEnd"/>
+      <w:r>
+        <w:t xml:space="preserve"> et cursus </w:t>
+      </w:r>
+      <w:proofErr w:type="spellStart"/>
+      <w:r>
+        <w:t>velit</w:t>
+      </w:r>
+      <w:proofErr w:type="spellEnd"/>
+      <w:r>
+        <w:t xml:space="preserve">. </w:t>
+      </w:r>
+      <w:proofErr w:type="spellStart"/>
+      <w:r>
+        <w:t>Proin</w:t>
+      </w:r>
+      <w:proofErr w:type="spellEnd"/>
+      <w:r>
+        <w:t xml:space="preserve"> sit </w:t>
+      </w:r>
+      <w:proofErr w:type="spellStart"/>
+      <w:r>
+        <w:t>amet</w:t>
+      </w:r>
+      <w:proofErr w:type="spellEnd"/>
+      <w:r>
+        <w:t xml:space="preserve"> </w:t>
+      </w:r>
+      <w:proofErr w:type="spellStart"/>
+      <w:r>
+        <w:t>auctor</w:t>
+      </w:r>
+      <w:proofErr w:type="spellEnd"/>
+      <w:r>
+        <w:t xml:space="preserve"> </w:t>
+      </w:r>
+      <w:proofErr w:type="spellStart"/>
+      <w:r>
+        <w:t>nulla</w:t>
+      </w:r>
+      <w:proofErr w:type="spellEnd"/>
+      <w:r>
+        <w:t xml:space="preserve">. </w:t>
+      </w:r>
+      <w:proofErr w:type="spellStart"/>
+      <w:r>
+        <w:t>Mauris</w:t>
+      </w:r>
+      <w:proofErr w:type="spellEnd"/>
+      <w:r>
+        <w:t xml:space="preserve"> </w:t>
+      </w:r>
+      <w:proofErr w:type="spellStart"/>
+      <w:r>
+        <w:t>ultricies</w:t>
+      </w:r>
+      <w:proofErr w:type="spellEnd"/>
+      <w:r>
+        <w:t xml:space="preserve"> </w:t>
+      </w:r>
+      <w:proofErr w:type="spellStart"/>
+      <w:r>
+        <w:t>volutpat</w:t>
+      </w:r>
+      <w:proofErr w:type="spellEnd"/>
+      <w:r>
+        <w:t xml:space="preserve"> </w:t>
+      </w:r>
+      <w:proofErr w:type="spellStart"/>
+      <w:r>
+        <w:t>turpis</w:t>
+      </w:r>
+      <w:proofErr w:type="spellEnd"/>
+      <w:r>
+        <w:t xml:space="preserve"> et </w:t>
+      </w:r>
+      <w:proofErr w:type="spellStart"/>
+      <w:r>
+        <w:t>bibendum</w:t>
+      </w:r>
+      <w:proofErr w:type="spellEnd"/>
+      <w:r>
+        <w:t xml:space="preserve">. </w:t>
+      </w:r>
+      <w:proofErr w:type="spellStart"/>
+      <w:r>
+        <w:t>Mauris</w:t>
+      </w:r>
+      <w:proofErr w:type="spellEnd"/>
+      <w:r>
+        <w:t xml:space="preserve"> sit </w:t>
+      </w:r>
+      <w:proofErr w:type="spellStart"/>
+      <w:r>
+        <w:t>amet</w:t>
+      </w:r>
+      <w:proofErr w:type="spellEnd"/>
+      <w:r>
+        <w:t xml:space="preserve"> </w:t>
+      </w:r>
+      <w:proofErr w:type="spellStart"/>
+      <w:r>
+        <w:t>turpis</w:t>
+      </w:r>
+      <w:proofErr w:type="spellEnd"/>
+      <w:r>
+        <w:t xml:space="preserve"> vel </w:t>
+      </w:r>
+      <w:proofErr w:type="spellStart"/>
+      <w:r>
+        <w:t>felis</w:t>
+      </w:r>
+      <w:proofErr w:type="spellEnd"/>
+      <w:r>
+        <w:t xml:space="preserve"> </w:t>
+      </w:r>
+      <w:proofErr w:type="spellStart"/>
+      <w:r>
+        <w:t>tristique</w:t>
+      </w:r>
+      <w:proofErr w:type="spellEnd"/>
+      <w:r>
+        <w:t xml:space="preserve"> </w:t>
+      </w:r>
+      <w:proofErr w:type="spellStart"/>
+      <w:r>
+        <w:t>varius</w:t>
+      </w:r>
+      <w:proofErr w:type="spellEnd"/>
+      <w:r>
+        <w:t xml:space="preserve"> </w:t>
+      </w:r>
+      <w:proofErr w:type="gramStart"/>
+      <w:r>
+        <w:t xml:space="preserve">non </w:t>
+      </w:r>
+      <w:proofErr w:type="spellStart"/>
+      <w:r>
+        <w:t>non</w:t>
+      </w:r>
+      <w:proofErr w:type="spellEnd"/>
+      <w:proofErr w:type="gramEnd"/>
+      <w:r>
+        <w:t xml:space="preserve"> </w:t>
+      </w:r>
+      <w:proofErr w:type="spellStart"/>
+      <w:r>
+        <w:t>lectus</w:t>
+      </w:r>
+      <w:proofErr w:type="spellEnd"/>
+      <w:r>
+        <w:t xml:space="preserve">. Vestibulum </w:t>
+      </w:r>
+      <w:proofErr w:type="spellStart"/>
+      <w:r>
+        <w:t>dignissim</w:t>
+      </w:r>
+      <w:proofErr w:type="spellEnd"/>
+      <w:r>
+        <w:t xml:space="preserve"> </w:t>
+      </w:r>
+      <w:proofErr w:type="spellStart"/>
+      <w:r>
+        <w:t>volutpat</w:t>
+      </w:r>
+      <w:proofErr w:type="spellEnd"/>
+      <w:r>
+        <w:t xml:space="preserve"> </w:t>
+      </w:r>
+      <w:proofErr w:type="spellStart"/>
+      <w:r>
+        <w:t>erat</w:t>
+      </w:r>
+      <w:proofErr w:type="spellEnd"/>
+      <w:r>
+        <w:t xml:space="preserve"> in </w:t>
+      </w:r>
+      <w:proofErr w:type="spellStart"/>
+      <w:r>
+        <w:t>luctus</w:t>
+      </w:r>
+      <w:proofErr w:type="spellEnd"/>
+      <w:r>
+        <w:t>.</w:t>
       </w:r>
     </w:p>
     <w:p>
@@ -2194,6 +6292,23 @@
         <w:sz w:val="32"/>
       </w:rPr>
       <w:instrText xml:space="preserve"> DATE \@ "d MMMM yyyy" </w:instrText>
+    </w:r>
+    <w:r>
+      <w:rPr>
+        <w:rFonts w:ascii="Neuton" w:hAnsi="Neuton"/>
+        <w:color w:val="5E6A71" w:themeColor="text2"/>
+        <w:sz w:val="32"/>
+      </w:rPr>
+      <w:fldChar w:fldCharType="separate"/>
+    </w:r>
+    <w:r>
+      <w:rPr>
+        <w:rFonts w:ascii="Neuton" w:hAnsi="Neuton"/>
+        <w:noProof/>
+        <w:color w:val="5E6A71" w:themeColor="text2"/>
+        <w:sz w:val="32"/>
+      </w:rPr>
+      <w:t>30 September 2018</w:t>
     </w:r>
     <w:r>
       <w:rPr>
@@ -2929,6 +7044,101 @@
 <file path=word/numbering.xml><?xml version="1.0" encoding="utf-8"?>
 <w:numbering xmlns:wpc="http://schemas.microsoft.com/office/word/2010/wordprocessingCanvas" xmlns:cx="http://schemas.microsoft.com/office/drawing/2014/chartex" xmlns:cx1="http://schemas.microsoft.com/office/drawing/2015/9/8/chartex" xmlns:cx2="http://schemas.microsoft.com/office/drawing/2015/10/21/chartex" xmlns:cx3="http://schemas.microsoft.com/office/drawing/2016/5/9/chartex" xmlns:cx4="http://schemas.microsoft.com/office/drawing/2016/5/10/chartex" xmlns:cx5="http://schemas.microsoft.com/office/drawing/2016/5/11/chartex" xmlns:cx6="http://schemas.microsoft.com/office/drawing/2016/5/12/chartex" xmlns:cx7="http://schemas.microsoft.com/office/drawing/2016/5/13/chartex" xmlns:cx8="http://schemas.microsoft.com/office/drawing/2016/5/14/chartex" xmlns:mc="http://schemas.openxmlformats.org/markup-compatibility/2006" xmlns:aink="http://schemas.microsoft.com/office/drawing/2016/ink" xmlns:am3d="http://schemas.microsoft.com/office/drawing/2017/model3d" xmlns:o="urn:schemas-microsoft-com:office:office" xmlns:r="http://schemas.openxmlformats.org/officeDocument/2006/relationships" xmlns:m="http://schemas.openxmlformats.org/officeDocument/2006/math" xmlns:v="urn:schemas-microsoft-com:vml" xmlns:wp14="http://schemas.microsoft.com/office/word/2010/wordprocessingDrawing" xmlns:wp="http://schemas.openxmlformats.org/drawingml/2006/wordprocessingDrawing" xmlns:w10="urn:schemas-microsoft-com:office:word" xmlns:w="http://schemas.openxmlformats.org/wordprocessingml/2006/main" xmlns:w14="http://schemas.microsoft.com/office/word/2010/wordml" xmlns:w15="http://schemas.microsoft.com/office/word/2012/wordml" xmlns:w16cid="http://schemas.microsoft.com/office/word/2016/wordml/cid" xmlns:w16se="http://schemas.microsoft.com/office/word/2015/wordml/symex" xmlns:wpg="http://schemas.microsoft.com/office/word/2010/wordprocessingGroup" xmlns:wpi="http://schemas.microsoft.com/office/word/2010/wordprocessingInk" xmlns:wne="http://schemas.microsoft.com/office/word/2006/wordml" xmlns:wps="http://schemas.microsoft.com/office/word/2010/wordprocessingShape" mc:Ignorable="w14 w15 w16se w16cid wp14">
   <w:abstractNum w:abstractNumId="0" w15:restartNumberingAfterBreak="0">
+    <w:nsid w:val="2B824904"/>
+    <w:multiLevelType w:val="multilevel"/>
+    <w:tmpl w:val="04090025"/>
+    <w:lvl w:ilvl="0">
+      <w:start w:val="1"/>
+      <w:numFmt w:val="decimal"/>
+      <w:pStyle w:val="Heading1"/>
+      <w:lvlText w:val="%1"/>
+      <w:lvlJc w:val="left"/>
+      <w:pPr>
+        <w:ind w:left="432" w:hanging="432"/>
+      </w:pPr>
+    </w:lvl>
+    <w:lvl w:ilvl="1">
+      <w:start w:val="1"/>
+      <w:numFmt w:val="decimal"/>
+      <w:pStyle w:val="Heading2"/>
+      <w:lvlText w:val="%1.%2"/>
+      <w:lvlJc w:val="left"/>
+      <w:pPr>
+        <w:ind w:left="576" w:hanging="576"/>
+      </w:pPr>
+    </w:lvl>
+    <w:lvl w:ilvl="2">
+      <w:start w:val="1"/>
+      <w:numFmt w:val="decimal"/>
+      <w:pStyle w:val="Heading3"/>
+      <w:lvlText w:val="%1.%2.%3"/>
+      <w:lvlJc w:val="left"/>
+      <w:pPr>
+        <w:ind w:left="720" w:hanging="720"/>
+      </w:pPr>
+    </w:lvl>
+    <w:lvl w:ilvl="3">
+      <w:start w:val="1"/>
+      <w:numFmt w:val="decimal"/>
+      <w:pStyle w:val="Heading4"/>
+      <w:lvlText w:val="%1.%2.%3.%4"/>
+      <w:lvlJc w:val="left"/>
+      <w:pPr>
+        <w:ind w:left="864" w:hanging="864"/>
+      </w:pPr>
+    </w:lvl>
+    <w:lvl w:ilvl="4">
+      <w:start w:val="1"/>
+      <w:numFmt w:val="decimal"/>
+      <w:pStyle w:val="Heading5"/>
+      <w:lvlText w:val="%1.%2.%3.%4.%5"/>
+      <w:lvlJc w:val="left"/>
+      <w:pPr>
+        <w:ind w:left="1008" w:hanging="1008"/>
+      </w:pPr>
+    </w:lvl>
+    <w:lvl w:ilvl="5">
+      <w:start w:val="1"/>
+      <w:numFmt w:val="decimal"/>
+      <w:pStyle w:val="Heading6"/>
+      <w:lvlText w:val="%1.%2.%3.%4.%5.%6"/>
+      <w:lvlJc w:val="left"/>
+      <w:pPr>
+        <w:ind w:left="1152" w:hanging="1152"/>
+      </w:pPr>
+    </w:lvl>
+    <w:lvl w:ilvl="6">
+      <w:start w:val="1"/>
+      <w:numFmt w:val="decimal"/>
+      <w:pStyle w:val="Heading7"/>
+      <w:lvlText w:val="%1.%2.%3.%4.%5.%6.%7"/>
+      <w:lvlJc w:val="left"/>
+      <w:pPr>
+        <w:ind w:left="1296" w:hanging="1296"/>
+      </w:pPr>
+    </w:lvl>
+    <w:lvl w:ilvl="7">
+      <w:start w:val="1"/>
+      <w:numFmt w:val="decimal"/>
+      <w:pStyle w:val="Heading8"/>
+      <w:lvlText w:val="%1.%2.%3.%4.%5.%6.%7.%8"/>
+      <w:lvlJc w:val="left"/>
+      <w:pPr>
+        <w:ind w:left="1440" w:hanging="1440"/>
+      </w:pPr>
+    </w:lvl>
+    <w:lvl w:ilvl="8">
+      <w:start w:val="1"/>
+      <w:numFmt w:val="decimal"/>
+      <w:pStyle w:val="Heading9"/>
+      <w:lvlText w:val="%1.%2.%3.%4.%5.%6.%7.%8.%9"/>
+      <w:lvlJc w:val="left"/>
+      <w:pPr>
+        <w:ind w:left="1584" w:hanging="1584"/>
+      </w:pPr>
+    </w:lvl>
+  </w:abstractNum>
+  <w:abstractNum w:abstractNumId="1" w15:restartNumberingAfterBreak="0">
     <w:nsid w:val="6EBE374B"/>
     <w:multiLevelType w:val="multilevel"/>
     <w:tmpl w:val="C9A4120E"/>
@@ -3041,7 +7251,7 @@
       </w:rPr>
     </w:lvl>
   </w:abstractNum>
-  <w:abstractNum w:abstractNumId="1" w15:restartNumberingAfterBreak="0">
+  <w:abstractNum w:abstractNumId="2" w15:restartNumberingAfterBreak="0">
     <w:nsid w:val="6F55723A"/>
     <w:multiLevelType w:val="multilevel"/>
     <w:tmpl w:val="ED18459E"/>
@@ -3155,10 +7365,13 @@
     </w:lvl>
   </w:abstractNum>
   <w:num w:numId="1">
-    <w:abstractNumId w:val="0"/>
+    <w:abstractNumId w:val="1"/>
   </w:num>
   <w:num w:numId="2">
-    <w:abstractNumId w:val="1"/>
+    <w:abstractNumId w:val="2"/>
+  </w:num>
+  <w:num w:numId="3">
+    <w:abstractNumId w:val="0"/>
   </w:num>
 </w:numbering>
 </file>
@@ -3576,6 +7789,9 @@
     <w:pPr>
       <w:keepNext/>
       <w:keepLines/>
+      <w:numPr>
+        <w:numId w:val="3"/>
+      </w:numPr>
       <w:spacing w:before="480" w:after="0"/>
       <w:outlineLvl w:val="0"/>
     </w:pPr>
@@ -3600,6 +7816,10 @@
     <w:pPr>
       <w:keepNext/>
       <w:keepLines/>
+      <w:numPr>
+        <w:ilvl w:val="1"/>
+        <w:numId w:val="3"/>
+      </w:numPr>
       <w:spacing w:before="200" w:after="0"/>
       <w:outlineLvl w:val="1"/>
     </w:pPr>
@@ -3624,6 +7844,10 @@
     <w:pPr>
       <w:keepNext/>
       <w:keepLines/>
+      <w:numPr>
+        <w:ilvl w:val="2"/>
+        <w:numId w:val="3"/>
+      </w:numPr>
       <w:spacing w:before="200" w:after="0"/>
       <w:outlineLvl w:val="2"/>
     </w:pPr>
@@ -3646,6 +7870,10 @@
     <w:pPr>
       <w:keepNext/>
       <w:keepLines/>
+      <w:numPr>
+        <w:ilvl w:val="3"/>
+        <w:numId w:val="3"/>
+      </w:numPr>
       <w:spacing w:before="200" w:after="0"/>
       <w:outlineLvl w:val="3"/>
     </w:pPr>
@@ -3669,12 +7897,123 @@
     <w:pPr>
       <w:keepNext/>
       <w:keepLines/>
+      <w:numPr>
+        <w:ilvl w:val="4"/>
+        <w:numId w:val="3"/>
+      </w:numPr>
       <w:spacing w:before="200" w:after="0"/>
       <w:outlineLvl w:val="4"/>
     </w:pPr>
     <w:rPr>
       <w:rFonts w:asciiTheme="majorHAnsi" w:eastAsiaTheme="majorEastAsia" w:hAnsiTheme="majorHAnsi" w:cstheme="majorBidi"/>
       <w:color w:val="4B0F18" w:themeColor="accent1" w:themeShade="7F"/>
+    </w:rPr>
+  </w:style>
+  <w:style w:type="paragraph" w:styleId="Heading6">
+    <w:name w:val="heading 6"/>
+    <w:basedOn w:val="Normal"/>
+    <w:next w:val="Normal"/>
+    <w:link w:val="Heading6Char"/>
+    <w:uiPriority w:val="9"/>
+    <w:semiHidden/>
+    <w:unhideWhenUsed/>
+    <w:rsid w:val="00154DAA"/>
+    <w:pPr>
+      <w:keepNext/>
+      <w:keepLines/>
+      <w:numPr>
+        <w:ilvl w:val="5"/>
+        <w:numId w:val="3"/>
+      </w:numPr>
+      <w:spacing w:before="40" w:after="0"/>
+      <w:outlineLvl w:val="5"/>
+    </w:pPr>
+    <w:rPr>
+      <w:rFonts w:asciiTheme="majorHAnsi" w:eastAsiaTheme="majorEastAsia" w:hAnsiTheme="majorHAnsi" w:cstheme="majorBidi"/>
+      <w:color w:val="4B0F18" w:themeColor="accent1" w:themeShade="7F"/>
+    </w:rPr>
+  </w:style>
+  <w:style w:type="paragraph" w:styleId="Heading7">
+    <w:name w:val="heading 7"/>
+    <w:basedOn w:val="Normal"/>
+    <w:next w:val="Normal"/>
+    <w:link w:val="Heading7Char"/>
+    <w:uiPriority w:val="9"/>
+    <w:semiHidden/>
+    <w:unhideWhenUsed/>
+    <w:qFormat/>
+    <w:rsid w:val="00154DAA"/>
+    <w:pPr>
+      <w:keepNext/>
+      <w:keepLines/>
+      <w:numPr>
+        <w:ilvl w:val="6"/>
+        <w:numId w:val="3"/>
+      </w:numPr>
+      <w:spacing w:before="40" w:after="0"/>
+      <w:outlineLvl w:val="6"/>
+    </w:pPr>
+    <w:rPr>
+      <w:rFonts w:asciiTheme="majorHAnsi" w:eastAsiaTheme="majorEastAsia" w:hAnsiTheme="majorHAnsi" w:cstheme="majorBidi"/>
+      <w:i/>
+      <w:iCs/>
+      <w:color w:val="4B0F18" w:themeColor="accent1" w:themeShade="7F"/>
+    </w:rPr>
+  </w:style>
+  <w:style w:type="paragraph" w:styleId="Heading8">
+    <w:name w:val="heading 8"/>
+    <w:basedOn w:val="Normal"/>
+    <w:next w:val="Normal"/>
+    <w:link w:val="Heading8Char"/>
+    <w:uiPriority w:val="9"/>
+    <w:semiHidden/>
+    <w:unhideWhenUsed/>
+    <w:qFormat/>
+    <w:rsid w:val="00154DAA"/>
+    <w:pPr>
+      <w:keepNext/>
+      <w:keepLines/>
+      <w:numPr>
+        <w:ilvl w:val="7"/>
+        <w:numId w:val="3"/>
+      </w:numPr>
+      <w:spacing w:before="40" w:after="0"/>
+      <w:outlineLvl w:val="7"/>
+    </w:pPr>
+    <w:rPr>
+      <w:rFonts w:asciiTheme="majorHAnsi" w:eastAsiaTheme="majorEastAsia" w:hAnsiTheme="majorHAnsi" w:cstheme="majorBidi"/>
+      <w:color w:val="272727" w:themeColor="text1" w:themeTint="D8"/>
+      <w:sz w:val="21"/>
+      <w:szCs w:val="21"/>
+    </w:rPr>
+  </w:style>
+  <w:style w:type="paragraph" w:styleId="Heading9">
+    <w:name w:val="heading 9"/>
+    <w:basedOn w:val="Normal"/>
+    <w:next w:val="Normal"/>
+    <w:link w:val="Heading9Char"/>
+    <w:uiPriority w:val="9"/>
+    <w:semiHidden/>
+    <w:unhideWhenUsed/>
+    <w:qFormat/>
+    <w:rsid w:val="00154DAA"/>
+    <w:pPr>
+      <w:keepNext/>
+      <w:keepLines/>
+      <w:numPr>
+        <w:ilvl w:val="8"/>
+        <w:numId w:val="3"/>
+      </w:numPr>
+      <w:spacing w:before="40" w:after="0"/>
+      <w:outlineLvl w:val="8"/>
+    </w:pPr>
+    <w:rPr>
+      <w:rFonts w:asciiTheme="majorHAnsi" w:eastAsiaTheme="majorEastAsia" w:hAnsiTheme="majorHAnsi" w:cstheme="majorBidi"/>
+      <w:i/>
+      <w:iCs/>
+      <w:color w:val="272727" w:themeColor="text1" w:themeTint="D8"/>
+      <w:sz w:val="21"/>
+      <w:szCs w:val="21"/>
     </w:rPr>
   </w:style>
   <w:style w:type="character" w:default="1" w:styleId="DefaultParagraphFont">
@@ -4077,6 +8416,62 @@
       <w:contextualSpacing/>
     </w:pPr>
   </w:style>
+  <w:style w:type="character" w:customStyle="1" w:styleId="Heading6Char">
+    <w:name w:val="Heading 6 Char"/>
+    <w:basedOn w:val="DefaultParagraphFont"/>
+    <w:link w:val="Heading6"/>
+    <w:uiPriority w:val="9"/>
+    <w:semiHidden/>
+    <w:rsid w:val="00154DAA"/>
+    <w:rPr>
+      <w:rFonts w:asciiTheme="majorHAnsi" w:eastAsiaTheme="majorEastAsia" w:hAnsiTheme="majorHAnsi" w:cstheme="majorBidi"/>
+      <w:color w:val="4B0F18" w:themeColor="accent1" w:themeShade="7F"/>
+    </w:rPr>
+  </w:style>
+  <w:style w:type="character" w:customStyle="1" w:styleId="Heading7Char">
+    <w:name w:val="Heading 7 Char"/>
+    <w:basedOn w:val="DefaultParagraphFont"/>
+    <w:link w:val="Heading7"/>
+    <w:uiPriority w:val="9"/>
+    <w:semiHidden/>
+    <w:rsid w:val="00154DAA"/>
+    <w:rPr>
+      <w:rFonts w:asciiTheme="majorHAnsi" w:eastAsiaTheme="majorEastAsia" w:hAnsiTheme="majorHAnsi" w:cstheme="majorBidi"/>
+      <w:i/>
+      <w:iCs/>
+      <w:color w:val="4B0F18" w:themeColor="accent1" w:themeShade="7F"/>
+    </w:rPr>
+  </w:style>
+  <w:style w:type="character" w:customStyle="1" w:styleId="Heading8Char">
+    <w:name w:val="Heading 8 Char"/>
+    <w:basedOn w:val="DefaultParagraphFont"/>
+    <w:link w:val="Heading8"/>
+    <w:uiPriority w:val="9"/>
+    <w:semiHidden/>
+    <w:rsid w:val="00154DAA"/>
+    <w:rPr>
+      <w:rFonts w:asciiTheme="majorHAnsi" w:eastAsiaTheme="majorEastAsia" w:hAnsiTheme="majorHAnsi" w:cstheme="majorBidi"/>
+      <w:color w:val="272727" w:themeColor="text1" w:themeTint="D8"/>
+      <w:sz w:val="21"/>
+      <w:szCs w:val="21"/>
+    </w:rPr>
+  </w:style>
+  <w:style w:type="character" w:customStyle="1" w:styleId="Heading9Char">
+    <w:name w:val="Heading 9 Char"/>
+    <w:basedOn w:val="DefaultParagraphFont"/>
+    <w:link w:val="Heading9"/>
+    <w:uiPriority w:val="9"/>
+    <w:semiHidden/>
+    <w:rsid w:val="00154DAA"/>
+    <w:rPr>
+      <w:rFonts w:asciiTheme="majorHAnsi" w:eastAsiaTheme="majorEastAsia" w:hAnsiTheme="majorHAnsi" w:cstheme="majorBidi"/>
+      <w:i/>
+      <w:iCs/>
+      <w:color w:val="272727" w:themeColor="text1" w:themeTint="D8"/>
+      <w:sz w:val="21"/>
+      <w:szCs w:val="21"/>
+    </w:rPr>
+  </w:style>
 </w:styles>
 </file>
 
@@ -4389,7 +8784,7 @@
 </file>
 
 <file path=customXml/itemProps2.xml><?xml version="1.0" encoding="utf-8"?>
-<ds:datastoreItem xmlns:ds="http://schemas.openxmlformats.org/officeDocument/2006/customXml" ds:itemID="{A3DC3333-9CB4-4F6D-BE94-C1FB77FE04FA}">
+<ds:datastoreItem xmlns:ds="http://schemas.openxmlformats.org/officeDocument/2006/customXml" ds:itemID="{1F03A152-37B8-4E92-A5F6-843E3FAB6AF3}">
   <ds:schemaRefs>
     <ds:schemaRef ds:uri="http://schemas.openxmlformats.org/officeDocument/2006/bibliography"/>
   </ds:schemaRefs>

</xml_diff>

<commit_message>
Added Page Number to Both Pages
</commit_message>
<xml_diff>
--- a/Templates/Word.docx
+++ b/Templates/Word.docx
@@ -537,7 +537,7 @@
               </mc:Choice>
               <mc:Fallback>
                 <w:pict>
-                  <v:rect w14:anchorId="433AC007" id="Rectangle 36" o:spid="_x0000_s1026" style="position:absolute;margin-left:0;margin-top:0;width:244.8pt;height:554.4pt;z-index:251659264;visibility:visible;mso-wrap-style:square;mso-width-percent:400;mso-height-percent:700;mso-left-percent:440;mso-top-percent:25;mso-wrap-distance-left:9pt;mso-wrap-distance-top:0;mso-wrap-distance-right:9pt;mso-wrap-distance-bottom:0;mso-position-horizontal-relative:page;mso-position-vertical-relative:page;mso-width-percent:400;mso-height-percent:700;mso-left-percent:440;mso-top-percent:25;mso-width-relative:page;mso-height-relative:page;v-text-anchor:middle" o:gfxdata="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" fillcolor="white [3212]" strokecolor="#5f131f [1614]" strokeweight="1.25pt">
+                  <v:rect w14:anchorId="5466596D" id="Rectangle 36" o:spid="_x0000_s1026" style="position:absolute;margin-left:0;margin-top:0;width:244.8pt;height:554.4pt;z-index:251659264;visibility:visible;mso-wrap-style:square;mso-width-percent:400;mso-height-percent:700;mso-left-percent:440;mso-top-percent:25;mso-wrap-distance-left:9pt;mso-wrap-distance-top:0;mso-wrap-distance-right:9pt;mso-wrap-distance-bottom:0;mso-position-horizontal-relative:page;mso-position-vertical-relative:page;mso-width-percent:400;mso-height-percent:700;mso-left-percent:440;mso-top-percent:25;mso-width-relative:page;mso-height-relative:page;v-text-anchor:middle" o:gfxdata="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" fillcolor="white [3212]" strokecolor="#5f131f [1614]" strokeweight="1.25pt">
                     <w10:wrap anchorx="page" anchory="page"/>
                   </v:rect>
                 </w:pict>
@@ -634,7 +634,7 @@
               </mc:Choice>
               <mc:Fallback>
                 <w:pict>
-                  <v:rect w14:anchorId="412AC077" id="Rectangle 37" o:spid="_x0000_s1026" style="position:absolute;margin-left:0;margin-top:0;width:226.45pt;height:9.35pt;z-index:251662336;visibility:visible;mso-wrap-style:square;mso-width-percent:370;mso-height-percent:0;mso-left-percent:455;mso-top-percent:690;mso-wrap-distance-left:9pt;mso-wrap-distance-top:0;mso-wrap-distance-right:9pt;mso-wrap-distance-bottom:0;mso-position-horizontal-relative:page;mso-position-vertical-relative:page;mso-width-percent:370;mso-height-percent:0;mso-left-percent:455;mso-top-percent:690;mso-width-relative:page;mso-height-relative:margin;v-text-anchor:middle" o:gfxdata="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" fillcolor="#981e32 [3204]" stroked="f" strokeweight="2pt">
+                  <v:rect w14:anchorId="07DCCD7F" id="Rectangle 37" o:spid="_x0000_s1026" style="position:absolute;margin-left:0;margin-top:0;width:226.45pt;height:9.35pt;z-index:251662336;visibility:visible;mso-wrap-style:square;mso-width-percent:370;mso-height-percent:0;mso-left-percent:455;mso-top-percent:690;mso-wrap-distance-left:9pt;mso-wrap-distance-top:0;mso-wrap-distance-right:9pt;mso-wrap-distance-bottom:0;mso-position-horizontal-relative:page;mso-position-vertical-relative:page;mso-width-percent:370;mso-height-percent:0;mso-left-percent:455;mso-top-percent:690;mso-width-relative:page;mso-height-relative:margin;v-text-anchor:middle" o:gfxdata="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" fillcolor="#981e32 [3204]" stroked="f" strokeweight="2pt">
                     <w10:wrap anchorx="page" anchory="page"/>
                   </v:rect>
                 </w:pict>
@@ -1120,7 +1120,6 @@
         <w:br w:type="page"/>
       </w:r>
     </w:p>
-    <w:p/>
     <w:sdt>
       <w:sdtPr>
         <w:rPr>
@@ -1147,12 +1146,15 @@
         <w:p>
           <w:pPr>
             <w:pStyle w:val="TOCHeading"/>
+            <w:numPr>
+              <w:ilvl w:val="0"/>
+              <w:numId w:val="0"/>
+            </w:numPr>
+            <w:ind w:left="432"/>
           </w:pPr>
           <w:r>
             <w:t>Table of Contents</w:t>
           </w:r>
-          <w:bookmarkStart w:id="0" w:name="_GoBack"/>
-          <w:bookmarkEnd w:id="0"/>
         </w:p>
         <w:p>
           <w:pPr>
@@ -1175,7 +1177,7 @@
           <w:r>
             <w:fldChar w:fldCharType="separate"/>
           </w:r>
-          <w:hyperlink w:anchor="_Toc526110944" w:history="1">
+          <w:hyperlink w:anchor="_Toc526368853" w:history="1">
             <w:r>
               <w:rPr>
                 <w:rStyle w:val="Hyperlink"/>
@@ -1216,7 +1218,7 @@
                 <w:noProof/>
                 <w:webHidden/>
               </w:rPr>
-              <w:instrText xml:space="preserve"> PAGEREF _Toc526110944 \h </w:instrText>
+              <w:instrText xml:space="preserve"> PAGEREF _Toc526368853 \h </w:instrText>
             </w:r>
             <w:r>
               <w:rPr>
@@ -1259,7 +1261,7 @@
               <w:lang w:eastAsia="en-US"/>
             </w:rPr>
           </w:pPr>
-          <w:hyperlink w:anchor="_Toc526110945" w:history="1">
+          <w:hyperlink w:anchor="_Toc526368854" w:history="1">
             <w:r>
               <w:rPr>
                 <w:rStyle w:val="Hyperlink"/>
@@ -1300,7 +1302,7 @@
                 <w:noProof/>
                 <w:webHidden/>
               </w:rPr>
-              <w:instrText xml:space="preserve"> PAGEREF _Toc526110945 \h </w:instrText>
+              <w:instrText xml:space="preserve"> PAGEREF _Toc526368854 \h </w:instrText>
             </w:r>
             <w:r>
               <w:rPr>
@@ -1343,7 +1345,7 @@
               <w:lang w:eastAsia="en-US"/>
             </w:rPr>
           </w:pPr>
-          <w:hyperlink w:anchor="_Toc526110946" w:history="1">
+          <w:hyperlink w:anchor="_Toc526368855" w:history="1">
             <w:r>
               <w:rPr>
                 <w:rStyle w:val="Hyperlink"/>
@@ -1385,7 +1387,7 @@
                 <w:noProof/>
                 <w:webHidden/>
               </w:rPr>
-              <w:instrText xml:space="preserve"> PAGEREF _Toc526110946 \h </w:instrText>
+              <w:instrText xml:space="preserve"> PAGEREF _Toc526368855 \h </w:instrText>
             </w:r>
             <w:r>
               <w:rPr>
@@ -1428,7 +1430,7 @@
               <w:lang w:eastAsia="en-US"/>
             </w:rPr>
           </w:pPr>
-          <w:hyperlink w:anchor="_Toc526110947" w:history="1">
+          <w:hyperlink w:anchor="_Toc526368856" w:history="1">
             <w:r>
               <w:rPr>
                 <w:rStyle w:val="Hyperlink"/>
@@ -1469,7 +1471,7 @@
                 <w:noProof/>
                 <w:webHidden/>
               </w:rPr>
-              <w:instrText xml:space="preserve"> PAGEREF _Toc526110947 \h </w:instrText>
+              <w:instrText xml:space="preserve"> PAGEREF _Toc526368856 \h </w:instrText>
             </w:r>
             <w:r>
               <w:rPr>
@@ -1512,7 +1514,7 @@
               <w:lang w:eastAsia="en-US"/>
             </w:rPr>
           </w:pPr>
-          <w:hyperlink w:anchor="_Toc526110948" w:history="1">
+          <w:hyperlink w:anchor="_Toc526368857" w:history="1">
             <w:r>
               <w:rPr>
                 <w:rStyle w:val="Hyperlink"/>
@@ -1553,7 +1555,7 @@
                 <w:noProof/>
                 <w:webHidden/>
               </w:rPr>
-              <w:instrText xml:space="preserve"> PAGEREF _Toc526110948 \h </w:instrText>
+              <w:instrText xml:space="preserve"> PAGEREF _Toc526368857 \h </w:instrText>
             </w:r>
             <w:r>
               <w:rPr>
@@ -1596,7 +1598,7 @@
               <w:lang w:eastAsia="en-US"/>
             </w:rPr>
           </w:pPr>
-          <w:hyperlink w:anchor="_Toc526110949" w:history="1">
+          <w:hyperlink w:anchor="_Toc526368858" w:history="1">
             <w:r>
               <w:rPr>
                 <w:rStyle w:val="Hyperlink"/>
@@ -1638,7 +1640,7 @@
                 <w:noProof/>
                 <w:webHidden/>
               </w:rPr>
-              <w:instrText xml:space="preserve"> PAGEREF _Toc526110949 \h </w:instrText>
+              <w:instrText xml:space="preserve"> PAGEREF _Toc526368858 \h </w:instrText>
             </w:r>
             <w:r>
               <w:rPr>
@@ -1689,10 +1691,697 @@
       <w:pPr>
         <w:pStyle w:val="Heading1"/>
       </w:pPr>
-      <w:bookmarkStart w:id="1" w:name="_Toc526110944"/>
+      <w:bookmarkStart w:id="0" w:name="_Toc526368853"/>
       <w:r>
         <w:lastRenderedPageBreak/>
         <w:t>Example Heading</w:t>
+      </w:r>
+      <w:bookmarkEnd w:id="0"/>
+    </w:p>
+    <w:p>
+      <w:pPr>
+        <w:ind w:firstLine="720"/>
+      </w:pPr>
+      <w:r>
+        <w:t xml:space="preserve">Lorem ipsum dolor sit </w:t>
+      </w:r>
+      <w:proofErr w:type="spellStart"/>
+      <w:r>
+        <w:t>amet</w:t>
+      </w:r>
+      <w:proofErr w:type="spellEnd"/>
+      <w:r>
+        <w:t xml:space="preserve">, </w:t>
+      </w:r>
+      <w:proofErr w:type="spellStart"/>
+      <w:r>
+        <w:t>consectetur</w:t>
+      </w:r>
+      <w:proofErr w:type="spellEnd"/>
+      <w:r>
+        <w:t xml:space="preserve"> </w:t>
+      </w:r>
+      <w:proofErr w:type="spellStart"/>
+      <w:r>
+        <w:t>adipiscing</w:t>
+      </w:r>
+      <w:proofErr w:type="spellEnd"/>
+      <w:r>
+        <w:t xml:space="preserve"> </w:t>
+      </w:r>
+      <w:proofErr w:type="spellStart"/>
+      <w:r>
+        <w:t>elit</w:t>
+      </w:r>
+      <w:proofErr w:type="spellEnd"/>
+      <w:r>
+        <w:t xml:space="preserve">. Ut </w:t>
+      </w:r>
+      <w:proofErr w:type="spellStart"/>
+      <w:r>
+        <w:t>auctor</w:t>
+      </w:r>
+      <w:proofErr w:type="spellEnd"/>
+      <w:r>
+        <w:t xml:space="preserve"> dui vel </w:t>
+      </w:r>
+      <w:proofErr w:type="spellStart"/>
+      <w:r>
+        <w:t>orci</w:t>
+      </w:r>
+      <w:proofErr w:type="spellEnd"/>
+      <w:r>
+        <w:t xml:space="preserve"> </w:t>
+      </w:r>
+      <w:proofErr w:type="spellStart"/>
+      <w:r>
+        <w:t>congue</w:t>
+      </w:r>
+      <w:proofErr w:type="spellEnd"/>
+      <w:r>
+        <w:t xml:space="preserve"> </w:t>
+      </w:r>
+      <w:proofErr w:type="spellStart"/>
+      <w:r>
+        <w:t>imperdiet</w:t>
+      </w:r>
+      <w:proofErr w:type="spellEnd"/>
+      <w:r>
+        <w:t xml:space="preserve">. Nunc </w:t>
+      </w:r>
+      <w:proofErr w:type="spellStart"/>
+      <w:r>
+        <w:t>sollicitudin</w:t>
+      </w:r>
+      <w:proofErr w:type="spellEnd"/>
+      <w:r>
+        <w:t xml:space="preserve"> </w:t>
+      </w:r>
+      <w:proofErr w:type="spellStart"/>
+      <w:r>
+        <w:t>sodales</w:t>
+      </w:r>
+      <w:proofErr w:type="spellEnd"/>
+      <w:r>
+        <w:t xml:space="preserve"> </w:t>
+      </w:r>
+      <w:proofErr w:type="spellStart"/>
+      <w:r>
+        <w:t>metus</w:t>
+      </w:r>
+      <w:proofErr w:type="spellEnd"/>
+      <w:r>
+        <w:t xml:space="preserve">. Nunc </w:t>
+      </w:r>
+      <w:proofErr w:type="spellStart"/>
+      <w:r>
+        <w:t>congue</w:t>
+      </w:r>
+      <w:proofErr w:type="spellEnd"/>
+      <w:r>
+        <w:t xml:space="preserve">, </w:t>
+      </w:r>
+      <w:proofErr w:type="spellStart"/>
+      <w:r>
+        <w:t>sem</w:t>
+      </w:r>
+      <w:proofErr w:type="spellEnd"/>
+      <w:r>
+        <w:t xml:space="preserve"> semper </w:t>
+      </w:r>
+      <w:proofErr w:type="spellStart"/>
+      <w:r>
+        <w:t>egestas</w:t>
+      </w:r>
+      <w:proofErr w:type="spellEnd"/>
+      <w:r>
+        <w:t xml:space="preserve"> dictum, </w:t>
+      </w:r>
+      <w:proofErr w:type="spellStart"/>
+      <w:r>
+        <w:t>turpis</w:t>
+      </w:r>
+      <w:proofErr w:type="spellEnd"/>
+      <w:r>
+        <w:t xml:space="preserve"> </w:t>
+      </w:r>
+      <w:proofErr w:type="spellStart"/>
+      <w:r>
+        <w:t>augue</w:t>
+      </w:r>
+      <w:proofErr w:type="spellEnd"/>
+      <w:r>
+        <w:t xml:space="preserve"> </w:t>
+      </w:r>
+      <w:proofErr w:type="spellStart"/>
+      <w:r>
+        <w:t>feugiat</w:t>
+      </w:r>
+      <w:proofErr w:type="spellEnd"/>
+      <w:r>
+        <w:t xml:space="preserve"> </w:t>
+      </w:r>
+      <w:proofErr w:type="spellStart"/>
+      <w:r>
+        <w:t>tellus</w:t>
+      </w:r>
+      <w:proofErr w:type="spellEnd"/>
+      <w:r>
+        <w:t xml:space="preserve">, </w:t>
+      </w:r>
+      <w:proofErr w:type="spellStart"/>
+      <w:r>
+        <w:t>eget</w:t>
+      </w:r>
+      <w:proofErr w:type="spellEnd"/>
+      <w:r>
+        <w:t xml:space="preserve"> </w:t>
+      </w:r>
+      <w:proofErr w:type="spellStart"/>
+      <w:r>
+        <w:t>posuere</w:t>
+      </w:r>
+      <w:proofErr w:type="spellEnd"/>
+      <w:r>
+        <w:t xml:space="preserve"> </w:t>
+      </w:r>
+      <w:proofErr w:type="spellStart"/>
+      <w:r>
+        <w:t>orci</w:t>
+      </w:r>
+      <w:proofErr w:type="spellEnd"/>
+      <w:r>
+        <w:t xml:space="preserve"> ligula ac </w:t>
+      </w:r>
+      <w:proofErr w:type="spellStart"/>
+      <w:r>
+        <w:t>nunc</w:t>
+      </w:r>
+      <w:proofErr w:type="spellEnd"/>
+      <w:r>
+        <w:t xml:space="preserve">. </w:t>
+      </w:r>
+      <w:proofErr w:type="spellStart"/>
+      <w:r>
+        <w:t>Pellentesque</w:t>
+      </w:r>
+      <w:proofErr w:type="spellEnd"/>
+      <w:r>
+        <w:t xml:space="preserve"> </w:t>
+      </w:r>
+      <w:proofErr w:type="spellStart"/>
+      <w:r>
+        <w:t>quis</w:t>
+      </w:r>
+      <w:proofErr w:type="spellEnd"/>
+      <w:r>
+        <w:t xml:space="preserve"> ex lorem. </w:t>
+      </w:r>
+      <w:proofErr w:type="spellStart"/>
+      <w:r>
+        <w:t>Suspendisse</w:t>
+      </w:r>
+      <w:proofErr w:type="spellEnd"/>
+      <w:r>
+        <w:t xml:space="preserve"> et </w:t>
+      </w:r>
+      <w:proofErr w:type="spellStart"/>
+      <w:r>
+        <w:t>tincidunt</w:t>
+      </w:r>
+      <w:proofErr w:type="spellEnd"/>
+      <w:r>
+        <w:t xml:space="preserve"> </w:t>
+      </w:r>
+      <w:proofErr w:type="spellStart"/>
+      <w:r>
+        <w:t>massa</w:t>
+      </w:r>
+      <w:proofErr w:type="spellEnd"/>
+      <w:r>
+        <w:t xml:space="preserve">. </w:t>
+      </w:r>
+      <w:proofErr w:type="spellStart"/>
+      <w:r>
+        <w:t>Curabitur</w:t>
+      </w:r>
+      <w:proofErr w:type="spellEnd"/>
+      <w:r>
+        <w:t xml:space="preserve"> maximus magna id ex </w:t>
+      </w:r>
+      <w:proofErr w:type="spellStart"/>
+      <w:r>
+        <w:t>ultrices</w:t>
+      </w:r>
+      <w:proofErr w:type="spellEnd"/>
+      <w:r>
+        <w:t xml:space="preserve"> pharetra vel </w:t>
+      </w:r>
+      <w:proofErr w:type="spellStart"/>
+      <w:r>
+        <w:t>nec</w:t>
+      </w:r>
+      <w:proofErr w:type="spellEnd"/>
+      <w:r>
+        <w:t xml:space="preserve"> ante. </w:t>
+      </w:r>
+      <w:proofErr w:type="spellStart"/>
+      <w:r>
+        <w:t>Aliquam</w:t>
+      </w:r>
+      <w:proofErr w:type="spellEnd"/>
+      <w:r>
+        <w:t xml:space="preserve"> </w:t>
+      </w:r>
+      <w:proofErr w:type="spellStart"/>
+      <w:r>
+        <w:t>erat</w:t>
+      </w:r>
+      <w:proofErr w:type="spellEnd"/>
+      <w:r>
+        <w:t xml:space="preserve"> </w:t>
+      </w:r>
+      <w:proofErr w:type="spellStart"/>
+      <w:r>
+        <w:t>volutpat</w:t>
+      </w:r>
+      <w:proofErr w:type="spellEnd"/>
+      <w:r>
+        <w:t xml:space="preserve">. </w:t>
+      </w:r>
+      <w:proofErr w:type="spellStart"/>
+      <w:r>
+        <w:t>Phasellus</w:t>
+      </w:r>
+      <w:proofErr w:type="spellEnd"/>
+      <w:r>
+        <w:t xml:space="preserve"> at </w:t>
+      </w:r>
+      <w:proofErr w:type="spellStart"/>
+      <w:r>
+        <w:t>felis</w:t>
+      </w:r>
+      <w:proofErr w:type="spellEnd"/>
+      <w:r>
+        <w:t xml:space="preserve"> </w:t>
+      </w:r>
+      <w:proofErr w:type="spellStart"/>
+      <w:r>
+        <w:t>ullamcorper</w:t>
+      </w:r>
+      <w:proofErr w:type="spellEnd"/>
+      <w:r>
+        <w:t xml:space="preserve">, </w:t>
+      </w:r>
+      <w:proofErr w:type="spellStart"/>
+      <w:r>
+        <w:t>molestie</w:t>
+      </w:r>
+      <w:proofErr w:type="spellEnd"/>
+      <w:r>
+        <w:t xml:space="preserve"> </w:t>
+      </w:r>
+      <w:proofErr w:type="spellStart"/>
+      <w:r>
+        <w:t>tortor</w:t>
+      </w:r>
+      <w:proofErr w:type="spellEnd"/>
+      <w:r>
+        <w:t xml:space="preserve"> a, </w:t>
+      </w:r>
+      <w:proofErr w:type="spellStart"/>
+      <w:r>
+        <w:t>imperdiet</w:t>
+      </w:r>
+      <w:proofErr w:type="spellEnd"/>
+      <w:r>
+        <w:t xml:space="preserve"> diam. </w:t>
+      </w:r>
+      <w:proofErr w:type="spellStart"/>
+      <w:r>
+        <w:t>Pellentesque</w:t>
+      </w:r>
+      <w:proofErr w:type="spellEnd"/>
+      <w:r>
+        <w:t xml:space="preserve"> </w:t>
+      </w:r>
+      <w:proofErr w:type="spellStart"/>
+      <w:r>
+        <w:t>ut</w:t>
+      </w:r>
+      <w:proofErr w:type="spellEnd"/>
+      <w:r>
+        <w:t xml:space="preserve"> </w:t>
+      </w:r>
+      <w:proofErr w:type="spellStart"/>
+      <w:r>
+        <w:t>porttitor</w:t>
+      </w:r>
+      <w:proofErr w:type="spellEnd"/>
+      <w:r>
+        <w:t xml:space="preserve"> </w:t>
+      </w:r>
+      <w:proofErr w:type="spellStart"/>
+      <w:r>
+        <w:t>nunc</w:t>
+      </w:r>
+      <w:proofErr w:type="spellEnd"/>
+      <w:r>
+        <w:t xml:space="preserve">. </w:t>
+      </w:r>
+      <w:proofErr w:type="spellStart"/>
+      <w:r>
+        <w:t>Pellentesque</w:t>
+      </w:r>
+      <w:proofErr w:type="spellEnd"/>
+      <w:r>
+        <w:t xml:space="preserve"> pharetra at </w:t>
+      </w:r>
+      <w:proofErr w:type="spellStart"/>
+      <w:r>
+        <w:t>eros</w:t>
+      </w:r>
+      <w:proofErr w:type="spellEnd"/>
+      <w:r>
+        <w:t xml:space="preserve"> </w:t>
+      </w:r>
+      <w:proofErr w:type="spellStart"/>
+      <w:r>
+        <w:t>eget</w:t>
+      </w:r>
+      <w:proofErr w:type="spellEnd"/>
+      <w:r>
+        <w:t xml:space="preserve"> </w:t>
+      </w:r>
+      <w:proofErr w:type="spellStart"/>
+      <w:r>
+        <w:t>consectetur</w:t>
+      </w:r>
+      <w:proofErr w:type="spellEnd"/>
+      <w:r>
+        <w:t xml:space="preserve">. </w:t>
+      </w:r>
+      <w:proofErr w:type="spellStart"/>
+      <w:r>
+        <w:t>Quisque</w:t>
+      </w:r>
+      <w:proofErr w:type="spellEnd"/>
+      <w:r>
+        <w:t xml:space="preserve"> </w:t>
+      </w:r>
+      <w:proofErr w:type="spellStart"/>
+      <w:r>
+        <w:t>elementum</w:t>
+      </w:r>
+      <w:proofErr w:type="spellEnd"/>
+      <w:r>
+        <w:t xml:space="preserve">, libero et </w:t>
+      </w:r>
+      <w:proofErr w:type="spellStart"/>
+      <w:r>
+        <w:t>scelerisque</w:t>
+      </w:r>
+      <w:proofErr w:type="spellEnd"/>
+      <w:r>
+        <w:t xml:space="preserve"> </w:t>
+      </w:r>
+      <w:proofErr w:type="spellStart"/>
+      <w:r>
+        <w:t>tristique</w:t>
+      </w:r>
+      <w:proofErr w:type="spellEnd"/>
+      <w:r>
+        <w:t xml:space="preserve">, </w:t>
+      </w:r>
+      <w:proofErr w:type="spellStart"/>
+      <w:r>
+        <w:t>leo</w:t>
+      </w:r>
+      <w:proofErr w:type="spellEnd"/>
+      <w:r>
+        <w:t xml:space="preserve"> </w:t>
+      </w:r>
+      <w:proofErr w:type="spellStart"/>
+      <w:r>
+        <w:t>augue</w:t>
+      </w:r>
+      <w:proofErr w:type="spellEnd"/>
+      <w:r>
+        <w:t xml:space="preserve"> </w:t>
+      </w:r>
+      <w:proofErr w:type="spellStart"/>
+      <w:r>
+        <w:t>tempor</w:t>
+      </w:r>
+      <w:proofErr w:type="spellEnd"/>
+      <w:r>
+        <w:t xml:space="preserve"> </w:t>
+      </w:r>
+      <w:proofErr w:type="spellStart"/>
+      <w:r>
+        <w:t>risus</w:t>
+      </w:r>
+      <w:proofErr w:type="spellEnd"/>
+      <w:r>
+        <w:t xml:space="preserve">, </w:t>
+      </w:r>
+      <w:proofErr w:type="spellStart"/>
+      <w:r>
+        <w:t>sodales</w:t>
+      </w:r>
+      <w:proofErr w:type="spellEnd"/>
+      <w:r>
+        <w:t xml:space="preserve"> </w:t>
+      </w:r>
+      <w:proofErr w:type="spellStart"/>
+      <w:r>
+        <w:t>ultricies</w:t>
+      </w:r>
+      <w:proofErr w:type="spellEnd"/>
+      <w:r>
+        <w:t xml:space="preserve"> </w:t>
+      </w:r>
+      <w:proofErr w:type="spellStart"/>
+      <w:r>
+        <w:t>justo</w:t>
+      </w:r>
+      <w:proofErr w:type="spellEnd"/>
+      <w:r>
+        <w:t xml:space="preserve"> </w:t>
+      </w:r>
+      <w:proofErr w:type="spellStart"/>
+      <w:r>
+        <w:t>arcu</w:t>
+      </w:r>
+      <w:proofErr w:type="spellEnd"/>
+      <w:r>
+        <w:t xml:space="preserve"> tempus </w:t>
+      </w:r>
+      <w:proofErr w:type="spellStart"/>
+      <w:r>
+        <w:t>neque</w:t>
+      </w:r>
+      <w:proofErr w:type="spellEnd"/>
+      <w:r>
+        <w:t xml:space="preserve">. </w:t>
+      </w:r>
+      <w:proofErr w:type="spellStart"/>
+      <w:r>
+        <w:t>Nulla</w:t>
+      </w:r>
+      <w:proofErr w:type="spellEnd"/>
+      <w:r>
+        <w:t xml:space="preserve"> et cursus </w:t>
+      </w:r>
+      <w:proofErr w:type="spellStart"/>
+      <w:r>
+        <w:t>velit</w:t>
+      </w:r>
+      <w:proofErr w:type="spellEnd"/>
+      <w:r>
+        <w:t xml:space="preserve">. </w:t>
+      </w:r>
+      <w:proofErr w:type="spellStart"/>
+      <w:r>
+        <w:t>Proin</w:t>
+      </w:r>
+      <w:proofErr w:type="spellEnd"/>
+      <w:r>
+        <w:t xml:space="preserve"> sit </w:t>
+      </w:r>
+      <w:proofErr w:type="spellStart"/>
+      <w:r>
+        <w:t>amet</w:t>
+      </w:r>
+      <w:proofErr w:type="spellEnd"/>
+      <w:r>
+        <w:t xml:space="preserve"> </w:t>
+      </w:r>
+      <w:proofErr w:type="spellStart"/>
+      <w:r>
+        <w:t>auctor</w:t>
+      </w:r>
+      <w:proofErr w:type="spellEnd"/>
+      <w:r>
+        <w:t xml:space="preserve"> </w:t>
+      </w:r>
+      <w:proofErr w:type="spellStart"/>
+      <w:r>
+        <w:t>nulla</w:t>
+      </w:r>
+      <w:proofErr w:type="spellEnd"/>
+      <w:r>
+        <w:t xml:space="preserve">. </w:t>
+      </w:r>
+      <w:proofErr w:type="spellStart"/>
+      <w:r>
+        <w:t>Mauris</w:t>
+      </w:r>
+      <w:proofErr w:type="spellEnd"/>
+      <w:r>
+        <w:t xml:space="preserve"> </w:t>
+      </w:r>
+      <w:proofErr w:type="spellStart"/>
+      <w:r>
+        <w:t>ultricies</w:t>
+      </w:r>
+      <w:proofErr w:type="spellEnd"/>
+      <w:r>
+        <w:t xml:space="preserve"> </w:t>
+      </w:r>
+      <w:proofErr w:type="spellStart"/>
+      <w:r>
+        <w:t>volutpat</w:t>
+      </w:r>
+      <w:proofErr w:type="spellEnd"/>
+      <w:r>
+        <w:t xml:space="preserve"> </w:t>
+      </w:r>
+      <w:proofErr w:type="spellStart"/>
+      <w:r>
+        <w:t>turpis</w:t>
+      </w:r>
+      <w:proofErr w:type="spellEnd"/>
+      <w:r>
+        <w:t xml:space="preserve"> et </w:t>
+      </w:r>
+      <w:proofErr w:type="spellStart"/>
+      <w:r>
+        <w:t>bibendum</w:t>
+      </w:r>
+      <w:proofErr w:type="spellEnd"/>
+      <w:r>
+        <w:t xml:space="preserve">. </w:t>
+      </w:r>
+      <w:proofErr w:type="spellStart"/>
+      <w:r>
+        <w:t>Mauris</w:t>
+      </w:r>
+      <w:proofErr w:type="spellEnd"/>
+      <w:r>
+        <w:t xml:space="preserve"> sit </w:t>
+      </w:r>
+      <w:proofErr w:type="spellStart"/>
+      <w:r>
+        <w:t>amet</w:t>
+      </w:r>
+      <w:proofErr w:type="spellEnd"/>
+      <w:r>
+        <w:t xml:space="preserve"> </w:t>
+      </w:r>
+      <w:proofErr w:type="spellStart"/>
+      <w:r>
+        <w:t>turpis</w:t>
+      </w:r>
+      <w:proofErr w:type="spellEnd"/>
+      <w:r>
+        <w:t xml:space="preserve"> vel </w:t>
+      </w:r>
+      <w:proofErr w:type="spellStart"/>
+      <w:r>
+        <w:t>felis</w:t>
+      </w:r>
+      <w:proofErr w:type="spellEnd"/>
+      <w:r>
+        <w:t xml:space="preserve"> </w:t>
+      </w:r>
+      <w:proofErr w:type="spellStart"/>
+      <w:r>
+        <w:t>tristique</w:t>
+      </w:r>
+      <w:proofErr w:type="spellEnd"/>
+      <w:r>
+        <w:t xml:space="preserve"> </w:t>
+      </w:r>
+      <w:proofErr w:type="spellStart"/>
+      <w:r>
+        <w:t>varius</w:t>
+      </w:r>
+      <w:proofErr w:type="spellEnd"/>
+      <w:r>
+        <w:t xml:space="preserve"> </w:t>
+      </w:r>
+      <w:proofErr w:type="gramStart"/>
+      <w:r>
+        <w:t xml:space="preserve">non </w:t>
+      </w:r>
+      <w:proofErr w:type="spellStart"/>
+      <w:r>
+        <w:t>non</w:t>
+      </w:r>
+      <w:proofErr w:type="spellEnd"/>
+      <w:proofErr w:type="gramEnd"/>
+      <w:r>
+        <w:t xml:space="preserve"> </w:t>
+      </w:r>
+      <w:proofErr w:type="spellStart"/>
+      <w:r>
+        <w:t>lectus</w:t>
+      </w:r>
+      <w:proofErr w:type="spellEnd"/>
+      <w:r>
+        <w:t xml:space="preserve">. Vestibulum </w:t>
+      </w:r>
+      <w:proofErr w:type="spellStart"/>
+      <w:r>
+        <w:t>dignissim</w:t>
+      </w:r>
+      <w:proofErr w:type="spellEnd"/>
+      <w:r>
+        <w:t xml:space="preserve"> </w:t>
+      </w:r>
+      <w:proofErr w:type="spellStart"/>
+      <w:r>
+        <w:t>volutpat</w:t>
+      </w:r>
+      <w:proofErr w:type="spellEnd"/>
+      <w:r>
+        <w:t xml:space="preserve"> </w:t>
+      </w:r>
+      <w:proofErr w:type="spellStart"/>
+      <w:r>
+        <w:t>erat</w:t>
+      </w:r>
+      <w:proofErr w:type="spellEnd"/>
+      <w:r>
+        <w:t xml:space="preserve"> in </w:t>
+      </w:r>
+      <w:proofErr w:type="spellStart"/>
+      <w:r>
+        <w:t>luctus</w:t>
+      </w:r>
+      <w:proofErr w:type="spellEnd"/>
+      <w:r>
+        <w:t>.</w:t>
+      </w:r>
+    </w:p>
+    <w:p>
+      <w:pPr>
+        <w:pStyle w:val="Heading2"/>
+      </w:pPr>
+      <w:bookmarkStart w:id="1" w:name="_Toc526368854"/>
+      <w:r>
+        <w:t>Example Subheading</w:t>
       </w:r>
       <w:bookmarkEnd w:id="1"/>
     </w:p>
@@ -2375,13 +3064,19 @@
     </w:p>
     <w:p>
       <w:pPr>
-        <w:pStyle w:val="Heading2"/>
+        <w:pStyle w:val="Heading3"/>
       </w:pPr>
-      <w:bookmarkStart w:id="2" w:name="_Toc526110945"/>
-      <w:r>
+      <w:bookmarkStart w:id="2" w:name="_Toc526368855"/>
+      <w:r>
+        <w:rPr>
+          <w:shd w:val="clear" w:color="auto" w:fill="FFFFFF"/>
+        </w:rPr>
         <w:t>Example Subheading</w:t>
       </w:r>
       <w:bookmarkEnd w:id="2"/>
+      <w:r>
+        <w:t xml:space="preserve"> </w:t>
+      </w:r>
     </w:p>
     <w:p>
       <w:pPr>
@@ -3062,19 +3757,13 @@
     </w:p>
     <w:p>
       <w:pPr>
-        <w:pStyle w:val="Heading3"/>
+        <w:pStyle w:val="Heading1"/>
       </w:pPr>
-      <w:bookmarkStart w:id="3" w:name="_Toc526110946"/>
-      <w:r>
-        <w:rPr>
-          <w:shd w:val="clear" w:color="auto" w:fill="FFFFFF"/>
-        </w:rPr>
-        <w:t>Example Subheading</w:t>
+      <w:bookmarkStart w:id="3" w:name="_Toc526368856"/>
+      <w:r>
+        <w:t>Example Heading</w:t>
       </w:r>
       <w:bookmarkEnd w:id="3"/>
-      <w:r>
-        <w:t xml:space="preserve"> </w:t>
-      </w:r>
     </w:p>
     <w:p>
       <w:pPr>
@@ -3253,6 +3942,7 @@
       </w:r>
       <w:proofErr w:type="spellStart"/>
       <w:r>
+        <w:lastRenderedPageBreak/>
         <w:t>nunc</w:t>
       </w:r>
       <w:proofErr w:type="spellEnd"/>
@@ -3755,11 +4445,11 @@
     </w:p>
     <w:p>
       <w:pPr>
-        <w:pStyle w:val="Heading1"/>
+        <w:pStyle w:val="Heading2"/>
       </w:pPr>
-      <w:bookmarkStart w:id="4" w:name="_Toc526110947"/>
-      <w:r>
-        <w:t>Example Heading</w:t>
+      <w:bookmarkStart w:id="4" w:name="_Toc526368857"/>
+      <w:r>
+        <w:t>Example Subheading</w:t>
       </w:r>
       <w:bookmarkEnd w:id="4"/>
     </w:p>
@@ -3940,7 +4630,6 @@
       </w:r>
       <w:proofErr w:type="spellStart"/>
       <w:r>
-        <w:lastRenderedPageBreak/>
         <w:t>nunc</w:t>
       </w:r>
       <w:proofErr w:type="spellEnd"/>
@@ -4443,13 +5132,19 @@
     </w:p>
     <w:p>
       <w:pPr>
-        <w:pStyle w:val="Heading2"/>
+        <w:pStyle w:val="Heading3"/>
       </w:pPr>
-      <w:bookmarkStart w:id="5" w:name="_Toc526110948"/>
-      <w:r>
+      <w:bookmarkStart w:id="5" w:name="_Toc526368858"/>
+      <w:r>
+        <w:rPr>
+          <w:shd w:val="clear" w:color="auto" w:fill="FFFFFF"/>
+        </w:rPr>
         <w:t>Example Subheading</w:t>
       </w:r>
       <w:bookmarkEnd w:id="5"/>
+      <w:r>
+        <w:t xml:space="preserve"> </w:t>
+      </w:r>
     </w:p>
     <w:p>
       <w:pPr>
@@ -5130,701 +5825,10 @@
     </w:p>
     <w:p>
       <w:pPr>
-        <w:pStyle w:val="Heading3"/>
-      </w:pPr>
-      <w:bookmarkStart w:id="6" w:name="_Toc526110949"/>
-      <w:r>
-        <w:rPr>
-          <w:shd w:val="clear" w:color="auto" w:fill="FFFFFF"/>
-        </w:rPr>
-        <w:t>Example Subheading</w:t>
-      </w:r>
-      <w:bookmarkEnd w:id="6"/>
-      <w:r>
-        <w:t xml:space="preserve"> </w:t>
-      </w:r>
-    </w:p>
-    <w:p>
-      <w:pPr>
         <w:ind w:firstLine="720"/>
       </w:pPr>
-      <w:r>
-        <w:t xml:space="preserve">Lorem ipsum dolor sit </w:t>
-      </w:r>
-      <w:proofErr w:type="spellStart"/>
-      <w:r>
-        <w:t>amet</w:t>
-      </w:r>
-      <w:proofErr w:type="spellEnd"/>
-      <w:r>
-        <w:t xml:space="preserve">, </w:t>
-      </w:r>
-      <w:proofErr w:type="spellStart"/>
-      <w:r>
-        <w:t>consectetur</w:t>
-      </w:r>
-      <w:proofErr w:type="spellEnd"/>
-      <w:r>
-        <w:t xml:space="preserve"> </w:t>
-      </w:r>
-      <w:proofErr w:type="spellStart"/>
-      <w:r>
-        <w:t>adipiscing</w:t>
-      </w:r>
-      <w:proofErr w:type="spellEnd"/>
-      <w:r>
-        <w:t xml:space="preserve"> </w:t>
-      </w:r>
-      <w:proofErr w:type="spellStart"/>
-      <w:r>
-        <w:t>elit</w:t>
-      </w:r>
-      <w:proofErr w:type="spellEnd"/>
-      <w:r>
-        <w:t xml:space="preserve">. Ut </w:t>
-      </w:r>
-      <w:proofErr w:type="spellStart"/>
-      <w:r>
-        <w:t>auctor</w:t>
-      </w:r>
-      <w:proofErr w:type="spellEnd"/>
-      <w:r>
-        <w:t xml:space="preserve"> dui vel </w:t>
-      </w:r>
-      <w:proofErr w:type="spellStart"/>
-      <w:r>
-        <w:t>orci</w:t>
-      </w:r>
-      <w:proofErr w:type="spellEnd"/>
-      <w:r>
-        <w:t xml:space="preserve"> </w:t>
-      </w:r>
-      <w:proofErr w:type="spellStart"/>
-      <w:r>
-        <w:t>congue</w:t>
-      </w:r>
-      <w:proofErr w:type="spellEnd"/>
-      <w:r>
-        <w:t xml:space="preserve"> </w:t>
-      </w:r>
-      <w:proofErr w:type="spellStart"/>
-      <w:r>
-        <w:t>imperdiet</w:t>
-      </w:r>
-      <w:proofErr w:type="spellEnd"/>
-      <w:r>
-        <w:t xml:space="preserve">. Nunc </w:t>
-      </w:r>
-      <w:proofErr w:type="spellStart"/>
-      <w:r>
-        <w:t>sollicitudin</w:t>
-      </w:r>
-      <w:proofErr w:type="spellEnd"/>
-      <w:r>
-        <w:t xml:space="preserve"> </w:t>
-      </w:r>
-      <w:proofErr w:type="spellStart"/>
-      <w:r>
-        <w:t>sodales</w:t>
-      </w:r>
-      <w:proofErr w:type="spellEnd"/>
-      <w:r>
-        <w:t xml:space="preserve"> </w:t>
-      </w:r>
-      <w:proofErr w:type="spellStart"/>
-      <w:r>
-        <w:t>metus</w:t>
-      </w:r>
-      <w:proofErr w:type="spellEnd"/>
-      <w:r>
-        <w:t xml:space="preserve">. Nunc </w:t>
-      </w:r>
-      <w:proofErr w:type="spellStart"/>
-      <w:r>
-        <w:t>congue</w:t>
-      </w:r>
-      <w:proofErr w:type="spellEnd"/>
-      <w:r>
-        <w:t xml:space="preserve">, </w:t>
-      </w:r>
-      <w:proofErr w:type="spellStart"/>
-      <w:r>
-        <w:t>sem</w:t>
-      </w:r>
-      <w:proofErr w:type="spellEnd"/>
-      <w:r>
-        <w:t xml:space="preserve"> semper </w:t>
-      </w:r>
-      <w:proofErr w:type="spellStart"/>
-      <w:r>
-        <w:t>egestas</w:t>
-      </w:r>
-      <w:proofErr w:type="spellEnd"/>
-      <w:r>
-        <w:t xml:space="preserve"> dictum, </w:t>
-      </w:r>
-      <w:proofErr w:type="spellStart"/>
-      <w:r>
-        <w:t>turpis</w:t>
-      </w:r>
-      <w:proofErr w:type="spellEnd"/>
-      <w:r>
-        <w:t xml:space="preserve"> </w:t>
-      </w:r>
-      <w:proofErr w:type="spellStart"/>
-      <w:r>
-        <w:t>augue</w:t>
-      </w:r>
-      <w:proofErr w:type="spellEnd"/>
-      <w:r>
-        <w:t xml:space="preserve"> </w:t>
-      </w:r>
-      <w:proofErr w:type="spellStart"/>
-      <w:r>
-        <w:t>feugiat</w:t>
-      </w:r>
-      <w:proofErr w:type="spellEnd"/>
-      <w:r>
-        <w:t xml:space="preserve"> </w:t>
-      </w:r>
-      <w:proofErr w:type="spellStart"/>
-      <w:r>
-        <w:t>tellus</w:t>
-      </w:r>
-      <w:proofErr w:type="spellEnd"/>
-      <w:r>
-        <w:t xml:space="preserve">, </w:t>
-      </w:r>
-      <w:proofErr w:type="spellStart"/>
-      <w:r>
-        <w:t>eget</w:t>
-      </w:r>
-      <w:proofErr w:type="spellEnd"/>
-      <w:r>
-        <w:t xml:space="preserve"> </w:t>
-      </w:r>
-      <w:proofErr w:type="spellStart"/>
-      <w:r>
-        <w:t>posuere</w:t>
-      </w:r>
-      <w:proofErr w:type="spellEnd"/>
-      <w:r>
-        <w:t xml:space="preserve"> </w:t>
-      </w:r>
-      <w:proofErr w:type="spellStart"/>
-      <w:r>
-        <w:t>orci</w:t>
-      </w:r>
-      <w:proofErr w:type="spellEnd"/>
-      <w:r>
-        <w:t xml:space="preserve"> ligula ac </w:t>
-      </w:r>
-      <w:proofErr w:type="spellStart"/>
-      <w:r>
-        <w:t>nunc</w:t>
-      </w:r>
-      <w:proofErr w:type="spellEnd"/>
-      <w:r>
-        <w:t xml:space="preserve">. </w:t>
-      </w:r>
-      <w:proofErr w:type="spellStart"/>
-      <w:r>
-        <w:t>Pellentesque</w:t>
-      </w:r>
-      <w:proofErr w:type="spellEnd"/>
-      <w:r>
-        <w:t xml:space="preserve"> </w:t>
-      </w:r>
-      <w:proofErr w:type="spellStart"/>
-      <w:r>
-        <w:t>quis</w:t>
-      </w:r>
-      <w:proofErr w:type="spellEnd"/>
-      <w:r>
-        <w:t xml:space="preserve"> ex lorem. </w:t>
-      </w:r>
-      <w:proofErr w:type="spellStart"/>
-      <w:r>
-        <w:t>Suspendisse</w:t>
-      </w:r>
-      <w:proofErr w:type="spellEnd"/>
-      <w:r>
-        <w:t xml:space="preserve"> et </w:t>
-      </w:r>
-      <w:proofErr w:type="spellStart"/>
-      <w:r>
-        <w:t>tincidunt</w:t>
-      </w:r>
-      <w:proofErr w:type="spellEnd"/>
-      <w:r>
-        <w:t xml:space="preserve"> </w:t>
-      </w:r>
-      <w:proofErr w:type="spellStart"/>
-      <w:r>
-        <w:t>massa</w:t>
-      </w:r>
-      <w:proofErr w:type="spellEnd"/>
-      <w:r>
-        <w:t xml:space="preserve">. </w:t>
-      </w:r>
-      <w:proofErr w:type="spellStart"/>
-      <w:r>
-        <w:t>Curabitur</w:t>
-      </w:r>
-      <w:proofErr w:type="spellEnd"/>
-      <w:r>
-        <w:t xml:space="preserve"> maximus magna id ex </w:t>
-      </w:r>
-      <w:proofErr w:type="spellStart"/>
-      <w:r>
-        <w:t>ultrices</w:t>
-      </w:r>
-      <w:proofErr w:type="spellEnd"/>
-      <w:r>
-        <w:t xml:space="preserve"> pharetra vel </w:t>
-      </w:r>
-      <w:proofErr w:type="spellStart"/>
-      <w:r>
-        <w:t>nec</w:t>
-      </w:r>
-      <w:proofErr w:type="spellEnd"/>
-      <w:r>
-        <w:t xml:space="preserve"> ante. </w:t>
-      </w:r>
-      <w:proofErr w:type="spellStart"/>
-      <w:r>
-        <w:t>Aliquam</w:t>
-      </w:r>
-      <w:proofErr w:type="spellEnd"/>
-      <w:r>
-        <w:t xml:space="preserve"> </w:t>
-      </w:r>
-      <w:proofErr w:type="spellStart"/>
-      <w:r>
-        <w:t>erat</w:t>
-      </w:r>
-      <w:proofErr w:type="spellEnd"/>
-      <w:r>
-        <w:t xml:space="preserve"> </w:t>
-      </w:r>
-      <w:proofErr w:type="spellStart"/>
-      <w:r>
-        <w:t>volutpat</w:t>
-      </w:r>
-      <w:proofErr w:type="spellEnd"/>
-      <w:r>
-        <w:t xml:space="preserve">. </w:t>
-      </w:r>
-      <w:proofErr w:type="spellStart"/>
-      <w:r>
-        <w:t>Phasellus</w:t>
-      </w:r>
-      <w:proofErr w:type="spellEnd"/>
-      <w:r>
-        <w:t xml:space="preserve"> at </w:t>
-      </w:r>
-      <w:proofErr w:type="spellStart"/>
-      <w:r>
-        <w:t>felis</w:t>
-      </w:r>
-      <w:proofErr w:type="spellEnd"/>
-      <w:r>
-        <w:t xml:space="preserve"> </w:t>
-      </w:r>
-      <w:proofErr w:type="spellStart"/>
-      <w:r>
-        <w:t>ullamcorper</w:t>
-      </w:r>
-      <w:proofErr w:type="spellEnd"/>
-      <w:r>
-        <w:t xml:space="preserve">, </w:t>
-      </w:r>
-      <w:proofErr w:type="spellStart"/>
-      <w:r>
-        <w:t>molestie</w:t>
-      </w:r>
-      <w:proofErr w:type="spellEnd"/>
-      <w:r>
-        <w:t xml:space="preserve"> </w:t>
-      </w:r>
-      <w:proofErr w:type="spellStart"/>
-      <w:r>
-        <w:t>tortor</w:t>
-      </w:r>
-      <w:proofErr w:type="spellEnd"/>
-      <w:r>
-        <w:t xml:space="preserve"> a, </w:t>
-      </w:r>
-      <w:proofErr w:type="spellStart"/>
-      <w:r>
-        <w:t>imperdiet</w:t>
-      </w:r>
-      <w:proofErr w:type="spellEnd"/>
-      <w:r>
-        <w:t xml:space="preserve"> diam. </w:t>
-      </w:r>
-      <w:proofErr w:type="spellStart"/>
-      <w:r>
-        <w:t>Pellentesque</w:t>
-      </w:r>
-      <w:proofErr w:type="spellEnd"/>
-      <w:r>
-        <w:t xml:space="preserve"> </w:t>
-      </w:r>
-      <w:proofErr w:type="spellStart"/>
-      <w:r>
-        <w:t>ut</w:t>
-      </w:r>
-      <w:proofErr w:type="spellEnd"/>
-      <w:r>
-        <w:t xml:space="preserve"> </w:t>
-      </w:r>
-      <w:proofErr w:type="spellStart"/>
-      <w:r>
-        <w:t>porttitor</w:t>
-      </w:r>
-      <w:proofErr w:type="spellEnd"/>
-      <w:r>
-        <w:t xml:space="preserve"> </w:t>
-      </w:r>
-      <w:proofErr w:type="spellStart"/>
-      <w:r>
-        <w:t>nunc</w:t>
-      </w:r>
-      <w:proofErr w:type="spellEnd"/>
-      <w:r>
-        <w:t xml:space="preserve">. </w:t>
-      </w:r>
-      <w:proofErr w:type="spellStart"/>
-      <w:r>
-        <w:t>Pellentesque</w:t>
-      </w:r>
-      <w:proofErr w:type="spellEnd"/>
-      <w:r>
-        <w:t xml:space="preserve"> pharetra at </w:t>
-      </w:r>
-      <w:proofErr w:type="spellStart"/>
-      <w:r>
-        <w:t>eros</w:t>
-      </w:r>
-      <w:proofErr w:type="spellEnd"/>
-      <w:r>
-        <w:t xml:space="preserve"> </w:t>
-      </w:r>
-      <w:proofErr w:type="spellStart"/>
-      <w:r>
-        <w:t>eget</w:t>
-      </w:r>
-      <w:proofErr w:type="spellEnd"/>
-      <w:r>
-        <w:t xml:space="preserve"> </w:t>
-      </w:r>
-      <w:proofErr w:type="spellStart"/>
-      <w:r>
-        <w:t>consectetur</w:t>
-      </w:r>
-      <w:proofErr w:type="spellEnd"/>
-      <w:r>
-        <w:t xml:space="preserve">. </w:t>
-      </w:r>
-      <w:proofErr w:type="spellStart"/>
-      <w:r>
-        <w:t>Quisque</w:t>
-      </w:r>
-      <w:proofErr w:type="spellEnd"/>
-      <w:r>
-        <w:t xml:space="preserve"> </w:t>
-      </w:r>
-      <w:proofErr w:type="spellStart"/>
-      <w:r>
-        <w:t>elementum</w:t>
-      </w:r>
-      <w:proofErr w:type="spellEnd"/>
-      <w:r>
-        <w:t xml:space="preserve">, libero et </w:t>
-      </w:r>
-      <w:proofErr w:type="spellStart"/>
-      <w:r>
-        <w:t>scelerisque</w:t>
-      </w:r>
-      <w:proofErr w:type="spellEnd"/>
-      <w:r>
-        <w:t xml:space="preserve"> </w:t>
-      </w:r>
-      <w:proofErr w:type="spellStart"/>
-      <w:r>
-        <w:t>tristique</w:t>
-      </w:r>
-      <w:proofErr w:type="spellEnd"/>
-      <w:r>
-        <w:t xml:space="preserve">, </w:t>
-      </w:r>
-      <w:proofErr w:type="spellStart"/>
-      <w:r>
-        <w:t>leo</w:t>
-      </w:r>
-      <w:proofErr w:type="spellEnd"/>
-      <w:r>
-        <w:t xml:space="preserve"> </w:t>
-      </w:r>
-      <w:proofErr w:type="spellStart"/>
-      <w:r>
-        <w:t>augue</w:t>
-      </w:r>
-      <w:proofErr w:type="spellEnd"/>
-      <w:r>
-        <w:t xml:space="preserve"> </w:t>
-      </w:r>
-      <w:proofErr w:type="spellStart"/>
-      <w:r>
-        <w:t>tempor</w:t>
-      </w:r>
-      <w:proofErr w:type="spellEnd"/>
-      <w:r>
-        <w:t xml:space="preserve"> </w:t>
-      </w:r>
-      <w:proofErr w:type="spellStart"/>
-      <w:r>
-        <w:t>risus</w:t>
-      </w:r>
-      <w:proofErr w:type="spellEnd"/>
-      <w:r>
-        <w:t xml:space="preserve">, </w:t>
-      </w:r>
-      <w:proofErr w:type="spellStart"/>
-      <w:r>
-        <w:t>sodales</w:t>
-      </w:r>
-      <w:proofErr w:type="spellEnd"/>
-      <w:r>
-        <w:t xml:space="preserve"> </w:t>
-      </w:r>
-      <w:proofErr w:type="spellStart"/>
-      <w:r>
-        <w:t>ultricies</w:t>
-      </w:r>
-      <w:proofErr w:type="spellEnd"/>
-      <w:r>
-        <w:t xml:space="preserve"> </w:t>
-      </w:r>
-      <w:proofErr w:type="spellStart"/>
-      <w:r>
-        <w:t>justo</w:t>
-      </w:r>
-      <w:proofErr w:type="spellEnd"/>
-      <w:r>
-        <w:t xml:space="preserve"> </w:t>
-      </w:r>
-      <w:proofErr w:type="spellStart"/>
-      <w:r>
-        <w:t>arcu</w:t>
-      </w:r>
-      <w:proofErr w:type="spellEnd"/>
-      <w:r>
-        <w:t xml:space="preserve"> tempus </w:t>
-      </w:r>
-      <w:proofErr w:type="spellStart"/>
-      <w:r>
-        <w:t>neque</w:t>
-      </w:r>
-      <w:proofErr w:type="spellEnd"/>
-      <w:r>
-        <w:t xml:space="preserve">. </w:t>
-      </w:r>
-      <w:proofErr w:type="spellStart"/>
-      <w:r>
-        <w:t>Nulla</w:t>
-      </w:r>
-      <w:proofErr w:type="spellEnd"/>
-      <w:r>
-        <w:t xml:space="preserve"> et cursus </w:t>
-      </w:r>
-      <w:proofErr w:type="spellStart"/>
-      <w:r>
-        <w:t>velit</w:t>
-      </w:r>
-      <w:proofErr w:type="spellEnd"/>
-      <w:r>
-        <w:t xml:space="preserve">. </w:t>
-      </w:r>
-      <w:proofErr w:type="spellStart"/>
-      <w:r>
-        <w:t>Proin</w:t>
-      </w:r>
-      <w:proofErr w:type="spellEnd"/>
-      <w:r>
-        <w:t xml:space="preserve"> sit </w:t>
-      </w:r>
-      <w:proofErr w:type="spellStart"/>
-      <w:r>
-        <w:t>amet</w:t>
-      </w:r>
-      <w:proofErr w:type="spellEnd"/>
-      <w:r>
-        <w:t xml:space="preserve"> </w:t>
-      </w:r>
-      <w:proofErr w:type="spellStart"/>
-      <w:r>
-        <w:t>auctor</w:t>
-      </w:r>
-      <w:proofErr w:type="spellEnd"/>
-      <w:r>
-        <w:t xml:space="preserve"> </w:t>
-      </w:r>
-      <w:proofErr w:type="spellStart"/>
-      <w:r>
-        <w:t>nulla</w:t>
-      </w:r>
-      <w:proofErr w:type="spellEnd"/>
-      <w:r>
-        <w:t xml:space="preserve">. </w:t>
-      </w:r>
-      <w:proofErr w:type="spellStart"/>
-      <w:r>
-        <w:t>Mauris</w:t>
-      </w:r>
-      <w:proofErr w:type="spellEnd"/>
-      <w:r>
-        <w:t xml:space="preserve"> </w:t>
-      </w:r>
-      <w:proofErr w:type="spellStart"/>
-      <w:r>
-        <w:t>ultricies</w:t>
-      </w:r>
-      <w:proofErr w:type="spellEnd"/>
-      <w:r>
-        <w:t xml:space="preserve"> </w:t>
-      </w:r>
-      <w:proofErr w:type="spellStart"/>
-      <w:r>
-        <w:t>volutpat</w:t>
-      </w:r>
-      <w:proofErr w:type="spellEnd"/>
-      <w:r>
-        <w:t xml:space="preserve"> </w:t>
-      </w:r>
-      <w:proofErr w:type="spellStart"/>
-      <w:r>
-        <w:t>turpis</w:t>
-      </w:r>
-      <w:proofErr w:type="spellEnd"/>
-      <w:r>
-        <w:t xml:space="preserve"> et </w:t>
-      </w:r>
-      <w:proofErr w:type="spellStart"/>
-      <w:r>
-        <w:t>bibendum</w:t>
-      </w:r>
-      <w:proofErr w:type="spellEnd"/>
-      <w:r>
-        <w:t xml:space="preserve">. </w:t>
-      </w:r>
-      <w:proofErr w:type="spellStart"/>
-      <w:r>
-        <w:t>Mauris</w:t>
-      </w:r>
-      <w:proofErr w:type="spellEnd"/>
-      <w:r>
-        <w:t xml:space="preserve"> sit </w:t>
-      </w:r>
-      <w:proofErr w:type="spellStart"/>
-      <w:r>
-        <w:t>amet</w:t>
-      </w:r>
-      <w:proofErr w:type="spellEnd"/>
-      <w:r>
-        <w:t xml:space="preserve"> </w:t>
-      </w:r>
-      <w:proofErr w:type="spellStart"/>
-      <w:r>
-        <w:t>turpis</w:t>
-      </w:r>
-      <w:proofErr w:type="spellEnd"/>
-      <w:r>
-        <w:t xml:space="preserve"> vel </w:t>
-      </w:r>
-      <w:proofErr w:type="spellStart"/>
-      <w:r>
-        <w:t>felis</w:t>
-      </w:r>
-      <w:proofErr w:type="spellEnd"/>
-      <w:r>
-        <w:t xml:space="preserve"> </w:t>
-      </w:r>
-      <w:proofErr w:type="spellStart"/>
-      <w:r>
-        <w:t>tristique</w:t>
-      </w:r>
-      <w:proofErr w:type="spellEnd"/>
-      <w:r>
-        <w:t xml:space="preserve"> </w:t>
-      </w:r>
-      <w:proofErr w:type="spellStart"/>
-      <w:r>
-        <w:t>varius</w:t>
-      </w:r>
-      <w:proofErr w:type="spellEnd"/>
-      <w:r>
-        <w:t xml:space="preserve"> </w:t>
-      </w:r>
-      <w:proofErr w:type="gramStart"/>
-      <w:r>
-        <w:t xml:space="preserve">non </w:t>
-      </w:r>
-      <w:proofErr w:type="spellStart"/>
-      <w:r>
-        <w:t>non</w:t>
-      </w:r>
-      <w:proofErr w:type="spellEnd"/>
-      <w:proofErr w:type="gramEnd"/>
-      <w:r>
-        <w:t xml:space="preserve"> </w:t>
-      </w:r>
-      <w:proofErr w:type="spellStart"/>
-      <w:r>
-        <w:t>lectus</w:t>
-      </w:r>
-      <w:proofErr w:type="spellEnd"/>
-      <w:r>
-        <w:t xml:space="preserve">. Vestibulum </w:t>
-      </w:r>
-      <w:proofErr w:type="spellStart"/>
-      <w:r>
-        <w:t>dignissim</w:t>
-      </w:r>
-      <w:proofErr w:type="spellEnd"/>
-      <w:r>
-        <w:t xml:space="preserve"> </w:t>
-      </w:r>
-      <w:proofErr w:type="spellStart"/>
-      <w:r>
-        <w:t>volutpat</w:t>
-      </w:r>
-      <w:proofErr w:type="spellEnd"/>
-      <w:r>
-        <w:t xml:space="preserve"> </w:t>
-      </w:r>
-      <w:proofErr w:type="spellStart"/>
-      <w:r>
-        <w:t>erat</w:t>
-      </w:r>
-      <w:proofErr w:type="spellEnd"/>
-      <w:r>
-        <w:t xml:space="preserve"> in </w:t>
-      </w:r>
-      <w:proofErr w:type="spellStart"/>
-      <w:r>
-        <w:t>luctus</w:t>
-      </w:r>
-      <w:proofErr w:type="spellEnd"/>
-      <w:r>
-        <w:t>.</w:t>
-      </w:r>
-    </w:p>
-    <w:p>
-      <w:pPr>
-        <w:ind w:firstLine="720"/>
-      </w:pPr>
+      <w:bookmarkStart w:id="6" w:name="_GoBack"/>
+      <w:bookmarkEnd w:id="6"/>
     </w:p>
     <w:sectPr>
       <w:headerReference w:type="even" r:id="rId10"/>
@@ -5885,15 +5889,15 @@
         <w:noProof/>
       </w:rPr>
       <w:drawing>
-        <wp:anchor distT="0" distB="0" distL="114300" distR="114300" simplePos="0" relativeHeight="251658752" behindDoc="1" locked="0" layoutInCell="1" allowOverlap="1" wp14:anchorId="4EB1645E" wp14:editId="77EF322E">
+        <wp:anchor distT="0" distB="0" distL="114300" distR="114300" simplePos="0" relativeHeight="251658752" behindDoc="1" locked="0" layoutInCell="1" allowOverlap="1" wp14:anchorId="4EB1645E" wp14:editId="789619BE">
           <wp:simplePos x="0" y="0"/>
           <wp:positionH relativeFrom="rightMargin">
-            <wp:posOffset>-2167255</wp:posOffset>
+            <wp:posOffset>-2165230</wp:posOffset>
           </wp:positionH>
-          <wp:positionV relativeFrom="paragraph">
-            <wp:posOffset>0</wp:posOffset>
+          <wp:positionV relativeFrom="page">
+            <wp:posOffset>9372600</wp:posOffset>
           </wp:positionV>
-          <wp:extent cx="2167128" cy="365760"/>
+          <wp:extent cx="2167128" cy="365846"/>
           <wp:effectExtent l="0" t="0" r="5080" b="0"/>
           <wp:wrapTight wrapText="bothSides">
             <wp:wrapPolygon edited="0">
@@ -5939,7 +5943,7 @@
                 <pic:spPr>
                   <a:xfrm>
                     <a:off x="0" y="0"/>
-                    <a:ext cx="2167128" cy="365760"/>
+                    <a:ext cx="2167128" cy="365846"/>
                   </a:xfrm>
                   <a:prstGeom prst="rect">
                     <a:avLst/>
@@ -6007,31 +6011,31 @@
         <w:noProof/>
       </w:rPr>
       <w:drawing>
-        <wp:anchor distT="0" distB="0" distL="114300" distR="114300" simplePos="0" relativeHeight="251656704" behindDoc="1" locked="0" layoutInCell="1" allowOverlap="1" wp14:anchorId="3540E227" wp14:editId="1530B335">
+        <wp:anchor distT="0" distB="0" distL="114300" distR="114300" simplePos="0" relativeHeight="251656704" behindDoc="1" locked="0" layoutInCell="1" allowOverlap="1" wp14:anchorId="3540E227" wp14:editId="5E7126C9">
           <wp:simplePos x="0" y="0"/>
-          <wp:positionH relativeFrom="column">
-            <wp:posOffset>1687830</wp:posOffset>
+          <wp:positionH relativeFrom="margin">
+            <wp:posOffset>1828800</wp:posOffset>
           </wp:positionH>
-          <wp:positionV relativeFrom="paragraph">
-            <wp:posOffset>-26035</wp:posOffset>
+          <wp:positionV relativeFrom="page">
+            <wp:posOffset>9281160</wp:posOffset>
           </wp:positionV>
-          <wp:extent cx="1683385" cy="457200"/>
+          <wp:extent cx="1682496" cy="457200"/>
           <wp:effectExtent l="0" t="0" r="0" b="0"/>
           <wp:wrapTight wrapText="bothSides">
             <wp:wrapPolygon edited="0">
               <wp:start x="0" y="0"/>
               <wp:lineTo x="0" y="7200"/>
-              <wp:lineTo x="2933" y="14400"/>
-              <wp:lineTo x="2933" y="15300"/>
-              <wp:lineTo x="3667" y="20700"/>
-              <wp:lineTo x="3911" y="20700"/>
-              <wp:lineTo x="5622" y="20700"/>
-              <wp:lineTo x="6844" y="20700"/>
-              <wp:lineTo x="19066" y="15300"/>
-              <wp:lineTo x="19066" y="14400"/>
-              <wp:lineTo x="21266" y="7200"/>
-              <wp:lineTo x="21266" y="0"/>
-              <wp:lineTo x="16866" y="0"/>
+              <wp:lineTo x="2935" y="14400"/>
+              <wp:lineTo x="2935" y="15300"/>
+              <wp:lineTo x="3669" y="20700"/>
+              <wp:lineTo x="3914" y="20700"/>
+              <wp:lineTo x="5626" y="20700"/>
+              <wp:lineTo x="6849" y="20700"/>
+              <wp:lineTo x="19080" y="15300"/>
+              <wp:lineTo x="19080" y="14400"/>
+              <wp:lineTo x="21282" y="7200"/>
+              <wp:lineTo x="21282" y="0"/>
+              <wp:lineTo x="16879" y="0"/>
               <wp:lineTo x="0" y="0"/>
             </wp:wrapPolygon>
           </wp:wrapTight>
@@ -6061,7 +6065,7 @@
                 <pic:spPr>
                   <a:xfrm>
                     <a:off x="0" y="0"/>
-                    <a:ext cx="1683385" cy="457200"/>
+                    <a:ext cx="1682496" cy="457200"/>
                   </a:xfrm>
                   <a:prstGeom prst="rect">
                     <a:avLst/>
@@ -6079,15 +6083,6 @@
         </wp:anchor>
       </w:drawing>
     </w:r>
-    <w:r>
-      <w:tab/>
-    </w:r>
-    <w:r>
-      <w:rPr>
-        <w:color w:val="5E6A71" w:themeColor="text2"/>
-      </w:rPr>
-      <w:t xml:space="preserve"> </w:t>
-    </w:r>
   </w:p>
 </w:ftr>
 </file>
@@ -6099,8 +6094,8 @@
       <w:pStyle w:val="Footer"/>
       <w:tabs>
         <w:tab w:val="clear" w:pos="4680"/>
-        <w:tab w:val="left" w:pos="4050"/>
       </w:tabs>
+      <w:jc w:val="right"/>
       <w:rPr>
         <w:rFonts w:ascii="Ethnocentric Rg" w:hAnsi="Ethnocentric Rg"/>
         <w:sz w:val="32"/>
@@ -6111,15 +6106,15 @@
         <w:noProof/>
       </w:rPr>
       <w:drawing>
-        <wp:anchor distT="0" distB="0" distL="114300" distR="114300" simplePos="0" relativeHeight="251659776" behindDoc="1" locked="0" layoutInCell="1" allowOverlap="1" wp14:anchorId="22C188F1" wp14:editId="62FBFB93">
+        <wp:anchor distT="0" distB="0" distL="114300" distR="114300" simplePos="0" relativeHeight="251659776" behindDoc="1" locked="0" layoutInCell="1" allowOverlap="1" wp14:anchorId="22C188F1" wp14:editId="22F063D9">
           <wp:simplePos x="0" y="0"/>
-          <wp:positionH relativeFrom="column">
+          <wp:positionH relativeFrom="margin">
             <wp:posOffset>0</wp:posOffset>
           </wp:positionH>
-          <wp:positionV relativeFrom="paragraph">
-            <wp:posOffset>0</wp:posOffset>
+          <wp:positionV relativeFrom="page">
+            <wp:posOffset>9372600</wp:posOffset>
           </wp:positionV>
-          <wp:extent cx="2167128" cy="365760"/>
+          <wp:extent cx="2167128" cy="365846"/>
           <wp:effectExtent l="0" t="0" r="5080" b="0"/>
           <wp:wrapTight wrapText="bothSides">
             <wp:wrapPolygon edited="0">
@@ -6165,7 +6160,7 @@
                 <pic:spPr>
                   <a:xfrm>
                     <a:off x="0" y="0"/>
-                    <a:ext cx="2167128" cy="365760"/>
+                    <a:ext cx="2167128" cy="365846"/>
                   </a:xfrm>
                   <a:prstGeom prst="rect">
                     <a:avLst/>
@@ -6191,31 +6186,31 @@
         <w:sz w:val="32"/>
       </w:rPr>
       <w:drawing>
-        <wp:anchor distT="0" distB="0" distL="114300" distR="114300" simplePos="0" relativeHeight="251664384" behindDoc="1" locked="0" layoutInCell="1" allowOverlap="1" wp14:anchorId="607DC8D3" wp14:editId="5AC725A5">
+        <wp:anchor distT="0" distB="0" distL="114300" distR="114300" simplePos="0" relativeHeight="251664384" behindDoc="1" locked="0" layoutInCell="1" allowOverlap="1" wp14:anchorId="607DC8D3" wp14:editId="7B3342C9">
           <wp:simplePos x="0" y="0"/>
           <wp:positionH relativeFrom="column">
-            <wp:posOffset>2636520</wp:posOffset>
+            <wp:posOffset>2514600</wp:posOffset>
           </wp:positionH>
-          <wp:positionV relativeFrom="paragraph">
-            <wp:posOffset>-26035</wp:posOffset>
+          <wp:positionV relativeFrom="page">
+            <wp:posOffset>9280789</wp:posOffset>
           </wp:positionV>
-          <wp:extent cx="1683385" cy="457200"/>
-          <wp:effectExtent l="0" t="0" r="0" b="0"/>
+          <wp:extent cx="1682496" cy="456959"/>
+          <wp:effectExtent l="0" t="0" r="0" b="635"/>
           <wp:wrapTight wrapText="bothSides">
             <wp:wrapPolygon edited="0">
               <wp:start x="0" y="0"/>
-              <wp:lineTo x="0" y="7200"/>
-              <wp:lineTo x="2933" y="14400"/>
-              <wp:lineTo x="2933" y="15300"/>
-              <wp:lineTo x="3667" y="20700"/>
-              <wp:lineTo x="3911" y="20700"/>
-              <wp:lineTo x="5622" y="20700"/>
-              <wp:lineTo x="6844" y="20700"/>
-              <wp:lineTo x="19066" y="15300"/>
-              <wp:lineTo x="19066" y="14400"/>
-              <wp:lineTo x="21266" y="7200"/>
-              <wp:lineTo x="21266" y="0"/>
-              <wp:lineTo x="16866" y="0"/>
+              <wp:lineTo x="0" y="7210"/>
+              <wp:lineTo x="2935" y="14420"/>
+              <wp:lineTo x="2935" y="15321"/>
+              <wp:lineTo x="3669" y="20729"/>
+              <wp:lineTo x="3914" y="20729"/>
+              <wp:lineTo x="5626" y="20729"/>
+              <wp:lineTo x="6849" y="20729"/>
+              <wp:lineTo x="19080" y="15321"/>
+              <wp:lineTo x="19080" y="14420"/>
+              <wp:lineTo x="21282" y="7210"/>
+              <wp:lineTo x="21282" y="0"/>
+              <wp:lineTo x="16879" y="0"/>
               <wp:lineTo x="0" y="0"/>
             </wp:wrapPolygon>
           </wp:wrapTight>
@@ -6245,7 +6240,7 @@
                 <pic:spPr>
                   <a:xfrm>
                     <a:off x="0" y="0"/>
-                    <a:ext cx="1683385" cy="457200"/>
+                    <a:ext cx="1682496" cy="456959"/>
                   </a:xfrm>
                   <a:prstGeom prst="rect">
                     <a:avLst/>
@@ -6262,20 +6257,6 @@
           </wp14:sizeRelV>
         </wp:anchor>
       </w:drawing>
-    </w:r>
-    <w:r>
-      <w:rPr>
-        <w:rFonts w:ascii="Ethnocentric Rg" w:hAnsi="Ethnocentric Rg"/>
-        <w:sz w:val="32"/>
-      </w:rPr>
-      <w:tab/>
-    </w:r>
-    <w:r>
-      <w:rPr>
-        <w:rFonts w:ascii="Ethnocentric Rg" w:hAnsi="Ethnocentric Rg"/>
-        <w:sz w:val="32"/>
-      </w:rPr>
-      <w:tab/>
     </w:r>
     <w:r>
       <w:rPr>
@@ -6308,7 +6289,7 @@
         <w:color w:val="5E6A71" w:themeColor="text2"/>
         <w:sz w:val="32"/>
       </w:rPr>
-      <w:t>30 September 2018</w:t>
+      <w:t>3 October 2018</w:t>
     </w:r>
     <w:r>
       <w:rPr>
@@ -6360,7 +6341,7 @@
       <mc:AlternateContent>
         <mc:Choice Requires="wps">
           <w:drawing>
-            <wp:anchor distT="0" distB="0" distL="114300" distR="114300" simplePos="0" relativeHeight="251662336" behindDoc="0" locked="0" layoutInCell="1" allowOverlap="1" wp14:anchorId="7DD81B90" wp14:editId="0177A9A3">
+            <wp:anchor distT="0" distB="0" distL="114300" distR="114300" simplePos="0" relativeHeight="251662336" behindDoc="0" locked="0" layoutInCell="1" allowOverlap="1" wp14:anchorId="7DD81B90" wp14:editId="4BE33255">
               <wp:simplePos x="0" y="0"/>
               <wp:positionH relativeFrom="page">
                 <wp:posOffset>5486400</wp:posOffset>
@@ -6614,7 +6595,7 @@
       <mc:AlternateContent>
         <mc:Choice Requires="wps">
           <w:drawing>
-            <wp:anchor distT="0" distB="0" distL="114300" distR="114300" simplePos="0" relativeHeight="251663360" behindDoc="0" locked="0" layoutInCell="1" allowOverlap="1" wp14:anchorId="14F1B6FC" wp14:editId="1172F041">
+            <wp:anchor distT="0" distB="0" distL="114300" distR="114300" simplePos="0" relativeHeight="251663360" behindDoc="0" locked="0" layoutInCell="1" allowOverlap="1" wp14:anchorId="14F1B6FC" wp14:editId="07151D16">
               <wp:simplePos x="0" y="0"/>
               <wp:positionH relativeFrom="page">
                 <wp:posOffset>0</wp:posOffset>
@@ -6622,7 +6603,7 @@
               <wp:positionV relativeFrom="page">
                 <wp:posOffset>411480</wp:posOffset>
               </wp:positionV>
-              <wp:extent cx="5029200" cy="457200"/>
+              <wp:extent cx="5257800" cy="457200"/>
               <wp:effectExtent l="0" t="0" r="0" b="0"/>
               <wp:wrapNone/>
               <wp:docPr id="4" name="Rectangle 4"/>
@@ -6634,7 +6615,7 @@
                     <wps:spPr>
                       <a:xfrm>
                         <a:off x="0" y="0"/>
-                        <a:ext cx="5029200" cy="457200"/>
+                        <a:ext cx="5257800" cy="457200"/>
                       </a:xfrm>
                       <a:prstGeom prst="rect">
                         <a:avLst/>
@@ -6687,7 +6668,7 @@
         </mc:Choice>
         <mc:Fallback>
           <w:pict>
-            <v:rect w14:anchorId="14F1B6FC" id="Rectangle 4" o:spid="_x0000_s1031" style="position:absolute;margin-left:0;margin-top:32.4pt;width:396pt;height:36pt;z-index:251663360;visibility:visible;mso-wrap-style:square;mso-width-percent:0;mso-height-percent:0;mso-wrap-distance-left:9pt;mso-wrap-distance-top:0;mso-wrap-distance-right:9pt;mso-wrap-distance-bottom:0;mso-position-horizontal:absolute;mso-position-horizontal-relative:page;mso-position-vertical:absolute;mso-position-vertical-relative:page;mso-width-percent:0;mso-height-percent:0;mso-width-relative:margin;mso-height-relative:margin;v-text-anchor:middle" o:gfxdata="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" fillcolor="#5e6a71 [3215]" stroked="f" strokeweight="2pt">
+            <v:rect w14:anchorId="14F1B6FC" id="Rectangle 4" o:spid="_x0000_s1031" style="position:absolute;margin-left:0;margin-top:32.4pt;width:414pt;height:36pt;z-index:251663360;visibility:visible;mso-wrap-style:square;mso-width-percent:0;mso-height-percent:0;mso-wrap-distance-left:9pt;mso-wrap-distance-top:0;mso-wrap-distance-right:9pt;mso-wrap-distance-bottom:0;mso-position-horizontal:absolute;mso-position-horizontal-relative:page;mso-position-vertical:absolute;mso-position-vertical-relative:page;mso-width-percent:0;mso-height-percent:0;mso-width-relative:margin;mso-height-relative:margin;v-text-anchor:middle" o:gfxdata="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" fillcolor="#5e6a71 [3215]" stroked="f" strokeweight="2pt">
               <v:textbox>
                 <w:txbxContent>
                   <w:p/>
@@ -6723,15 +6704,15 @@
       <mc:AlternateContent>
         <mc:Choice Requires="wps">
           <w:drawing>
-            <wp:anchor distT="0" distB="0" distL="114300" distR="114300" simplePos="0" relativeHeight="251660288" behindDoc="0" locked="0" layoutInCell="1" allowOverlap="1" wp14:anchorId="2901FB0D" wp14:editId="4FDDF7A9">
+            <wp:anchor distT="0" distB="0" distL="114300" distR="114300" simplePos="0" relativeHeight="251660288" behindDoc="0" locked="0" layoutInCell="1" allowOverlap="1" wp14:anchorId="2901FB0D" wp14:editId="5E255F28">
               <wp:simplePos x="0" y="0"/>
               <wp:positionH relativeFrom="page">
-                <wp:posOffset>2743200</wp:posOffset>
+                <wp:posOffset>2514600</wp:posOffset>
               </wp:positionH>
               <wp:positionV relativeFrom="page">
                 <wp:posOffset>411480</wp:posOffset>
               </wp:positionV>
-              <wp:extent cx="5029200" cy="457200"/>
+              <wp:extent cx="5257800" cy="457200"/>
               <wp:effectExtent l="0" t="0" r="0" b="0"/>
               <wp:wrapNone/>
               <wp:docPr id="2" name="Rectangle 2"/>
@@ -6743,7 +6724,7 @@
                     <wps:spPr>
                       <a:xfrm>
                         <a:off x="0" y="0"/>
-                        <a:ext cx="5029200" cy="457200"/>
+                        <a:ext cx="5257800" cy="457200"/>
                       </a:xfrm>
                       <a:prstGeom prst="rect">
                         <a:avLst/>
@@ -6775,6 +6756,9 @@
                       <w:txbxContent>
                         <w:p>
                           <w:pPr>
+                            <w:tabs>
+                              <w:tab w:val="right" w:pos="7560"/>
+                            </w:tabs>
                             <w:spacing w:after="0" w:line="240" w:lineRule="auto"/>
                             <w:rPr>
                               <w:rFonts w:ascii="Neuton" w:hAnsi="Neuton"/>
@@ -6809,6 +6793,84 @@
                               </w:r>
                             </w:sdtContent>
                           </w:sdt>
+                          <w:r>
+                            <w:rPr>
+                              <w:rFonts w:ascii="Neuton" w:hAnsi="Neuton"/>
+                              <w:noProof/>
+                              <w:color w:val="FFFFFF" w:themeColor="background1"/>
+                              <w:sz w:val="32"/>
+                              <w:szCs w:val="40"/>
+                            </w:rPr>
+                            <w:tab/>
+                          </w:r>
+                          <w:r>
+                            <w:rPr>
+                              <w:rFonts w:ascii="Neuton" w:hAnsi="Neuton"/>
+                              <w:color w:val="FFFFFF" w:themeColor="background1"/>
+                              <w:spacing w:val="60"/>
+                              <w:sz w:val="32"/>
+                            </w:rPr>
+                            <w:t>Page</w:t>
+                          </w:r>
+                          <w:r>
+                            <w:rPr>
+                              <w:rFonts w:ascii="Neuton" w:hAnsi="Neuton"/>
+                              <w:sz w:val="32"/>
+                            </w:rPr>
+                            <w:t xml:space="preserve"> |</w:t>
+                          </w:r>
+                          <w:r>
+                            <w:rPr>
+                              <w:rFonts w:ascii="Neuton" w:hAnsi="Neuton"/>
+                              <w:sz w:val="32"/>
+                            </w:rPr>
+                            <w:t xml:space="preserve"> </w:t>
+                          </w:r>
+                          <w:r>
+                            <w:rPr>
+                              <w:rFonts w:ascii="Neuton" w:hAnsi="Neuton"/>
+                              <w:sz w:val="32"/>
+                            </w:rPr>
+                            <w:t xml:space="preserve"> </w:t>
+                          </w:r>
+                          <w:r>
+                            <w:rPr>
+                              <w:rFonts w:ascii="Neuton" w:hAnsi="Neuton"/>
+                              <w:sz w:val="32"/>
+                            </w:rPr>
+                            <w:fldChar w:fldCharType="begin"/>
+                          </w:r>
+                          <w:r>
+                            <w:rPr>
+                              <w:rFonts w:ascii="Neuton" w:hAnsi="Neuton"/>
+                              <w:sz w:val="32"/>
+                            </w:rPr>
+                            <w:instrText xml:space="preserve"> PAGE   \* MERGEFORMAT </w:instrText>
+                          </w:r>
+                          <w:r>
+                            <w:rPr>
+                              <w:rFonts w:ascii="Neuton" w:hAnsi="Neuton"/>
+                              <w:sz w:val="32"/>
+                            </w:rPr>
+                            <w:fldChar w:fldCharType="separate"/>
+                          </w:r>
+                          <w:r>
+                            <w:rPr>
+                              <w:rFonts w:ascii="Neuton" w:hAnsi="Neuton"/>
+                              <w:sz w:val="32"/>
+                            </w:rPr>
+                            <w:t>2</w:t>
+                          </w:r>
+                          <w:r>
+                            <w:rPr>
+                              <w:rFonts w:ascii="Neuton" w:hAnsi="Neuton"/>
+                              <w:b/>
+                              <w:bCs/>
+                              <w:noProof/>
+                              <w:sz w:val="32"/>
+                            </w:rPr>
+                            <w:fldChar w:fldCharType="end"/>
+                          </w:r>
                         </w:p>
                       </w:txbxContent>
                     </wps:txbx>
@@ -6832,11 +6894,14 @@
         </mc:Choice>
         <mc:Fallback>
           <w:pict>
-            <v:rect w14:anchorId="2901FB0D" id="Rectangle 2" o:spid="_x0000_s1032" style="position:absolute;margin-left:3in;margin-top:32.4pt;width:396pt;height:36pt;z-index:251660288;visibility:visible;mso-wrap-style:square;mso-width-percent:0;mso-height-percent:0;mso-wrap-distance-left:9pt;mso-wrap-distance-top:0;mso-wrap-distance-right:9pt;mso-wrap-distance-bottom:0;mso-position-horizontal:absolute;mso-position-horizontal-relative:page;mso-position-vertical:absolute;mso-position-vertical-relative:page;mso-width-percent:0;mso-height-percent:0;mso-width-relative:margin;mso-height-relative:margin;v-text-anchor:middle" o:gfxdata="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" fillcolor="#5e6a71 [3215]" stroked="f" strokeweight="2pt">
+            <v:rect w14:anchorId="2901FB0D" id="Rectangle 2" o:spid="_x0000_s1032" style="position:absolute;margin-left:198pt;margin-top:32.4pt;width:414pt;height:36pt;z-index:251660288;visibility:visible;mso-wrap-style:square;mso-width-percent:0;mso-height-percent:0;mso-wrap-distance-left:9pt;mso-wrap-distance-top:0;mso-wrap-distance-right:9pt;mso-wrap-distance-bottom:0;mso-position-horizontal:absolute;mso-position-horizontal-relative:page;mso-position-vertical:absolute;mso-position-vertical-relative:page;mso-width-percent:0;mso-height-percent:0;mso-width-relative:margin;mso-height-relative:margin;v-text-anchor:middle" o:gfxdata="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" fillcolor="#5e6a71 [3215]" stroked="f" strokeweight="2pt">
               <v:textbox>
                 <w:txbxContent>
                   <w:p>
                     <w:pPr>
+                      <w:tabs>
+                        <w:tab w:val="right" w:pos="7560"/>
+                      </w:tabs>
                       <w:spacing w:after="0" w:line="240" w:lineRule="auto"/>
                       <w:rPr>
                         <w:rFonts w:ascii="Neuton" w:hAnsi="Neuton"/>
@@ -6871,6 +6936,84 @@
                         </w:r>
                       </w:sdtContent>
                     </w:sdt>
+                    <w:r>
+                      <w:rPr>
+                        <w:rFonts w:ascii="Neuton" w:hAnsi="Neuton"/>
+                        <w:noProof/>
+                        <w:color w:val="FFFFFF" w:themeColor="background1"/>
+                        <w:sz w:val="32"/>
+                        <w:szCs w:val="40"/>
+                      </w:rPr>
+                      <w:tab/>
+                    </w:r>
+                    <w:r>
+                      <w:rPr>
+                        <w:rFonts w:ascii="Neuton" w:hAnsi="Neuton"/>
+                        <w:color w:val="FFFFFF" w:themeColor="background1"/>
+                        <w:spacing w:val="60"/>
+                        <w:sz w:val="32"/>
+                      </w:rPr>
+                      <w:t>Page</w:t>
+                    </w:r>
+                    <w:r>
+                      <w:rPr>
+                        <w:rFonts w:ascii="Neuton" w:hAnsi="Neuton"/>
+                        <w:sz w:val="32"/>
+                      </w:rPr>
+                      <w:t xml:space="preserve"> |</w:t>
+                    </w:r>
+                    <w:r>
+                      <w:rPr>
+                        <w:rFonts w:ascii="Neuton" w:hAnsi="Neuton"/>
+                        <w:sz w:val="32"/>
+                      </w:rPr>
+                      <w:t xml:space="preserve"> </w:t>
+                    </w:r>
+                    <w:r>
+                      <w:rPr>
+                        <w:rFonts w:ascii="Neuton" w:hAnsi="Neuton"/>
+                        <w:sz w:val="32"/>
+                      </w:rPr>
+                      <w:t xml:space="preserve"> </w:t>
+                    </w:r>
+                    <w:r>
+                      <w:rPr>
+                        <w:rFonts w:ascii="Neuton" w:hAnsi="Neuton"/>
+                        <w:sz w:val="32"/>
+                      </w:rPr>
+                      <w:fldChar w:fldCharType="begin"/>
+                    </w:r>
+                    <w:r>
+                      <w:rPr>
+                        <w:rFonts w:ascii="Neuton" w:hAnsi="Neuton"/>
+                        <w:sz w:val="32"/>
+                      </w:rPr>
+                      <w:instrText xml:space="preserve"> PAGE   \* MERGEFORMAT </w:instrText>
+                    </w:r>
+                    <w:r>
+                      <w:rPr>
+                        <w:rFonts w:ascii="Neuton" w:hAnsi="Neuton"/>
+                        <w:sz w:val="32"/>
+                      </w:rPr>
+                      <w:fldChar w:fldCharType="separate"/>
+                    </w:r>
+                    <w:r>
+                      <w:rPr>
+                        <w:rFonts w:ascii="Neuton" w:hAnsi="Neuton"/>
+                        <w:sz w:val="32"/>
+                      </w:rPr>
+                      <w:t>2</w:t>
+                    </w:r>
+                    <w:r>
+                      <w:rPr>
+                        <w:rFonts w:ascii="Neuton" w:hAnsi="Neuton"/>
+                        <w:b/>
+                        <w:bCs/>
+                        <w:noProof/>
+                        <w:sz w:val="32"/>
+                      </w:rPr>
+                      <w:fldChar w:fldCharType="end"/>
+                    </w:r>
                   </w:p>
                 </w:txbxContent>
               </v:textbox>
@@ -8784,7 +8927,7 @@
 </file>
 
 <file path=customXml/itemProps2.xml><?xml version="1.0" encoding="utf-8"?>
-<ds:datastoreItem xmlns:ds="http://schemas.openxmlformats.org/officeDocument/2006/customXml" ds:itemID="{1F03A152-37B8-4E92-A5F6-843E3FAB6AF3}">
+<ds:datastoreItem xmlns:ds="http://schemas.openxmlformats.org/officeDocument/2006/customXml" ds:itemID="{CBECF358-64F3-49C3-AF7A-C11492A2C944}">
   <ds:schemaRefs>
     <ds:schemaRef ds:uri="http://schemas.openxmlformats.org/officeDocument/2006/bibliography"/>
   </ds:schemaRefs>

</xml_diff>